<commit_message>
Fix errors in documentation
</commit_message>
<xml_diff>
--- a/Documentation/Rapport_Kunzli_Christophe.docx
+++ b/Documentation/Rapport_Kunzli_Christophe.docx
@@ -2053,23 +2053,7 @@
                 <w:noProof/>
                 <w:lang w:val="fr-CH"/>
               </w:rPr>
-              <w:t>Maque</w:t>
-            </w:r>
-            <w:r>
-              <w:rPr>
-                <w:rStyle w:val="Lienhypertexte"/>
-                <w:noProof/>
-                <w:lang w:val="fr-CH"/>
-              </w:rPr>
-              <w:t>t</w:t>
-            </w:r>
-            <w:r>
-              <w:rPr>
-                <w:rStyle w:val="Lienhypertexte"/>
-                <w:noProof/>
-                <w:lang w:val="fr-CH"/>
-              </w:rPr>
-              <w:t>tes</w:t>
+              <w:t>Maquettes</w:t>
             </w:r>
             <w:r>
               <w:rPr>
@@ -4491,10 +4475,10 @@
           <w:lang w:val="fr-CH"/>
         </w:rPr>
         <w:drawing>
-          <wp:inline distT="0" distB="0" distL="0" distR="0" wp14:anchorId="747EA2E6" wp14:editId="0DF2C1EF">
-            <wp:extent cx="5546785" cy="3708114"/>
-            <wp:effectExtent l="0" t="0" r="0" b="6985"/>
-            <wp:docPr id="2" name="Image 2"/>
+          <wp:inline distT="0" distB="0" distL="0" distR="0" wp14:anchorId="14D42D2A" wp14:editId="4937E5EE">
+            <wp:extent cx="5512279" cy="3834685"/>
+            <wp:effectExtent l="0" t="0" r="0" b="0"/>
+            <wp:docPr id="5" name="Image 5"/>
             <wp:cNvGraphicFramePr>
               <a:graphicFrameLocks xmlns:a="http://schemas.openxmlformats.org/drawingml/2006/main" noChangeAspect="1"/>
             </wp:cNvGraphicFramePr>
@@ -4502,7 +4486,7 @@
               <a:graphicData uri="http://schemas.openxmlformats.org/drawingml/2006/picture">
                 <pic:pic xmlns:pic="http://schemas.openxmlformats.org/drawingml/2006/picture">
                   <pic:nvPicPr>
-                    <pic:cNvPr id="0" name="Picture 1"/>
+                    <pic:cNvPr id="0" name="Picture 2"/>
                     <pic:cNvPicPr>
                       <a:picLocks noChangeAspect="1" noChangeArrowheads="1"/>
                     </pic:cNvPicPr>
@@ -4523,7 +4507,7 @@
                   <pic:spPr bwMode="auto">
                     <a:xfrm>
                       <a:off x="0" y="0"/>
-                      <a:ext cx="5566047" cy="3720991"/>
+                      <a:ext cx="5520497" cy="3840402"/>
                     </a:xfrm>
                     <a:prstGeom prst="rect">
                       <a:avLst/>
@@ -7515,12 +7499,12 @@
         <w:br w:type="page"/>
       </w:r>
     </w:p>
-    <w:p/>
     <w:p>
       <w:pPr>
         <w:pStyle w:val="Titre4"/>
       </w:pPr>
       <w:r>
+        <w:lastRenderedPageBreak/>
         <w:t>Scénario 5 Ajouter un fournisseur</w:t>
       </w:r>
     </w:p>
@@ -9966,13 +9950,73 @@
           <w:lang w:val="fr-CH"/>
         </w:rPr>
       </w:pPr>
-    </w:p>
-    <w:p>
-      <w:pPr>
-        <w:rPr>
-          <w:lang w:val="fr-CH"/>
-        </w:rPr>
-      </w:pPr>
+      <w:r>
+        <w:rPr>
+          <w:noProof/>
+          <w:lang w:val="fr-CH"/>
+        </w:rPr>
+        <w:drawing>
+          <wp:inline distT="0" distB="0" distL="0" distR="0" wp14:anchorId="029DF9DD" wp14:editId="44DB8AE9">
+            <wp:extent cx="5956385" cy="3303917"/>
+            <wp:effectExtent l="0" t="0" r="6350" b="0"/>
+            <wp:docPr id="1" name="Image 1"/>
+            <wp:cNvGraphicFramePr>
+              <a:graphicFrameLocks xmlns:a="http://schemas.openxmlformats.org/drawingml/2006/main" noChangeAspect="1"/>
+            </wp:cNvGraphicFramePr>
+            <a:graphic xmlns:a="http://schemas.openxmlformats.org/drawingml/2006/main">
+              <a:graphicData uri="http://schemas.openxmlformats.org/drawingml/2006/picture">
+                <pic:pic xmlns:pic="http://schemas.openxmlformats.org/drawingml/2006/picture">
+                  <pic:nvPicPr>
+                    <pic:cNvPr id="0" name="Picture 1"/>
+                    <pic:cNvPicPr>
+                      <a:picLocks noChangeAspect="1" noChangeArrowheads="1"/>
+                    </pic:cNvPicPr>
+                  </pic:nvPicPr>
+                  <pic:blipFill>
+                    <a:blip r:embed="rId24">
+                      <a:extLst>
+                        <a:ext uri="{28A0092B-C50C-407E-A947-70E740481C1C}">
+                          <a14:useLocalDpi xmlns:a14="http://schemas.microsoft.com/office/drawing/2010/main" val="0"/>
+                        </a:ext>
+                      </a:extLst>
+                    </a:blip>
+                    <a:srcRect/>
+                    <a:stretch>
+                      <a:fillRect/>
+                    </a:stretch>
+                  </pic:blipFill>
+                  <pic:spPr bwMode="auto">
+                    <a:xfrm>
+                      <a:off x="0" y="0"/>
+                      <a:ext cx="5966217" cy="3309371"/>
+                    </a:xfrm>
+                    <a:prstGeom prst="rect">
+                      <a:avLst/>
+                    </a:prstGeom>
+                    <a:noFill/>
+                    <a:ln>
+                      <a:noFill/>
+                    </a:ln>
+                  </pic:spPr>
+                </pic:pic>
+              </a:graphicData>
+            </a:graphic>
+          </wp:inline>
+        </w:drawing>
+      </w:r>
+    </w:p>
+    <w:p>
+      <w:pPr>
+        <w:rPr>
+          <w:lang w:val="fr-CH"/>
+        </w:rPr>
+      </w:pPr>
+      <w:r>
+        <w:rPr>
+          <w:lang w:val="fr-CH"/>
+        </w:rPr>
+        <w:br w:type="page"/>
+      </w:r>
     </w:p>
     <w:p>
       <w:pPr>
@@ -9991,6 +10035,7 @@
         <w:rPr>
           <w:lang w:val="fr-CH"/>
         </w:rPr>
+        <w:lastRenderedPageBreak/>
         <w:t>R</w:t>
       </w:r>
       <w:bookmarkEnd w:id="36"/>
@@ -10029,6 +10074,13 @@
       <w:bookmarkEnd w:id="40"/>
       <w:bookmarkEnd w:id="41"/>
       <w:bookmarkEnd w:id="42"/>
+    </w:p>
+    <w:p>
+      <w:pPr>
+        <w:rPr>
+          <w:lang w:val="fr-CH"/>
+        </w:rPr>
+      </w:pPr>
     </w:p>
     <w:bookmarkEnd w:id="43"/>
     <w:p>
@@ -10086,23 +10138,13 @@
           <w:lang w:val="fr-CH"/>
         </w:rPr>
       </w:pPr>
-      <w:proofErr w:type="gramStart"/>
       <w:r>
         <w:rPr>
           <w:i/>
           <w:iCs/>
           <w:lang w:val="fr-CH"/>
         </w:rPr>
-        <w:t>les</w:t>
-      </w:r>
-      <w:proofErr w:type="gramEnd"/>
-      <w:r>
-        <w:rPr>
-          <w:i/>
-          <w:iCs/>
-          <w:lang w:val="fr-CH"/>
-        </w:rPr>
-        <w:t xml:space="preserve"> répertoires où le logiciel est installé</w:t>
+        <w:t>les répertoires où le logiciel est installé</w:t>
       </w:r>
     </w:p>
     <w:p>
@@ -10122,23 +10164,13 @@
           <w:lang w:val="fr-CH"/>
         </w:rPr>
       </w:pPr>
-      <w:proofErr w:type="gramStart"/>
       <w:r>
         <w:rPr>
           <w:i/>
           <w:iCs/>
           <w:lang w:val="fr-CH"/>
         </w:rPr>
-        <w:t>la</w:t>
-      </w:r>
-      <w:proofErr w:type="gramEnd"/>
-      <w:r>
-        <w:rPr>
-          <w:i/>
-          <w:iCs/>
-          <w:lang w:val="fr-CH"/>
-        </w:rPr>
-        <w:t xml:space="preserve"> liste de tous les fichiers et une rapide description de leur contenu (des noms qui parlent !)</w:t>
+        <w:t>la liste de tous les fichiers et une rapide description de leur contenu (des noms qui parlent !)</w:t>
       </w:r>
     </w:p>
     <w:p>
@@ -10158,23 +10190,13 @@
           <w:lang w:val="fr-CH"/>
         </w:rPr>
       </w:pPr>
-      <w:proofErr w:type="gramStart"/>
       <w:r>
         <w:rPr>
           <w:i/>
           <w:iCs/>
           <w:lang w:val="fr-CH"/>
         </w:rPr>
-        <w:t>les</w:t>
-      </w:r>
-      <w:proofErr w:type="gramEnd"/>
-      <w:r>
-        <w:rPr>
-          <w:i/>
-          <w:iCs/>
-          <w:lang w:val="fr-CH"/>
-        </w:rPr>
-        <w:t xml:space="preserve"> versions des systèmes d'exploitation et des outils logiciels</w:t>
+        <w:t>les versions des systèmes d'exploitation et des outils logiciels</w:t>
       </w:r>
     </w:p>
     <w:p>
@@ -10194,23 +10216,13 @@
           <w:lang w:val="fr-CH"/>
         </w:rPr>
       </w:pPr>
-      <w:proofErr w:type="gramStart"/>
       <w:r>
         <w:rPr>
           <w:i/>
           <w:iCs/>
           <w:lang w:val="fr-CH"/>
         </w:rPr>
-        <w:t>la</w:t>
-      </w:r>
-      <w:proofErr w:type="gramEnd"/>
-      <w:r>
-        <w:rPr>
-          <w:i/>
-          <w:iCs/>
-          <w:lang w:val="fr-CH"/>
-        </w:rPr>
-        <w:t xml:space="preserve"> description exacte du matériel</w:t>
+        <w:t>la description exacte du matériel</w:t>
       </w:r>
     </w:p>
     <w:p>
@@ -10230,23 +10242,13 @@
           <w:lang w:val="fr-CH"/>
         </w:rPr>
       </w:pPr>
-      <w:proofErr w:type="gramStart"/>
       <w:r>
         <w:rPr>
           <w:i/>
           <w:iCs/>
           <w:lang w:val="fr-CH"/>
         </w:rPr>
-        <w:t>le</w:t>
-      </w:r>
-      <w:proofErr w:type="gramEnd"/>
-      <w:r>
-        <w:rPr>
-          <w:i/>
-          <w:iCs/>
-          <w:lang w:val="fr-CH"/>
-        </w:rPr>
-        <w:t xml:space="preserve"> numé</w:t>
+        <w:t>le numé</w:t>
       </w:r>
       <w:r>
         <w:rPr>
@@ -10283,23 +10285,13 @@
           <w:lang w:val="fr-CH"/>
         </w:rPr>
       </w:pPr>
-      <w:proofErr w:type="gramStart"/>
       <w:r>
         <w:rPr>
           <w:i/>
           <w:iCs/>
           <w:lang w:val="fr-CH"/>
         </w:rPr>
-        <w:t>programmation</w:t>
-      </w:r>
-      <w:proofErr w:type="gramEnd"/>
-      <w:r>
-        <w:rPr>
-          <w:i/>
-          <w:iCs/>
-          <w:lang w:val="fr-CH"/>
-        </w:rPr>
-        <w:t xml:space="preserve"> et scripts: librairies externes, dictionnaire des données, reconstruction du logiciel</w:t>
+        <w:t>programmation et scripts: librairies externes, dictionnaire des données, reconstruction du logiciel</w:t>
       </w:r>
       <w:r>
         <w:rPr>
@@ -10438,17 +10430,8 @@
           <w:i/>
           <w:lang w:val="fr-CH"/>
         </w:rPr>
-        <w:t xml:space="preserve">Pour chaque partie testée de votre projet, il faut </w:t>
-      </w:r>
-      <w:proofErr w:type="gramStart"/>
-      <w:r>
-        <w:rPr>
-          <w:i/>
-          <w:lang w:val="fr-CH"/>
-        </w:rPr>
-        <w:t>décrire:</w:t>
-      </w:r>
-      <w:proofErr w:type="gramEnd"/>
+        <w:t>Pour chaque partie testée de votre projet, il faut décrire:</w:t>
+      </w:r>
     </w:p>
     <w:p>
       <w:pPr>
@@ -10472,21 +10455,12 @@
           <w:lang w:val="fr-CH"/>
         </w:rPr>
       </w:pPr>
-      <w:proofErr w:type="gramStart"/>
       <w:r>
         <w:rPr>
           <w:i/>
           <w:lang w:val="fr-CH"/>
         </w:rPr>
-        <w:t>les</w:t>
-      </w:r>
-      <w:proofErr w:type="gramEnd"/>
-      <w:r>
-        <w:rPr>
-          <w:i/>
-          <w:lang w:val="fr-CH"/>
-        </w:rPr>
-        <w:t xml:space="preserve"> conditions exactes de chaque test</w:t>
+        <w:t>les conditions exactes de chaque test</w:t>
       </w:r>
     </w:p>
     <w:p>
@@ -10500,21 +10474,12 @@
           <w:lang w:val="fr-CH"/>
         </w:rPr>
       </w:pPr>
-      <w:proofErr w:type="gramStart"/>
       <w:r>
         <w:rPr>
           <w:i/>
           <w:lang w:val="fr-CH"/>
         </w:rPr>
-        <w:t>les</w:t>
-      </w:r>
-      <w:proofErr w:type="gramEnd"/>
-      <w:r>
-        <w:rPr>
-          <w:i/>
-          <w:lang w:val="fr-CH"/>
-        </w:rPr>
-        <w:t xml:space="preserve"> preuves de test (papier ou fichier)</w:t>
+        <w:t>les preuves de test (papier ou fichier)</w:t>
       </w:r>
     </w:p>
     <w:p>
@@ -10528,21 +10493,12 @@
           <w:lang w:val="fr-CH"/>
         </w:rPr>
       </w:pPr>
-      <w:proofErr w:type="gramStart"/>
       <w:r>
         <w:rPr>
           <w:i/>
           <w:lang w:val="fr-CH"/>
         </w:rPr>
-        <w:t>tests</w:t>
-      </w:r>
-      <w:proofErr w:type="gramEnd"/>
-      <w:r>
-        <w:rPr>
-          <w:i/>
-          <w:lang w:val="fr-CH"/>
-        </w:rPr>
-        <w:t xml:space="preserve"> sans preuve: fournir au moins une description </w:t>
+        <w:t xml:space="preserve">tests sans preuve: fournir au moins une description </w:t>
       </w:r>
     </w:p>
     <w:p>
@@ -10610,24 +10566,7 @@
           <w:i/>
           <w:lang w:val="fr-CH"/>
         </w:rPr>
-        <w:lastRenderedPageBreak/>
-        <w:t xml:space="preserve">S'il reste encore des </w:t>
-      </w:r>
-      <w:proofErr w:type="gramStart"/>
-      <w:r>
-        <w:rPr>
-          <w:i/>
-          <w:lang w:val="fr-CH"/>
-        </w:rPr>
-        <w:t>erreurs:</w:t>
-      </w:r>
-      <w:proofErr w:type="gramEnd"/>
-      <w:r>
-        <w:rPr>
-          <w:i/>
-          <w:lang w:val="fr-CH"/>
-        </w:rPr>
-        <w:t xml:space="preserve"> </w:t>
+        <w:t xml:space="preserve">S'il reste encore des erreurs: </w:t>
       </w:r>
     </w:p>
     <w:p>
@@ -10799,23 +10738,13 @@
           <w:lang w:val="fr-CH"/>
         </w:rPr>
       </w:pPr>
-      <w:proofErr w:type="gramStart"/>
       <w:r>
         <w:rPr>
           <w:rFonts w:cs="Arial"/>
           <w:i/>
           <w:lang w:val="fr-CH"/>
         </w:rPr>
-        <w:t>le</w:t>
-      </w:r>
-      <w:proofErr w:type="gramEnd"/>
-      <w:r>
-        <w:rPr>
-          <w:rFonts w:cs="Arial"/>
-          <w:i/>
-          <w:lang w:val="fr-CH"/>
-        </w:rPr>
-        <w:t xml:space="preserve"> rapport de projet</w:t>
+        <w:t>le rapport de projet</w:t>
       </w:r>
     </w:p>
     <w:p>
@@ -10830,23 +10759,13 @@
           <w:lang w:val="fr-CH"/>
         </w:rPr>
       </w:pPr>
-      <w:proofErr w:type="gramStart"/>
       <w:r>
         <w:rPr>
           <w:rFonts w:cs="Arial"/>
           <w:i/>
           <w:lang w:val="fr-CH"/>
         </w:rPr>
-        <w:t>le</w:t>
-      </w:r>
-      <w:proofErr w:type="gramEnd"/>
-      <w:r>
-        <w:rPr>
-          <w:rFonts w:cs="Arial"/>
-          <w:i/>
-          <w:lang w:val="fr-CH"/>
-        </w:rPr>
-        <w:t xml:space="preserve"> manuel d'Installation (en annexe)</w:t>
+        <w:t>le manuel d'Installation (en annexe)</w:t>
       </w:r>
     </w:p>
     <w:p>
@@ -10861,23 +10780,13 @@
           <w:lang w:val="fr-CH"/>
         </w:rPr>
       </w:pPr>
-      <w:proofErr w:type="gramStart"/>
       <w:r>
         <w:rPr>
           <w:rFonts w:cs="Arial"/>
           <w:i/>
           <w:lang w:val="fr-CH"/>
         </w:rPr>
-        <w:t>le</w:t>
-      </w:r>
-      <w:proofErr w:type="gramEnd"/>
-      <w:r>
-        <w:rPr>
-          <w:rFonts w:cs="Arial"/>
-          <w:i/>
-          <w:lang w:val="fr-CH"/>
-        </w:rPr>
-        <w:t xml:space="preserve"> manuel d'Utilisation avec des exemples graphiques (en annexe)</w:t>
+        <w:t>le manuel d'Utilisation avec des exemples graphiques (en annexe)</w:t>
       </w:r>
     </w:p>
     <w:p>
@@ -10892,23 +10801,13 @@
           <w:lang w:val="fr-CH"/>
         </w:rPr>
       </w:pPr>
-      <w:proofErr w:type="gramStart"/>
       <w:r>
         <w:rPr>
           <w:rFonts w:cs="Arial"/>
           <w:i/>
           <w:lang w:val="fr-CH"/>
         </w:rPr>
-        <w:t>autres</w:t>
-      </w:r>
-      <w:proofErr w:type="gramEnd"/>
-      <w:r>
-        <w:rPr>
-          <w:rFonts w:cs="Arial"/>
-          <w:i/>
-          <w:lang w:val="fr-CH"/>
-        </w:rPr>
-        <w:t>…</w:t>
+        <w:t>autres…</w:t>
       </w:r>
     </w:p>
     <w:p>
@@ -10997,19 +10896,8 @@
           <w:sz w:val="24"/>
           <w:lang w:val="fr-CH"/>
         </w:rPr>
-        <w:t xml:space="preserve">Développez en tous cas les points </w:t>
-      </w:r>
-      <w:proofErr w:type="gramStart"/>
-      <w:r>
-        <w:rPr>
-          <w:rFonts w:ascii="Arial" w:hAnsi="Arial" w:cs="Arial"/>
-          <w:i/>
-          <w:sz w:val="24"/>
-          <w:lang w:val="fr-CH"/>
-        </w:rPr>
-        <w:t>suivants:</w:t>
-      </w:r>
-      <w:proofErr w:type="gramEnd"/>
+        <w:t>Développez en tous cas les points suivants:</w:t>
+      </w:r>
     </w:p>
     <w:p>
       <w:pPr>
@@ -11262,6 +11150,7 @@
         </w:rPr>
         <w:t>travail</w:t>
       </w:r>
+      <w:bookmarkStart w:id="73" w:name="_Toc25553331"/>
       <w:bookmarkEnd w:id="71"/>
       <w:bookmarkEnd w:id="72"/>
     </w:p>
@@ -11271,230 +11160,6 @@
           <w:lang w:val="fr-CH"/>
         </w:rPr>
       </w:pPr>
-    </w:p>
-    <w:tbl>
-      <w:tblPr>
-        <w:tblW w:w="9072" w:type="dxa"/>
-        <w:tblInd w:w="534" w:type="dxa"/>
-        <w:tblBorders>
-          <w:top w:val="single" w:sz="4" w:space="0" w:color="auto"/>
-          <w:left w:val="single" w:sz="4" w:space="0" w:color="auto"/>
-          <w:bottom w:val="single" w:sz="4" w:space="0" w:color="auto"/>
-          <w:right w:val="single" w:sz="4" w:space="0" w:color="auto"/>
-          <w:insideH w:val="single" w:sz="4" w:space="0" w:color="auto"/>
-          <w:insideV w:val="single" w:sz="4" w:space="0" w:color="auto"/>
-        </w:tblBorders>
-        <w:tblLook w:val="00A0" w:firstRow="1" w:lastRow="0" w:firstColumn="1" w:lastColumn="0" w:noHBand="0" w:noVBand="0"/>
-      </w:tblPr>
-      <w:tblGrid>
-        <w:gridCol w:w="820"/>
-        <w:gridCol w:w="897"/>
-        <w:gridCol w:w="4236"/>
-        <w:gridCol w:w="3119"/>
-      </w:tblGrid>
-      <w:tr>
-        <w:tc>
-          <w:tcPr>
-            <w:tcW w:w="820" w:type="dxa"/>
-          </w:tcPr>
-          <w:p>
-            <w:pPr>
-              <w:rPr>
-                <w:b/>
-                <w:lang w:val="fr-CH"/>
-              </w:rPr>
-            </w:pPr>
-            <w:r>
-              <w:rPr>
-                <w:b/>
-                <w:lang w:val="fr-CH"/>
-              </w:rPr>
-              <w:t>Date</w:t>
-            </w:r>
-          </w:p>
-        </w:tc>
-        <w:tc>
-          <w:tcPr>
-            <w:tcW w:w="897" w:type="dxa"/>
-          </w:tcPr>
-          <w:p>
-            <w:pPr>
-              <w:rPr>
-                <w:b/>
-                <w:lang w:val="fr-CH"/>
-              </w:rPr>
-            </w:pPr>
-            <w:r>
-              <w:rPr>
-                <w:b/>
-                <w:lang w:val="fr-CH"/>
-              </w:rPr>
-              <w:t>Durée</w:t>
-            </w:r>
-          </w:p>
-        </w:tc>
-        <w:tc>
-          <w:tcPr>
-            <w:tcW w:w="4236" w:type="dxa"/>
-          </w:tcPr>
-          <w:p>
-            <w:pPr>
-              <w:rPr>
-                <w:b/>
-                <w:lang w:val="fr-CH"/>
-              </w:rPr>
-            </w:pPr>
-            <w:r>
-              <w:rPr>
-                <w:b/>
-                <w:lang w:val="fr-CH"/>
-              </w:rPr>
-              <w:t>Activité</w:t>
-            </w:r>
-          </w:p>
-        </w:tc>
-        <w:tc>
-          <w:tcPr>
-            <w:tcW w:w="3119" w:type="dxa"/>
-          </w:tcPr>
-          <w:p>
-            <w:pPr>
-              <w:rPr>
-                <w:b/>
-                <w:lang w:val="fr-CH"/>
-              </w:rPr>
-            </w:pPr>
-            <w:r>
-              <w:rPr>
-                <w:b/>
-                <w:lang w:val="fr-CH"/>
-              </w:rPr>
-              <w:t>Remarques</w:t>
-            </w:r>
-          </w:p>
-        </w:tc>
-      </w:tr>
-      <w:tr>
-        <w:tc>
-          <w:tcPr>
-            <w:tcW w:w="820" w:type="dxa"/>
-          </w:tcPr>
-          <w:p>
-            <w:pPr>
-              <w:rPr>
-                <w:lang w:val="fr-CH"/>
-              </w:rPr>
-            </w:pPr>
-          </w:p>
-        </w:tc>
-        <w:tc>
-          <w:tcPr>
-            <w:tcW w:w="897" w:type="dxa"/>
-          </w:tcPr>
-          <w:p>
-            <w:pPr>
-              <w:rPr>
-                <w:lang w:val="fr-CH"/>
-              </w:rPr>
-            </w:pPr>
-          </w:p>
-        </w:tc>
-        <w:tc>
-          <w:tcPr>
-            <w:tcW w:w="4236" w:type="dxa"/>
-          </w:tcPr>
-          <w:p>
-            <w:pPr>
-              <w:rPr>
-                <w:lang w:val="fr-CH"/>
-              </w:rPr>
-            </w:pPr>
-          </w:p>
-        </w:tc>
-        <w:tc>
-          <w:tcPr>
-            <w:tcW w:w="3119" w:type="dxa"/>
-          </w:tcPr>
-          <w:p>
-            <w:pPr>
-              <w:rPr>
-                <w:lang w:val="fr-CH"/>
-              </w:rPr>
-            </w:pPr>
-          </w:p>
-        </w:tc>
-      </w:tr>
-      <w:tr>
-        <w:tc>
-          <w:tcPr>
-            <w:tcW w:w="820" w:type="dxa"/>
-          </w:tcPr>
-          <w:p>
-            <w:pPr>
-              <w:rPr>
-                <w:lang w:val="fr-CH"/>
-              </w:rPr>
-            </w:pPr>
-          </w:p>
-        </w:tc>
-        <w:tc>
-          <w:tcPr>
-            <w:tcW w:w="897" w:type="dxa"/>
-          </w:tcPr>
-          <w:p>
-            <w:pPr>
-              <w:rPr>
-                <w:lang w:val="fr-CH"/>
-              </w:rPr>
-            </w:pPr>
-          </w:p>
-        </w:tc>
-        <w:tc>
-          <w:tcPr>
-            <w:tcW w:w="4236" w:type="dxa"/>
-          </w:tcPr>
-          <w:p>
-            <w:pPr>
-              <w:rPr>
-                <w:lang w:val="fr-CH"/>
-              </w:rPr>
-            </w:pPr>
-          </w:p>
-        </w:tc>
-        <w:tc>
-          <w:tcPr>
-            <w:tcW w:w="3119" w:type="dxa"/>
-          </w:tcPr>
-          <w:p>
-            <w:pPr>
-              <w:rPr>
-                <w:lang w:val="fr-CH"/>
-              </w:rPr>
-            </w:pPr>
-          </w:p>
-        </w:tc>
-      </w:tr>
-    </w:tbl>
-    <w:p>
-      <w:pPr>
-        <w:pStyle w:val="Titre2"/>
-        <w:numPr>
-          <w:ilvl w:val="0"/>
-          <w:numId w:val="0"/>
-        </w:numPr>
-        <w:tabs>
-          <w:tab w:val="left" w:pos="3047"/>
-        </w:tabs>
-        <w:rPr>
-          <w:rFonts w:ascii="Times New Roman" w:hAnsi="Times New Roman"/>
-          <w:b w:val="0"/>
-          <w:bCs/>
-          <w:i w:val="0"/>
-          <w:iCs/>
-          <w:lang w:val="fr-CH"/>
-        </w:rPr>
-      </w:pPr>
-      <w:bookmarkStart w:id="73" w:name="_Toc25553331"/>
     </w:p>
     <w:p>
       <w:pPr>
@@ -11572,8 +11237,8 @@
       </w:pPr>
       <w:bookmarkStart w:id="81" w:name="_Toc71703270"/>
       <w:bookmarkStart w:id="82" w:name="_Toc499021854"/>
-      <w:bookmarkStart w:id="83" w:name="_Toc25553334"/>
-      <w:bookmarkStart w:id="84" w:name="_Toc134598304"/>
+      <w:bookmarkStart w:id="83" w:name="_Toc134598304"/>
+      <w:bookmarkStart w:id="84" w:name="_Toc25553334"/>
       <w:r>
         <w:rPr>
           <w:i w:val="0"/>
@@ -11592,7 +11257,7 @@
       </w:r>
       <w:bookmarkEnd w:id="81"/>
       <w:bookmarkEnd w:id="82"/>
-      <w:bookmarkEnd w:id="84"/>
+      <w:bookmarkEnd w:id="83"/>
       <w:r>
         <w:rPr>
           <w:i w:val="0"/>
@@ -11601,7 +11266,7 @@
         </w:rPr>
         <w:t xml:space="preserve"> </w:t>
       </w:r>
-      <w:bookmarkEnd w:id="83"/>
+      <w:bookmarkEnd w:id="84"/>
     </w:p>
     <w:p>
       <w:pPr>
@@ -11649,8 +11314,8 @@
       </w:pPr>
     </w:p>
     <w:sectPr>
-      <w:headerReference w:type="default" r:id="rId24"/>
-      <w:footerReference w:type="default" r:id="rId25"/>
+      <w:headerReference w:type="default" r:id="rId25"/>
+      <w:footerReference w:type="default" r:id="rId26"/>
       <w:pgSz w:w="11906" w:h="16838" w:code="9"/>
       <w:pgMar w:top="1418" w:right="1418" w:bottom="1418" w:left="1418" w:header="720" w:footer="720" w:gutter="0"/>
       <w:cols w:space="720"/>

</xml_diff>

<commit_message>
Manage directories to store files
</commit_message>
<xml_diff>
--- a/Documentation/Rapport_Kunzli_Christophe.docx
+++ b/Documentation/Rapport_Kunzli_Christophe.docx
@@ -2053,23 +2053,7 @@
                 <w:noProof/>
                 <w:lang w:val="fr-CH"/>
               </w:rPr>
-              <w:t>Maq</w:t>
-            </w:r>
-            <w:r>
-              <w:rPr>
-                <w:rStyle w:val="Lienhypertexte"/>
-                <w:noProof/>
-                <w:lang w:val="fr-CH"/>
-              </w:rPr>
-              <w:t>u</w:t>
-            </w:r>
-            <w:r>
-              <w:rPr>
-                <w:rStyle w:val="Lienhypertexte"/>
-                <w:noProof/>
-                <w:lang w:val="fr-CH"/>
-              </w:rPr>
-              <w:t>ettes</w:t>
+              <w:t>Maquettes</w:t>
             </w:r>
             <w:r>
               <w:rPr>
@@ -12849,6 +12833,27 @@
           <w:lang w:val="fr-CH"/>
         </w:rPr>
       </w:pPr>
+      <w:hyperlink r:id="rId29" w:history="1">
+        <w:r>
+          <w:rPr>
+            <w:rStyle w:val="Lienhypertexte"/>
+            <w:lang w:val="fr-CH"/>
+          </w:rPr>
+          <w:t>https://stackoverflow.com/questions/9092160/check-if-a-folder-exist-in-a-directory-and-create-them-using-c-sharp</w:t>
+        </w:r>
+      </w:hyperlink>
+    </w:p>
+    <w:p>
+      <w:pPr>
+        <w:pStyle w:val="Paragraphedeliste"/>
+        <w:numPr>
+          <w:ilvl w:val="0"/>
+          <w:numId w:val="20"/>
+        </w:numPr>
+        <w:rPr>
+          <w:lang w:val="fr-CH"/>
+        </w:rPr>
+      </w:pPr>
     </w:p>
     <w:p>
       <w:pPr>
@@ -12968,8 +12973,8 @@
       </w:pPr>
       <w:bookmarkStart w:id="86" w:name="_Toc71703270"/>
       <w:bookmarkStart w:id="87" w:name="_Toc499021854"/>
-      <w:bookmarkStart w:id="88" w:name="_Toc25553334"/>
-      <w:bookmarkStart w:id="89" w:name="_Toc135118888"/>
+      <w:bookmarkStart w:id="88" w:name="_Toc135118888"/>
+      <w:bookmarkStart w:id="89" w:name="_Toc25553334"/>
       <w:r>
         <w:rPr>
           <w:i w:val="0"/>
@@ -12988,7 +12993,7 @@
       </w:r>
       <w:bookmarkEnd w:id="86"/>
       <w:bookmarkEnd w:id="87"/>
-      <w:bookmarkEnd w:id="89"/>
+      <w:bookmarkEnd w:id="88"/>
       <w:r>
         <w:rPr>
           <w:i w:val="0"/>
@@ -12997,7 +13002,7 @@
         </w:rPr>
         <w:t xml:space="preserve"> </w:t>
       </w:r>
-      <w:bookmarkEnd w:id="88"/>
+      <w:bookmarkEnd w:id="89"/>
     </w:p>
     <w:p>
       <w:pPr>
@@ -13045,8 +13050,8 @@
       </w:pPr>
     </w:p>
     <w:sectPr>
-      <w:headerReference w:type="default" r:id="rId29"/>
-      <w:footerReference w:type="default" r:id="rId30"/>
+      <w:headerReference w:type="default" r:id="rId30"/>
+      <w:footerReference w:type="default" r:id="rId31"/>
       <w:pgSz w:w="11906" w:h="16838" w:code="9"/>
       <w:pgMar w:top="1418" w:right="1418" w:bottom="1418" w:left="1418" w:header="720" w:footer="720" w:gutter="0"/>
       <w:cols w:space="720"/>

</xml_diff>

<commit_message>
Update documentation and add pdf version
</commit_message>
<xml_diff>
--- a/Documentation/Rapport_Kunzli_Christophe.docx
+++ b/Documentation/Rapport_Kunzli_Christophe.docx
@@ -5,7 +5,11 @@
     <w:sdt>
       <w:sdtPr>
         <w:rPr>
+          <w:rFonts w:ascii="Arial" w:eastAsia="Times New Roman" w:hAnsi="Arial" w:cs="Times New Roman"/>
           <w:color w:val="4472C4" w:themeColor="accent1"/>
+          <w:sz w:val="24"/>
+          <w:szCs w:val="20"/>
+          <w:lang w:val="fr-FR" w:eastAsia="fr-FR"/>
         </w:rPr>
         <w:id w:val="-754504577"/>
         <w:docPartObj>
@@ -15,11 +19,7 @@
       </w:sdtPr>
       <w:sdtEndPr>
         <w:rPr>
-          <w:rFonts w:ascii="Arial" w:eastAsia="Times New Roman" w:hAnsi="Arial" w:cs="Times New Roman"/>
           <w:color w:val="auto"/>
-          <w:sz w:val="24"/>
-          <w:szCs w:val="20"/>
-          <w:lang w:eastAsia="fr-FR"/>
         </w:rPr>
       </w:sdtEndPr>
       <w:sdtContent>
@@ -162,6 +162,7 @@
             <w:dataBinding w:prefixMappings="xmlns:ns0='http://purl.org/dc/elements/1.1/' xmlns:ns1='http://schemas.openxmlformats.org/package/2006/metadata/core-properties' " w:xpath="/ns1:coreProperties[1]/ns0:subject[1]" w:storeItemID="{6C3C8BC8-F283-45AE-878A-BAB7291924A1}"/>
             <w:text/>
           </w:sdtPr>
+          <w:sdtEndPr/>
           <w:sdtContent>
             <w:p>
               <w:pPr>
@@ -403,6 +404,7 @@
                                     <w:calendar w:val="gregorian"/>
                                   </w:date>
                                 </w:sdtPr>
+                                <w:sdtEndPr/>
                                 <w:sdtContent>
                                   <w:p>
                                     <w:pPr>
@@ -449,6 +451,7 @@
                                     <w:dataBinding w:prefixMappings="xmlns:ns0='http://schemas.openxmlformats.org/officeDocument/2006/extended-properties' " w:xpath="/ns0:Properties[1]/ns0:Company[1]" w:storeItemID="{6668398D-A668-4E3E-A5EB-62B293D839F1}"/>
                                     <w:text/>
                                   </w:sdtPr>
+                                  <w:sdtEndPr/>
                                   <w:sdtContent>
                                     <w:r>
                                       <w:rPr>
@@ -479,6 +482,7 @@
                                     <w:dataBinding w:prefixMappings="xmlns:ns0='http://schemas.microsoft.com/office/2006/coverPageProps' " w:xpath="/ns0:CoverPageProperties[1]/ns0:CompanyAddress[1]" w:storeItemID="{55AF091B-3C7A-41E3-B477-F2FDAA23CFDA}"/>
                                     <w:text/>
                                   </w:sdtPr>
+                                  <w:sdtEndPr/>
                                   <w:sdtContent>
                                     <w:r>
                                       <w:rPr>
@@ -549,6 +553,7 @@
                               <w:calendar w:val="gregorian"/>
                             </w:date>
                           </w:sdtPr>
+                          <w:sdtEndPr/>
                           <w:sdtContent>
                             <w:p>
                               <w:pPr>
@@ -595,6 +600,7 @@
                               <w:dataBinding w:prefixMappings="xmlns:ns0='http://schemas.openxmlformats.org/officeDocument/2006/extended-properties' " w:xpath="/ns0:Properties[1]/ns0:Company[1]" w:storeItemID="{6668398D-A668-4E3E-A5EB-62B293D839F1}"/>
                               <w:text/>
                             </w:sdtPr>
+                            <w:sdtEndPr/>
                             <w:sdtContent>
                               <w:r>
                                 <w:rPr>
@@ -625,6 +631,7 @@
                               <w:dataBinding w:prefixMappings="xmlns:ns0='http://schemas.microsoft.com/office/2006/coverPageProps' " w:xpath="/ns0:CoverPageProperties[1]/ns0:CompanyAddress[1]" w:storeItemID="{55AF091B-3C7A-41E3-B477-F2FDAA23CFDA}"/>
                               <w:text/>
                             </w:sdtPr>
+                            <w:sdtEndPr/>
                             <w:sdtContent>
                               <w:r>
                                 <w:rPr>
@@ -664,16 +671,13 @@
         </w:p>
       </w:sdtContent>
     </w:sdt>
+    <w:bookmarkStart w:id="0" w:name="_Toc499021832" w:displacedByCustomXml="next"/>
     <w:sdt>
       <w:sdtPr>
         <w:rPr>
-          <w:rFonts w:ascii="Arial" w:eastAsia="Times New Roman" w:hAnsi="Arial" w:cs="Times New Roman"/>
-          <w:color w:val="auto"/>
-          <w:sz w:val="24"/>
-          <w:szCs w:val="20"/>
-          <w:lang w:val="fr-FR" w:eastAsia="fr-FR"/>
-        </w:rPr>
-        <w:id w:val="1791616941"/>
+          <w:lang w:val="fr-FR"/>
+        </w:rPr>
+        <w:id w:val="-1092464136"/>
         <w:docPartObj>
           <w:docPartGallery w:val="Table of Contents"/>
           <w:docPartUnique/>
@@ -681,8 +685,13 @@
       </w:sdtPr>
       <w:sdtEndPr>
         <w:rPr>
+          <w:rFonts w:ascii="Arial" w:eastAsia="Times New Roman" w:hAnsi="Arial" w:cs="Times New Roman"/>
           <w:b/>
           <w:bCs/>
+          <w:color w:val="auto"/>
+          <w:sz w:val="24"/>
+          <w:szCs w:val="20"/>
+          <w:lang w:eastAsia="fr-FR"/>
         </w:rPr>
       </w:sdtEndPr>
       <w:sdtContent>
@@ -691,6 +700,9 @@
             <w:pStyle w:val="En-ttedetabledesmatires"/>
           </w:pPr>
           <w:r>
+            <w:rPr>
+              <w:lang w:val="fr-FR"/>
+            </w:rPr>
             <w:t>Table des matières</w:t>
           </w:r>
         </w:p>
@@ -705,27 +717,15 @@
             </w:rPr>
           </w:pPr>
           <w:r>
-            <w:rPr>
-              <w:noProof w:val="0"/>
-              <w:lang w:val="fr-CH"/>
-            </w:rPr>
             <w:fldChar w:fldCharType="begin"/>
           </w:r>
           <w:r>
-            <w:rPr>
-              <w:noProof w:val="0"/>
-              <w:lang w:val="fr-CH"/>
-            </w:rPr>
             <w:instrText xml:space="preserve"> TOC \o "1-3" \h \z \u </w:instrText>
           </w:r>
           <w:r>
-            <w:rPr>
-              <w:noProof w:val="0"/>
-              <w:lang w:val="fr-CH"/>
-            </w:rPr>
             <w:fldChar w:fldCharType="separate"/>
           </w:r>
-          <w:hyperlink w:anchor="_Toc135146936" w:history="1">
+          <w:hyperlink w:anchor="_Toc135216926" w:history="1">
             <w:r>
               <w:rPr>
                 <w:rStyle w:val="Lienhypertexte"/>
@@ -765,7 +765,7 @@
               <w:rPr>
                 <w:webHidden/>
               </w:rPr>
-              <w:instrText xml:space="preserve"> PAGEREF _Toc135146936 \h </w:instrText>
+              <w:instrText xml:space="preserve"> PAGEREF _Toc135216926 \h </w:instrText>
             </w:r>
             <w:r>
               <w:rPr>
@@ -807,7 +807,7 @@
               <w:lang w:val="fr-CH" w:eastAsia="fr-CH"/>
             </w:rPr>
           </w:pPr>
-          <w:hyperlink w:anchor="_Toc135146937" w:history="1">
+          <w:hyperlink w:anchor="_Toc135216927" w:history="1">
             <w:r>
               <w:rPr>
                 <w:rStyle w:val="Lienhypertexte"/>
@@ -855,7 +855,7 @@
                 <w:noProof/>
                 <w:webHidden/>
               </w:rPr>
-              <w:instrText xml:space="preserve"> PAGEREF _Toc135146937 \h </w:instrText>
+              <w:instrText xml:space="preserve"> PAGEREF _Toc135216927 \h </w:instrText>
             </w:r>
             <w:r>
               <w:rPr>
@@ -901,7 +901,7 @@
               <w:lang w:val="fr-CH" w:eastAsia="fr-CH"/>
             </w:rPr>
           </w:pPr>
-          <w:hyperlink w:anchor="_Toc135146938" w:history="1">
+          <w:hyperlink w:anchor="_Toc135216928" w:history="1">
             <w:r>
               <w:rPr>
                 <w:rStyle w:val="Lienhypertexte"/>
@@ -945,7 +945,7 @@
                 <w:noProof/>
                 <w:webHidden/>
               </w:rPr>
-              <w:instrText xml:space="preserve"> PAGEREF _Toc135146938 \h </w:instrText>
+              <w:instrText xml:space="preserve"> PAGEREF _Toc135216928 \h </w:instrText>
             </w:r>
             <w:r>
               <w:rPr>
@@ -991,7 +991,7 @@
               <w:lang w:val="fr-CH" w:eastAsia="fr-CH"/>
             </w:rPr>
           </w:pPr>
-          <w:hyperlink w:anchor="_Toc135146939" w:history="1">
+          <w:hyperlink w:anchor="_Toc135216929" w:history="1">
             <w:r>
               <w:rPr>
                 <w:rStyle w:val="Lienhypertexte"/>
@@ -1037,7 +1037,7 @@
                 <w:noProof/>
                 <w:webHidden/>
               </w:rPr>
-              <w:instrText xml:space="preserve"> PAGEREF _Toc135146939 \h </w:instrText>
+              <w:instrText xml:space="preserve"> PAGEREF _Toc135216929 \h </w:instrText>
             </w:r>
             <w:r>
               <w:rPr>
@@ -1083,7 +1083,7 @@
               <w:lang w:val="fr-CH" w:eastAsia="fr-CH"/>
             </w:rPr>
           </w:pPr>
-          <w:hyperlink w:anchor="_Toc135146940" w:history="1">
+          <w:hyperlink w:anchor="_Toc135216930" w:history="1">
             <w:r>
               <w:rPr>
                 <w:rStyle w:val="Lienhypertexte"/>
@@ -1129,7 +1129,7 @@
                 <w:noProof/>
                 <w:webHidden/>
               </w:rPr>
-              <w:instrText xml:space="preserve"> PAGEREF _Toc135146940 \h </w:instrText>
+              <w:instrText xml:space="preserve"> PAGEREF _Toc135216930 \h </w:instrText>
             </w:r>
             <w:r>
               <w:rPr>
@@ -1175,7 +1175,7 @@
               <w:lang w:val="fr-CH" w:eastAsia="fr-CH"/>
             </w:rPr>
           </w:pPr>
-          <w:hyperlink w:anchor="_Toc135146941" w:history="1">
+          <w:hyperlink w:anchor="_Toc135216931" w:history="1">
             <w:r>
               <w:rPr>
                 <w:rStyle w:val="Lienhypertexte"/>
@@ -1228,7 +1228,7 @@
                 <w:noProof/>
                 <w:webHidden/>
               </w:rPr>
-              <w:instrText xml:space="preserve"> PAGEREF _Toc135146941 \h </w:instrText>
+              <w:instrText xml:space="preserve"> PAGEREF _Toc135216931 \h </w:instrText>
             </w:r>
             <w:r>
               <w:rPr>
@@ -1269,7 +1269,7 @@
               <w:lang w:val="fr-CH" w:eastAsia="fr-CH"/>
             </w:rPr>
           </w:pPr>
-          <w:hyperlink w:anchor="_Toc135146942" w:history="1">
+          <w:hyperlink w:anchor="_Toc135216932" w:history="1">
             <w:r>
               <w:rPr>
                 <w:rStyle w:val="Lienhypertexte"/>
@@ -1309,7 +1309,7 @@
               <w:rPr>
                 <w:webHidden/>
               </w:rPr>
-              <w:instrText xml:space="preserve"> PAGEREF _Toc135146942 \h </w:instrText>
+              <w:instrText xml:space="preserve"> PAGEREF _Toc135216932 \h </w:instrText>
             </w:r>
             <w:r>
               <w:rPr>
@@ -1351,7 +1351,7 @@
               <w:lang w:val="fr-CH" w:eastAsia="fr-CH"/>
             </w:rPr>
           </w:pPr>
-          <w:hyperlink w:anchor="_Toc135146943" w:history="1">
+          <w:hyperlink w:anchor="_Toc135216933" w:history="1">
             <w:r>
               <w:rPr>
                 <w:rStyle w:val="Lienhypertexte"/>
@@ -1399,7 +1399,7 @@
                 <w:noProof/>
                 <w:webHidden/>
               </w:rPr>
-              <w:instrText xml:space="preserve"> PAGEREF _Toc135146943 \h </w:instrText>
+              <w:instrText xml:space="preserve"> PAGEREF _Toc135216933 \h </w:instrText>
             </w:r>
             <w:r>
               <w:rPr>
@@ -1445,7 +1445,7 @@
               <w:lang w:val="fr-CH" w:eastAsia="fr-CH"/>
             </w:rPr>
           </w:pPr>
-          <w:hyperlink w:anchor="_Toc135146944" w:history="1">
+          <w:hyperlink w:anchor="_Toc135216934" w:history="1">
             <w:r>
               <w:rPr>
                 <w:rStyle w:val="Lienhypertexte"/>
@@ -1491,7 +1491,7 @@
                 <w:noProof/>
                 <w:webHidden/>
               </w:rPr>
-              <w:instrText xml:space="preserve"> PAGEREF _Toc135146944 \h </w:instrText>
+              <w:instrText xml:space="preserve"> PAGEREF _Toc135216934 \h </w:instrText>
             </w:r>
             <w:r>
               <w:rPr>
@@ -1537,7 +1537,7 @@
               <w:lang w:val="fr-CH" w:eastAsia="fr-CH"/>
             </w:rPr>
           </w:pPr>
-          <w:hyperlink w:anchor="_Toc135146945" w:history="1">
+          <w:hyperlink w:anchor="_Toc135216935" w:history="1">
             <w:r>
               <w:rPr>
                 <w:rStyle w:val="Lienhypertexte"/>
@@ -1585,7 +1585,7 @@
                 <w:noProof/>
                 <w:webHidden/>
               </w:rPr>
-              <w:instrText xml:space="preserve"> PAGEREF _Toc135146945 \h </w:instrText>
+              <w:instrText xml:space="preserve"> PAGEREF _Toc135216935 \h </w:instrText>
             </w:r>
             <w:r>
               <w:rPr>
@@ -1631,7 +1631,7 @@
               <w:lang w:val="fr-CH" w:eastAsia="fr-CH"/>
             </w:rPr>
           </w:pPr>
-          <w:hyperlink w:anchor="_Toc135146946" w:history="1">
+          <w:hyperlink w:anchor="_Toc135216936" w:history="1">
             <w:r>
               <w:rPr>
                 <w:rStyle w:val="Lienhypertexte"/>
@@ -1679,7 +1679,7 @@
                 <w:noProof/>
                 <w:webHidden/>
               </w:rPr>
-              <w:instrText xml:space="preserve"> PAGEREF _Toc135146946 \h </w:instrText>
+              <w:instrText xml:space="preserve"> PAGEREF _Toc135216936 \h </w:instrText>
             </w:r>
             <w:r>
               <w:rPr>
@@ -1725,7 +1725,7 @@
               <w:lang w:val="fr-CH" w:eastAsia="fr-CH"/>
             </w:rPr>
           </w:pPr>
-          <w:hyperlink w:anchor="_Toc135146947" w:history="1">
+          <w:hyperlink w:anchor="_Toc135216937" w:history="1">
             <w:r>
               <w:rPr>
                 <w:rStyle w:val="Lienhypertexte"/>
@@ -1752,7 +1752,7 @@
                 <w:noProof/>
                 <w:lang w:val="fr-CH"/>
               </w:rPr>
-              <w:t>Planification</w:t>
+              <w:t>Dossier de conception</w:t>
             </w:r>
             <w:r>
               <w:rPr>
@@ -1773,7 +1773,7 @@
                 <w:noProof/>
                 <w:webHidden/>
               </w:rPr>
-              <w:instrText xml:space="preserve"> PAGEREF _Toc135146947 \h </w:instrText>
+              <w:instrText xml:space="preserve"> PAGEREF _Toc135216937 \h </w:instrText>
             </w:r>
             <w:r>
               <w:rPr>
@@ -1798,6 +1798,727 @@
             <w:r>
               <w:rPr>
                 <w:noProof/>
+                <w:webHidden/>
+              </w:rPr>
+              <w:fldChar w:fldCharType="end"/>
+            </w:r>
+          </w:hyperlink>
+        </w:p>
+        <w:p>
+          <w:pPr>
+            <w:pStyle w:val="TM3"/>
+            <w:tabs>
+              <w:tab w:val="left" w:pos="1200"/>
+              <w:tab w:val="right" w:leader="dot" w:pos="9060"/>
+            </w:tabs>
+            <w:rPr>
+              <w:rFonts w:asciiTheme="minorHAnsi" w:eastAsiaTheme="minorEastAsia" w:hAnsiTheme="minorHAnsi" w:cstheme="minorBidi"/>
+              <w:noProof/>
+              <w:sz w:val="22"/>
+              <w:szCs w:val="22"/>
+              <w:lang w:val="fr-CH" w:eastAsia="fr-CH"/>
+            </w:rPr>
+          </w:pPr>
+          <w:hyperlink w:anchor="_Toc135216938" w:history="1">
+            <w:r>
+              <w:rPr>
+                <w:rStyle w:val="Lienhypertexte"/>
+                <w:noProof/>
+                <w:lang w:val="fr-CH"/>
+              </w:rPr>
+              <w:t>2.4.1</w:t>
+            </w:r>
+            <w:r>
+              <w:rPr>
+                <w:rFonts w:asciiTheme="minorHAnsi" w:eastAsiaTheme="minorEastAsia" w:hAnsiTheme="minorHAnsi" w:cstheme="minorBidi"/>
+                <w:noProof/>
+                <w:sz w:val="22"/>
+                <w:szCs w:val="22"/>
+                <w:lang w:val="fr-CH" w:eastAsia="fr-CH"/>
+              </w:rPr>
+              <w:tab/>
+            </w:r>
+            <w:r>
+              <w:rPr>
+                <w:rStyle w:val="Lienhypertexte"/>
+                <w:noProof/>
+                <w:lang w:val="fr-CH"/>
+              </w:rPr>
+              <w:t>Hardware</w:t>
+            </w:r>
+            <w:r>
+              <w:rPr>
+                <w:noProof/>
+                <w:webHidden/>
+              </w:rPr>
+              <w:tab/>
+            </w:r>
+            <w:r>
+              <w:rPr>
+                <w:noProof/>
+                <w:webHidden/>
+              </w:rPr>
+              <w:fldChar w:fldCharType="begin"/>
+            </w:r>
+            <w:r>
+              <w:rPr>
+                <w:noProof/>
+                <w:webHidden/>
+              </w:rPr>
+              <w:instrText xml:space="preserve"> PAGEREF _Toc135216938 \h </w:instrText>
+            </w:r>
+            <w:r>
+              <w:rPr>
+                <w:noProof/>
+                <w:webHidden/>
+              </w:rPr>
+            </w:r>
+            <w:r>
+              <w:rPr>
+                <w:noProof/>
+                <w:webHidden/>
+              </w:rPr>
+              <w:fldChar w:fldCharType="separate"/>
+            </w:r>
+            <w:r>
+              <w:rPr>
+                <w:noProof/>
+                <w:webHidden/>
+              </w:rPr>
+              <w:t>6</w:t>
+            </w:r>
+            <w:r>
+              <w:rPr>
+                <w:noProof/>
+                <w:webHidden/>
+              </w:rPr>
+              <w:fldChar w:fldCharType="end"/>
+            </w:r>
+          </w:hyperlink>
+        </w:p>
+        <w:p>
+          <w:pPr>
+            <w:pStyle w:val="TM3"/>
+            <w:tabs>
+              <w:tab w:val="left" w:pos="1200"/>
+              <w:tab w:val="right" w:leader="dot" w:pos="9060"/>
+            </w:tabs>
+            <w:rPr>
+              <w:rFonts w:asciiTheme="minorHAnsi" w:eastAsiaTheme="minorEastAsia" w:hAnsiTheme="minorHAnsi" w:cstheme="minorBidi"/>
+              <w:noProof/>
+              <w:sz w:val="22"/>
+              <w:szCs w:val="22"/>
+              <w:lang w:val="fr-CH" w:eastAsia="fr-CH"/>
+            </w:rPr>
+          </w:pPr>
+          <w:hyperlink w:anchor="_Toc135216939" w:history="1">
+            <w:r>
+              <w:rPr>
+                <w:rStyle w:val="Lienhypertexte"/>
+                <w:noProof/>
+                <w:lang w:val="fr-CH"/>
+              </w:rPr>
+              <w:t>2.4.2</w:t>
+            </w:r>
+            <w:r>
+              <w:rPr>
+                <w:rFonts w:asciiTheme="minorHAnsi" w:eastAsiaTheme="minorEastAsia" w:hAnsiTheme="minorHAnsi" w:cstheme="minorBidi"/>
+                <w:noProof/>
+                <w:sz w:val="22"/>
+                <w:szCs w:val="22"/>
+                <w:lang w:val="fr-CH" w:eastAsia="fr-CH"/>
+              </w:rPr>
+              <w:tab/>
+            </w:r>
+            <w:r>
+              <w:rPr>
+                <w:rStyle w:val="Lienhypertexte"/>
+                <w:noProof/>
+                <w:lang w:val="fr-CH"/>
+              </w:rPr>
+              <w:t>Système d’exploitation</w:t>
+            </w:r>
+            <w:r>
+              <w:rPr>
+                <w:noProof/>
+                <w:webHidden/>
+              </w:rPr>
+              <w:tab/>
+            </w:r>
+            <w:r>
+              <w:rPr>
+                <w:noProof/>
+                <w:webHidden/>
+              </w:rPr>
+              <w:fldChar w:fldCharType="begin"/>
+            </w:r>
+            <w:r>
+              <w:rPr>
+                <w:noProof/>
+                <w:webHidden/>
+              </w:rPr>
+              <w:instrText xml:space="preserve"> PAGEREF _Toc135216939 \h </w:instrText>
+            </w:r>
+            <w:r>
+              <w:rPr>
+                <w:noProof/>
+                <w:webHidden/>
+              </w:rPr>
+            </w:r>
+            <w:r>
+              <w:rPr>
+                <w:noProof/>
+                <w:webHidden/>
+              </w:rPr>
+              <w:fldChar w:fldCharType="separate"/>
+            </w:r>
+            <w:r>
+              <w:rPr>
+                <w:noProof/>
+                <w:webHidden/>
+              </w:rPr>
+              <w:t>6</w:t>
+            </w:r>
+            <w:r>
+              <w:rPr>
+                <w:noProof/>
+                <w:webHidden/>
+              </w:rPr>
+              <w:fldChar w:fldCharType="end"/>
+            </w:r>
+          </w:hyperlink>
+        </w:p>
+        <w:p>
+          <w:pPr>
+            <w:pStyle w:val="TM3"/>
+            <w:tabs>
+              <w:tab w:val="left" w:pos="1200"/>
+              <w:tab w:val="right" w:leader="dot" w:pos="9060"/>
+            </w:tabs>
+            <w:rPr>
+              <w:rFonts w:asciiTheme="minorHAnsi" w:eastAsiaTheme="minorEastAsia" w:hAnsiTheme="minorHAnsi" w:cstheme="minorBidi"/>
+              <w:noProof/>
+              <w:sz w:val="22"/>
+              <w:szCs w:val="22"/>
+              <w:lang w:val="fr-CH" w:eastAsia="fr-CH"/>
+            </w:rPr>
+          </w:pPr>
+          <w:hyperlink w:anchor="_Toc135216940" w:history="1">
+            <w:r>
+              <w:rPr>
+                <w:rStyle w:val="Lienhypertexte"/>
+                <w:noProof/>
+                <w:lang w:val="fr-CH"/>
+              </w:rPr>
+              <w:t>2.4.3</w:t>
+            </w:r>
+            <w:r>
+              <w:rPr>
+                <w:rFonts w:asciiTheme="minorHAnsi" w:eastAsiaTheme="minorEastAsia" w:hAnsiTheme="minorHAnsi" w:cstheme="minorBidi"/>
+                <w:noProof/>
+                <w:sz w:val="22"/>
+                <w:szCs w:val="22"/>
+                <w:lang w:val="fr-CH" w:eastAsia="fr-CH"/>
+              </w:rPr>
+              <w:tab/>
+            </w:r>
+            <w:r>
+              <w:rPr>
+                <w:rStyle w:val="Lienhypertexte"/>
+                <w:noProof/>
+                <w:lang w:val="fr-CH"/>
+              </w:rPr>
+              <w:t>Base de données</w:t>
+            </w:r>
+            <w:r>
+              <w:rPr>
+                <w:noProof/>
+                <w:webHidden/>
+              </w:rPr>
+              <w:tab/>
+            </w:r>
+            <w:r>
+              <w:rPr>
+                <w:noProof/>
+                <w:webHidden/>
+              </w:rPr>
+              <w:fldChar w:fldCharType="begin"/>
+            </w:r>
+            <w:r>
+              <w:rPr>
+                <w:noProof/>
+                <w:webHidden/>
+              </w:rPr>
+              <w:instrText xml:space="preserve"> PAGEREF _Toc135216940 \h </w:instrText>
+            </w:r>
+            <w:r>
+              <w:rPr>
+                <w:noProof/>
+                <w:webHidden/>
+              </w:rPr>
+            </w:r>
+            <w:r>
+              <w:rPr>
+                <w:noProof/>
+                <w:webHidden/>
+              </w:rPr>
+              <w:fldChar w:fldCharType="separate"/>
+            </w:r>
+            <w:r>
+              <w:rPr>
+                <w:noProof/>
+                <w:webHidden/>
+              </w:rPr>
+              <w:t>6</w:t>
+            </w:r>
+            <w:r>
+              <w:rPr>
+                <w:noProof/>
+                <w:webHidden/>
+              </w:rPr>
+              <w:fldChar w:fldCharType="end"/>
+            </w:r>
+          </w:hyperlink>
+        </w:p>
+        <w:p>
+          <w:pPr>
+            <w:pStyle w:val="TM3"/>
+            <w:tabs>
+              <w:tab w:val="left" w:pos="1200"/>
+              <w:tab w:val="right" w:leader="dot" w:pos="9060"/>
+            </w:tabs>
+            <w:rPr>
+              <w:rFonts w:asciiTheme="minorHAnsi" w:eastAsiaTheme="minorEastAsia" w:hAnsiTheme="minorHAnsi" w:cstheme="minorBidi"/>
+              <w:noProof/>
+              <w:sz w:val="22"/>
+              <w:szCs w:val="22"/>
+              <w:lang w:val="fr-CH" w:eastAsia="fr-CH"/>
+            </w:rPr>
+          </w:pPr>
+          <w:hyperlink w:anchor="_Toc135216941" w:history="1">
+            <w:r>
+              <w:rPr>
+                <w:rStyle w:val="Lienhypertexte"/>
+                <w:noProof/>
+                <w:lang w:val="fr-CH"/>
+              </w:rPr>
+              <w:t>2.4.4</w:t>
+            </w:r>
+            <w:r>
+              <w:rPr>
+                <w:rFonts w:asciiTheme="minorHAnsi" w:eastAsiaTheme="minorEastAsia" w:hAnsiTheme="minorHAnsi" w:cstheme="minorBidi"/>
+                <w:noProof/>
+                <w:sz w:val="22"/>
+                <w:szCs w:val="22"/>
+                <w:lang w:val="fr-CH" w:eastAsia="fr-CH"/>
+              </w:rPr>
+              <w:tab/>
+            </w:r>
+            <w:r>
+              <w:rPr>
+                <w:rStyle w:val="Lienhypertexte"/>
+                <w:noProof/>
+                <w:lang w:val="fr-CH"/>
+              </w:rPr>
+              <w:t>Software</w:t>
+            </w:r>
+            <w:r>
+              <w:rPr>
+                <w:noProof/>
+                <w:webHidden/>
+              </w:rPr>
+              <w:tab/>
+            </w:r>
+            <w:r>
+              <w:rPr>
+                <w:noProof/>
+                <w:webHidden/>
+              </w:rPr>
+              <w:fldChar w:fldCharType="begin"/>
+            </w:r>
+            <w:r>
+              <w:rPr>
+                <w:noProof/>
+                <w:webHidden/>
+              </w:rPr>
+              <w:instrText xml:space="preserve"> PAGEREF _Toc135216941 \h </w:instrText>
+            </w:r>
+            <w:r>
+              <w:rPr>
+                <w:noProof/>
+                <w:webHidden/>
+              </w:rPr>
+            </w:r>
+            <w:r>
+              <w:rPr>
+                <w:noProof/>
+                <w:webHidden/>
+              </w:rPr>
+              <w:fldChar w:fldCharType="separate"/>
+            </w:r>
+            <w:r>
+              <w:rPr>
+                <w:noProof/>
+                <w:webHidden/>
+              </w:rPr>
+              <w:t>6</w:t>
+            </w:r>
+            <w:r>
+              <w:rPr>
+                <w:noProof/>
+                <w:webHidden/>
+              </w:rPr>
+              <w:fldChar w:fldCharType="end"/>
+            </w:r>
+          </w:hyperlink>
+        </w:p>
+        <w:p>
+          <w:pPr>
+            <w:pStyle w:val="TM3"/>
+            <w:tabs>
+              <w:tab w:val="left" w:pos="1200"/>
+              <w:tab w:val="right" w:leader="dot" w:pos="9060"/>
+            </w:tabs>
+            <w:rPr>
+              <w:rFonts w:asciiTheme="minorHAnsi" w:eastAsiaTheme="minorEastAsia" w:hAnsiTheme="minorHAnsi" w:cstheme="minorBidi"/>
+              <w:noProof/>
+              <w:sz w:val="22"/>
+              <w:szCs w:val="22"/>
+              <w:lang w:val="fr-CH" w:eastAsia="fr-CH"/>
+            </w:rPr>
+          </w:pPr>
+          <w:hyperlink w:anchor="_Toc135216942" w:history="1">
+            <w:r>
+              <w:rPr>
+                <w:rStyle w:val="Lienhypertexte"/>
+                <w:noProof/>
+                <w:lang w:val="fr-CH"/>
+              </w:rPr>
+              <w:t>2.4.5</w:t>
+            </w:r>
+            <w:r>
+              <w:rPr>
+                <w:rFonts w:asciiTheme="minorHAnsi" w:eastAsiaTheme="minorEastAsia" w:hAnsiTheme="minorHAnsi" w:cstheme="minorBidi"/>
+                <w:noProof/>
+                <w:sz w:val="22"/>
+                <w:szCs w:val="22"/>
+                <w:lang w:val="fr-CH" w:eastAsia="fr-CH"/>
+              </w:rPr>
+              <w:tab/>
+            </w:r>
+            <w:r>
+              <w:rPr>
+                <w:rStyle w:val="Lienhypertexte"/>
+                <w:noProof/>
+                <w:lang w:val="fr-CH"/>
+              </w:rPr>
+              <w:t>Use case : Gestion de factures</w:t>
+            </w:r>
+            <w:r>
+              <w:rPr>
+                <w:noProof/>
+                <w:webHidden/>
+              </w:rPr>
+              <w:tab/>
+            </w:r>
+            <w:r>
+              <w:rPr>
+                <w:noProof/>
+                <w:webHidden/>
+              </w:rPr>
+              <w:fldChar w:fldCharType="begin"/>
+            </w:r>
+            <w:r>
+              <w:rPr>
+                <w:noProof/>
+                <w:webHidden/>
+              </w:rPr>
+              <w:instrText xml:space="preserve"> PAGEREF _Toc135216942 \h </w:instrText>
+            </w:r>
+            <w:r>
+              <w:rPr>
+                <w:noProof/>
+                <w:webHidden/>
+              </w:rPr>
+            </w:r>
+            <w:r>
+              <w:rPr>
+                <w:noProof/>
+                <w:webHidden/>
+              </w:rPr>
+              <w:fldChar w:fldCharType="separate"/>
+            </w:r>
+            <w:r>
+              <w:rPr>
+                <w:noProof/>
+                <w:webHidden/>
+              </w:rPr>
+              <w:t>7</w:t>
+            </w:r>
+            <w:r>
+              <w:rPr>
+                <w:noProof/>
+                <w:webHidden/>
+              </w:rPr>
+              <w:fldChar w:fldCharType="end"/>
+            </w:r>
+          </w:hyperlink>
+        </w:p>
+        <w:p>
+          <w:pPr>
+            <w:pStyle w:val="TM3"/>
+            <w:tabs>
+              <w:tab w:val="left" w:pos="1200"/>
+              <w:tab w:val="right" w:leader="dot" w:pos="9060"/>
+            </w:tabs>
+            <w:rPr>
+              <w:rFonts w:asciiTheme="minorHAnsi" w:eastAsiaTheme="minorEastAsia" w:hAnsiTheme="minorHAnsi" w:cstheme="minorBidi"/>
+              <w:noProof/>
+              <w:sz w:val="22"/>
+              <w:szCs w:val="22"/>
+              <w:lang w:val="fr-CH" w:eastAsia="fr-CH"/>
+            </w:rPr>
+          </w:pPr>
+          <w:hyperlink w:anchor="_Toc135216943" w:history="1">
+            <w:r>
+              <w:rPr>
+                <w:rStyle w:val="Lienhypertexte"/>
+                <w:noProof/>
+                <w:lang w:val="fr-CH"/>
+              </w:rPr>
+              <w:t>2.4.6</w:t>
+            </w:r>
+            <w:r>
+              <w:rPr>
+                <w:rFonts w:asciiTheme="minorHAnsi" w:eastAsiaTheme="minorEastAsia" w:hAnsiTheme="minorHAnsi" w:cstheme="minorBidi"/>
+                <w:noProof/>
+                <w:sz w:val="22"/>
+                <w:szCs w:val="22"/>
+                <w:lang w:val="fr-CH" w:eastAsia="fr-CH"/>
+              </w:rPr>
+              <w:tab/>
+            </w:r>
+            <w:r>
+              <w:rPr>
+                <w:rStyle w:val="Lienhypertexte"/>
+                <w:noProof/>
+                <w:lang w:val="fr-CH"/>
+              </w:rPr>
+              <w:t>Maquettes</w:t>
+            </w:r>
+            <w:r>
+              <w:rPr>
+                <w:noProof/>
+                <w:webHidden/>
+              </w:rPr>
+              <w:tab/>
+            </w:r>
+            <w:r>
+              <w:rPr>
+                <w:noProof/>
+                <w:webHidden/>
+              </w:rPr>
+              <w:fldChar w:fldCharType="begin"/>
+            </w:r>
+            <w:r>
+              <w:rPr>
+                <w:noProof/>
+                <w:webHidden/>
+              </w:rPr>
+              <w:instrText xml:space="preserve"> PAGEREF _Toc135216943 \h </w:instrText>
+            </w:r>
+            <w:r>
+              <w:rPr>
+                <w:noProof/>
+                <w:webHidden/>
+              </w:rPr>
+            </w:r>
+            <w:r>
+              <w:rPr>
+                <w:noProof/>
+                <w:webHidden/>
+              </w:rPr>
+              <w:fldChar w:fldCharType="separate"/>
+            </w:r>
+            <w:r>
+              <w:rPr>
+                <w:noProof/>
+                <w:webHidden/>
+              </w:rPr>
+              <w:t>12</w:t>
+            </w:r>
+            <w:r>
+              <w:rPr>
+                <w:noProof/>
+                <w:webHidden/>
+              </w:rPr>
+              <w:fldChar w:fldCharType="end"/>
+            </w:r>
+          </w:hyperlink>
+        </w:p>
+        <w:p>
+          <w:pPr>
+            <w:pStyle w:val="TM3"/>
+            <w:tabs>
+              <w:tab w:val="left" w:pos="1200"/>
+              <w:tab w:val="right" w:leader="dot" w:pos="9060"/>
+            </w:tabs>
+            <w:rPr>
+              <w:rFonts w:asciiTheme="minorHAnsi" w:eastAsiaTheme="minorEastAsia" w:hAnsiTheme="minorHAnsi" w:cstheme="minorBidi"/>
+              <w:noProof/>
+              <w:sz w:val="22"/>
+              <w:szCs w:val="22"/>
+              <w:lang w:val="fr-CH" w:eastAsia="fr-CH"/>
+            </w:rPr>
+          </w:pPr>
+          <w:hyperlink w:anchor="_Toc135216944" w:history="1">
+            <w:r>
+              <w:rPr>
+                <w:rStyle w:val="Lienhypertexte"/>
+                <w:noProof/>
+                <w:lang w:val="fr-CH"/>
+              </w:rPr>
+              <w:t>2.4.7</w:t>
+            </w:r>
+            <w:r>
+              <w:rPr>
+                <w:rFonts w:asciiTheme="minorHAnsi" w:eastAsiaTheme="minorEastAsia" w:hAnsiTheme="minorHAnsi" w:cstheme="minorBidi"/>
+                <w:noProof/>
+                <w:sz w:val="22"/>
+                <w:szCs w:val="22"/>
+                <w:lang w:val="fr-CH" w:eastAsia="fr-CH"/>
+              </w:rPr>
+              <w:tab/>
+            </w:r>
+            <w:r>
+              <w:rPr>
+                <w:rStyle w:val="Lienhypertexte"/>
+                <w:noProof/>
+                <w:lang w:val="fr-CH"/>
+              </w:rPr>
+              <w:t>Diagramme de classe</w:t>
+            </w:r>
+            <w:r>
+              <w:rPr>
+                <w:noProof/>
+                <w:webHidden/>
+              </w:rPr>
+              <w:tab/>
+            </w:r>
+            <w:r>
+              <w:rPr>
+                <w:noProof/>
+                <w:webHidden/>
+              </w:rPr>
+              <w:fldChar w:fldCharType="begin"/>
+            </w:r>
+            <w:r>
+              <w:rPr>
+                <w:noProof/>
+                <w:webHidden/>
+              </w:rPr>
+              <w:instrText xml:space="preserve"> PAGEREF _Toc135216944 \h </w:instrText>
+            </w:r>
+            <w:r>
+              <w:rPr>
+                <w:noProof/>
+                <w:webHidden/>
+              </w:rPr>
+            </w:r>
+            <w:r>
+              <w:rPr>
+                <w:noProof/>
+                <w:webHidden/>
+              </w:rPr>
+              <w:fldChar w:fldCharType="separate"/>
+            </w:r>
+            <w:r>
+              <w:rPr>
+                <w:noProof/>
+                <w:webHidden/>
+              </w:rPr>
+              <w:t>15</w:t>
+            </w:r>
+            <w:r>
+              <w:rPr>
+                <w:noProof/>
+                <w:webHidden/>
+              </w:rPr>
+              <w:fldChar w:fldCharType="end"/>
+            </w:r>
+          </w:hyperlink>
+        </w:p>
+        <w:p>
+          <w:pPr>
+            <w:pStyle w:val="TM1"/>
+            <w:rPr>
+              <w:rFonts w:asciiTheme="minorHAnsi" w:eastAsiaTheme="minorEastAsia" w:hAnsiTheme="minorHAnsi" w:cstheme="minorBidi"/>
+              <w:sz w:val="22"/>
+              <w:szCs w:val="22"/>
+              <w:lang w:val="fr-CH" w:eastAsia="fr-CH"/>
+            </w:rPr>
+          </w:pPr>
+          <w:hyperlink w:anchor="_Toc135216945" w:history="1">
+            <w:r>
+              <w:rPr>
+                <w:rStyle w:val="Lienhypertexte"/>
+                <w:lang w:val="fr-CH"/>
+              </w:rPr>
+              <w:t>3</w:t>
+            </w:r>
+            <w:r>
+              <w:rPr>
+                <w:rFonts w:asciiTheme="minorHAnsi" w:eastAsiaTheme="minorEastAsia" w:hAnsiTheme="minorHAnsi" w:cstheme="minorBidi"/>
+                <w:sz w:val="22"/>
+                <w:szCs w:val="22"/>
+                <w:lang w:val="fr-CH" w:eastAsia="fr-CH"/>
+              </w:rPr>
+              <w:tab/>
+            </w:r>
+            <w:r>
+              <w:rPr>
+                <w:rStyle w:val="Lienhypertexte"/>
+                <w:lang w:val="fr-CH"/>
+              </w:rPr>
+              <w:t>Réalisation</w:t>
+            </w:r>
+            <w:r>
+              <w:rPr>
+                <w:webHidden/>
+              </w:rPr>
+              <w:tab/>
+            </w:r>
+            <w:r>
+              <w:rPr>
+                <w:webHidden/>
+              </w:rPr>
+              <w:fldChar w:fldCharType="begin"/>
+            </w:r>
+            <w:r>
+              <w:rPr>
+                <w:webHidden/>
+              </w:rPr>
+              <w:instrText xml:space="preserve"> PAGEREF _Toc135216945 \h </w:instrText>
+            </w:r>
+            <w:r>
+              <w:rPr>
+                <w:webHidden/>
+              </w:rPr>
+            </w:r>
+            <w:r>
+              <w:rPr>
+                <w:webHidden/>
+              </w:rPr>
+              <w:fldChar w:fldCharType="separate"/>
+            </w:r>
+            <w:r>
+              <w:rPr>
+                <w:webHidden/>
+              </w:rPr>
+              <w:t>16</w:t>
+            </w:r>
+            <w:r>
+              <w:rPr>
                 <w:webHidden/>
               </w:rPr>
               <w:fldChar w:fldCharType="end"/>
@@ -1819,7 +2540,7 @@
               <w:lang w:val="fr-CH" w:eastAsia="fr-CH"/>
             </w:rPr>
           </w:pPr>
-          <w:hyperlink w:anchor="_Toc135146948" w:history="1">
+          <w:hyperlink w:anchor="_Toc135216946" w:history="1">
             <w:r>
               <w:rPr>
                 <w:rStyle w:val="Lienhypertexte"/>
@@ -1827,7 +2548,7 @@
                 <w:noProof/>
                 <w:lang w:val="fr-CH"/>
               </w:rPr>
-              <w:t>2.5</w:t>
+              <w:t>3.1</w:t>
             </w:r>
             <w:r>
               <w:rPr>
@@ -1846,7 +2567,7 @@
                 <w:noProof/>
                 <w:lang w:val="fr-CH"/>
               </w:rPr>
-              <w:t>Dossier de conception</w:t>
+              <w:t>Dossier de réalisation</w:t>
             </w:r>
             <w:r>
               <w:rPr>
@@ -1867,7 +2588,7 @@
                 <w:noProof/>
                 <w:webHidden/>
               </w:rPr>
-              <w:instrText xml:space="preserve"> PAGEREF _Toc135146948 \h </w:instrText>
+              <w:instrText xml:space="preserve"> PAGEREF _Toc135216946 \h </w:instrText>
             </w:r>
             <w:r>
               <w:rPr>
@@ -1887,7 +2608,7 @@
                 <w:noProof/>
                 <w:webHidden/>
               </w:rPr>
-              <w:t>6</w:t>
+              <w:t>16</w:t>
             </w:r>
             <w:r>
               <w:rPr>
@@ -1913,14 +2634,14 @@
               <w:lang w:val="fr-CH" w:eastAsia="fr-CH"/>
             </w:rPr>
           </w:pPr>
-          <w:hyperlink w:anchor="_Toc135146949" w:history="1">
+          <w:hyperlink w:anchor="_Toc135216947" w:history="1">
             <w:r>
               <w:rPr>
                 <w:rStyle w:val="Lienhypertexte"/>
                 <w:noProof/>
                 <w:lang w:val="fr-CH"/>
               </w:rPr>
-              <w:t>2.5.1</w:t>
+              <w:t>3.1.1</w:t>
             </w:r>
             <w:r>
               <w:rPr>
@@ -1938,7 +2659,7 @@
                 <w:noProof/>
                 <w:lang w:val="fr-CH"/>
               </w:rPr>
-              <w:t>Hardware</w:t>
+              <w:t>Répertoire</w:t>
             </w:r>
             <w:r>
               <w:rPr>
@@ -1959,7 +2680,7 @@
                 <w:noProof/>
                 <w:webHidden/>
               </w:rPr>
-              <w:instrText xml:space="preserve"> PAGEREF _Toc135146949 \h </w:instrText>
+              <w:instrText xml:space="preserve"> PAGEREF _Toc135216947 \h </w:instrText>
             </w:r>
             <w:r>
               <w:rPr>
@@ -1979,7 +2700,7 @@
                 <w:noProof/>
                 <w:webHidden/>
               </w:rPr>
-              <w:t>6</w:t>
+              <w:t>16</w:t>
             </w:r>
             <w:r>
               <w:rPr>
@@ -2005,14 +2726,14 @@
               <w:lang w:val="fr-CH" w:eastAsia="fr-CH"/>
             </w:rPr>
           </w:pPr>
-          <w:hyperlink w:anchor="_Toc135146950" w:history="1">
+          <w:hyperlink w:anchor="_Toc135216948" w:history="1">
             <w:r>
               <w:rPr>
                 <w:rStyle w:val="Lienhypertexte"/>
                 <w:noProof/>
                 <w:lang w:val="fr-CH"/>
               </w:rPr>
-              <w:t>2.5.2</w:t>
+              <w:t>3.1.2</w:t>
             </w:r>
             <w:r>
               <w:rPr>
@@ -2030,7 +2751,7 @@
                 <w:noProof/>
                 <w:lang w:val="fr-CH"/>
               </w:rPr>
-              <w:t>Système d’exploitation</w:t>
+              <w:t>Fichiers c#</w:t>
             </w:r>
             <w:r>
               <w:rPr>
@@ -2051,7 +2772,7 @@
                 <w:noProof/>
                 <w:webHidden/>
               </w:rPr>
-              <w:instrText xml:space="preserve"> PAGEREF _Toc135146950 \h </w:instrText>
+              <w:instrText xml:space="preserve"> PAGEREF _Toc135216948 \h </w:instrText>
             </w:r>
             <w:r>
               <w:rPr>
@@ -2071,7 +2792,7 @@
                 <w:noProof/>
                 <w:webHidden/>
               </w:rPr>
-              <w:t>6</w:t>
+              <w:t>16</w:t>
             </w:r>
             <w:r>
               <w:rPr>
@@ -2097,14 +2818,14 @@
               <w:lang w:val="fr-CH" w:eastAsia="fr-CH"/>
             </w:rPr>
           </w:pPr>
-          <w:hyperlink w:anchor="_Toc135146951" w:history="1">
+          <w:hyperlink w:anchor="_Toc135216949" w:history="1">
             <w:r>
               <w:rPr>
                 <w:rStyle w:val="Lienhypertexte"/>
                 <w:noProof/>
                 <w:lang w:val="fr-CH"/>
               </w:rPr>
-              <w:t>2.5.3</w:t>
+              <w:t>3.1.3</w:t>
             </w:r>
             <w:r>
               <w:rPr>
@@ -2122,7 +2843,7 @@
                 <w:noProof/>
                 <w:lang w:val="fr-CH"/>
               </w:rPr>
-              <w:t>Base de données</w:t>
+              <w:t>Fichiers bases de données</w:t>
             </w:r>
             <w:r>
               <w:rPr>
@@ -2143,7 +2864,7 @@
                 <w:noProof/>
                 <w:webHidden/>
               </w:rPr>
-              <w:instrText xml:space="preserve"> PAGEREF _Toc135146951 \h </w:instrText>
+              <w:instrText xml:space="preserve"> PAGEREF _Toc135216949 \h </w:instrText>
             </w:r>
             <w:r>
               <w:rPr>
@@ -2163,7 +2884,101 @@
                 <w:noProof/>
                 <w:webHidden/>
               </w:rPr>
-              <w:t>6</w:t>
+              <w:t>16</w:t>
+            </w:r>
+            <w:r>
+              <w:rPr>
+                <w:noProof/>
+                <w:webHidden/>
+              </w:rPr>
+              <w:fldChar w:fldCharType="end"/>
+            </w:r>
+          </w:hyperlink>
+        </w:p>
+        <w:p>
+          <w:pPr>
+            <w:pStyle w:val="TM2"/>
+            <w:tabs>
+              <w:tab w:val="left" w:pos="800"/>
+              <w:tab w:val="right" w:leader="dot" w:pos="9060"/>
+            </w:tabs>
+            <w:rPr>
+              <w:rFonts w:asciiTheme="minorHAnsi" w:eastAsiaTheme="minorEastAsia" w:hAnsiTheme="minorHAnsi" w:cstheme="minorBidi"/>
+              <w:noProof/>
+              <w:sz w:val="22"/>
+              <w:szCs w:val="22"/>
+              <w:lang w:val="fr-CH" w:eastAsia="fr-CH"/>
+            </w:rPr>
+          </w:pPr>
+          <w:hyperlink w:anchor="_Toc135216950" w:history="1">
+            <w:r>
+              <w:rPr>
+                <w:rStyle w:val="Lienhypertexte"/>
+                <w:iCs/>
+                <w:noProof/>
+                <w:lang w:val="fr-CH"/>
+              </w:rPr>
+              <w:t>3.2</w:t>
+            </w:r>
+            <w:r>
+              <w:rPr>
+                <w:rFonts w:asciiTheme="minorHAnsi" w:eastAsiaTheme="minorEastAsia" w:hAnsiTheme="minorHAnsi" w:cstheme="minorBidi"/>
+                <w:noProof/>
+                <w:sz w:val="22"/>
+                <w:szCs w:val="22"/>
+                <w:lang w:val="fr-CH" w:eastAsia="fr-CH"/>
+              </w:rPr>
+              <w:tab/>
+            </w:r>
+            <w:r>
+              <w:rPr>
+                <w:rStyle w:val="Lienhypertexte"/>
+                <w:iCs/>
+                <w:noProof/>
+                <w:lang w:val="fr-CH"/>
+              </w:rPr>
+              <w:t>Description des tests effectués</w:t>
+            </w:r>
+            <w:r>
+              <w:rPr>
+                <w:noProof/>
+                <w:webHidden/>
+              </w:rPr>
+              <w:tab/>
+            </w:r>
+            <w:r>
+              <w:rPr>
+                <w:noProof/>
+                <w:webHidden/>
+              </w:rPr>
+              <w:fldChar w:fldCharType="begin"/>
+            </w:r>
+            <w:r>
+              <w:rPr>
+                <w:noProof/>
+                <w:webHidden/>
+              </w:rPr>
+              <w:instrText xml:space="preserve"> PAGEREF _Toc135216950 \h </w:instrText>
+            </w:r>
+            <w:r>
+              <w:rPr>
+                <w:noProof/>
+                <w:webHidden/>
+              </w:rPr>
+            </w:r>
+            <w:r>
+              <w:rPr>
+                <w:noProof/>
+                <w:webHidden/>
+              </w:rPr>
+              <w:fldChar w:fldCharType="separate"/>
+            </w:r>
+            <w:r>
+              <w:rPr>
+                <w:noProof/>
+                <w:webHidden/>
+              </w:rPr>
+              <w:t>16</w:t>
             </w:r>
             <w:r>
               <w:rPr>
@@ -2189,14 +3004,14 @@
               <w:lang w:val="fr-CH" w:eastAsia="fr-CH"/>
             </w:rPr>
           </w:pPr>
-          <w:hyperlink w:anchor="_Toc135146952" w:history="1">
+          <w:hyperlink w:anchor="_Toc135216951" w:history="1">
             <w:r>
               <w:rPr>
                 <w:rStyle w:val="Lienhypertexte"/>
                 <w:noProof/>
                 <w:lang w:val="fr-CH"/>
               </w:rPr>
-              <w:t>2.5.4</w:t>
+              <w:t>3.2.1</w:t>
             </w:r>
             <w:r>
               <w:rPr>
@@ -2214,7 +3029,7 @@
                 <w:noProof/>
                 <w:lang w:val="fr-CH"/>
               </w:rPr>
-              <w:t>Software</w:t>
+              <w:t>Tests de fonctionnalité</w:t>
             </w:r>
             <w:r>
               <w:rPr>
@@ -2235,7 +3050,7 @@
                 <w:noProof/>
                 <w:webHidden/>
               </w:rPr>
-              <w:instrText xml:space="preserve"> PAGEREF _Toc135146952 \h </w:instrText>
+              <w:instrText xml:space="preserve"> PAGEREF _Toc135216951 \h </w:instrText>
             </w:r>
             <w:r>
               <w:rPr>
@@ -2255,7 +3070,7 @@
                 <w:noProof/>
                 <w:webHidden/>
               </w:rPr>
-              <w:t>6</w:t>
+              <w:t>16</w:t>
             </w:r>
             <w:r>
               <w:rPr>
@@ -2281,14 +3096,14 @@
               <w:lang w:val="fr-CH" w:eastAsia="fr-CH"/>
             </w:rPr>
           </w:pPr>
-          <w:hyperlink w:anchor="_Toc135146953" w:history="1">
+          <w:hyperlink w:anchor="_Toc135216952" w:history="1">
             <w:r>
               <w:rPr>
                 <w:rStyle w:val="Lienhypertexte"/>
                 <w:noProof/>
                 <w:lang w:val="fr-CH"/>
               </w:rPr>
-              <w:t>2.5.5</w:t>
+              <w:t>3.2.2</w:t>
             </w:r>
             <w:r>
               <w:rPr>
@@ -2306,7 +3121,7 @@
                 <w:noProof/>
                 <w:lang w:val="fr-CH"/>
               </w:rPr>
-              <w:t>Use case : Gestion de factures</w:t>
+              <w:t>Classes de tests unitaire</w:t>
             </w:r>
             <w:r>
               <w:rPr>
@@ -2327,7 +3142,7 @@
                 <w:noProof/>
                 <w:webHidden/>
               </w:rPr>
-              <w:instrText xml:space="preserve"> PAGEREF _Toc135146953 \h </w:instrText>
+              <w:instrText xml:space="preserve"> PAGEREF _Toc135216952 \h </w:instrText>
             </w:r>
             <w:r>
               <w:rPr>
@@ -2347,7 +3162,7 @@
                 <w:noProof/>
                 <w:webHidden/>
               </w:rPr>
-              <w:t>7</w:t>
+              <w:t>17</w:t>
             </w:r>
             <w:r>
               <w:rPr>
@@ -2373,14 +3188,14 @@
               <w:lang w:val="fr-CH" w:eastAsia="fr-CH"/>
             </w:rPr>
           </w:pPr>
-          <w:hyperlink w:anchor="_Toc135146954" w:history="1">
+          <w:hyperlink w:anchor="_Toc135216953" w:history="1">
             <w:r>
               <w:rPr>
                 <w:rStyle w:val="Lienhypertexte"/>
                 <w:noProof/>
                 <w:lang w:val="fr-CH"/>
               </w:rPr>
-              <w:t>2.5.6</w:t>
+              <w:t>3.2.3</w:t>
             </w:r>
             <w:r>
               <w:rPr>
@@ -2398,7 +3213,7 @@
                 <w:noProof/>
                 <w:lang w:val="fr-CH"/>
               </w:rPr>
-              <w:t>Maquettes</w:t>
+              <w:t>Tests d’expérience utilisateur</w:t>
             </w:r>
             <w:r>
               <w:rPr>
@@ -2419,7 +3234,7 @@
                 <w:noProof/>
                 <w:webHidden/>
               </w:rPr>
-              <w:instrText xml:space="preserve"> PAGEREF _Toc135146954 \h </w:instrText>
+              <w:instrText xml:space="preserve"> PAGEREF _Toc135216953 \h </w:instrText>
             </w:r>
             <w:r>
               <w:rPr>
@@ -2439,180 +3254,11 @@
                 <w:noProof/>
                 <w:webHidden/>
               </w:rPr>
-              <w:t>12</w:t>
-            </w:r>
-            <w:r>
-              <w:rPr>
-                <w:noProof/>
-                <w:webHidden/>
-              </w:rPr>
-              <w:fldChar w:fldCharType="end"/>
-            </w:r>
-          </w:hyperlink>
-        </w:p>
-        <w:p>
-          <w:pPr>
-            <w:pStyle w:val="TM3"/>
-            <w:tabs>
-              <w:tab w:val="left" w:pos="1200"/>
-              <w:tab w:val="right" w:leader="dot" w:pos="9060"/>
-            </w:tabs>
-            <w:rPr>
-              <w:rFonts w:asciiTheme="minorHAnsi" w:eastAsiaTheme="minorEastAsia" w:hAnsiTheme="minorHAnsi" w:cstheme="minorBidi"/>
-              <w:noProof/>
-              <w:sz w:val="22"/>
-              <w:szCs w:val="22"/>
-              <w:lang w:val="fr-CH" w:eastAsia="fr-CH"/>
-            </w:rPr>
-          </w:pPr>
-          <w:hyperlink w:anchor="_Toc135146955" w:history="1">
-            <w:r>
-              <w:rPr>
-                <w:rStyle w:val="Lienhypertexte"/>
-                <w:noProof/>
-                <w:lang w:val="fr-CH"/>
-              </w:rPr>
-              <w:t>2.5.7</w:t>
-            </w:r>
-            <w:r>
-              <w:rPr>
-                <w:rFonts w:asciiTheme="minorHAnsi" w:eastAsiaTheme="minorEastAsia" w:hAnsiTheme="minorHAnsi" w:cstheme="minorBidi"/>
-                <w:noProof/>
-                <w:sz w:val="22"/>
-                <w:szCs w:val="22"/>
-                <w:lang w:val="fr-CH" w:eastAsia="fr-CH"/>
-              </w:rPr>
-              <w:tab/>
-            </w:r>
-            <w:r>
-              <w:rPr>
-                <w:rStyle w:val="Lienhypertexte"/>
-                <w:noProof/>
-                <w:lang w:val="fr-CH"/>
-              </w:rPr>
-              <w:t>Diagramme de classe</w:t>
-            </w:r>
-            <w:r>
-              <w:rPr>
-                <w:noProof/>
-                <w:webHidden/>
-              </w:rPr>
-              <w:tab/>
-            </w:r>
-            <w:r>
-              <w:rPr>
-                <w:noProof/>
-                <w:webHidden/>
-              </w:rPr>
-              <w:fldChar w:fldCharType="begin"/>
-            </w:r>
-            <w:r>
-              <w:rPr>
-                <w:noProof/>
-                <w:webHidden/>
-              </w:rPr>
-              <w:instrText xml:space="preserve"> PAGEREF _Toc135146955 \h </w:instrText>
-            </w:r>
-            <w:r>
-              <w:rPr>
-                <w:noProof/>
-                <w:webHidden/>
-              </w:rPr>
-            </w:r>
-            <w:r>
-              <w:rPr>
-                <w:noProof/>
-                <w:webHidden/>
-              </w:rPr>
-              <w:fldChar w:fldCharType="separate"/>
-            </w:r>
-            <w:r>
-              <w:rPr>
-                <w:noProof/>
-                <w:webHidden/>
-              </w:rPr>
-              <w:t>15</w:t>
-            </w:r>
-            <w:r>
-              <w:rPr>
-                <w:noProof/>
-                <w:webHidden/>
-              </w:rPr>
-              <w:fldChar w:fldCharType="end"/>
-            </w:r>
-          </w:hyperlink>
-        </w:p>
-        <w:p>
-          <w:pPr>
-            <w:pStyle w:val="TM1"/>
-            <w:rPr>
-              <w:rFonts w:asciiTheme="minorHAnsi" w:eastAsiaTheme="minorEastAsia" w:hAnsiTheme="minorHAnsi" w:cstheme="minorBidi"/>
-              <w:sz w:val="22"/>
-              <w:szCs w:val="22"/>
-              <w:lang w:val="fr-CH" w:eastAsia="fr-CH"/>
-            </w:rPr>
-          </w:pPr>
-          <w:hyperlink w:anchor="_Toc135146956" w:history="1">
-            <w:r>
-              <w:rPr>
-                <w:rStyle w:val="Lienhypertexte"/>
-                <w:lang w:val="fr-CH"/>
-              </w:rPr>
-              <w:t>3</w:t>
-            </w:r>
-            <w:r>
-              <w:rPr>
-                <w:rFonts w:asciiTheme="minorHAnsi" w:eastAsiaTheme="minorEastAsia" w:hAnsiTheme="minorHAnsi" w:cstheme="minorBidi"/>
-                <w:sz w:val="22"/>
-                <w:szCs w:val="22"/>
-                <w:lang w:val="fr-CH" w:eastAsia="fr-CH"/>
-              </w:rPr>
-              <w:tab/>
-            </w:r>
-            <w:r>
-              <w:rPr>
-                <w:rStyle w:val="Lienhypertexte"/>
-                <w:lang w:val="fr-CH"/>
-              </w:rPr>
-              <w:t>Réalisation</w:t>
-            </w:r>
-            <w:r>
-              <w:rPr>
-                <w:webHidden/>
-              </w:rPr>
-              <w:tab/>
-            </w:r>
-            <w:r>
-              <w:rPr>
-                <w:webHidden/>
-              </w:rPr>
-              <w:fldChar w:fldCharType="begin"/>
-            </w:r>
-            <w:r>
-              <w:rPr>
-                <w:webHidden/>
-              </w:rPr>
-              <w:instrText xml:space="preserve"> PAGEREF _Toc135146956 \h </w:instrText>
-            </w:r>
-            <w:r>
-              <w:rPr>
-                <w:webHidden/>
-              </w:rPr>
-            </w:r>
-            <w:r>
-              <w:rPr>
-                <w:webHidden/>
-              </w:rPr>
-              <w:fldChar w:fldCharType="separate"/>
-            </w:r>
-            <w:r>
-              <w:rPr>
-                <w:webHidden/>
-              </w:rPr>
-              <w:t>16</w:t>
-            </w:r>
-            <w:r>
-              <w:rPr>
+              <w:t>17</w:t>
+            </w:r>
+            <w:r>
+              <w:rPr>
+                <w:noProof/>
                 <w:webHidden/>
               </w:rPr>
               <w:fldChar w:fldCharType="end"/>
@@ -2634,7 +3280,7 @@
               <w:lang w:val="fr-CH" w:eastAsia="fr-CH"/>
             </w:rPr>
           </w:pPr>
-          <w:hyperlink w:anchor="_Toc135146957" w:history="1">
+          <w:hyperlink w:anchor="_Toc135216954" w:history="1">
             <w:r>
               <w:rPr>
                 <w:rStyle w:val="Lienhypertexte"/>
@@ -2642,7 +3288,7 @@
                 <w:noProof/>
                 <w:lang w:val="fr-CH"/>
               </w:rPr>
-              <w:t>3.1</w:t>
+              <w:t>3.3</w:t>
             </w:r>
             <w:r>
               <w:rPr>
@@ -2661,7 +3307,7 @@
                 <w:noProof/>
                 <w:lang w:val="fr-CH"/>
               </w:rPr>
-              <w:t>Dossier de réalisation</w:t>
+              <w:t>Problèmes restants</w:t>
             </w:r>
             <w:r>
               <w:rPr>
@@ -2682,7 +3328,7 @@
                 <w:noProof/>
                 <w:webHidden/>
               </w:rPr>
-              <w:instrText xml:space="preserve"> PAGEREF _Toc135146957 \h </w:instrText>
+              <w:instrText xml:space="preserve"> PAGEREF _Toc135216954 \h </w:instrText>
             </w:r>
             <w:r>
               <w:rPr>
@@ -2702,283 +3348,7 @@
                 <w:noProof/>
                 <w:webHidden/>
               </w:rPr>
-              <w:t>16</w:t>
-            </w:r>
-            <w:r>
-              <w:rPr>
-                <w:noProof/>
-                <w:webHidden/>
-              </w:rPr>
-              <w:fldChar w:fldCharType="end"/>
-            </w:r>
-          </w:hyperlink>
-        </w:p>
-        <w:p>
-          <w:pPr>
-            <w:pStyle w:val="TM3"/>
-            <w:tabs>
-              <w:tab w:val="left" w:pos="1200"/>
-              <w:tab w:val="right" w:leader="dot" w:pos="9060"/>
-            </w:tabs>
-            <w:rPr>
-              <w:rFonts w:asciiTheme="minorHAnsi" w:eastAsiaTheme="minorEastAsia" w:hAnsiTheme="minorHAnsi" w:cstheme="minorBidi"/>
-              <w:noProof/>
-              <w:sz w:val="22"/>
-              <w:szCs w:val="22"/>
-              <w:lang w:val="fr-CH" w:eastAsia="fr-CH"/>
-            </w:rPr>
-          </w:pPr>
-          <w:hyperlink w:anchor="_Toc135146958" w:history="1">
-            <w:r>
-              <w:rPr>
-                <w:rStyle w:val="Lienhypertexte"/>
-                <w:noProof/>
-                <w:lang w:val="fr-CH"/>
-              </w:rPr>
-              <w:t>3.1.1</w:t>
-            </w:r>
-            <w:r>
-              <w:rPr>
-                <w:rFonts w:asciiTheme="minorHAnsi" w:eastAsiaTheme="minorEastAsia" w:hAnsiTheme="minorHAnsi" w:cstheme="minorBidi"/>
-                <w:noProof/>
-                <w:sz w:val="22"/>
-                <w:szCs w:val="22"/>
-                <w:lang w:val="fr-CH" w:eastAsia="fr-CH"/>
-              </w:rPr>
-              <w:tab/>
-            </w:r>
-            <w:r>
-              <w:rPr>
-                <w:rStyle w:val="Lienhypertexte"/>
-                <w:noProof/>
-                <w:lang w:val="fr-CH"/>
-              </w:rPr>
-              <w:t>Répertoire</w:t>
-            </w:r>
-            <w:r>
-              <w:rPr>
-                <w:noProof/>
-                <w:webHidden/>
-              </w:rPr>
-              <w:tab/>
-            </w:r>
-            <w:r>
-              <w:rPr>
-                <w:noProof/>
-                <w:webHidden/>
-              </w:rPr>
-              <w:fldChar w:fldCharType="begin"/>
-            </w:r>
-            <w:r>
-              <w:rPr>
-                <w:noProof/>
-                <w:webHidden/>
-              </w:rPr>
-              <w:instrText xml:space="preserve"> PAGEREF _Toc135146958 \h </w:instrText>
-            </w:r>
-            <w:r>
-              <w:rPr>
-                <w:noProof/>
-                <w:webHidden/>
-              </w:rPr>
-            </w:r>
-            <w:r>
-              <w:rPr>
-                <w:noProof/>
-                <w:webHidden/>
-              </w:rPr>
-              <w:fldChar w:fldCharType="separate"/>
-            </w:r>
-            <w:r>
-              <w:rPr>
-                <w:noProof/>
-                <w:webHidden/>
-              </w:rPr>
-              <w:t>16</w:t>
-            </w:r>
-            <w:r>
-              <w:rPr>
-                <w:noProof/>
-                <w:webHidden/>
-              </w:rPr>
-              <w:fldChar w:fldCharType="end"/>
-            </w:r>
-          </w:hyperlink>
-        </w:p>
-        <w:p>
-          <w:pPr>
-            <w:pStyle w:val="TM3"/>
-            <w:tabs>
-              <w:tab w:val="left" w:pos="1200"/>
-              <w:tab w:val="right" w:leader="dot" w:pos="9060"/>
-            </w:tabs>
-            <w:rPr>
-              <w:rFonts w:asciiTheme="minorHAnsi" w:eastAsiaTheme="minorEastAsia" w:hAnsiTheme="minorHAnsi" w:cstheme="minorBidi"/>
-              <w:noProof/>
-              <w:sz w:val="22"/>
-              <w:szCs w:val="22"/>
-              <w:lang w:val="fr-CH" w:eastAsia="fr-CH"/>
-            </w:rPr>
-          </w:pPr>
-          <w:hyperlink w:anchor="_Toc135146959" w:history="1">
-            <w:r>
-              <w:rPr>
-                <w:rStyle w:val="Lienhypertexte"/>
-                <w:noProof/>
-                <w:lang w:val="fr-CH"/>
-              </w:rPr>
-              <w:t>3.1.2</w:t>
-            </w:r>
-            <w:r>
-              <w:rPr>
-                <w:rFonts w:asciiTheme="minorHAnsi" w:eastAsiaTheme="minorEastAsia" w:hAnsiTheme="minorHAnsi" w:cstheme="minorBidi"/>
-                <w:noProof/>
-                <w:sz w:val="22"/>
-                <w:szCs w:val="22"/>
-                <w:lang w:val="fr-CH" w:eastAsia="fr-CH"/>
-              </w:rPr>
-              <w:tab/>
-            </w:r>
-            <w:r>
-              <w:rPr>
-                <w:rStyle w:val="Lienhypertexte"/>
-                <w:noProof/>
-                <w:lang w:val="fr-CH"/>
-              </w:rPr>
-              <w:t>Fichiers c#</w:t>
-            </w:r>
-            <w:r>
-              <w:rPr>
-                <w:noProof/>
-                <w:webHidden/>
-              </w:rPr>
-              <w:tab/>
-            </w:r>
-            <w:r>
-              <w:rPr>
-                <w:noProof/>
-                <w:webHidden/>
-              </w:rPr>
-              <w:fldChar w:fldCharType="begin"/>
-            </w:r>
-            <w:r>
-              <w:rPr>
-                <w:noProof/>
-                <w:webHidden/>
-              </w:rPr>
-              <w:instrText xml:space="preserve"> PAGEREF _Toc135146959 \h </w:instrText>
-            </w:r>
-            <w:r>
-              <w:rPr>
-                <w:noProof/>
-                <w:webHidden/>
-              </w:rPr>
-            </w:r>
-            <w:r>
-              <w:rPr>
-                <w:noProof/>
-                <w:webHidden/>
-              </w:rPr>
-              <w:fldChar w:fldCharType="separate"/>
-            </w:r>
-            <w:r>
-              <w:rPr>
-                <w:noProof/>
-                <w:webHidden/>
-              </w:rPr>
-              <w:t>16</w:t>
-            </w:r>
-            <w:r>
-              <w:rPr>
-                <w:noProof/>
-                <w:webHidden/>
-              </w:rPr>
-              <w:fldChar w:fldCharType="end"/>
-            </w:r>
-          </w:hyperlink>
-        </w:p>
-        <w:p>
-          <w:pPr>
-            <w:pStyle w:val="TM3"/>
-            <w:tabs>
-              <w:tab w:val="left" w:pos="1200"/>
-              <w:tab w:val="right" w:leader="dot" w:pos="9060"/>
-            </w:tabs>
-            <w:rPr>
-              <w:rFonts w:asciiTheme="minorHAnsi" w:eastAsiaTheme="minorEastAsia" w:hAnsiTheme="minorHAnsi" w:cstheme="minorBidi"/>
-              <w:noProof/>
-              <w:sz w:val="22"/>
-              <w:szCs w:val="22"/>
-              <w:lang w:val="fr-CH" w:eastAsia="fr-CH"/>
-            </w:rPr>
-          </w:pPr>
-          <w:hyperlink w:anchor="_Toc135146960" w:history="1">
-            <w:r>
-              <w:rPr>
-                <w:rStyle w:val="Lienhypertexte"/>
-                <w:noProof/>
-                <w:lang w:val="fr-CH"/>
-              </w:rPr>
-              <w:t>3.1.3</w:t>
-            </w:r>
-            <w:r>
-              <w:rPr>
-                <w:rFonts w:asciiTheme="minorHAnsi" w:eastAsiaTheme="minorEastAsia" w:hAnsiTheme="minorHAnsi" w:cstheme="minorBidi"/>
-                <w:noProof/>
-                <w:sz w:val="22"/>
-                <w:szCs w:val="22"/>
-                <w:lang w:val="fr-CH" w:eastAsia="fr-CH"/>
-              </w:rPr>
-              <w:tab/>
-            </w:r>
-            <w:r>
-              <w:rPr>
-                <w:rStyle w:val="Lienhypertexte"/>
-                <w:noProof/>
-                <w:lang w:val="fr-CH"/>
-              </w:rPr>
-              <w:t>Fichiers bases de données</w:t>
-            </w:r>
-            <w:r>
-              <w:rPr>
-                <w:noProof/>
-                <w:webHidden/>
-              </w:rPr>
-              <w:tab/>
-            </w:r>
-            <w:r>
-              <w:rPr>
-                <w:noProof/>
-                <w:webHidden/>
-              </w:rPr>
-              <w:fldChar w:fldCharType="begin"/>
-            </w:r>
-            <w:r>
-              <w:rPr>
-                <w:noProof/>
-                <w:webHidden/>
-              </w:rPr>
-              <w:instrText xml:space="preserve"> PAGEREF _Toc135146960 \h </w:instrText>
-            </w:r>
-            <w:r>
-              <w:rPr>
-                <w:noProof/>
-                <w:webHidden/>
-              </w:rPr>
-            </w:r>
-            <w:r>
-              <w:rPr>
-                <w:noProof/>
-                <w:webHidden/>
-              </w:rPr>
-              <w:fldChar w:fldCharType="separate"/>
-            </w:r>
-            <w:r>
-              <w:rPr>
-                <w:noProof/>
-                <w:webHidden/>
-              </w:rPr>
-              <w:t>16</w:t>
+              <w:t>18</w:t>
             </w:r>
             <w:r>
               <w:rPr>
@@ -3004,7 +3374,7 @@
               <w:lang w:val="fr-CH" w:eastAsia="fr-CH"/>
             </w:rPr>
           </w:pPr>
-          <w:hyperlink w:anchor="_Toc135146961" w:history="1">
+          <w:hyperlink w:anchor="_Toc135216955" w:history="1">
             <w:r>
               <w:rPr>
                 <w:rStyle w:val="Lienhypertexte"/>
@@ -3012,7 +3382,7 @@
                 <w:noProof/>
                 <w:lang w:val="fr-CH"/>
               </w:rPr>
-              <w:t>3.2</w:t>
+              <w:t>3.4</w:t>
             </w:r>
             <w:r>
               <w:rPr>
@@ -3031,7 +3401,7 @@
                 <w:noProof/>
                 <w:lang w:val="fr-CH"/>
               </w:rPr>
-              <w:t>Description des tests effectués</w:t>
+              <w:t>Liste des documents fournis</w:t>
             </w:r>
             <w:r>
               <w:rPr>
@@ -3052,7 +3422,7 @@
                 <w:noProof/>
                 <w:webHidden/>
               </w:rPr>
-              <w:instrText xml:space="preserve"> PAGEREF _Toc135146961 \h </w:instrText>
+              <w:instrText xml:space="preserve"> PAGEREF _Toc135216955 \h </w:instrText>
             </w:r>
             <w:r>
               <w:rPr>
@@ -3072,7 +3442,7 @@
                 <w:noProof/>
                 <w:webHidden/>
               </w:rPr>
-              <w:t>16</w:t>
+              <w:t>18</w:t>
             </w:r>
             <w:r>
               <w:rPr>
@@ -3085,32 +3455,25 @@
         </w:p>
         <w:p>
           <w:pPr>
-            <w:pStyle w:val="TM3"/>
-            <w:tabs>
-              <w:tab w:val="left" w:pos="1200"/>
-              <w:tab w:val="right" w:leader="dot" w:pos="9060"/>
-            </w:tabs>
+            <w:pStyle w:val="TM1"/>
             <w:rPr>
               <w:rFonts w:asciiTheme="minorHAnsi" w:eastAsiaTheme="minorEastAsia" w:hAnsiTheme="minorHAnsi" w:cstheme="minorBidi"/>
-              <w:noProof/>
               <w:sz w:val="22"/>
               <w:szCs w:val="22"/>
               <w:lang w:val="fr-CH" w:eastAsia="fr-CH"/>
             </w:rPr>
           </w:pPr>
-          <w:hyperlink w:anchor="_Toc135146962" w:history="1">
+          <w:hyperlink w:anchor="_Toc135216956" w:history="1">
             <w:r>
               <w:rPr>
                 <w:rStyle w:val="Lienhypertexte"/>
-                <w:noProof/>
-                <w:lang w:val="fr-CH"/>
-              </w:rPr>
-              <w:t>3.2.1</w:t>
+                <w:lang w:val="fr-CH"/>
+              </w:rPr>
+              <w:t>4</w:t>
             </w:r>
             <w:r>
               <w:rPr>
                 <w:rFonts w:asciiTheme="minorHAnsi" w:eastAsiaTheme="minorEastAsia" w:hAnsiTheme="minorHAnsi" w:cstheme="minorBidi"/>
-                <w:noProof/>
                 <w:sz w:val="22"/>
                 <w:szCs w:val="22"/>
                 <w:lang w:val="fr-CH" w:eastAsia="fr-CH"/>
@@ -3120,147 +3483,47 @@
             <w:r>
               <w:rPr>
                 <w:rStyle w:val="Lienhypertexte"/>
-                <w:noProof/>
-                <w:lang w:val="fr-CH"/>
-              </w:rPr>
-              <w:t>Tests de fonctionnalité</w:t>
-            </w:r>
-            <w:r>
-              <w:rPr>
-                <w:noProof/>
+                <w:lang w:val="fr-CH"/>
+              </w:rPr>
+              <w:t>Conclusions</w:t>
+            </w:r>
+            <w:r>
+              <w:rPr>
                 <w:webHidden/>
               </w:rPr>
               <w:tab/>
             </w:r>
             <w:r>
               <w:rPr>
-                <w:noProof/>
                 <w:webHidden/>
               </w:rPr>
               <w:fldChar w:fldCharType="begin"/>
             </w:r>
             <w:r>
               <w:rPr>
-                <w:noProof/>
-                <w:webHidden/>
-              </w:rPr>
-              <w:instrText xml:space="preserve"> PAGEREF _Toc135146962 \h </w:instrText>
-            </w:r>
-            <w:r>
-              <w:rPr>
-                <w:noProof/>
-                <w:webHidden/>
-              </w:rPr>
-            </w:r>
-            <w:r>
-              <w:rPr>
-                <w:noProof/>
+                <w:webHidden/>
+              </w:rPr>
+              <w:instrText xml:space="preserve"> PAGEREF _Toc135216956 \h </w:instrText>
+            </w:r>
+            <w:r>
+              <w:rPr>
+                <w:webHidden/>
+              </w:rPr>
+            </w:r>
+            <w:r>
+              <w:rPr>
                 <w:webHidden/>
               </w:rPr>
               <w:fldChar w:fldCharType="separate"/>
             </w:r>
             <w:r>
               <w:rPr>
-                <w:noProof/>
-                <w:webHidden/>
-              </w:rPr>
-              <w:t>16</w:t>
-            </w:r>
-            <w:r>
-              <w:rPr>
-                <w:noProof/>
-                <w:webHidden/>
-              </w:rPr>
-              <w:fldChar w:fldCharType="end"/>
-            </w:r>
-          </w:hyperlink>
-        </w:p>
-        <w:p>
-          <w:pPr>
-            <w:pStyle w:val="TM3"/>
-            <w:tabs>
-              <w:tab w:val="left" w:pos="1200"/>
-              <w:tab w:val="right" w:leader="dot" w:pos="9060"/>
-            </w:tabs>
-            <w:rPr>
-              <w:rFonts w:asciiTheme="minorHAnsi" w:eastAsiaTheme="minorEastAsia" w:hAnsiTheme="minorHAnsi" w:cstheme="minorBidi"/>
-              <w:noProof/>
-              <w:sz w:val="22"/>
-              <w:szCs w:val="22"/>
-              <w:lang w:val="fr-CH" w:eastAsia="fr-CH"/>
-            </w:rPr>
-          </w:pPr>
-          <w:hyperlink w:anchor="_Toc135146963" w:history="1">
-            <w:r>
-              <w:rPr>
-                <w:rStyle w:val="Lienhypertexte"/>
-                <w:noProof/>
-                <w:lang w:val="fr-CH"/>
-              </w:rPr>
-              <w:t>3.2.2</w:t>
-            </w:r>
-            <w:r>
-              <w:rPr>
-                <w:rFonts w:asciiTheme="minorHAnsi" w:eastAsiaTheme="minorEastAsia" w:hAnsiTheme="minorHAnsi" w:cstheme="minorBidi"/>
-                <w:noProof/>
-                <w:sz w:val="22"/>
-                <w:szCs w:val="22"/>
-                <w:lang w:val="fr-CH" w:eastAsia="fr-CH"/>
-              </w:rPr>
-              <w:tab/>
-            </w:r>
-            <w:r>
-              <w:rPr>
-                <w:rStyle w:val="Lienhypertexte"/>
-                <w:noProof/>
-                <w:lang w:val="fr-CH"/>
-              </w:rPr>
-              <w:t>Tests d’expérience utilisateur</w:t>
-            </w:r>
-            <w:r>
-              <w:rPr>
-                <w:noProof/>
-                <w:webHidden/>
-              </w:rPr>
-              <w:tab/>
-            </w:r>
-            <w:r>
-              <w:rPr>
-                <w:noProof/>
-                <w:webHidden/>
-              </w:rPr>
-              <w:fldChar w:fldCharType="begin"/>
-            </w:r>
-            <w:r>
-              <w:rPr>
-                <w:noProof/>
-                <w:webHidden/>
-              </w:rPr>
-              <w:instrText xml:space="preserve"> PAGEREF _Toc135146963 \h </w:instrText>
-            </w:r>
-            <w:r>
-              <w:rPr>
-                <w:noProof/>
-                <w:webHidden/>
-              </w:rPr>
-            </w:r>
-            <w:r>
-              <w:rPr>
-                <w:noProof/>
-                <w:webHidden/>
-              </w:rPr>
-              <w:fldChar w:fldCharType="separate"/>
-            </w:r>
-            <w:r>
-              <w:rPr>
-                <w:noProof/>
-                <w:webHidden/>
-              </w:rPr>
-              <w:t>17</w:t>
-            </w:r>
-            <w:r>
-              <w:rPr>
-                <w:noProof/>
+                <w:webHidden/>
+              </w:rPr>
+              <w:t>18</w:t>
+            </w:r>
+            <w:r>
+              <w:rPr>
                 <w:webHidden/>
               </w:rPr>
               <w:fldChar w:fldCharType="end"/>
@@ -3282,15 +3545,14 @@
               <w:lang w:val="fr-CH" w:eastAsia="fr-CH"/>
             </w:rPr>
           </w:pPr>
-          <w:hyperlink w:anchor="_Toc135146964" w:history="1">
+          <w:hyperlink w:anchor="_Toc135216957" w:history="1">
             <w:r>
               <w:rPr>
                 <w:rStyle w:val="Lienhypertexte"/>
-                <w:iCs/>
-                <w:noProof/>
-                <w:lang w:val="fr-CH"/>
-              </w:rPr>
-              <w:t>3.3</w:t>
+                <w:noProof/>
+                <w:lang w:val="fr-CH"/>
+              </w:rPr>
+              <w:t>4.1</w:t>
             </w:r>
             <w:r>
               <w:rPr>
@@ -3305,11 +3567,10 @@
             <w:r>
               <w:rPr>
                 <w:rStyle w:val="Lienhypertexte"/>
-                <w:iCs/>
-                <w:noProof/>
-                <w:lang w:val="fr-CH"/>
-              </w:rPr>
-              <w:t>Problèmes restants</w:t>
+                <w:noProof/>
+                <w:lang w:val="fr-CH"/>
+              </w:rPr>
+              <w:t>Objectifs atteints / non-atteints</w:t>
             </w:r>
             <w:r>
               <w:rPr>
@@ -3330,7 +3591,7 @@
                 <w:noProof/>
                 <w:webHidden/>
               </w:rPr>
-              <w:instrText xml:space="preserve"> PAGEREF _Toc135146964 \h </w:instrText>
+              <w:instrText xml:space="preserve"> PAGEREF _Toc135216957 \h </w:instrText>
             </w:r>
             <w:r>
               <w:rPr>
@@ -3350,7 +3611,7 @@
                 <w:noProof/>
                 <w:webHidden/>
               </w:rPr>
-              <w:t>17</w:t>
+              <w:t>18</w:t>
             </w:r>
             <w:r>
               <w:rPr>
@@ -3376,15 +3637,14 @@
               <w:lang w:val="fr-CH" w:eastAsia="fr-CH"/>
             </w:rPr>
           </w:pPr>
-          <w:hyperlink w:anchor="_Toc135146965" w:history="1">
+          <w:hyperlink w:anchor="_Toc135216958" w:history="1">
             <w:r>
               <w:rPr>
                 <w:rStyle w:val="Lienhypertexte"/>
-                <w:iCs/>
-                <w:noProof/>
-                <w:lang w:val="fr-CH"/>
-              </w:rPr>
-              <w:t>3.4</w:t>
+                <w:noProof/>
+                <w:lang w:val="fr-CH"/>
+              </w:rPr>
+              <w:t>4.2</w:t>
             </w:r>
             <w:r>
               <w:rPr>
@@ -3399,11 +3659,10 @@
             <w:r>
               <w:rPr>
                 <w:rStyle w:val="Lienhypertexte"/>
-                <w:iCs/>
-                <w:noProof/>
-                <w:lang w:val="fr-CH"/>
-              </w:rPr>
-              <w:t>Liste des documents fournis</w:t>
+                <w:noProof/>
+                <w:lang w:val="fr-CH"/>
+              </w:rPr>
+              <w:t>Appréciation personnelle</w:t>
             </w:r>
             <w:r>
               <w:rPr>
@@ -3424,7 +3683,7 @@
                 <w:noProof/>
                 <w:webHidden/>
               </w:rPr>
-              <w:instrText xml:space="preserve"> PAGEREF _Toc135146965 \h </w:instrText>
+              <w:instrText xml:space="preserve"> PAGEREF _Toc135216958 \h </w:instrText>
             </w:r>
             <w:r>
               <w:rPr>
@@ -3444,88 +3703,11 @@
                 <w:noProof/>
                 <w:webHidden/>
               </w:rPr>
-              <w:t>17</w:t>
-            </w:r>
-            <w:r>
-              <w:rPr>
-                <w:noProof/>
-                <w:webHidden/>
-              </w:rPr>
-              <w:fldChar w:fldCharType="end"/>
-            </w:r>
-          </w:hyperlink>
-        </w:p>
-        <w:p>
-          <w:pPr>
-            <w:pStyle w:val="TM1"/>
-            <w:rPr>
-              <w:rFonts w:asciiTheme="minorHAnsi" w:eastAsiaTheme="minorEastAsia" w:hAnsiTheme="minorHAnsi" w:cstheme="minorBidi"/>
-              <w:sz w:val="22"/>
-              <w:szCs w:val="22"/>
-              <w:lang w:val="fr-CH" w:eastAsia="fr-CH"/>
-            </w:rPr>
-          </w:pPr>
-          <w:hyperlink w:anchor="_Toc135146966" w:history="1">
-            <w:r>
-              <w:rPr>
-                <w:rStyle w:val="Lienhypertexte"/>
-                <w:lang w:val="fr-CH"/>
-              </w:rPr>
-              <w:t>4</w:t>
-            </w:r>
-            <w:r>
-              <w:rPr>
-                <w:rFonts w:asciiTheme="minorHAnsi" w:eastAsiaTheme="minorEastAsia" w:hAnsiTheme="minorHAnsi" w:cstheme="minorBidi"/>
-                <w:sz w:val="22"/>
-                <w:szCs w:val="22"/>
-                <w:lang w:val="fr-CH" w:eastAsia="fr-CH"/>
-              </w:rPr>
-              <w:tab/>
-            </w:r>
-            <w:r>
-              <w:rPr>
-                <w:rStyle w:val="Lienhypertexte"/>
-                <w:lang w:val="fr-CH"/>
-              </w:rPr>
-              <w:t>Conclusions</w:t>
-            </w:r>
-            <w:r>
-              <w:rPr>
-                <w:webHidden/>
-              </w:rPr>
-              <w:tab/>
-            </w:r>
-            <w:r>
-              <w:rPr>
-                <w:webHidden/>
-              </w:rPr>
-              <w:fldChar w:fldCharType="begin"/>
-            </w:r>
-            <w:r>
-              <w:rPr>
-                <w:webHidden/>
-              </w:rPr>
-              <w:instrText xml:space="preserve"> PAGEREF _Toc135146966 \h </w:instrText>
-            </w:r>
-            <w:r>
-              <w:rPr>
-                <w:webHidden/>
-              </w:rPr>
-            </w:r>
-            <w:r>
-              <w:rPr>
-                <w:webHidden/>
-              </w:rPr>
-              <w:fldChar w:fldCharType="separate"/>
-            </w:r>
-            <w:r>
-              <w:rPr>
-                <w:webHidden/>
-              </w:rPr>
               <w:t>18</w:t>
             </w:r>
             <w:r>
               <w:rPr>
+                <w:noProof/>
                 <w:webHidden/>
               </w:rPr>
               <w:fldChar w:fldCharType="end"/>
@@ -3547,14 +3729,14 @@
               <w:lang w:val="fr-CH" w:eastAsia="fr-CH"/>
             </w:rPr>
           </w:pPr>
-          <w:hyperlink w:anchor="_Toc135146967" w:history="1">
+          <w:hyperlink w:anchor="_Toc135216959" w:history="1">
             <w:r>
               <w:rPr>
                 <w:rStyle w:val="Lienhypertexte"/>
                 <w:noProof/>
                 <w:lang w:val="fr-CH"/>
               </w:rPr>
-              <w:t>4.1</w:t>
+              <w:t>4.3</w:t>
             </w:r>
             <w:r>
               <w:rPr>
@@ -3572,7 +3754,7 @@
                 <w:noProof/>
                 <w:lang w:val="fr-CH"/>
               </w:rPr>
-              <w:t>Objectifs atteints / non-atteints</w:t>
+              <w:t>Difficultés rencontrées</w:t>
             </w:r>
             <w:r>
               <w:rPr>
@@ -3593,7 +3775,7 @@
                 <w:noProof/>
                 <w:webHidden/>
               </w:rPr>
-              <w:instrText xml:space="preserve"> PAGEREF _Toc135146967 \h </w:instrText>
+              <w:instrText xml:space="preserve"> PAGEREF _Toc135216959 \h </w:instrText>
             </w:r>
             <w:r>
               <w:rPr>
@@ -3639,14 +3821,14 @@
               <w:lang w:val="fr-CH" w:eastAsia="fr-CH"/>
             </w:rPr>
           </w:pPr>
-          <w:hyperlink w:anchor="_Toc135146968" w:history="1">
+          <w:hyperlink w:anchor="_Toc135216960" w:history="1">
             <w:r>
               <w:rPr>
                 <w:rStyle w:val="Lienhypertexte"/>
                 <w:noProof/>
                 <w:lang w:val="fr-CH"/>
               </w:rPr>
-              <w:t>4.2</w:t>
+              <w:t>4.4</w:t>
             </w:r>
             <w:r>
               <w:rPr>
@@ -3664,7 +3846,7 @@
                 <w:noProof/>
                 <w:lang w:val="fr-CH"/>
               </w:rPr>
-              <w:t>Appréciation personnelle</w:t>
+              <w:t>Améliorations possibles</w:t>
             </w:r>
             <w:r>
               <w:rPr>
@@ -3685,7 +3867,7 @@
                 <w:noProof/>
                 <w:webHidden/>
               </w:rPr>
-              <w:instrText xml:space="preserve"> PAGEREF _Toc135146968 \h </w:instrText>
+              <w:instrText xml:space="preserve"> PAGEREF _Toc135216960 \h </w:instrText>
             </w:r>
             <w:r>
               <w:rPr>
@@ -3710,6 +3892,83 @@
             <w:r>
               <w:rPr>
                 <w:noProof/>
+                <w:webHidden/>
+              </w:rPr>
+              <w:fldChar w:fldCharType="end"/>
+            </w:r>
+          </w:hyperlink>
+        </w:p>
+        <w:p>
+          <w:pPr>
+            <w:pStyle w:val="TM1"/>
+            <w:rPr>
+              <w:rFonts w:asciiTheme="minorHAnsi" w:eastAsiaTheme="minorEastAsia" w:hAnsiTheme="minorHAnsi" w:cstheme="minorBidi"/>
+              <w:sz w:val="22"/>
+              <w:szCs w:val="22"/>
+              <w:lang w:val="fr-CH" w:eastAsia="fr-CH"/>
+            </w:rPr>
+          </w:pPr>
+          <w:hyperlink w:anchor="_Toc135216961" w:history="1">
+            <w:r>
+              <w:rPr>
+                <w:rStyle w:val="Lienhypertexte"/>
+                <w:lang w:val="fr-CH"/>
+              </w:rPr>
+              <w:t>5</w:t>
+            </w:r>
+            <w:r>
+              <w:rPr>
+                <w:rFonts w:asciiTheme="minorHAnsi" w:eastAsiaTheme="minorEastAsia" w:hAnsiTheme="minorHAnsi" w:cstheme="minorBidi"/>
+                <w:sz w:val="22"/>
+                <w:szCs w:val="22"/>
+                <w:lang w:val="fr-CH" w:eastAsia="fr-CH"/>
+              </w:rPr>
+              <w:tab/>
+            </w:r>
+            <w:r>
+              <w:rPr>
+                <w:rStyle w:val="Lienhypertexte"/>
+                <w:lang w:val="fr-CH"/>
+              </w:rPr>
+              <w:t>Annexes</w:t>
+            </w:r>
+            <w:r>
+              <w:rPr>
+                <w:webHidden/>
+              </w:rPr>
+              <w:tab/>
+            </w:r>
+            <w:r>
+              <w:rPr>
+                <w:webHidden/>
+              </w:rPr>
+              <w:fldChar w:fldCharType="begin"/>
+            </w:r>
+            <w:r>
+              <w:rPr>
+                <w:webHidden/>
+              </w:rPr>
+              <w:instrText xml:space="preserve"> PAGEREF _Toc135216961 \h </w:instrText>
+            </w:r>
+            <w:r>
+              <w:rPr>
+                <w:webHidden/>
+              </w:rPr>
+            </w:r>
+            <w:r>
+              <w:rPr>
+                <w:webHidden/>
+              </w:rPr>
+              <w:fldChar w:fldCharType="separate"/>
+            </w:r>
+            <w:r>
+              <w:rPr>
+                <w:webHidden/>
+              </w:rPr>
+              <w:t>19</w:t>
+            </w:r>
+            <w:r>
+              <w:rPr>
                 <w:webHidden/>
               </w:rPr>
               <w:fldChar w:fldCharType="end"/>
@@ -3731,14 +3990,15 @@
               <w:lang w:val="fr-CH" w:eastAsia="fr-CH"/>
             </w:rPr>
           </w:pPr>
-          <w:hyperlink w:anchor="_Toc135146969" w:history="1">
+          <w:hyperlink w:anchor="_Toc135216962" w:history="1">
             <w:r>
               <w:rPr>
                 <w:rStyle w:val="Lienhypertexte"/>
-                <w:noProof/>
-                <w:lang w:val="fr-CH"/>
-              </w:rPr>
-              <w:t>4.3</w:t>
+                <w:iCs/>
+                <w:noProof/>
+                <w:lang w:val="fr-CH"/>
+              </w:rPr>
+              <w:t>5.1</w:t>
             </w:r>
             <w:r>
               <w:rPr>
@@ -3753,10 +4013,11 @@
             <w:r>
               <w:rPr>
                 <w:rStyle w:val="Lienhypertexte"/>
-                <w:noProof/>
-                <w:lang w:val="fr-CH"/>
-              </w:rPr>
-              <w:t>Difficultés rencontrées</w:t>
+                <w:iCs/>
+                <w:noProof/>
+                <w:lang w:val="fr-CH"/>
+              </w:rPr>
+              <w:t>Résumé du rapport du TPI / version succincte de la documentation</w:t>
             </w:r>
             <w:r>
               <w:rPr>
@@ -3777,7 +4038,7 @@
                 <w:noProof/>
                 <w:webHidden/>
               </w:rPr>
-              <w:instrText xml:space="preserve"> PAGEREF _Toc135146969 \h </w:instrText>
+              <w:instrText xml:space="preserve"> PAGEREF _Toc135216962 \h </w:instrText>
             </w:r>
             <w:r>
               <w:rPr>
@@ -3797,7 +4058,7 @@
                 <w:noProof/>
                 <w:webHidden/>
               </w:rPr>
-              <w:t>18</w:t>
+              <w:t>19</w:t>
             </w:r>
             <w:r>
               <w:rPr>
@@ -3823,14 +4084,15 @@
               <w:lang w:val="fr-CH" w:eastAsia="fr-CH"/>
             </w:rPr>
           </w:pPr>
-          <w:hyperlink w:anchor="_Toc135146970" w:history="1">
+          <w:hyperlink w:anchor="_Toc135216963" w:history="1">
             <w:r>
               <w:rPr>
                 <w:rStyle w:val="Lienhypertexte"/>
-                <w:noProof/>
-                <w:lang w:val="fr-CH"/>
-              </w:rPr>
-              <w:t>4.4</w:t>
+                <w:iCs/>
+                <w:noProof/>
+                <w:lang w:val="fr-CH"/>
+              </w:rPr>
+              <w:t>5.2</w:t>
             </w:r>
             <w:r>
               <w:rPr>
@@ -3845,10 +4107,11 @@
             <w:r>
               <w:rPr>
                 <w:rStyle w:val="Lienhypertexte"/>
-                <w:noProof/>
-                <w:lang w:val="fr-CH"/>
-              </w:rPr>
-              <w:t>Améliorations possibles</w:t>
+                <w:iCs/>
+                <w:noProof/>
+                <w:lang w:val="fr-CH"/>
+              </w:rPr>
+              <w:t>Sources – Bibliographie</w:t>
             </w:r>
             <w:r>
               <w:rPr>
@@ -3869,7 +4132,7 @@
                 <w:noProof/>
                 <w:webHidden/>
               </w:rPr>
-              <w:instrText xml:space="preserve"> PAGEREF _Toc135146970 \h </w:instrText>
+              <w:instrText xml:space="preserve"> PAGEREF _Toc135216963 \h </w:instrText>
             </w:r>
             <w:r>
               <w:rPr>
@@ -3889,88 +4152,11 @@
                 <w:noProof/>
                 <w:webHidden/>
               </w:rPr>
-              <w:t>18</w:t>
-            </w:r>
-            <w:r>
-              <w:rPr>
-                <w:noProof/>
-                <w:webHidden/>
-              </w:rPr>
-              <w:fldChar w:fldCharType="end"/>
-            </w:r>
-          </w:hyperlink>
-        </w:p>
-        <w:p>
-          <w:pPr>
-            <w:pStyle w:val="TM1"/>
-            <w:rPr>
-              <w:rFonts w:asciiTheme="minorHAnsi" w:eastAsiaTheme="minorEastAsia" w:hAnsiTheme="minorHAnsi" w:cstheme="minorBidi"/>
-              <w:sz w:val="22"/>
-              <w:szCs w:val="22"/>
-              <w:lang w:val="fr-CH" w:eastAsia="fr-CH"/>
-            </w:rPr>
-          </w:pPr>
-          <w:hyperlink w:anchor="_Toc135146971" w:history="1">
-            <w:r>
-              <w:rPr>
-                <w:rStyle w:val="Lienhypertexte"/>
-                <w:lang w:val="fr-CH"/>
-              </w:rPr>
-              <w:t>5</w:t>
-            </w:r>
-            <w:r>
-              <w:rPr>
-                <w:rFonts w:asciiTheme="minorHAnsi" w:eastAsiaTheme="minorEastAsia" w:hAnsiTheme="minorHAnsi" w:cstheme="minorBidi"/>
-                <w:sz w:val="22"/>
-                <w:szCs w:val="22"/>
-                <w:lang w:val="fr-CH" w:eastAsia="fr-CH"/>
-              </w:rPr>
-              <w:tab/>
-            </w:r>
-            <w:r>
-              <w:rPr>
-                <w:rStyle w:val="Lienhypertexte"/>
-                <w:lang w:val="fr-CH"/>
-              </w:rPr>
-              <w:t>Annexes</w:t>
-            </w:r>
-            <w:r>
-              <w:rPr>
-                <w:webHidden/>
-              </w:rPr>
-              <w:tab/>
-            </w:r>
-            <w:r>
-              <w:rPr>
-                <w:webHidden/>
-              </w:rPr>
-              <w:fldChar w:fldCharType="begin"/>
-            </w:r>
-            <w:r>
-              <w:rPr>
-                <w:webHidden/>
-              </w:rPr>
-              <w:instrText xml:space="preserve"> PAGEREF _Toc135146971 \h </w:instrText>
-            </w:r>
-            <w:r>
-              <w:rPr>
-                <w:webHidden/>
-              </w:rPr>
-            </w:r>
-            <w:r>
-              <w:rPr>
-                <w:webHidden/>
-              </w:rPr>
-              <w:fldChar w:fldCharType="separate"/>
-            </w:r>
-            <w:r>
-              <w:rPr>
-                <w:webHidden/>
-              </w:rPr>
               <w:t>19</w:t>
             </w:r>
             <w:r>
               <w:rPr>
+                <w:noProof/>
                 <w:webHidden/>
               </w:rPr>
               <w:fldChar w:fldCharType="end"/>
@@ -3992,7 +4178,7 @@
               <w:lang w:val="fr-CH" w:eastAsia="fr-CH"/>
             </w:rPr>
           </w:pPr>
-          <w:hyperlink w:anchor="_Toc135146972" w:history="1">
+          <w:hyperlink w:anchor="_Toc135216964" w:history="1">
             <w:r>
               <w:rPr>
                 <w:rStyle w:val="Lienhypertexte"/>
@@ -4000,7 +4186,7 @@
                 <w:noProof/>
                 <w:lang w:val="fr-CH"/>
               </w:rPr>
-              <w:t>5.1</w:t>
+              <w:t>5.3</w:t>
             </w:r>
             <w:r>
               <w:rPr>
@@ -4019,7 +4205,7 @@
                 <w:noProof/>
                 <w:lang w:val="fr-CH"/>
               </w:rPr>
-              <w:t>Résumé du rapport du TPI / version succincte de la documentation</w:t>
+              <w:t>Journal de travail</w:t>
             </w:r>
             <w:r>
               <w:rPr>
@@ -4040,7 +4226,7 @@
                 <w:noProof/>
                 <w:webHidden/>
               </w:rPr>
-              <w:instrText xml:space="preserve"> PAGEREF _Toc135146972 \h </w:instrText>
+              <w:instrText xml:space="preserve"> PAGEREF _Toc135216964 \h </w:instrText>
             </w:r>
             <w:r>
               <w:rPr>
@@ -4086,7 +4272,7 @@
               <w:lang w:val="fr-CH" w:eastAsia="fr-CH"/>
             </w:rPr>
           </w:pPr>
-          <w:hyperlink w:anchor="_Toc135146973" w:history="1">
+          <w:hyperlink w:anchor="_Toc135216965" w:history="1">
             <w:r>
               <w:rPr>
                 <w:rStyle w:val="Lienhypertexte"/>
@@ -4094,7 +4280,7 @@
                 <w:noProof/>
                 <w:lang w:val="fr-CH"/>
               </w:rPr>
-              <w:t>5.2</w:t>
+              <w:t>5.4</w:t>
             </w:r>
             <w:r>
               <w:rPr>
@@ -4113,7 +4299,7 @@
                 <w:noProof/>
                 <w:lang w:val="fr-CH"/>
               </w:rPr>
-              <w:t>Sources – Bibliographie</w:t>
+              <w:t>Manuel d'Installation</w:t>
             </w:r>
             <w:r>
               <w:rPr>
@@ -4134,7 +4320,7 @@
                 <w:noProof/>
                 <w:webHidden/>
               </w:rPr>
-              <w:instrText xml:space="preserve"> PAGEREF _Toc135146973 \h </w:instrText>
+              <w:instrText xml:space="preserve"> PAGEREF _Toc135216965 \h </w:instrText>
             </w:r>
             <w:r>
               <w:rPr>
@@ -4180,7 +4366,7 @@
               <w:lang w:val="fr-CH" w:eastAsia="fr-CH"/>
             </w:rPr>
           </w:pPr>
-          <w:hyperlink w:anchor="_Toc135146974" w:history="1">
+          <w:hyperlink w:anchor="_Toc135216966" w:history="1">
             <w:r>
               <w:rPr>
                 <w:rStyle w:val="Lienhypertexte"/>
@@ -4188,7 +4374,7 @@
                 <w:noProof/>
                 <w:lang w:val="fr-CH"/>
               </w:rPr>
-              <w:t>5.3</w:t>
+              <w:t>5.5</w:t>
             </w:r>
             <w:r>
               <w:rPr>
@@ -4207,7 +4393,7 @@
                 <w:noProof/>
                 <w:lang w:val="fr-CH"/>
               </w:rPr>
-              <w:t>Journal de travail</w:t>
+              <w:t>Manuel d'Utilisation</w:t>
             </w:r>
             <w:r>
               <w:rPr>
@@ -4228,7 +4414,7 @@
                 <w:noProof/>
                 <w:webHidden/>
               </w:rPr>
-              <w:instrText xml:space="preserve"> PAGEREF _Toc135146974 \h </w:instrText>
+              <w:instrText xml:space="preserve"> PAGEREF _Toc135216966 \h </w:instrText>
             </w:r>
             <w:r>
               <w:rPr>
@@ -4274,7 +4460,7 @@
               <w:lang w:val="fr-CH" w:eastAsia="fr-CH"/>
             </w:rPr>
           </w:pPr>
-          <w:hyperlink w:anchor="_Toc135146975" w:history="1">
+          <w:hyperlink w:anchor="_Toc135216967" w:history="1">
             <w:r>
               <w:rPr>
                 <w:rStyle w:val="Lienhypertexte"/>
@@ -4282,7 +4468,7 @@
                 <w:noProof/>
                 <w:lang w:val="fr-CH"/>
               </w:rPr>
-              <w:t>5.4</w:t>
+              <w:t>5.6</w:t>
             </w:r>
             <w:r>
               <w:rPr>
@@ -4301,7 +4487,7 @@
                 <w:noProof/>
                 <w:lang w:val="fr-CH"/>
               </w:rPr>
-              <w:t>Manuel d'Installation</w:t>
+              <w:t>Archives du projet</w:t>
             </w:r>
             <w:r>
               <w:rPr>
@@ -4322,7 +4508,7 @@
                 <w:noProof/>
                 <w:webHidden/>
               </w:rPr>
-              <w:instrText xml:space="preserve"> PAGEREF _Toc135146975 \h </w:instrText>
+              <w:instrText xml:space="preserve"> PAGEREF _Toc135216967 \h </w:instrText>
             </w:r>
             <w:r>
               <w:rPr>
@@ -4354,204 +4540,10 @@
           </w:hyperlink>
         </w:p>
         <w:p>
-          <w:pPr>
-            <w:pStyle w:val="TM2"/>
-            <w:tabs>
-              <w:tab w:val="left" w:pos="800"/>
-              <w:tab w:val="right" w:leader="dot" w:pos="9060"/>
-            </w:tabs>
-            <w:rPr>
-              <w:rFonts w:asciiTheme="minorHAnsi" w:eastAsiaTheme="minorEastAsia" w:hAnsiTheme="minorHAnsi" w:cstheme="minorBidi"/>
-              <w:noProof/>
-              <w:sz w:val="22"/>
-              <w:szCs w:val="22"/>
-              <w:lang w:val="fr-CH" w:eastAsia="fr-CH"/>
-            </w:rPr>
-          </w:pPr>
-          <w:hyperlink w:anchor="_Toc135146976" w:history="1">
-            <w:r>
-              <w:rPr>
-                <w:rStyle w:val="Lienhypertexte"/>
-                <w:iCs/>
-                <w:noProof/>
-                <w:lang w:val="fr-CH"/>
-              </w:rPr>
-              <w:t>5.5</w:t>
-            </w:r>
-            <w:r>
-              <w:rPr>
-                <w:rFonts w:asciiTheme="minorHAnsi" w:eastAsiaTheme="minorEastAsia" w:hAnsiTheme="minorHAnsi" w:cstheme="minorBidi"/>
-                <w:noProof/>
-                <w:sz w:val="22"/>
-                <w:szCs w:val="22"/>
-                <w:lang w:val="fr-CH" w:eastAsia="fr-CH"/>
-              </w:rPr>
-              <w:tab/>
-            </w:r>
-            <w:r>
-              <w:rPr>
-                <w:rStyle w:val="Lienhypertexte"/>
-                <w:iCs/>
-                <w:noProof/>
-                <w:lang w:val="fr-CH"/>
-              </w:rPr>
-              <w:t>Manuel d'Utilisation</w:t>
-            </w:r>
-            <w:r>
-              <w:rPr>
-                <w:noProof/>
-                <w:webHidden/>
-              </w:rPr>
-              <w:tab/>
-            </w:r>
-            <w:r>
-              <w:rPr>
-                <w:noProof/>
-                <w:webHidden/>
-              </w:rPr>
-              <w:fldChar w:fldCharType="begin"/>
-            </w:r>
-            <w:r>
-              <w:rPr>
-                <w:noProof/>
-                <w:webHidden/>
-              </w:rPr>
-              <w:instrText xml:space="preserve"> PAGEREF _Toc135146976 \h </w:instrText>
-            </w:r>
-            <w:r>
-              <w:rPr>
-                <w:noProof/>
-                <w:webHidden/>
-              </w:rPr>
-            </w:r>
-            <w:r>
-              <w:rPr>
-                <w:noProof/>
-                <w:webHidden/>
-              </w:rPr>
-              <w:fldChar w:fldCharType="separate"/>
-            </w:r>
-            <w:r>
-              <w:rPr>
-                <w:noProof/>
-                <w:webHidden/>
-              </w:rPr>
-              <w:t>19</w:t>
-            </w:r>
-            <w:r>
-              <w:rPr>
-                <w:noProof/>
-                <w:webHidden/>
-              </w:rPr>
-              <w:fldChar w:fldCharType="end"/>
-            </w:r>
-          </w:hyperlink>
-        </w:p>
-        <w:p>
-          <w:pPr>
-            <w:pStyle w:val="TM2"/>
-            <w:tabs>
-              <w:tab w:val="left" w:pos="800"/>
-              <w:tab w:val="right" w:leader="dot" w:pos="9060"/>
-            </w:tabs>
-            <w:rPr>
-              <w:rFonts w:asciiTheme="minorHAnsi" w:eastAsiaTheme="minorEastAsia" w:hAnsiTheme="minorHAnsi" w:cstheme="minorBidi"/>
-              <w:noProof/>
-              <w:sz w:val="22"/>
-              <w:szCs w:val="22"/>
-              <w:lang w:val="fr-CH" w:eastAsia="fr-CH"/>
-            </w:rPr>
-          </w:pPr>
-          <w:hyperlink w:anchor="_Toc135146977" w:history="1">
-            <w:r>
-              <w:rPr>
-                <w:rStyle w:val="Lienhypertexte"/>
-                <w:iCs/>
-                <w:noProof/>
-                <w:lang w:val="fr-CH"/>
-              </w:rPr>
-              <w:t>5.6</w:t>
-            </w:r>
-            <w:r>
-              <w:rPr>
-                <w:rFonts w:asciiTheme="minorHAnsi" w:eastAsiaTheme="minorEastAsia" w:hAnsiTheme="minorHAnsi" w:cstheme="minorBidi"/>
-                <w:noProof/>
-                <w:sz w:val="22"/>
-                <w:szCs w:val="22"/>
-                <w:lang w:val="fr-CH" w:eastAsia="fr-CH"/>
-              </w:rPr>
-              <w:tab/>
-            </w:r>
-            <w:r>
-              <w:rPr>
-                <w:rStyle w:val="Lienhypertexte"/>
-                <w:iCs/>
-                <w:noProof/>
-                <w:lang w:val="fr-CH"/>
-              </w:rPr>
-              <w:t>Archives du projet</w:t>
-            </w:r>
-            <w:r>
-              <w:rPr>
-                <w:noProof/>
-                <w:webHidden/>
-              </w:rPr>
-              <w:tab/>
-            </w:r>
-            <w:r>
-              <w:rPr>
-                <w:noProof/>
-                <w:webHidden/>
-              </w:rPr>
-              <w:fldChar w:fldCharType="begin"/>
-            </w:r>
-            <w:r>
-              <w:rPr>
-                <w:noProof/>
-                <w:webHidden/>
-              </w:rPr>
-              <w:instrText xml:space="preserve"> PAGEREF _Toc135146977 \h </w:instrText>
-            </w:r>
-            <w:r>
-              <w:rPr>
-                <w:noProof/>
-                <w:webHidden/>
-              </w:rPr>
-            </w:r>
-            <w:r>
-              <w:rPr>
-                <w:noProof/>
-                <w:webHidden/>
-              </w:rPr>
-              <w:fldChar w:fldCharType="separate"/>
-            </w:r>
-            <w:r>
-              <w:rPr>
-                <w:noProof/>
-                <w:webHidden/>
-              </w:rPr>
-              <w:t>19</w:t>
-            </w:r>
-            <w:r>
-              <w:rPr>
-                <w:noProof/>
-                <w:webHidden/>
-              </w:rPr>
-              <w:fldChar w:fldCharType="end"/>
-            </w:r>
-          </w:hyperlink>
-        </w:p>
-        <w:p>
-          <w:pPr>
-            <w:rPr>
-              <w:lang w:val="fr-CH"/>
-            </w:rPr>
-          </w:pPr>
           <w:r>
             <w:rPr>
               <w:b/>
               <w:bCs/>
-              <w:lang w:val="fr-CH"/>
             </w:rPr>
             <w:fldChar w:fldCharType="end"/>
           </w:r>
@@ -4560,24 +4552,17 @@
     </w:sdt>
     <w:p>
       <w:pPr>
-        <w:rPr>
-          <w:lang w:val="fr-CH"/>
-        </w:rPr>
-      </w:pPr>
-    </w:p>
-    <w:p>
-      <w:pPr>
         <w:pStyle w:val="Titre1"/>
         <w:rPr>
           <w:lang w:val="fr-CH"/>
         </w:rPr>
       </w:pPr>
-      <w:bookmarkStart w:id="0" w:name="_Toc499021832"/>
-      <w:bookmarkStart w:id="1" w:name="_Toc135146936"/>
-      <w:r>
-        <w:rPr>
-          <w:lang w:val="fr-CH"/>
-        </w:rPr>
+      <w:bookmarkStart w:id="1" w:name="_Toc135216926"/>
+      <w:r>
+        <w:rPr>
+          <w:lang w:val="fr-CH"/>
+        </w:rPr>
+        <w:lastRenderedPageBreak/>
         <w:t>Analyse prél</w:t>
       </w:r>
       <w:r>
@@ -4605,7 +4590,7 @@
         </w:rPr>
       </w:pPr>
       <w:bookmarkStart w:id="2" w:name="_Toc499021833"/>
-      <w:bookmarkStart w:id="3" w:name="_Toc135146937"/>
+      <w:bookmarkStart w:id="3" w:name="_Toc135216927"/>
       <w:r>
         <w:rPr>
           <w:i w:val="0"/>
@@ -4668,7 +4653,7 @@
       <w:pPr>
         <w:pStyle w:val="Titre2"/>
       </w:pPr>
-      <w:bookmarkStart w:id="4" w:name="_Toc135146938"/>
+      <w:bookmarkStart w:id="4" w:name="_Toc135216928"/>
       <w:r>
         <w:t>Organisation</w:t>
       </w:r>
@@ -5039,7 +5024,7 @@
           <w:lang w:val="fr-CH"/>
         </w:rPr>
       </w:pPr>
-      <w:bookmarkStart w:id="5" w:name="_Toc135146939"/>
+      <w:bookmarkStart w:id="5" w:name="_Toc135216929"/>
       <w:r>
         <w:rPr>
           <w:lang w:val="fr-CH"/>
@@ -5157,7 +5142,7 @@
           <w:lang w:val="fr-CH"/>
         </w:rPr>
       </w:pPr>
-      <w:bookmarkStart w:id="7" w:name="_Toc135146940"/>
+      <w:bookmarkStart w:id="7" w:name="_Toc135216930"/>
       <w:r>
         <w:rPr>
           <w:lang w:val="fr-CH"/>
@@ -5369,7 +5354,7 @@
           <w:lang w:val="fr-CH"/>
         </w:rPr>
       </w:pPr>
-      <w:bookmarkStart w:id="9" w:name="_Toc135146941"/>
+      <w:bookmarkStart w:id="9" w:name="_Toc135216931"/>
       <w:r>
         <w:rPr>
           <w:lang w:val="fr-CH"/>
@@ -5495,7 +5480,7 @@
         </w:rPr>
       </w:pPr>
       <w:bookmarkStart w:id="10" w:name="_Toc499021836"/>
-      <w:bookmarkStart w:id="11" w:name="_Toc135146942"/>
+      <w:bookmarkStart w:id="11" w:name="_Toc135216932"/>
       <w:r>
         <w:rPr>
           <w:lang w:val="fr-CH"/>
@@ -5522,7 +5507,7 @@
         </w:rPr>
       </w:pPr>
       <w:bookmarkStart w:id="12" w:name="_Toc499021837"/>
-      <w:bookmarkStart w:id="13" w:name="_Toc135146943"/>
+      <w:bookmarkStart w:id="13" w:name="_Toc135216933"/>
       <w:r>
         <w:rPr>
           <w:i w:val="0"/>
@@ -5541,7 +5526,7 @@
           <w:lang w:val="fr-CH"/>
         </w:rPr>
       </w:pPr>
-      <w:bookmarkStart w:id="14" w:name="_Toc135146944"/>
+      <w:bookmarkStart w:id="14" w:name="_Toc135216934"/>
       <w:r>
         <w:rPr>
           <w:lang w:val="fr-CH"/>
@@ -5718,7 +5703,7 @@
       </w:pPr>
       <w:bookmarkStart w:id="15" w:name="_Toc71691012"/>
       <w:bookmarkStart w:id="16" w:name="_Toc499021838"/>
-      <w:bookmarkStart w:id="17" w:name="_Toc135146945"/>
+      <w:bookmarkStart w:id="17" w:name="_Toc135216935"/>
       <w:r>
         <w:rPr>
           <w:i w:val="0"/>
@@ -5887,7 +5872,7 @@
       <w:bookmarkStart w:id="18" w:name="_Toc25553310"/>
       <w:bookmarkStart w:id="19" w:name="_Toc71691015"/>
       <w:bookmarkStart w:id="20" w:name="_Toc499021839"/>
-      <w:bookmarkStart w:id="21" w:name="_Toc135146946"/>
+      <w:bookmarkStart w:id="21" w:name="_Toc135216936"/>
       <w:r>
         <w:rPr>
           <w:rFonts w:cs="Arial"/>
@@ -6057,6 +6042,13 @@
     </w:tbl>
     <w:p>
       <w:pPr>
+        <w:rPr>
+          <w:lang w:val="fr-CH"/>
+        </w:rPr>
+      </w:pPr>
+    </w:p>
+    <w:p>
+      <w:pPr>
         <w:pStyle w:val="Titre2"/>
         <w:rPr>
           <w:i w:val="0"/>
@@ -6064,65 +6056,127 @@
           <w:lang w:val="fr-CH"/>
         </w:rPr>
       </w:pPr>
-      <w:bookmarkStart w:id="22" w:name="_Toc499021840"/>
-      <w:bookmarkStart w:id="23" w:name="_Toc135146947"/>
+      <w:bookmarkStart w:id="22" w:name="_Toc25553314"/>
+      <w:bookmarkStart w:id="23" w:name="_Toc71691019"/>
+      <w:bookmarkStart w:id="24" w:name="_Toc499021841"/>
+      <w:bookmarkStart w:id="25" w:name="_Toc135216937"/>
       <w:r>
         <w:rPr>
           <w:i w:val="0"/>
           <w:iCs/>
           <w:lang w:val="fr-CH"/>
         </w:rPr>
-        <w:t>Planification</w:t>
+        <w:t>Dossier de conception</w:t>
       </w:r>
       <w:bookmarkEnd w:id="22"/>
       <w:bookmarkEnd w:id="23"/>
-    </w:p>
-    <w:p>
-      <w:pPr>
-        <w:rPr>
-          <w:lang w:val="fr-CH"/>
-        </w:rPr>
-      </w:pPr>
-    </w:p>
-    <w:p>
-      <w:pPr>
-        <w:pStyle w:val="Titre2"/>
-        <w:rPr>
-          <w:i w:val="0"/>
-          <w:iCs/>
-          <w:lang w:val="fr-CH"/>
-        </w:rPr>
-      </w:pPr>
-      <w:bookmarkStart w:id="24" w:name="_Toc25553314"/>
-      <w:bookmarkStart w:id="25" w:name="_Toc71691019"/>
-      <w:bookmarkStart w:id="26" w:name="_Toc499021841"/>
-      <w:bookmarkStart w:id="27" w:name="_Toc135146948"/>
-      <w:r>
-        <w:rPr>
-          <w:i w:val="0"/>
-          <w:iCs/>
-          <w:lang w:val="fr-CH"/>
-        </w:rPr>
-        <w:t>Dossier de conception</w:t>
-      </w:r>
       <w:bookmarkEnd w:id="24"/>
       <w:bookmarkEnd w:id="25"/>
+    </w:p>
+    <w:p>
+      <w:pPr>
+        <w:pStyle w:val="Titre3"/>
+        <w:rPr>
+          <w:lang w:val="fr-CH"/>
+        </w:rPr>
+      </w:pPr>
+      <w:bookmarkStart w:id="26" w:name="_Toc135216938"/>
+      <w:r>
+        <w:rPr>
+          <w:lang w:val="fr-CH"/>
+        </w:rPr>
+        <w:t>Hardware</w:t>
+      </w:r>
       <w:bookmarkEnd w:id="26"/>
+    </w:p>
+    <w:p>
+      <w:pPr>
+        <w:rPr>
+          <w:lang w:val="fr-CH"/>
+        </w:rPr>
+      </w:pPr>
+      <w:r>
+        <w:rPr>
+          <w:lang w:val="fr-CH"/>
+        </w:rPr>
+        <w:t>PC en configuration CPNV</w:t>
+      </w:r>
+    </w:p>
+    <w:p>
+      <w:pPr>
+        <w:rPr>
+          <w:lang w:val="fr-CH"/>
+        </w:rPr>
+      </w:pPr>
+    </w:p>
+    <w:p>
+      <w:pPr>
+        <w:pStyle w:val="Titre3"/>
+        <w:rPr>
+          <w:lang w:val="fr-CH"/>
+        </w:rPr>
+      </w:pPr>
+      <w:bookmarkStart w:id="27" w:name="_Toc135216939"/>
+      <w:r>
+        <w:rPr>
+          <w:lang w:val="fr-CH"/>
+        </w:rPr>
+        <w:t>Système d’exploitation</w:t>
+      </w:r>
       <w:bookmarkEnd w:id="27"/>
     </w:p>
     <w:p>
       <w:pPr>
+        <w:rPr>
+          <w:lang w:val="fr-CH"/>
+        </w:rPr>
+      </w:pPr>
+      <w:r>
+        <w:rPr>
+          <w:lang w:val="fr-CH"/>
+        </w:rPr>
+        <w:t>L’application sera développée pour Windows 10 et 11.</w:t>
+      </w:r>
+    </w:p>
+    <w:p>
+      <w:pPr>
+        <w:rPr>
+          <w:lang w:val="fr-CH"/>
+        </w:rPr>
+      </w:pPr>
+      <w:r>
+        <w:rPr>
+          <w:lang w:val="fr-CH"/>
+        </w:rPr>
+        <w:t>Il n’y a actuellement aucun plan pour développer des versions de l’application pour d’autre plateformes.</w:t>
+      </w:r>
+    </w:p>
+    <w:p>
+      <w:pPr>
+        <w:rPr>
+          <w:lang w:val="fr-CH"/>
+        </w:rPr>
+      </w:pPr>
+    </w:p>
+    <w:p>
+      <w:pPr>
         <w:pStyle w:val="Titre3"/>
         <w:rPr>
           <w:lang w:val="fr-CH"/>
         </w:rPr>
       </w:pPr>
-      <w:bookmarkStart w:id="28" w:name="_Toc135146949"/>
-      <w:r>
-        <w:rPr>
-          <w:lang w:val="fr-CH"/>
-        </w:rPr>
-        <w:t>Hardware</w:t>
+      <w:bookmarkStart w:id="28" w:name="_Toc135216940"/>
+      <w:r>
+        <w:rPr>
+          <w:lang w:val="fr-CH"/>
+        </w:rPr>
+        <w:t>Base</w:t>
+      </w:r>
+      <w:r>
+        <w:rPr>
+          <w:lang w:val="fr-CH"/>
+        </w:rPr>
+        <w:t xml:space="preserve"> de données</w:t>
       </w:r>
       <w:bookmarkEnd w:id="28"/>
     </w:p>
@@ -6136,7 +6190,27 @@
         <w:rPr>
           <w:lang w:val="fr-CH"/>
         </w:rPr>
-        <w:t>PC en configuration CPNV</w:t>
+        <w:t>J’ai choisi d’utiliser Maria DB comme système de gestion de base de données.</w:t>
+      </w:r>
+    </w:p>
+    <w:p>
+      <w:pPr>
+        <w:rPr>
+          <w:lang w:val="fr-CH"/>
+        </w:rPr>
+      </w:pPr>
+    </w:p>
+    <w:p>
+      <w:pPr>
+        <w:rPr>
+          <w:lang w:val="fr-CH"/>
+        </w:rPr>
+      </w:pPr>
+      <w:r>
+        <w:rPr>
+          <w:lang w:val="fr-CH"/>
+        </w:rPr>
+        <w:t>Maria DB offre tout ce dont j’ai besoin pour réaliser ce projet, et c’est le SGBD avec lequel j’ai le plus d’expérience car nous l’avons beaucoup utilisé en classe.</w:t>
       </w:r>
     </w:p>
     <w:p>
@@ -6153,125 +6227,14 @@
           <w:lang w:val="fr-CH"/>
         </w:rPr>
       </w:pPr>
-      <w:bookmarkStart w:id="29" w:name="_Toc135146950"/>
-      <w:r>
-        <w:rPr>
-          <w:lang w:val="fr-CH"/>
-        </w:rPr>
-        <w:t>Système d’exploitation</w:t>
+      <w:bookmarkStart w:id="29" w:name="_Toc135216941"/>
+      <w:r>
+        <w:rPr>
+          <w:lang w:val="fr-CH"/>
+        </w:rPr>
+        <w:t>Software</w:t>
       </w:r>
       <w:bookmarkEnd w:id="29"/>
-    </w:p>
-    <w:p>
-      <w:pPr>
-        <w:rPr>
-          <w:lang w:val="fr-CH"/>
-        </w:rPr>
-      </w:pPr>
-      <w:r>
-        <w:rPr>
-          <w:lang w:val="fr-CH"/>
-        </w:rPr>
-        <w:t>L’application sera développée pour Windows 10 et 11.</w:t>
-      </w:r>
-    </w:p>
-    <w:p>
-      <w:pPr>
-        <w:rPr>
-          <w:lang w:val="fr-CH"/>
-        </w:rPr>
-      </w:pPr>
-      <w:r>
-        <w:rPr>
-          <w:lang w:val="fr-CH"/>
-        </w:rPr>
-        <w:t>Il n’y a actuellement aucun plan pour développer des versions de l’application pour d’autre plateformes.</w:t>
-      </w:r>
-    </w:p>
-    <w:p>
-      <w:pPr>
-        <w:rPr>
-          <w:lang w:val="fr-CH"/>
-        </w:rPr>
-      </w:pPr>
-    </w:p>
-    <w:p>
-      <w:pPr>
-        <w:pStyle w:val="Titre3"/>
-        <w:rPr>
-          <w:lang w:val="fr-CH"/>
-        </w:rPr>
-      </w:pPr>
-      <w:bookmarkStart w:id="30" w:name="_Toc135146951"/>
-      <w:r>
-        <w:rPr>
-          <w:lang w:val="fr-CH"/>
-        </w:rPr>
-        <w:t>Base</w:t>
-      </w:r>
-      <w:r>
-        <w:rPr>
-          <w:lang w:val="fr-CH"/>
-        </w:rPr>
-        <w:t xml:space="preserve"> de données</w:t>
-      </w:r>
-      <w:bookmarkEnd w:id="30"/>
-    </w:p>
-    <w:p>
-      <w:pPr>
-        <w:rPr>
-          <w:lang w:val="fr-CH"/>
-        </w:rPr>
-      </w:pPr>
-      <w:r>
-        <w:rPr>
-          <w:lang w:val="fr-CH"/>
-        </w:rPr>
-        <w:t>J’ai choisi d’utiliser Maria DB comme système de gestion de base de données.</w:t>
-      </w:r>
-    </w:p>
-    <w:p>
-      <w:pPr>
-        <w:rPr>
-          <w:lang w:val="fr-CH"/>
-        </w:rPr>
-      </w:pPr>
-    </w:p>
-    <w:p>
-      <w:pPr>
-        <w:rPr>
-          <w:lang w:val="fr-CH"/>
-        </w:rPr>
-      </w:pPr>
-      <w:r>
-        <w:rPr>
-          <w:lang w:val="fr-CH"/>
-        </w:rPr>
-        <w:t>Maria DB offre tout ce dont j’ai besoin pour réaliser ce projet, et c’est le SGBD avec lequel j’ai le plus d’expérience car nous l’avons beaucoup utilisé en classe.</w:t>
-      </w:r>
-    </w:p>
-    <w:p>
-      <w:pPr>
-        <w:rPr>
-          <w:lang w:val="fr-CH"/>
-        </w:rPr>
-      </w:pPr>
-    </w:p>
-    <w:p>
-      <w:pPr>
-        <w:pStyle w:val="Titre3"/>
-        <w:rPr>
-          <w:lang w:val="fr-CH"/>
-        </w:rPr>
-      </w:pPr>
-      <w:bookmarkStart w:id="31" w:name="_Toc135146952"/>
-      <w:r>
-        <w:rPr>
-          <w:lang w:val="fr-CH"/>
-        </w:rPr>
-        <w:t>Software</w:t>
-      </w:r>
-      <w:bookmarkEnd w:id="31"/>
     </w:p>
     <w:tbl>
       <w:tblPr>
@@ -6810,7 +6773,7 @@
           <w:lang w:val="fr-CH"/>
         </w:rPr>
       </w:pPr>
-      <w:bookmarkStart w:id="32" w:name="_Toc135146953"/>
+      <w:bookmarkStart w:id="30" w:name="_Toc135216942"/>
       <w:r>
         <w:rPr>
           <w:lang w:val="fr-CH"/>
@@ -6824,7 +6787,7 @@
         </w:rPr>
         <w:t>Gestion de factures</w:t>
       </w:r>
-      <w:bookmarkEnd w:id="32"/>
+      <w:bookmarkEnd w:id="30"/>
     </w:p>
     <w:p/>
     <w:p>
@@ -9032,7 +8995,7 @@
                 <w:bCs w:val="0"/>
               </w:rPr>
             </w:pPr>
-            <w:bookmarkStart w:id="33" w:name="_Hlk134526553"/>
+            <w:bookmarkStart w:id="31" w:name="_Hlk134526553"/>
             <w:r>
               <w:rPr>
                 <w:b w:val="0"/>
@@ -9140,7 +9103,7 @@
           </w:p>
         </w:tc>
       </w:tr>
-      <w:bookmarkEnd w:id="33"/>
+      <w:bookmarkEnd w:id="31"/>
       <w:tr>
         <w:tc>
           <w:tcPr>
@@ -10517,7 +10480,7 @@
           <w:lang w:val="fr-CH"/>
         </w:rPr>
       </w:pPr>
-      <w:bookmarkStart w:id="34" w:name="_Toc135146954"/>
+      <w:bookmarkStart w:id="32" w:name="_Toc135216943"/>
       <w:r>
         <w:rPr>
           <w:lang w:val="fr-CH"/>
@@ -10525,7 +10488,7 @@
         <w:lastRenderedPageBreak/>
         <w:t>Maquettes</w:t>
       </w:r>
-      <w:bookmarkEnd w:id="34"/>
+      <w:bookmarkEnd w:id="32"/>
     </w:p>
     <w:p>
       <w:pPr>
@@ -11199,14 +11162,14 @@
           <w:lang w:val="fr-CH"/>
         </w:rPr>
       </w:pPr>
-      <w:bookmarkStart w:id="35" w:name="_Toc135146955"/>
+      <w:bookmarkStart w:id="33" w:name="_Toc135216944"/>
       <w:r>
         <w:rPr>
           <w:lang w:val="fr-CH"/>
         </w:rPr>
         <w:t>Diagramme de classe</w:t>
       </w:r>
-      <w:bookmarkEnd w:id="35"/>
+      <w:bookmarkEnd w:id="33"/>
     </w:p>
     <w:p>
       <w:pPr>
@@ -11288,6 +11251,13 @@
           <w:lang w:val="fr-CH"/>
         </w:rPr>
       </w:pPr>
+    </w:p>
+    <w:p>
+      <w:pPr>
+        <w:rPr>
+          <w:lang w:val="fr-CH"/>
+        </w:rPr>
+      </w:pPr>
       <w:r>
         <w:rPr>
           <w:lang w:val="fr-CH"/>
@@ -11305,9 +11275,9 @@
           <w:lang w:val="fr-CH"/>
         </w:rPr>
       </w:pPr>
-      <w:bookmarkStart w:id="36" w:name="_Toc71703259"/>
-      <w:bookmarkStart w:id="37" w:name="_Toc499021842"/>
-      <w:bookmarkStart w:id="38" w:name="_Toc135146956"/>
+      <w:bookmarkStart w:id="34" w:name="_Toc71703259"/>
+      <w:bookmarkStart w:id="35" w:name="_Toc499021842"/>
+      <w:bookmarkStart w:id="36" w:name="_Toc135216945"/>
       <w:r>
         <w:rPr>
           <w:lang w:val="fr-CH"/>
@@ -11315,59 +11285,59 @@
         <w:lastRenderedPageBreak/>
         <w:t>R</w:t>
       </w:r>
+      <w:bookmarkEnd w:id="34"/>
+      <w:r>
+        <w:rPr>
+          <w:lang w:val="fr-CH"/>
+        </w:rPr>
+        <w:t>éalisation</w:t>
+      </w:r>
+      <w:bookmarkEnd w:id="35"/>
       <w:bookmarkEnd w:id="36"/>
-      <w:r>
-        <w:rPr>
-          <w:lang w:val="fr-CH"/>
-        </w:rPr>
-        <w:t>éalisation</w:t>
-      </w:r>
+    </w:p>
+    <w:p>
+      <w:pPr>
+        <w:pStyle w:val="Titre2"/>
+        <w:rPr>
+          <w:i w:val="0"/>
+          <w:iCs/>
+          <w:lang w:val="fr-CH"/>
+        </w:rPr>
+      </w:pPr>
+      <w:bookmarkStart w:id="37" w:name="_Toc25553317"/>
+      <w:bookmarkStart w:id="38" w:name="_Toc71691022"/>
+      <w:bookmarkStart w:id="39" w:name="_Toc499021843"/>
+      <w:bookmarkStart w:id="40" w:name="_Toc135216946"/>
+      <w:r>
+        <w:rPr>
+          <w:i w:val="0"/>
+          <w:iCs/>
+          <w:lang w:val="fr-CH"/>
+        </w:rPr>
+        <w:t>Dossier de réalisation</w:t>
+      </w:r>
+      <w:bookmarkStart w:id="41" w:name="_Toc25553318"/>
       <w:bookmarkEnd w:id="37"/>
       <w:bookmarkEnd w:id="38"/>
-    </w:p>
-    <w:p>
-      <w:pPr>
-        <w:pStyle w:val="Titre2"/>
-        <w:rPr>
-          <w:i w:val="0"/>
-          <w:iCs/>
-          <w:lang w:val="fr-CH"/>
-        </w:rPr>
-      </w:pPr>
-      <w:bookmarkStart w:id="39" w:name="_Toc25553317"/>
-      <w:bookmarkStart w:id="40" w:name="_Toc71691022"/>
-      <w:bookmarkStart w:id="41" w:name="_Toc499021843"/>
-      <w:bookmarkStart w:id="42" w:name="_Toc135146957"/>
-      <w:r>
-        <w:rPr>
-          <w:i w:val="0"/>
-          <w:iCs/>
-          <w:lang w:val="fr-CH"/>
-        </w:rPr>
-        <w:t>Dossier de réalisation</w:t>
-      </w:r>
-      <w:bookmarkStart w:id="43" w:name="_Toc25553318"/>
       <w:bookmarkEnd w:id="39"/>
       <w:bookmarkEnd w:id="40"/>
+    </w:p>
+    <w:p>
+      <w:pPr>
+        <w:pStyle w:val="Titre3"/>
+        <w:rPr>
+          <w:lang w:val="fr-CH"/>
+        </w:rPr>
+      </w:pPr>
+      <w:bookmarkStart w:id="42" w:name="_Toc135216947"/>
       <w:bookmarkEnd w:id="41"/>
+      <w:r>
+        <w:rPr>
+          <w:lang w:val="fr-CH"/>
+        </w:rPr>
+        <w:t>Répertoire</w:t>
+      </w:r>
       <w:bookmarkEnd w:id="42"/>
-    </w:p>
-    <w:p>
-      <w:pPr>
-        <w:pStyle w:val="Titre3"/>
-        <w:rPr>
-          <w:lang w:val="fr-CH"/>
-        </w:rPr>
-      </w:pPr>
-      <w:bookmarkStart w:id="44" w:name="_Toc135146958"/>
-      <w:bookmarkEnd w:id="43"/>
-      <w:r>
-        <w:rPr>
-          <w:lang w:val="fr-CH"/>
-        </w:rPr>
-        <w:t>Répertoire</w:t>
-      </w:r>
-      <w:bookmarkEnd w:id="44"/>
     </w:p>
     <w:p>
       <w:pPr>
@@ -11412,7 +11382,7 @@
           <w:lang w:val="fr-CH"/>
         </w:rPr>
       </w:pPr>
-      <w:bookmarkStart w:id="45" w:name="_Toc135146959"/>
+      <w:bookmarkStart w:id="43" w:name="_Toc135216948"/>
       <w:r>
         <w:rPr>
           <w:lang w:val="fr-CH"/>
@@ -11425,7 +11395,7 @@
         </w:rPr>
         <w:t>#</w:t>
       </w:r>
-      <w:bookmarkEnd w:id="45"/>
+      <w:bookmarkEnd w:id="43"/>
     </w:p>
     <w:tbl>
       <w:tblPr>
@@ -11847,14 +11817,14 @@
           <w:lang w:val="fr-CH"/>
         </w:rPr>
       </w:pPr>
-      <w:bookmarkStart w:id="46" w:name="_Toc135146960"/>
+      <w:bookmarkStart w:id="44" w:name="_Toc135216949"/>
       <w:r>
         <w:rPr>
           <w:lang w:val="fr-CH"/>
         </w:rPr>
         <w:t>Fichiers bases de données</w:t>
       </w:r>
-      <w:bookmarkEnd w:id="46"/>
+      <w:bookmarkEnd w:id="44"/>
     </w:p>
     <w:tbl>
       <w:tblPr>
@@ -12032,6 +12002,64 @@
           </w:p>
         </w:tc>
       </w:tr>
+      <w:tr>
+        <w:tc>
+          <w:tcPr>
+            <w:tcW w:w="3256" w:type="dxa"/>
+          </w:tcPr>
+          <w:p>
+            <w:pPr>
+              <w:rPr>
+                <w:lang w:val="fr-CH"/>
+              </w:rPr>
+            </w:pPr>
+            <w:r>
+              <w:rPr>
+                <w:lang w:val="fr-CH"/>
+              </w:rPr>
+              <w:t>b</w:t>
+            </w:r>
+            <w:r>
+              <w:rPr>
+                <w:lang w:val="fr-CH"/>
+              </w:rPr>
+              <w:t>ackup</w:t>
+            </w:r>
+            <w:r>
+              <w:rPr>
+                <w:lang w:val="fr-CH"/>
+              </w:rPr>
+              <w:t>.</w:t>
+            </w:r>
+            <w:r>
+              <w:rPr>
+                <w:lang w:val="fr-CH"/>
+              </w:rPr>
+              <w:t>sql</w:t>
+            </w:r>
+          </w:p>
+        </w:tc>
+        <w:tc>
+          <w:tcPr>
+            <w:tcW w:w="5804" w:type="dxa"/>
+            <w:vAlign w:val="center"/>
+          </w:tcPr>
+          <w:p>
+            <w:pPr>
+              <w:jc w:val="center"/>
+              <w:rPr>
+                <w:lang w:val="fr-CH"/>
+              </w:rPr>
+            </w:pPr>
+            <w:r>
+              <w:rPr>
+                <w:lang w:val="fr-CH"/>
+              </w:rPr>
+              <w:t>Script contenant un backup de la DB</w:t>
+            </w:r>
+          </w:p>
+        </w:tc>
+      </w:tr>
     </w:tbl>
     <w:p>
       <w:pPr>
@@ -12049,10 +12077,10 @@
           <w:lang w:val="fr-CH"/>
         </w:rPr>
       </w:pPr>
-      <w:bookmarkStart w:id="47" w:name="_Toc25553321"/>
-      <w:bookmarkStart w:id="48" w:name="_Toc71691025"/>
-      <w:bookmarkStart w:id="49" w:name="_Toc499021844"/>
-      <w:bookmarkStart w:id="50" w:name="_Toc135146961"/>
+      <w:bookmarkStart w:id="45" w:name="_Toc25553321"/>
+      <w:bookmarkStart w:id="46" w:name="_Toc71691025"/>
+      <w:bookmarkStart w:id="47" w:name="_Toc499021844"/>
+      <w:bookmarkStart w:id="48" w:name="_Toc135216950"/>
       <w:r>
         <w:rPr>
           <w:i w:val="0"/>
@@ -12061,7 +12089,7 @@
         </w:rPr>
         <w:t>Description des test</w:t>
       </w:r>
-      <w:bookmarkEnd w:id="47"/>
+      <w:bookmarkEnd w:id="45"/>
       <w:r>
         <w:rPr>
           <w:i w:val="0"/>
@@ -12070,45 +12098,45 @@
         </w:rPr>
         <w:t>s effectués</w:t>
       </w:r>
+      <w:bookmarkEnd w:id="46"/>
+      <w:bookmarkEnd w:id="47"/>
       <w:bookmarkEnd w:id="48"/>
+    </w:p>
+    <w:p>
+      <w:pPr>
+        <w:rPr>
+          <w:lang w:val="fr-CH"/>
+        </w:rPr>
+      </w:pPr>
+      <w:r>
+        <w:rPr>
+          <w:lang w:val="fr-CH"/>
+        </w:rPr>
+        <w:t>En plus des tests unitaires, des sessions de test ont été prévues pour tester chaque fonctionnalité implémentée.</w:t>
+      </w:r>
+    </w:p>
+    <w:p>
+      <w:pPr>
+        <w:rPr>
+          <w:lang w:val="fr-CH"/>
+        </w:rPr>
+      </w:pPr>
+    </w:p>
+    <w:p>
+      <w:pPr>
+        <w:pStyle w:val="Titre3"/>
+        <w:rPr>
+          <w:lang w:val="fr-CH"/>
+        </w:rPr>
+      </w:pPr>
+      <w:bookmarkStart w:id="49" w:name="_Toc135216951"/>
+      <w:r>
+        <w:rPr>
+          <w:lang w:val="fr-CH"/>
+        </w:rPr>
+        <w:t>Tests de fonctionnalité</w:t>
+      </w:r>
       <w:bookmarkEnd w:id="49"/>
-      <w:bookmarkEnd w:id="50"/>
-    </w:p>
-    <w:p>
-      <w:pPr>
-        <w:rPr>
-          <w:lang w:val="fr-CH"/>
-        </w:rPr>
-      </w:pPr>
-      <w:r>
-        <w:rPr>
-          <w:lang w:val="fr-CH"/>
-        </w:rPr>
-        <w:t>En plus des tests unitaires, des sessions de test ont été prévues pour tester chaque fonctionnalité implémentée.</w:t>
-      </w:r>
-    </w:p>
-    <w:p>
-      <w:pPr>
-        <w:rPr>
-          <w:lang w:val="fr-CH"/>
-        </w:rPr>
-      </w:pPr>
-    </w:p>
-    <w:p>
-      <w:pPr>
-        <w:pStyle w:val="Titre3"/>
-        <w:rPr>
-          <w:lang w:val="fr-CH"/>
-        </w:rPr>
-      </w:pPr>
-      <w:bookmarkStart w:id="51" w:name="_Toc135146962"/>
-      <w:r>
-        <w:rPr>
-          <w:lang w:val="fr-CH"/>
-        </w:rPr>
-        <w:t>Tests de fonctionnalité</w:t>
-      </w:r>
-      <w:bookmarkEnd w:id="51"/>
     </w:p>
     <w:p>
       <w:pPr>
@@ -12605,12 +12633,235 @@
           <w:lang w:val="fr-CH"/>
         </w:rPr>
       </w:pPr>
-      <w:bookmarkStart w:id="52" w:name="_Toc135146963"/>
+      <w:bookmarkStart w:id="50" w:name="_Toc135216952"/>
       <w:r>
         <w:rPr>
           <w:lang w:val="fr-CH"/>
         </w:rPr>
         <w:lastRenderedPageBreak/>
+        <w:t>Classes de tests unitaire</w:t>
+      </w:r>
+      <w:bookmarkEnd w:id="50"/>
+    </w:p>
+    <w:p>
+      <w:pPr>
+        <w:rPr>
+          <w:lang w:val="fr-CH"/>
+        </w:rPr>
+      </w:pPr>
+      <w:r>
+        <w:rPr>
+          <w:lang w:val="fr-CH"/>
+        </w:rPr>
+        <w:t>Des classes de tests unitaires ont été écrites dans un projet à part</w:t>
+      </w:r>
+      <w:r>
+        <w:rPr>
+          <w:lang w:val="fr-CH"/>
+        </w:rPr>
+        <w:t xml:space="preserve">. Ce projet utilise le </w:t>
+      </w:r>
+      <w:r>
+        <w:rPr>
+          <w:lang w:val="fr-CH"/>
+        </w:rPr>
+        <w:t>Framework</w:t>
+      </w:r>
+      <w:r>
+        <w:rPr>
+          <w:lang w:val="fr-CH"/>
+        </w:rPr>
+        <w:t xml:space="preserve"> NUnit afin d’effectuer ces tests.</w:t>
+      </w:r>
+    </w:p>
+    <w:p>
+      <w:pPr>
+        <w:rPr>
+          <w:lang w:val="fr-CH"/>
+        </w:rPr>
+      </w:pPr>
+    </w:p>
+    <w:tbl>
+      <w:tblPr>
+        <w:tblStyle w:val="Grilledutableau"/>
+        <w:tblW w:w="0" w:type="auto"/>
+        <w:tblLook w:val="04A0" w:firstRow="1" w:lastRow="0" w:firstColumn="1" w:lastColumn="0" w:noHBand="0" w:noVBand="1"/>
+      </w:tblPr>
+      <w:tblGrid>
+        <w:gridCol w:w="2658"/>
+        <w:gridCol w:w="6402"/>
+      </w:tblGrid>
+      <w:tr>
+        <w:tc>
+          <w:tcPr>
+            <w:tcW w:w="2122" w:type="dxa"/>
+          </w:tcPr>
+          <w:p>
+            <w:pPr>
+              <w:rPr>
+                <w:b/>
+                <w:bCs/>
+                <w:lang w:val="fr-CH"/>
+              </w:rPr>
+            </w:pPr>
+            <w:r>
+              <w:rPr>
+                <w:b/>
+                <w:bCs/>
+                <w:lang w:val="fr-CH"/>
+              </w:rPr>
+              <w:t>Classe</w:t>
+            </w:r>
+          </w:p>
+        </w:tc>
+        <w:tc>
+          <w:tcPr>
+            <w:tcW w:w="6938" w:type="dxa"/>
+          </w:tcPr>
+          <w:p>
+            <w:pPr>
+              <w:rPr>
+                <w:b/>
+                <w:bCs/>
+                <w:lang w:val="fr-CH"/>
+              </w:rPr>
+            </w:pPr>
+            <w:r>
+              <w:rPr>
+                <w:b/>
+                <w:bCs/>
+                <w:lang w:val="fr-CH"/>
+              </w:rPr>
+              <w:t>Description</w:t>
+            </w:r>
+          </w:p>
+        </w:tc>
+      </w:tr>
+      <w:tr>
+        <w:tc>
+          <w:tcPr>
+            <w:tcW w:w="2122" w:type="dxa"/>
+            <w:vAlign w:val="center"/>
+          </w:tcPr>
+          <w:p>
+            <w:pPr>
+              <w:rPr>
+                <w:lang w:val="fr-CH"/>
+              </w:rPr>
+            </w:pPr>
+            <w:r>
+              <w:rPr>
+                <w:lang w:val="fr-CH"/>
+              </w:rPr>
+              <w:t>UserTests.cs</w:t>
+            </w:r>
+          </w:p>
+        </w:tc>
+        <w:tc>
+          <w:tcPr>
+            <w:tcW w:w="6938" w:type="dxa"/>
+            <w:vAlign w:val="center"/>
+          </w:tcPr>
+          <w:p>
+            <w:pPr>
+              <w:rPr>
+                <w:lang w:val="fr-CH"/>
+              </w:rPr>
+            </w:pPr>
+            <w:r>
+              <w:rPr>
+                <w:lang w:val="fr-CH"/>
+              </w:rPr>
+              <w:t>Tester la classe User</w:t>
+            </w:r>
+          </w:p>
+        </w:tc>
+      </w:tr>
+      <w:tr>
+        <w:tc>
+          <w:tcPr>
+            <w:tcW w:w="2122" w:type="dxa"/>
+            <w:vAlign w:val="center"/>
+          </w:tcPr>
+          <w:p>
+            <w:pPr>
+              <w:rPr>
+                <w:lang w:val="fr-CH"/>
+              </w:rPr>
+            </w:pPr>
+            <w:r>
+              <w:rPr>
+                <w:lang w:val="fr-CH"/>
+              </w:rPr>
+              <w:t>ConnectionDBTests.cs</w:t>
+            </w:r>
+          </w:p>
+        </w:tc>
+        <w:tc>
+          <w:tcPr>
+            <w:tcW w:w="6938" w:type="dxa"/>
+            <w:vAlign w:val="center"/>
+          </w:tcPr>
+          <w:p>
+            <w:pPr>
+              <w:rPr>
+                <w:lang w:val="fr-CH"/>
+              </w:rPr>
+            </w:pPr>
+            <w:r>
+              <w:rPr>
+                <w:lang w:val="fr-CH"/>
+              </w:rPr>
+              <w:t>Tester la classe de connexion à la base de données (ConnectionDB.cs)</w:t>
+            </w:r>
+          </w:p>
+          <w:p>
+            <w:pPr>
+              <w:rPr>
+                <w:lang w:val="fr-CH"/>
+              </w:rPr>
+            </w:pPr>
+            <w:r>
+              <w:rPr>
+                <w:lang w:val="fr-CH"/>
+              </w:rPr>
+              <w:t xml:space="preserve">Afin d’éviter des conflits avec la base de données utilisées par l’application, cette classe de test utilise une autre base de données </w:t>
+            </w:r>
+            <w:r>
+              <w:rPr>
+                <w:lang w:val="fr-CH"/>
+              </w:rPr>
+              <w:t>crée</w:t>
+            </w:r>
+            <w:r>
+              <w:rPr>
+                <w:lang w:val="fr-CH"/>
+              </w:rPr>
+              <w:t xml:space="preserve"> via un script de backup</w:t>
+            </w:r>
+          </w:p>
+        </w:tc>
+      </w:tr>
+    </w:tbl>
+    <w:p>
+      <w:pPr>
+        <w:rPr>
+          <w:lang w:val="fr-CH"/>
+        </w:rPr>
+      </w:pPr>
+    </w:p>
+    <w:p>
+      <w:pPr>
+        <w:pStyle w:val="Titre3"/>
+        <w:rPr>
+          <w:lang w:val="fr-CH"/>
+        </w:rPr>
+      </w:pPr>
+      <w:bookmarkStart w:id="51" w:name="_Toc135216953"/>
+      <w:r>
+        <w:rPr>
+          <w:lang w:val="fr-CH"/>
+        </w:rPr>
         <w:t>Test</w:t>
       </w:r>
       <w:r>
@@ -12619,7 +12870,7 @@
         </w:rPr>
         <w:t>s d’expérience utilisateur</w:t>
       </w:r>
-      <w:bookmarkEnd w:id="52"/>
+      <w:bookmarkEnd w:id="51"/>
     </w:p>
     <w:p>
       <w:pPr>
@@ -13231,6 +13482,19 @@
     </w:p>
     <w:p>
       <w:pPr>
+        <w:rPr>
+          <w:lang w:val="fr-CH"/>
+        </w:rPr>
+      </w:pPr>
+      <w:r>
+        <w:rPr>
+          <w:lang w:val="fr-CH"/>
+        </w:rPr>
+        <w:br w:type="page"/>
+      </w:r>
+    </w:p>
+    <w:p>
+      <w:pPr>
         <w:pStyle w:val="Titre2"/>
         <w:rPr>
           <w:i w:val="0"/>
@@ -13238,16 +13502,17 @@
           <w:lang w:val="fr-CH"/>
         </w:rPr>
       </w:pPr>
-      <w:bookmarkStart w:id="53" w:name="_Toc25553322"/>
-      <w:bookmarkStart w:id="54" w:name="_Toc71691026"/>
-      <w:bookmarkStart w:id="55" w:name="_Toc499021845"/>
-      <w:bookmarkStart w:id="56" w:name="_Toc135146964"/>
+      <w:bookmarkStart w:id="52" w:name="_Toc25553322"/>
+      <w:bookmarkStart w:id="53" w:name="_Toc71691026"/>
+      <w:bookmarkStart w:id="54" w:name="_Toc499021845"/>
+      <w:bookmarkStart w:id="55" w:name="_Toc135216954"/>
       <w:r>
         <w:rPr>
           <w:i w:val="0"/>
           <w:iCs/>
           <w:lang w:val="fr-CH"/>
         </w:rPr>
+        <w:lastRenderedPageBreak/>
         <w:t>Problèmes</w:t>
       </w:r>
       <w:r>
@@ -13258,7 +13523,7 @@
         </w:rPr>
         <w:t xml:space="preserve"> </w:t>
       </w:r>
-      <w:bookmarkEnd w:id="53"/>
+      <w:bookmarkEnd w:id="52"/>
       <w:r>
         <w:rPr>
           <w:i w:val="0"/>
@@ -13267,9 +13532,9 @@
         </w:rPr>
         <w:t>restants</w:t>
       </w:r>
+      <w:bookmarkEnd w:id="53"/>
       <w:bookmarkEnd w:id="54"/>
       <w:bookmarkEnd w:id="55"/>
-      <w:bookmarkEnd w:id="56"/>
       <w:r>
         <w:rPr>
           <w:i w:val="0"/>
@@ -13278,7 +13543,7 @@
         </w:rPr>
         <w:t xml:space="preserve">  </w:t>
       </w:r>
-      <w:bookmarkStart w:id="57" w:name="_Toc25553323"/>
+      <w:bookmarkStart w:id="56" w:name="_Toc25553323"/>
     </w:p>
     <w:tbl>
       <w:tblPr>
@@ -13296,7 +13561,7 @@
           <w:tcPr>
             <w:tcW w:w="1980" w:type="dxa"/>
           </w:tcPr>
-          <w:bookmarkEnd w:id="57"/>
+          <w:bookmarkEnd w:id="56"/>
           <w:p>
             <w:pPr>
               <w:pStyle w:val="En-tte"/>
@@ -13442,10 +13707,10 @@
           <w:lang w:val="fr-CH"/>
         </w:rPr>
       </w:pPr>
-      <w:bookmarkStart w:id="58" w:name="_Toc25553326"/>
-      <w:bookmarkStart w:id="59" w:name="_Toc71691029"/>
-      <w:bookmarkStart w:id="60" w:name="_Toc499021846"/>
-      <w:bookmarkStart w:id="61" w:name="_Toc135146965"/>
+      <w:bookmarkStart w:id="57" w:name="_Toc25553326"/>
+      <w:bookmarkStart w:id="58" w:name="_Toc71691029"/>
+      <w:bookmarkStart w:id="59" w:name="_Toc499021846"/>
+      <w:bookmarkStart w:id="60" w:name="_Toc135216955"/>
       <w:r>
         <w:rPr>
           <w:i w:val="0"/>
@@ -13454,7 +13719,7 @@
         </w:rPr>
         <w:t>Liste des documents</w:t>
       </w:r>
-      <w:bookmarkEnd w:id="58"/>
+      <w:bookmarkEnd w:id="57"/>
       <w:r>
         <w:rPr>
           <w:i w:val="0"/>
@@ -13463,9 +13728,9 @@
         </w:rPr>
         <w:t xml:space="preserve"> fournis</w:t>
       </w:r>
+      <w:bookmarkEnd w:id="58"/>
       <w:bookmarkEnd w:id="59"/>
       <w:bookmarkEnd w:id="60"/>
-      <w:bookmarkEnd w:id="61"/>
     </w:p>
     <w:p>
       <w:pPr>
@@ -13692,43 +13957,71 @@
           <w:lang w:val="fr-CH"/>
         </w:rPr>
       </w:pPr>
-      <w:bookmarkStart w:id="62" w:name="_Toc25553328"/>
-      <w:bookmarkStart w:id="63" w:name="_Toc71703263"/>
-      <w:bookmarkStart w:id="64" w:name="_Toc499021847"/>
-      <w:bookmarkStart w:id="65" w:name="_Toc135146966"/>
-      <w:r>
-        <w:rPr>
-          <w:lang w:val="fr-CH"/>
-        </w:rPr>
-        <w:lastRenderedPageBreak/>
+      <w:bookmarkStart w:id="61" w:name="_Toc25553328"/>
+      <w:bookmarkStart w:id="62" w:name="_Toc71703263"/>
+      <w:bookmarkStart w:id="63" w:name="_Toc499021847"/>
+      <w:bookmarkStart w:id="64" w:name="_Toc135216956"/>
+      <w:r>
+        <w:rPr>
+          <w:lang w:val="fr-CH"/>
+        </w:rPr>
         <w:t>C</w:t>
       </w:r>
+      <w:bookmarkEnd w:id="61"/>
       <w:bookmarkEnd w:id="62"/>
+      <w:r>
+        <w:rPr>
+          <w:lang w:val="fr-CH"/>
+        </w:rPr>
+        <w:t>onclusions</w:t>
+      </w:r>
       <w:bookmarkEnd w:id="63"/>
-      <w:r>
-        <w:rPr>
-          <w:lang w:val="fr-CH"/>
-        </w:rPr>
-        <w:t>onclusions</w:t>
-      </w:r>
       <w:bookmarkEnd w:id="64"/>
+    </w:p>
+    <w:p>
+      <w:pPr>
+        <w:pStyle w:val="Titre2"/>
+        <w:rPr>
+          <w:lang w:val="fr-CH"/>
+        </w:rPr>
+      </w:pPr>
+      <w:bookmarkStart w:id="65" w:name="_Toc135216957"/>
+      <w:r>
+        <w:rPr>
+          <w:lang w:val="fr-CH"/>
+        </w:rPr>
+        <w:t>Objectifs atteints / non-atteints</w:t>
+      </w:r>
       <w:bookmarkEnd w:id="65"/>
     </w:p>
     <w:p>
       <w:pPr>
+        <w:rPr>
+          <w:lang w:val="fr-CH"/>
+        </w:rPr>
+      </w:pPr>
+    </w:p>
+    <w:p>
+      <w:pPr>
         <w:pStyle w:val="Titre2"/>
         <w:rPr>
           <w:lang w:val="fr-CH"/>
         </w:rPr>
       </w:pPr>
-      <w:bookmarkStart w:id="66" w:name="_Toc135146967"/>
-      <w:r>
-        <w:rPr>
-          <w:lang w:val="fr-CH"/>
-        </w:rPr>
-        <w:t>Objectifs atteints / non-atteints</w:t>
+      <w:bookmarkStart w:id="66" w:name="_Toc135216958"/>
+      <w:r>
+        <w:rPr>
+          <w:lang w:val="fr-CH"/>
+        </w:rPr>
+        <w:t>Appréciation personnelle</w:t>
       </w:r>
       <w:bookmarkEnd w:id="66"/>
+      <w:r>
+        <w:rPr>
+          <w:lang w:val="fr-CH"/>
+        </w:rPr>
+        <w:t xml:space="preserve"> </w:t>
+      </w:r>
     </w:p>
     <w:p>
       <w:pPr>
@@ -13744,20 +14037,14 @@
           <w:lang w:val="fr-CH"/>
         </w:rPr>
       </w:pPr>
-      <w:bookmarkStart w:id="67" w:name="_Toc135146968"/>
-      <w:r>
-        <w:rPr>
-          <w:lang w:val="fr-CH"/>
-        </w:rPr>
-        <w:t>Appréciation personnelle</w:t>
+      <w:bookmarkStart w:id="67" w:name="_Toc135216959"/>
+      <w:r>
+        <w:rPr>
+          <w:lang w:val="fr-CH"/>
+        </w:rPr>
+        <w:t>Difficultés rencontrées</w:t>
       </w:r>
       <w:bookmarkEnd w:id="67"/>
-      <w:r>
-        <w:rPr>
-          <w:lang w:val="fr-CH"/>
-        </w:rPr>
-        <w:t xml:space="preserve"> </w:t>
-      </w:r>
     </w:p>
     <w:p>
       <w:pPr>
@@ -13773,44 +14060,14 @@
           <w:lang w:val="fr-CH"/>
         </w:rPr>
       </w:pPr>
-      <w:bookmarkStart w:id="68" w:name="_Toc135146969"/>
-      <w:r>
-        <w:rPr>
-          <w:lang w:val="fr-CH"/>
-        </w:rPr>
-        <w:t>Difficultés rencontrées</w:t>
+      <w:bookmarkStart w:id="68" w:name="_Toc135216960"/>
+      <w:r>
+        <w:rPr>
+          <w:lang w:val="fr-CH"/>
+        </w:rPr>
+        <w:t>Améliorations possibles</w:t>
       </w:r>
       <w:bookmarkEnd w:id="68"/>
-    </w:p>
-    <w:p>
-      <w:pPr>
-        <w:rPr>
-          <w:lang w:val="fr-CH"/>
-        </w:rPr>
-      </w:pPr>
-    </w:p>
-    <w:p>
-      <w:pPr>
-        <w:pStyle w:val="Titre2"/>
-        <w:rPr>
-          <w:lang w:val="fr-CH"/>
-        </w:rPr>
-      </w:pPr>
-      <w:bookmarkStart w:id="69" w:name="_Toc135146970"/>
-      <w:r>
-        <w:rPr>
-          <w:lang w:val="fr-CH"/>
-        </w:rPr>
-        <w:t>Améliorations possibles</w:t>
-      </w:r>
-      <w:bookmarkEnd w:id="69"/>
-    </w:p>
-    <w:p>
-      <w:pPr>
-        <w:rPr>
-          <w:lang w:val="fr-CH"/>
-        </w:rPr>
-      </w:pPr>
     </w:p>
     <w:p>
       <w:pPr>
@@ -13855,16 +14112,7 @@
     </w:p>
     <w:p>
       <w:pPr>
-        <w:pStyle w:val="Retraitnormal1"/>
-        <w:numPr>
-          <w:ilvl w:val="0"/>
-          <w:numId w:val="0"/>
-        </w:numPr>
-        <w:ind w:left="357"/>
-        <w:rPr>
-          <w:rFonts w:ascii="Arial" w:hAnsi="Arial" w:cs="Arial"/>
-          <w:i/>
-          <w:sz w:val="24"/>
+        <w:rPr>
           <w:lang w:val="fr-CH"/>
         </w:rPr>
       </w:pPr>
@@ -13978,9 +14226,9 @@
           <w:lang w:val="fr-CH"/>
         </w:rPr>
       </w:pPr>
-      <w:bookmarkStart w:id="70" w:name="_Toc71703264"/>
-      <w:bookmarkStart w:id="71" w:name="_Toc499021848"/>
-      <w:bookmarkStart w:id="72" w:name="_Toc135146971"/>
+      <w:bookmarkStart w:id="69" w:name="_Toc71703264"/>
+      <w:bookmarkStart w:id="70" w:name="_Toc499021848"/>
+      <w:bookmarkStart w:id="71" w:name="_Toc135216961"/>
       <w:r>
         <w:rPr>
           <w:lang w:val="fr-CH"/>
@@ -13988,15 +14236,15 @@
         <w:lastRenderedPageBreak/>
         <w:t>A</w:t>
       </w:r>
+      <w:bookmarkEnd w:id="69"/>
+      <w:r>
+        <w:rPr>
+          <w:lang w:val="fr-CH"/>
+        </w:rPr>
+        <w:t>nnexes</w:t>
+      </w:r>
       <w:bookmarkEnd w:id="70"/>
-      <w:r>
-        <w:rPr>
-          <w:lang w:val="fr-CH"/>
-        </w:rPr>
-        <w:t>nnexes</w:t>
-      </w:r>
       <w:bookmarkEnd w:id="71"/>
-      <w:bookmarkEnd w:id="72"/>
     </w:p>
     <w:p>
       <w:pPr>
@@ -14014,8 +14262,8 @@
           <w:lang w:val="fr-CH"/>
         </w:rPr>
       </w:pPr>
-      <w:bookmarkStart w:id="73" w:name="_Toc499021849"/>
-      <w:bookmarkStart w:id="74" w:name="_Toc135146972"/>
+      <w:bookmarkStart w:id="72" w:name="_Toc499021849"/>
+      <w:bookmarkStart w:id="73" w:name="_Toc135216962"/>
       <w:r>
         <w:rPr>
           <w:i w:val="0"/>
@@ -14024,8 +14272,8 @@
         </w:rPr>
         <w:t>Résumé du rapport du TPI / version succincte de la documentation</w:t>
       </w:r>
+      <w:bookmarkEnd w:id="72"/>
       <w:bookmarkEnd w:id="73"/>
-      <w:bookmarkEnd w:id="74"/>
     </w:p>
     <w:p>
       <w:pPr>
@@ -14043,9 +14291,9 @@
           <w:lang w:val="fr-CH"/>
         </w:rPr>
       </w:pPr>
-      <w:bookmarkStart w:id="75" w:name="_Toc71703265"/>
-      <w:bookmarkStart w:id="76" w:name="_Toc499021850"/>
-      <w:bookmarkStart w:id="77" w:name="_Toc135146973"/>
+      <w:bookmarkStart w:id="74" w:name="_Toc71703265"/>
+      <w:bookmarkStart w:id="75" w:name="_Toc499021850"/>
+      <w:bookmarkStart w:id="76" w:name="_Toc135216963"/>
       <w:r>
         <w:rPr>
           <w:i w:val="0"/>
@@ -14054,9 +14302,9 @@
         </w:rPr>
         <w:t>Sources – Bibliographie</w:t>
       </w:r>
+      <w:bookmarkEnd w:id="74"/>
       <w:bookmarkEnd w:id="75"/>
       <w:bookmarkEnd w:id="76"/>
-      <w:bookmarkEnd w:id="77"/>
     </w:p>
     <w:p>
       <w:pPr>
@@ -14195,6 +14443,9 @@
           <w:numId w:val="20"/>
         </w:numPr>
         <w:rPr>
+          <w:rStyle w:val="Lienhypertexte"/>
+          <w:color w:val="auto"/>
+          <w:u w:val="none"/>
           <w:lang w:val="fr-CH"/>
         </w:rPr>
       </w:pPr>
@@ -14219,6 +14470,64 @@
           <w:lang w:val="fr-CH"/>
         </w:rPr>
       </w:pPr>
+      <w:hyperlink r:id="rId37" w:history="1">
+        <w:r>
+          <w:rPr>
+            <w:rStyle w:val="Lienhypertexte"/>
+            <w:lang w:val="fr-CH"/>
+          </w:rPr>
+          <w:t>https://stackoverflow.com/questions/9807414/dao-unit-testing</w:t>
+        </w:r>
+      </w:hyperlink>
+    </w:p>
+    <w:p>
+      <w:pPr>
+        <w:pStyle w:val="Paragraphedeliste"/>
+        <w:numPr>
+          <w:ilvl w:val="0"/>
+          <w:numId w:val="20"/>
+        </w:numPr>
+        <w:rPr>
+          <w:lang w:val="fr-CH"/>
+        </w:rPr>
+      </w:pPr>
+      <w:hyperlink r:id="rId38" w:history="1">
+        <w:r>
+          <w:rPr>
+            <w:rStyle w:val="Lienhypertexte"/>
+            <w:lang w:val="fr-CH"/>
+          </w:rPr>
+          <w:t>https://stackoverflow.com/questions/1449646/how-can-i-execute-a-sql-from-c</w:t>
+        </w:r>
+      </w:hyperlink>
+    </w:p>
+    <w:p>
+      <w:pPr>
+        <w:pStyle w:val="Paragraphedeliste"/>
+        <w:numPr>
+          <w:ilvl w:val="0"/>
+          <w:numId w:val="20"/>
+        </w:numPr>
+        <w:rPr>
+          <w:lang w:val="fr-CH"/>
+        </w:rPr>
+      </w:pPr>
+      <w:hyperlink r:id="rId39" w:history="1">
+        <w:r>
+          <w:rPr>
+            <w:rStyle w:val="Lienhypertexte"/>
+            <w:lang w:val="fr-CH"/>
+          </w:rPr>
+          <w:t>https://stackoverflow.com/questions/3309188/how-to-sort-a-listt-by-a-property-in-the-object</w:t>
+        </w:r>
+      </w:hyperlink>
+    </w:p>
+    <w:p>
+      <w:pPr>
+        <w:rPr>
+          <w:lang w:val="fr-CH"/>
+        </w:rPr>
+      </w:pPr>
     </w:p>
     <w:p>
       <w:pPr>
@@ -14229,10 +14538,10 @@
           <w:lang w:val="fr-CH"/>
         </w:rPr>
       </w:pPr>
-      <w:bookmarkStart w:id="78" w:name="_Toc25553330"/>
-      <w:bookmarkStart w:id="79" w:name="_Toc71703266"/>
-      <w:bookmarkStart w:id="80" w:name="_Toc499021851"/>
-      <w:bookmarkStart w:id="81" w:name="_Toc135146974"/>
+      <w:bookmarkStart w:id="77" w:name="_Toc25553330"/>
+      <w:bookmarkStart w:id="78" w:name="_Toc71703266"/>
+      <w:bookmarkStart w:id="79" w:name="_Toc499021851"/>
+      <w:bookmarkStart w:id="80" w:name="_Toc135216964"/>
       <w:r>
         <w:rPr>
           <w:i w:val="0"/>
@@ -14241,8 +14550,8 @@
         </w:rPr>
         <w:t xml:space="preserve">Journal de </w:t>
       </w:r>
+      <w:bookmarkEnd w:id="77"/>
       <w:bookmarkEnd w:id="78"/>
-      <w:bookmarkEnd w:id="79"/>
       <w:r>
         <w:rPr>
           <w:i w:val="0"/>
@@ -14251,9 +14560,9 @@
         </w:rPr>
         <w:t>travail</w:t>
       </w:r>
-      <w:bookmarkStart w:id="82" w:name="_Toc25553331"/>
+      <w:bookmarkStart w:id="81" w:name="_Toc25553331"/>
+      <w:bookmarkEnd w:id="79"/>
       <w:bookmarkEnd w:id="80"/>
-      <w:bookmarkEnd w:id="81"/>
     </w:p>
     <w:p>
       <w:pPr>
@@ -14271,9 +14580,9 @@
           <w:lang w:val="fr-CH"/>
         </w:rPr>
       </w:pPr>
-      <w:bookmarkStart w:id="83" w:name="_Toc71703267"/>
-      <w:bookmarkStart w:id="84" w:name="_Toc499021852"/>
-      <w:bookmarkStart w:id="85" w:name="_Toc135146975"/>
+      <w:bookmarkStart w:id="82" w:name="_Toc71703267"/>
+      <w:bookmarkStart w:id="83" w:name="_Toc499021852"/>
+      <w:bookmarkStart w:id="84" w:name="_Toc135216965"/>
       <w:r>
         <w:rPr>
           <w:i w:val="0"/>
@@ -14282,10 +14591,10 @@
         </w:rPr>
         <w:t>Manuel d'Installation</w:t>
       </w:r>
+      <w:bookmarkEnd w:id="81"/>
       <w:bookmarkEnd w:id="82"/>
       <w:bookmarkEnd w:id="83"/>
       <w:bookmarkEnd w:id="84"/>
-      <w:bookmarkEnd w:id="85"/>
     </w:p>
     <w:p>
       <w:pPr>
@@ -14303,10 +14612,10 @@
           <w:lang w:val="fr-CH"/>
         </w:rPr>
       </w:pPr>
-      <w:bookmarkStart w:id="86" w:name="_Toc25553332"/>
-      <w:bookmarkStart w:id="87" w:name="_Toc71703268"/>
-      <w:bookmarkStart w:id="88" w:name="_Toc499021853"/>
-      <w:bookmarkStart w:id="89" w:name="_Toc135146976"/>
+      <w:bookmarkStart w:id="85" w:name="_Toc25553332"/>
+      <w:bookmarkStart w:id="86" w:name="_Toc71703268"/>
+      <w:bookmarkStart w:id="87" w:name="_Toc499021853"/>
+      <w:bookmarkStart w:id="88" w:name="_Toc135216966"/>
       <w:r>
         <w:rPr>
           <w:i w:val="0"/>
@@ -14315,10 +14624,10 @@
         </w:rPr>
         <w:t>Manuel d'Utilisation</w:t>
       </w:r>
+      <w:bookmarkEnd w:id="85"/>
       <w:bookmarkEnd w:id="86"/>
       <w:bookmarkEnd w:id="87"/>
       <w:bookmarkEnd w:id="88"/>
-      <w:bookmarkEnd w:id="89"/>
     </w:p>
     <w:p>
       <w:pPr>
@@ -14336,10 +14645,10 @@
           <w:lang w:val="fr-CH"/>
         </w:rPr>
       </w:pPr>
-      <w:bookmarkStart w:id="90" w:name="_Toc71703270"/>
-      <w:bookmarkStart w:id="91" w:name="_Toc499021854"/>
-      <w:bookmarkStart w:id="92" w:name="_Toc25553334"/>
-      <w:bookmarkStart w:id="93" w:name="_Toc135146977"/>
+      <w:bookmarkStart w:id="89" w:name="_Toc71703270"/>
+      <w:bookmarkStart w:id="90" w:name="_Toc499021854"/>
+      <w:bookmarkStart w:id="91" w:name="_Toc25553334"/>
+      <w:bookmarkStart w:id="92" w:name="_Toc135216967"/>
       <w:r>
         <w:rPr>
           <w:i w:val="0"/>
@@ -14356,9 +14665,9 @@
         </w:rPr>
         <w:t>rchives du projet</w:t>
       </w:r>
+      <w:bookmarkEnd w:id="89"/>
       <w:bookmarkEnd w:id="90"/>
-      <w:bookmarkEnd w:id="91"/>
-      <w:bookmarkEnd w:id="93"/>
+      <w:bookmarkEnd w:id="92"/>
       <w:r>
         <w:rPr>
           <w:i w:val="0"/>
@@ -14367,7 +14676,7 @@
         </w:rPr>
         <w:t xml:space="preserve"> </w:t>
       </w:r>
-      <w:bookmarkEnd w:id="92"/>
+      <w:bookmarkEnd w:id="91"/>
     </w:p>
     <w:p>
       <w:pPr>
@@ -14415,8 +14724,8 @@
       </w:pPr>
     </w:p>
     <w:sectPr>
-      <w:headerReference w:type="default" r:id="rId37"/>
-      <w:footerReference w:type="default" r:id="rId38"/>
+      <w:headerReference w:type="default" r:id="rId40"/>
+      <w:footerReference w:type="default" r:id="rId41"/>
       <w:pgSz w:w="11906" w:h="16838" w:code="9"/>
       <w:pgMar w:top="1418" w:right="1418" w:bottom="1418" w:left="1418" w:header="720" w:footer="720" w:gutter="0"/>
       <w:pgNumType w:start="0"/>
@@ -14583,7 +14892,7 @@
         <w:sz w:val="16"/>
         <w:szCs w:val="16"/>
       </w:rPr>
-      <w:t>16/05/2023</w:t>
+      <w:t>17/05/2023</w:t>
     </w:r>
     <w:r>
       <w:rPr>
@@ -14671,15 +14980,6 @@
       </w:pBdr>
       <w:rPr>
         <w:sz w:val="32"/>
-      </w:rPr>
-    </w:pPr>
-  </w:p>
-  <w:p>
-    <w:pPr>
-      <w:pStyle w:val="En-tte"/>
-      <w:rPr>
-        <w:sz w:val="16"/>
-        <w:szCs w:val="16"/>
       </w:rPr>
     </w:pPr>
   </w:p>
@@ -18447,7 +18747,9 @@
   <w:rsids>
     <w:rsidRoot w:val="008C78D3"/>
     <w:rsid w:val="00355EFA"/>
+    <w:rsid w:val="007C5DD2"/>
     <w:rsid w:val="008C78D3"/>
+    <w:rsid w:val="00967A2D"/>
   </w:rsids>
   <m:mathPr>
     <m:mathFont m:val="Cambria Math"/>

</xml_diff>

<commit_message>
Update doc and JDT
</commit_message>
<xml_diff>
--- a/Documentation/Rapport_Kunzli_Christophe.docx
+++ b/Documentation/Rapport_Kunzli_Christophe.docx
@@ -724,7 +724,7 @@
           <w:r>
             <w:fldChar w:fldCharType="separate"/>
           </w:r>
-          <w:hyperlink w:anchor="_Toc135642958" w:history="1">
+          <w:hyperlink w:anchor="_Toc135749994" w:history="1">
             <w:r>
               <w:rPr>
                 <w:rStyle w:val="Lienhypertexte"/>
@@ -764,7 +764,7 @@
               <w:rPr>
                 <w:webHidden/>
               </w:rPr>
-              <w:instrText xml:space="preserve"> PAGEREF _Toc135642958 \h </w:instrText>
+              <w:instrText xml:space="preserve"> PAGEREF _Toc135749994 \h </w:instrText>
             </w:r>
             <w:r>
               <w:rPr>
@@ -806,7 +806,7 @@
               <w:lang w:val="fr-CH" w:eastAsia="fr-CH"/>
             </w:rPr>
           </w:pPr>
-          <w:hyperlink w:anchor="_Toc135642959" w:history="1">
+          <w:hyperlink w:anchor="_Toc135749995" w:history="1">
             <w:r>
               <w:rPr>
                 <w:rStyle w:val="Lienhypertexte"/>
@@ -854,7 +854,7 @@
                 <w:noProof/>
                 <w:webHidden/>
               </w:rPr>
-              <w:instrText xml:space="preserve"> PAGEREF _Toc135642959 \h </w:instrText>
+              <w:instrText xml:space="preserve"> PAGEREF _Toc135749995 \h </w:instrText>
             </w:r>
             <w:r>
               <w:rPr>
@@ -900,7 +900,7 @@
               <w:lang w:val="fr-CH" w:eastAsia="fr-CH"/>
             </w:rPr>
           </w:pPr>
-          <w:hyperlink w:anchor="_Toc135642960" w:history="1">
+          <w:hyperlink w:anchor="_Toc135749996" w:history="1">
             <w:r>
               <w:rPr>
                 <w:rStyle w:val="Lienhypertexte"/>
@@ -944,7 +944,7 @@
                 <w:noProof/>
                 <w:webHidden/>
               </w:rPr>
-              <w:instrText xml:space="preserve"> PAGEREF _Toc135642960 \h </w:instrText>
+              <w:instrText xml:space="preserve"> PAGEREF _Toc135749996 \h </w:instrText>
             </w:r>
             <w:r>
               <w:rPr>
@@ -990,7 +990,7 @@
               <w:lang w:val="fr-CH" w:eastAsia="fr-CH"/>
             </w:rPr>
           </w:pPr>
-          <w:hyperlink w:anchor="_Toc135642961" w:history="1">
+          <w:hyperlink w:anchor="_Toc135749997" w:history="1">
             <w:r>
               <w:rPr>
                 <w:rStyle w:val="Lienhypertexte"/>
@@ -1036,7 +1036,7 @@
                 <w:noProof/>
                 <w:webHidden/>
               </w:rPr>
-              <w:instrText xml:space="preserve"> PAGEREF _Toc135642961 \h </w:instrText>
+              <w:instrText xml:space="preserve"> PAGEREF _Toc135749997 \h </w:instrText>
             </w:r>
             <w:r>
               <w:rPr>
@@ -1082,7 +1082,7 @@
               <w:lang w:val="fr-CH" w:eastAsia="fr-CH"/>
             </w:rPr>
           </w:pPr>
-          <w:hyperlink w:anchor="_Toc135642962" w:history="1">
+          <w:hyperlink w:anchor="_Toc135749998" w:history="1">
             <w:r>
               <w:rPr>
                 <w:rStyle w:val="Lienhypertexte"/>
@@ -1128,7 +1128,7 @@
                 <w:noProof/>
                 <w:webHidden/>
               </w:rPr>
-              <w:instrText xml:space="preserve"> PAGEREF _Toc135642962 \h </w:instrText>
+              <w:instrText xml:space="preserve"> PAGEREF _Toc135749998 \h </w:instrText>
             </w:r>
             <w:r>
               <w:rPr>
@@ -1174,7 +1174,7 @@
               <w:lang w:val="fr-CH" w:eastAsia="fr-CH"/>
             </w:rPr>
           </w:pPr>
-          <w:hyperlink w:anchor="_Toc135642963" w:history="1">
+          <w:hyperlink w:anchor="_Toc135749999" w:history="1">
             <w:r>
               <w:rPr>
                 <w:rStyle w:val="Lienhypertexte"/>
@@ -1227,7 +1227,7 @@
                 <w:noProof/>
                 <w:webHidden/>
               </w:rPr>
-              <w:instrText xml:space="preserve"> PAGEREF _Toc135642963 \h </w:instrText>
+              <w:instrText xml:space="preserve"> PAGEREF _Toc135749999 \h </w:instrText>
             </w:r>
             <w:r>
               <w:rPr>
@@ -1268,7 +1268,7 @@
               <w:lang w:val="fr-CH" w:eastAsia="fr-CH"/>
             </w:rPr>
           </w:pPr>
-          <w:hyperlink w:anchor="_Toc135642964" w:history="1">
+          <w:hyperlink w:anchor="_Toc135750000" w:history="1">
             <w:r>
               <w:rPr>
                 <w:rStyle w:val="Lienhypertexte"/>
@@ -1308,7 +1308,7 @@
               <w:rPr>
                 <w:webHidden/>
               </w:rPr>
-              <w:instrText xml:space="preserve"> PAGEREF _Toc135642964 \h </w:instrText>
+              <w:instrText xml:space="preserve"> PAGEREF _Toc135750000 \h </w:instrText>
             </w:r>
             <w:r>
               <w:rPr>
@@ -1350,7 +1350,7 @@
               <w:lang w:val="fr-CH" w:eastAsia="fr-CH"/>
             </w:rPr>
           </w:pPr>
-          <w:hyperlink w:anchor="_Toc135642965" w:history="1">
+          <w:hyperlink w:anchor="_Toc135750001" w:history="1">
             <w:r>
               <w:rPr>
                 <w:rStyle w:val="Lienhypertexte"/>
@@ -1398,7 +1398,7 @@
                 <w:noProof/>
                 <w:webHidden/>
               </w:rPr>
-              <w:instrText xml:space="preserve"> PAGEREF _Toc135642965 \h </w:instrText>
+              <w:instrText xml:space="preserve"> PAGEREF _Toc135750001 \h </w:instrText>
             </w:r>
             <w:r>
               <w:rPr>
@@ -1444,7 +1444,7 @@
               <w:lang w:val="fr-CH" w:eastAsia="fr-CH"/>
             </w:rPr>
           </w:pPr>
-          <w:hyperlink w:anchor="_Toc135642966" w:history="1">
+          <w:hyperlink w:anchor="_Toc135750002" w:history="1">
             <w:r>
               <w:rPr>
                 <w:rStyle w:val="Lienhypertexte"/>
@@ -1490,7 +1490,7 @@
                 <w:noProof/>
                 <w:webHidden/>
               </w:rPr>
-              <w:instrText xml:space="preserve"> PAGEREF _Toc135642966 \h </w:instrText>
+              <w:instrText xml:space="preserve"> PAGEREF _Toc135750002 \h </w:instrText>
             </w:r>
             <w:r>
               <w:rPr>
@@ -1536,7 +1536,7 @@
               <w:lang w:val="fr-CH" w:eastAsia="fr-CH"/>
             </w:rPr>
           </w:pPr>
-          <w:hyperlink w:anchor="_Toc135642967" w:history="1">
+          <w:hyperlink w:anchor="_Toc135750003" w:history="1">
             <w:r>
               <w:rPr>
                 <w:rStyle w:val="Lienhypertexte"/>
@@ -1584,7 +1584,7 @@
                 <w:noProof/>
                 <w:webHidden/>
               </w:rPr>
-              <w:instrText xml:space="preserve"> PAGEREF _Toc135642967 \h </w:instrText>
+              <w:instrText xml:space="preserve"> PAGEREF _Toc135750003 \h </w:instrText>
             </w:r>
             <w:r>
               <w:rPr>
@@ -1630,7 +1630,7 @@
               <w:lang w:val="fr-CH" w:eastAsia="fr-CH"/>
             </w:rPr>
           </w:pPr>
-          <w:hyperlink w:anchor="_Toc135642968" w:history="1">
+          <w:hyperlink w:anchor="_Toc135750004" w:history="1">
             <w:r>
               <w:rPr>
                 <w:rStyle w:val="Lienhypertexte"/>
@@ -1678,7 +1678,7 @@
                 <w:noProof/>
                 <w:webHidden/>
               </w:rPr>
-              <w:instrText xml:space="preserve"> PAGEREF _Toc135642968 \h </w:instrText>
+              <w:instrText xml:space="preserve"> PAGEREF _Toc135750004 \h </w:instrText>
             </w:r>
             <w:r>
               <w:rPr>
@@ -1724,7 +1724,7 @@
               <w:lang w:val="fr-CH" w:eastAsia="fr-CH"/>
             </w:rPr>
           </w:pPr>
-          <w:hyperlink w:anchor="_Toc135642969" w:history="1">
+          <w:hyperlink w:anchor="_Toc135750005" w:history="1">
             <w:r>
               <w:rPr>
                 <w:rStyle w:val="Lienhypertexte"/>
@@ -1772,7 +1772,7 @@
                 <w:noProof/>
                 <w:webHidden/>
               </w:rPr>
-              <w:instrText xml:space="preserve"> PAGEREF _Toc135642969 \h </w:instrText>
+              <w:instrText xml:space="preserve"> PAGEREF _Toc135750005 \h </w:instrText>
             </w:r>
             <w:r>
               <w:rPr>
@@ -1818,7 +1818,7 @@
               <w:lang w:val="fr-CH" w:eastAsia="fr-CH"/>
             </w:rPr>
           </w:pPr>
-          <w:hyperlink w:anchor="_Toc135642970" w:history="1">
+          <w:hyperlink w:anchor="_Toc135750006" w:history="1">
             <w:r>
               <w:rPr>
                 <w:rStyle w:val="Lienhypertexte"/>
@@ -1864,7 +1864,7 @@
                 <w:noProof/>
                 <w:webHidden/>
               </w:rPr>
-              <w:instrText xml:space="preserve"> PAGEREF _Toc135642970 \h </w:instrText>
+              <w:instrText xml:space="preserve"> PAGEREF _Toc135750006 \h </w:instrText>
             </w:r>
             <w:r>
               <w:rPr>
@@ -1910,7 +1910,7 @@
               <w:lang w:val="fr-CH" w:eastAsia="fr-CH"/>
             </w:rPr>
           </w:pPr>
-          <w:hyperlink w:anchor="_Toc135642971" w:history="1">
+          <w:hyperlink w:anchor="_Toc135750007" w:history="1">
             <w:r>
               <w:rPr>
                 <w:rStyle w:val="Lienhypertexte"/>
@@ -1956,7 +1956,7 @@
                 <w:noProof/>
                 <w:webHidden/>
               </w:rPr>
-              <w:instrText xml:space="preserve"> PAGEREF _Toc135642971 \h </w:instrText>
+              <w:instrText xml:space="preserve"> PAGEREF _Toc135750007 \h </w:instrText>
             </w:r>
             <w:r>
               <w:rPr>
@@ -2002,7 +2002,7 @@
               <w:lang w:val="fr-CH" w:eastAsia="fr-CH"/>
             </w:rPr>
           </w:pPr>
-          <w:hyperlink w:anchor="_Toc135642972" w:history="1">
+          <w:hyperlink w:anchor="_Toc135750008" w:history="1">
             <w:r>
               <w:rPr>
                 <w:rStyle w:val="Lienhypertexte"/>
@@ -2048,7 +2048,7 @@
                 <w:noProof/>
                 <w:webHidden/>
               </w:rPr>
-              <w:instrText xml:space="preserve"> PAGEREF _Toc135642972 \h </w:instrText>
+              <w:instrText xml:space="preserve"> PAGEREF _Toc135750008 \h </w:instrText>
             </w:r>
             <w:r>
               <w:rPr>
@@ -2094,7 +2094,7 @@
               <w:lang w:val="fr-CH" w:eastAsia="fr-CH"/>
             </w:rPr>
           </w:pPr>
-          <w:hyperlink w:anchor="_Toc135642973" w:history="1">
+          <w:hyperlink w:anchor="_Toc135750009" w:history="1">
             <w:r>
               <w:rPr>
                 <w:rStyle w:val="Lienhypertexte"/>
@@ -2140,7 +2140,7 @@
                 <w:noProof/>
                 <w:webHidden/>
               </w:rPr>
-              <w:instrText xml:space="preserve"> PAGEREF _Toc135642973 \h </w:instrText>
+              <w:instrText xml:space="preserve"> PAGEREF _Toc135750009 \h </w:instrText>
             </w:r>
             <w:r>
               <w:rPr>
@@ -2186,7 +2186,7 @@
               <w:lang w:val="fr-CH" w:eastAsia="fr-CH"/>
             </w:rPr>
           </w:pPr>
-          <w:hyperlink w:anchor="_Toc135642974" w:history="1">
+          <w:hyperlink w:anchor="_Toc135750010" w:history="1">
             <w:r>
               <w:rPr>
                 <w:rStyle w:val="Lienhypertexte"/>
@@ -2232,7 +2232,7 @@
                 <w:noProof/>
                 <w:webHidden/>
               </w:rPr>
-              <w:instrText xml:space="preserve"> PAGEREF _Toc135642974 \h </w:instrText>
+              <w:instrText xml:space="preserve"> PAGEREF _Toc135750010 \h </w:instrText>
             </w:r>
             <w:r>
               <w:rPr>
@@ -2278,7 +2278,7 @@
               <w:lang w:val="fr-CH" w:eastAsia="fr-CH"/>
             </w:rPr>
           </w:pPr>
-          <w:hyperlink w:anchor="_Toc135642975" w:history="1">
+          <w:hyperlink w:anchor="_Toc135750011" w:history="1">
             <w:r>
               <w:rPr>
                 <w:rStyle w:val="Lienhypertexte"/>
@@ -2324,7 +2324,7 @@
                 <w:noProof/>
                 <w:webHidden/>
               </w:rPr>
-              <w:instrText xml:space="preserve"> PAGEREF _Toc135642975 \h </w:instrText>
+              <w:instrText xml:space="preserve"> PAGEREF _Toc135750011 \h </w:instrText>
             </w:r>
             <w:r>
               <w:rPr>
@@ -2370,7 +2370,7 @@
               <w:lang w:val="fr-CH" w:eastAsia="fr-CH"/>
             </w:rPr>
           </w:pPr>
-          <w:hyperlink w:anchor="_Toc135642976" w:history="1">
+          <w:hyperlink w:anchor="_Toc135750012" w:history="1">
             <w:r>
               <w:rPr>
                 <w:rStyle w:val="Lienhypertexte"/>
@@ -2416,7 +2416,7 @@
                 <w:noProof/>
                 <w:webHidden/>
               </w:rPr>
-              <w:instrText xml:space="preserve"> PAGEREF _Toc135642976 \h </w:instrText>
+              <w:instrText xml:space="preserve"> PAGEREF _Toc135750012 \h </w:instrText>
             </w:r>
             <w:r>
               <w:rPr>
@@ -2457,7 +2457,7 @@
               <w:lang w:val="fr-CH" w:eastAsia="fr-CH"/>
             </w:rPr>
           </w:pPr>
-          <w:hyperlink w:anchor="_Toc135642977" w:history="1">
+          <w:hyperlink w:anchor="_Toc135750013" w:history="1">
             <w:r>
               <w:rPr>
                 <w:rStyle w:val="Lienhypertexte"/>
@@ -2497,7 +2497,7 @@
               <w:rPr>
                 <w:webHidden/>
               </w:rPr>
-              <w:instrText xml:space="preserve"> PAGEREF _Toc135642977 \h </w:instrText>
+              <w:instrText xml:space="preserve"> PAGEREF _Toc135750013 \h </w:instrText>
             </w:r>
             <w:r>
               <w:rPr>
@@ -2539,7 +2539,7 @@
               <w:lang w:val="fr-CH" w:eastAsia="fr-CH"/>
             </w:rPr>
           </w:pPr>
-          <w:hyperlink w:anchor="_Toc135642978" w:history="1">
+          <w:hyperlink w:anchor="_Toc135750014" w:history="1">
             <w:r>
               <w:rPr>
                 <w:rStyle w:val="Lienhypertexte"/>
@@ -2587,7 +2587,7 @@
                 <w:noProof/>
                 <w:webHidden/>
               </w:rPr>
-              <w:instrText xml:space="preserve"> PAGEREF _Toc135642978 \h </w:instrText>
+              <w:instrText xml:space="preserve"> PAGEREF _Toc135750014 \h </w:instrText>
             </w:r>
             <w:r>
               <w:rPr>
@@ -2633,7 +2633,7 @@
               <w:lang w:val="fr-CH" w:eastAsia="fr-CH"/>
             </w:rPr>
           </w:pPr>
-          <w:hyperlink w:anchor="_Toc135642979" w:history="1">
+          <w:hyperlink w:anchor="_Toc135750015" w:history="1">
             <w:r>
               <w:rPr>
                 <w:rStyle w:val="Lienhypertexte"/>
@@ -2679,7 +2679,7 @@
                 <w:noProof/>
                 <w:webHidden/>
               </w:rPr>
-              <w:instrText xml:space="preserve"> PAGEREF _Toc135642979 \h </w:instrText>
+              <w:instrText xml:space="preserve"> PAGEREF _Toc135750015 \h </w:instrText>
             </w:r>
             <w:r>
               <w:rPr>
@@ -2725,7 +2725,7 @@
               <w:lang w:val="fr-CH" w:eastAsia="fr-CH"/>
             </w:rPr>
           </w:pPr>
-          <w:hyperlink w:anchor="_Toc135642980" w:history="1">
+          <w:hyperlink w:anchor="_Toc135750016" w:history="1">
             <w:r>
               <w:rPr>
                 <w:rStyle w:val="Lienhypertexte"/>
@@ -2771,7 +2771,7 @@
                 <w:noProof/>
                 <w:webHidden/>
               </w:rPr>
-              <w:instrText xml:space="preserve"> PAGEREF _Toc135642980 \h </w:instrText>
+              <w:instrText xml:space="preserve"> PAGEREF _Toc135750016 \h </w:instrText>
             </w:r>
             <w:r>
               <w:rPr>
@@ -2817,7 +2817,7 @@
               <w:lang w:val="fr-CH" w:eastAsia="fr-CH"/>
             </w:rPr>
           </w:pPr>
-          <w:hyperlink w:anchor="_Toc135642981" w:history="1">
+          <w:hyperlink w:anchor="_Toc135750017" w:history="1">
             <w:r>
               <w:rPr>
                 <w:rStyle w:val="Lienhypertexte"/>
@@ -2863,7 +2863,7 @@
                 <w:noProof/>
                 <w:webHidden/>
               </w:rPr>
-              <w:instrText xml:space="preserve"> PAGEREF _Toc135642981 \h </w:instrText>
+              <w:instrText xml:space="preserve"> PAGEREF _Toc135750017 \h </w:instrText>
             </w:r>
             <w:r>
               <w:rPr>
@@ -2909,7 +2909,7 @@
               <w:lang w:val="fr-CH" w:eastAsia="fr-CH"/>
             </w:rPr>
           </w:pPr>
-          <w:hyperlink w:anchor="_Toc135642982" w:history="1">
+          <w:hyperlink w:anchor="_Toc135750018" w:history="1">
             <w:r>
               <w:rPr>
                 <w:rStyle w:val="Lienhypertexte"/>
@@ -2957,7 +2957,7 @@
                 <w:noProof/>
                 <w:webHidden/>
               </w:rPr>
-              <w:instrText xml:space="preserve"> PAGEREF _Toc135642982 \h </w:instrText>
+              <w:instrText xml:space="preserve"> PAGEREF _Toc135750018 \h </w:instrText>
             </w:r>
             <w:r>
               <w:rPr>
@@ -2977,7 +2977,7 @@
                 <w:noProof/>
                 <w:webHidden/>
               </w:rPr>
-              <w:t>16</w:t>
+              <w:t>17</w:t>
             </w:r>
             <w:r>
               <w:rPr>
@@ -3003,7 +3003,7 @@
               <w:lang w:val="fr-CH" w:eastAsia="fr-CH"/>
             </w:rPr>
           </w:pPr>
-          <w:hyperlink w:anchor="_Toc135642983" w:history="1">
+          <w:hyperlink w:anchor="_Toc135750019" w:history="1">
             <w:r>
               <w:rPr>
                 <w:rStyle w:val="Lienhypertexte"/>
@@ -3049,7 +3049,7 @@
                 <w:noProof/>
                 <w:webHidden/>
               </w:rPr>
-              <w:instrText xml:space="preserve"> PAGEREF _Toc135642983 \h </w:instrText>
+              <w:instrText xml:space="preserve"> PAGEREF _Toc135750019 \h </w:instrText>
             </w:r>
             <w:r>
               <w:rPr>
@@ -3069,7 +3069,7 @@
                 <w:noProof/>
                 <w:webHidden/>
               </w:rPr>
-              <w:t>16</w:t>
+              <w:t>17</w:t>
             </w:r>
             <w:r>
               <w:rPr>
@@ -3095,7 +3095,7 @@
               <w:lang w:val="fr-CH" w:eastAsia="fr-CH"/>
             </w:rPr>
           </w:pPr>
-          <w:hyperlink w:anchor="_Toc135642984" w:history="1">
+          <w:hyperlink w:anchor="_Toc135750020" w:history="1">
             <w:r>
               <w:rPr>
                 <w:rStyle w:val="Lienhypertexte"/>
@@ -3141,7 +3141,7 @@
                 <w:noProof/>
                 <w:webHidden/>
               </w:rPr>
-              <w:instrText xml:space="preserve"> PAGEREF _Toc135642984 \h </w:instrText>
+              <w:instrText xml:space="preserve"> PAGEREF _Toc135750020 \h </w:instrText>
             </w:r>
             <w:r>
               <w:rPr>
@@ -3187,7 +3187,7 @@
               <w:lang w:val="fr-CH" w:eastAsia="fr-CH"/>
             </w:rPr>
           </w:pPr>
-          <w:hyperlink w:anchor="_Toc135642985" w:history="1">
+          <w:hyperlink w:anchor="_Toc135750021" w:history="1">
             <w:r>
               <w:rPr>
                 <w:rStyle w:val="Lienhypertexte"/>
@@ -3233,7 +3233,7 @@
                 <w:noProof/>
                 <w:webHidden/>
               </w:rPr>
-              <w:instrText xml:space="preserve"> PAGEREF _Toc135642985 \h </w:instrText>
+              <w:instrText xml:space="preserve"> PAGEREF _Toc135750021 \h </w:instrText>
             </w:r>
             <w:r>
               <w:rPr>
@@ -3279,7 +3279,7 @@
               <w:lang w:val="fr-CH" w:eastAsia="fr-CH"/>
             </w:rPr>
           </w:pPr>
-          <w:hyperlink w:anchor="_Toc135642986" w:history="1">
+          <w:hyperlink w:anchor="_Toc135750022" w:history="1">
             <w:r>
               <w:rPr>
                 <w:rStyle w:val="Lienhypertexte"/>
@@ -3327,7 +3327,7 @@
                 <w:noProof/>
                 <w:webHidden/>
               </w:rPr>
-              <w:instrText xml:space="preserve"> PAGEREF _Toc135642986 \h </w:instrText>
+              <w:instrText xml:space="preserve"> PAGEREF _Toc135750022 \h </w:instrText>
             </w:r>
             <w:r>
               <w:rPr>
@@ -3373,7 +3373,7 @@
               <w:lang w:val="fr-CH" w:eastAsia="fr-CH"/>
             </w:rPr>
           </w:pPr>
-          <w:hyperlink w:anchor="_Toc135642987" w:history="1">
+          <w:hyperlink w:anchor="_Toc135750023" w:history="1">
             <w:r>
               <w:rPr>
                 <w:rStyle w:val="Lienhypertexte"/>
@@ -3421,7 +3421,7 @@
                 <w:noProof/>
                 <w:webHidden/>
               </w:rPr>
-              <w:instrText xml:space="preserve"> PAGEREF _Toc135642987 \h </w:instrText>
+              <w:instrText xml:space="preserve"> PAGEREF _Toc135750023 \h </w:instrText>
             </w:r>
             <w:r>
               <w:rPr>
@@ -3462,7 +3462,7 @@
               <w:lang w:val="fr-CH" w:eastAsia="fr-CH"/>
             </w:rPr>
           </w:pPr>
-          <w:hyperlink w:anchor="_Toc135642988" w:history="1">
+          <w:hyperlink w:anchor="_Toc135750024" w:history="1">
             <w:r>
               <w:rPr>
                 <w:rStyle w:val="Lienhypertexte"/>
@@ -3502,7 +3502,7 @@
               <w:rPr>
                 <w:webHidden/>
               </w:rPr>
-              <w:instrText xml:space="preserve"> PAGEREF _Toc135642988 \h </w:instrText>
+              <w:instrText xml:space="preserve"> PAGEREF _Toc135750024 \h </w:instrText>
             </w:r>
             <w:r>
               <w:rPr>
@@ -3519,7 +3519,7 @@
               <w:rPr>
                 <w:webHidden/>
               </w:rPr>
-              <w:t>18</w:t>
+              <w:t>19</w:t>
             </w:r>
             <w:r>
               <w:rPr>
@@ -3544,7 +3544,7 @@
               <w:lang w:val="fr-CH" w:eastAsia="fr-CH"/>
             </w:rPr>
           </w:pPr>
-          <w:hyperlink w:anchor="_Toc135642989" w:history="1">
+          <w:hyperlink w:anchor="_Toc135750025" w:history="1">
             <w:r>
               <w:rPr>
                 <w:rStyle w:val="Lienhypertexte"/>
@@ -3590,7 +3590,7 @@
                 <w:noProof/>
                 <w:webHidden/>
               </w:rPr>
-              <w:instrText xml:space="preserve"> PAGEREF _Toc135642989 \h </w:instrText>
+              <w:instrText xml:space="preserve"> PAGEREF _Toc135750025 \h </w:instrText>
             </w:r>
             <w:r>
               <w:rPr>
@@ -3610,7 +3610,7 @@
                 <w:noProof/>
                 <w:webHidden/>
               </w:rPr>
-              <w:t>18</w:t>
+              <w:t>19</w:t>
             </w:r>
             <w:r>
               <w:rPr>
@@ -3636,7 +3636,7 @@
               <w:lang w:val="fr-CH" w:eastAsia="fr-CH"/>
             </w:rPr>
           </w:pPr>
-          <w:hyperlink w:anchor="_Toc135642990" w:history="1">
+          <w:hyperlink w:anchor="_Toc135750026" w:history="1">
             <w:r>
               <w:rPr>
                 <w:rStyle w:val="Lienhypertexte"/>
@@ -3682,7 +3682,7 @@
                 <w:noProof/>
                 <w:webHidden/>
               </w:rPr>
-              <w:instrText xml:space="preserve"> PAGEREF _Toc135642990 \h </w:instrText>
+              <w:instrText xml:space="preserve"> PAGEREF _Toc135750026 \h </w:instrText>
             </w:r>
             <w:r>
               <w:rPr>
@@ -3702,7 +3702,7 @@
                 <w:noProof/>
                 <w:webHidden/>
               </w:rPr>
-              <w:t>18</w:t>
+              <w:t>19</w:t>
             </w:r>
             <w:r>
               <w:rPr>
@@ -3728,7 +3728,7 @@
               <w:lang w:val="fr-CH" w:eastAsia="fr-CH"/>
             </w:rPr>
           </w:pPr>
-          <w:hyperlink w:anchor="_Toc135642991" w:history="1">
+          <w:hyperlink w:anchor="_Toc135750027" w:history="1">
             <w:r>
               <w:rPr>
                 <w:rStyle w:val="Lienhypertexte"/>
@@ -3774,7 +3774,7 @@
                 <w:noProof/>
                 <w:webHidden/>
               </w:rPr>
-              <w:instrText xml:space="preserve"> PAGEREF _Toc135642991 \h </w:instrText>
+              <w:instrText xml:space="preserve"> PAGEREF _Toc135750027 \h </w:instrText>
             </w:r>
             <w:r>
               <w:rPr>
@@ -3794,7 +3794,7 @@
                 <w:noProof/>
                 <w:webHidden/>
               </w:rPr>
-              <w:t>18</w:t>
+              <w:t>19</w:t>
             </w:r>
             <w:r>
               <w:rPr>
@@ -3820,7 +3820,7 @@
               <w:lang w:val="fr-CH" w:eastAsia="fr-CH"/>
             </w:rPr>
           </w:pPr>
-          <w:hyperlink w:anchor="_Toc135642992" w:history="1">
+          <w:hyperlink w:anchor="_Toc135750028" w:history="1">
             <w:r>
               <w:rPr>
                 <w:rStyle w:val="Lienhypertexte"/>
@@ -3866,7 +3866,7 @@
                 <w:noProof/>
                 <w:webHidden/>
               </w:rPr>
-              <w:instrText xml:space="preserve"> PAGEREF _Toc135642992 \h </w:instrText>
+              <w:instrText xml:space="preserve"> PAGEREF _Toc135750028 \h </w:instrText>
             </w:r>
             <w:r>
               <w:rPr>
@@ -3886,7 +3886,7 @@
                 <w:noProof/>
                 <w:webHidden/>
               </w:rPr>
-              <w:t>18</w:t>
+              <w:t>19</w:t>
             </w:r>
             <w:r>
               <w:rPr>
@@ -3907,7 +3907,7 @@
               <w:lang w:val="fr-CH" w:eastAsia="fr-CH"/>
             </w:rPr>
           </w:pPr>
-          <w:hyperlink w:anchor="_Toc135642993" w:history="1">
+          <w:hyperlink w:anchor="_Toc135750029" w:history="1">
             <w:r>
               <w:rPr>
                 <w:rStyle w:val="Lienhypertexte"/>
@@ -3947,7 +3947,7 @@
               <w:rPr>
                 <w:webHidden/>
               </w:rPr>
-              <w:instrText xml:space="preserve"> PAGEREF _Toc135642993 \h </w:instrText>
+              <w:instrText xml:space="preserve"> PAGEREF _Toc135750029 \h </w:instrText>
             </w:r>
             <w:r>
               <w:rPr>
@@ -3989,7 +3989,7 @@
               <w:lang w:val="fr-CH" w:eastAsia="fr-CH"/>
             </w:rPr>
           </w:pPr>
-          <w:hyperlink w:anchor="_Toc135642994" w:history="1">
+          <w:hyperlink w:anchor="_Toc135750030" w:history="1">
             <w:r>
               <w:rPr>
                 <w:rStyle w:val="Lienhypertexte"/>
@@ -4037,7 +4037,7 @@
                 <w:noProof/>
                 <w:webHidden/>
               </w:rPr>
-              <w:instrText xml:space="preserve"> PAGEREF _Toc135642994 \h </w:instrText>
+              <w:instrText xml:space="preserve"> PAGEREF _Toc135750030 \h </w:instrText>
             </w:r>
             <w:r>
               <w:rPr>
@@ -4083,7 +4083,7 @@
               <w:lang w:val="fr-CH" w:eastAsia="fr-CH"/>
             </w:rPr>
           </w:pPr>
-          <w:hyperlink w:anchor="_Toc135642995" w:history="1">
+          <w:hyperlink w:anchor="_Toc135750031" w:history="1">
             <w:r>
               <w:rPr>
                 <w:rStyle w:val="Lienhypertexte"/>
@@ -4131,7 +4131,7 @@
                 <w:noProof/>
                 <w:webHidden/>
               </w:rPr>
-              <w:instrText xml:space="preserve"> PAGEREF _Toc135642995 \h </w:instrText>
+              <w:instrText xml:space="preserve"> PAGEREF _Toc135750031 \h </w:instrText>
             </w:r>
             <w:r>
               <w:rPr>
@@ -4177,7 +4177,7 @@
               <w:lang w:val="fr-CH" w:eastAsia="fr-CH"/>
             </w:rPr>
           </w:pPr>
-          <w:hyperlink w:anchor="_Toc135642996" w:history="1">
+          <w:hyperlink w:anchor="_Toc135750032" w:history="1">
             <w:r>
               <w:rPr>
                 <w:rStyle w:val="Lienhypertexte"/>
@@ -4225,7 +4225,7 @@
                 <w:noProof/>
                 <w:webHidden/>
               </w:rPr>
-              <w:instrText xml:space="preserve"> PAGEREF _Toc135642996 \h </w:instrText>
+              <w:instrText xml:space="preserve"> PAGEREF _Toc135750032 \h </w:instrText>
             </w:r>
             <w:r>
               <w:rPr>
@@ -4245,7 +4245,7 @@
                 <w:noProof/>
                 <w:webHidden/>
               </w:rPr>
-              <w:t>19</w:t>
+              <w:t>20</w:t>
             </w:r>
             <w:r>
               <w:rPr>
@@ -4271,7 +4271,7 @@
               <w:lang w:val="fr-CH" w:eastAsia="fr-CH"/>
             </w:rPr>
           </w:pPr>
-          <w:hyperlink w:anchor="_Toc135642997" w:history="1">
+          <w:hyperlink w:anchor="_Toc135750033" w:history="1">
             <w:r>
               <w:rPr>
                 <w:rStyle w:val="Lienhypertexte"/>
@@ -4319,7 +4319,7 @@
                 <w:noProof/>
                 <w:webHidden/>
               </w:rPr>
-              <w:instrText xml:space="preserve"> PAGEREF _Toc135642997 \h </w:instrText>
+              <w:instrText xml:space="preserve"> PAGEREF _Toc135750033 \h </w:instrText>
             </w:r>
             <w:r>
               <w:rPr>
@@ -4339,7 +4339,7 @@
                 <w:noProof/>
                 <w:webHidden/>
               </w:rPr>
-              <w:t>19</w:t>
+              <w:t>20</w:t>
             </w:r>
             <w:r>
               <w:rPr>
@@ -4365,7 +4365,7 @@
               <w:lang w:val="fr-CH" w:eastAsia="fr-CH"/>
             </w:rPr>
           </w:pPr>
-          <w:hyperlink w:anchor="_Toc135642998" w:history="1">
+          <w:hyperlink w:anchor="_Toc135750034" w:history="1">
             <w:r>
               <w:rPr>
                 <w:rStyle w:val="Lienhypertexte"/>
@@ -4413,7 +4413,7 @@
                 <w:noProof/>
                 <w:webHidden/>
               </w:rPr>
-              <w:instrText xml:space="preserve"> PAGEREF _Toc135642998 \h </w:instrText>
+              <w:instrText xml:space="preserve"> PAGEREF _Toc135750034 \h </w:instrText>
             </w:r>
             <w:r>
               <w:rPr>
@@ -4433,7 +4433,7 @@
                 <w:noProof/>
                 <w:webHidden/>
               </w:rPr>
-              <w:t>19</w:t>
+              <w:t>20</w:t>
             </w:r>
             <w:r>
               <w:rPr>
@@ -4459,7 +4459,7 @@
               <w:lang w:val="fr-CH" w:eastAsia="fr-CH"/>
             </w:rPr>
           </w:pPr>
-          <w:hyperlink w:anchor="_Toc135642999" w:history="1">
+          <w:hyperlink w:anchor="_Toc135750035" w:history="1">
             <w:r>
               <w:rPr>
                 <w:rStyle w:val="Lienhypertexte"/>
@@ -4507,7 +4507,7 @@
                 <w:noProof/>
                 <w:webHidden/>
               </w:rPr>
-              <w:instrText xml:space="preserve"> PAGEREF _Toc135642999 \h </w:instrText>
+              <w:instrText xml:space="preserve"> PAGEREF _Toc135750035 \h </w:instrText>
             </w:r>
             <w:r>
               <w:rPr>
@@ -4527,7 +4527,7 @@
                 <w:noProof/>
                 <w:webHidden/>
               </w:rPr>
-              <w:t>19</w:t>
+              <w:t>20</w:t>
             </w:r>
             <w:r>
               <w:rPr>
@@ -4556,7 +4556,7 @@
           <w:lang w:val="fr-CH"/>
         </w:rPr>
       </w:pPr>
-      <w:bookmarkStart w:id="1" w:name="_Toc135642958"/>
+      <w:bookmarkStart w:id="1" w:name="_Toc135749994"/>
       <w:r>
         <w:rPr>
           <w:lang w:val="fr-CH"/>
@@ -4589,7 +4589,7 @@
         </w:rPr>
       </w:pPr>
       <w:bookmarkStart w:id="2" w:name="_Toc499021833"/>
-      <w:bookmarkStart w:id="3" w:name="_Toc135642959"/>
+      <w:bookmarkStart w:id="3" w:name="_Toc135749995"/>
       <w:r>
         <w:rPr>
           <w:i w:val="0"/>
@@ -4652,7 +4652,7 @@
       <w:pPr>
         <w:pStyle w:val="Titre2"/>
       </w:pPr>
-      <w:bookmarkStart w:id="4" w:name="_Toc135642960"/>
+      <w:bookmarkStart w:id="4" w:name="_Toc135749996"/>
       <w:r>
         <w:t>Organisation</w:t>
       </w:r>
@@ -5023,7 +5023,7 @@
           <w:lang w:val="fr-CH"/>
         </w:rPr>
       </w:pPr>
-      <w:bookmarkStart w:id="5" w:name="_Toc135642961"/>
+      <w:bookmarkStart w:id="5" w:name="_Toc135749997"/>
       <w:r>
         <w:rPr>
           <w:lang w:val="fr-CH"/>
@@ -5141,7 +5141,7 @@
           <w:lang w:val="fr-CH"/>
         </w:rPr>
       </w:pPr>
-      <w:bookmarkStart w:id="7" w:name="_Toc135642962"/>
+      <w:bookmarkStart w:id="7" w:name="_Toc135749998"/>
       <w:r>
         <w:rPr>
           <w:lang w:val="fr-CH"/>
@@ -5306,58 +5306,28 @@
           <w:lang w:val="fr-CH"/>
         </w:rPr>
       </w:pPr>
-    </w:p>
-    <w:p>
-      <w:pPr>
+      <w:r>
         <w:rPr>
           <w:szCs w:val="14"/>
           <w:lang w:val="fr-CH"/>
         </w:rPr>
-      </w:pPr>
+        <w:br w:type="page"/>
+      </w:r>
     </w:p>
     <w:p>
       <w:pPr>
         <w:pStyle w:val="Titre2"/>
-        <w:numPr>
-          <w:ilvl w:val="0"/>
-          <w:numId w:val="0"/>
-        </w:numPr>
-        <w:rPr>
-          <w:bCs/>
-          <w:i w:val="0"/>
-          <w:lang w:val="fr-CH"/>
-        </w:rPr>
-      </w:pPr>
-      <w:r>
-        <w:rPr>
-          <w:bCs/>
-          <w:i w:val="0"/>
-          <w:szCs w:val="14"/>
-          <w:lang w:val="fr-CH"/>
-        </w:rPr>
-        <w:br w:type="page"/>
-      </w:r>
+        <w:rPr>
+          <w:lang w:val="fr-CH"/>
+        </w:rPr>
+      </w:pPr>
       <w:bookmarkStart w:id="8" w:name="_Toc499021835"/>
-    </w:p>
-    <w:p>
-      <w:pPr>
-        <w:rPr>
-          <w:lang w:val="fr-CH"/>
-        </w:rPr>
-      </w:pPr>
-    </w:p>
-    <w:p>
-      <w:pPr>
-        <w:pStyle w:val="Titre2"/>
-        <w:rPr>
-          <w:lang w:val="fr-CH"/>
-        </w:rPr>
-      </w:pPr>
-      <w:bookmarkStart w:id="9" w:name="_Toc135642963"/>
-      <w:r>
-        <w:rPr>
-          <w:lang w:val="fr-CH"/>
-        </w:rPr>
+      <w:bookmarkStart w:id="9" w:name="_Toc135749999"/>
+      <w:r>
+        <w:rPr>
+          <w:lang w:val="fr-CH"/>
+        </w:rPr>
+        <w:lastRenderedPageBreak/>
         <w:t>Planification</w:t>
       </w:r>
       <w:r>
@@ -5479,7 +5449,7 @@
         </w:rPr>
       </w:pPr>
       <w:bookmarkStart w:id="10" w:name="_Toc499021836"/>
-      <w:bookmarkStart w:id="11" w:name="_Toc135642964"/>
+      <w:bookmarkStart w:id="11" w:name="_Toc135750000"/>
       <w:r>
         <w:rPr>
           <w:lang w:val="fr-CH"/>
@@ -5506,7 +5476,7 @@
         </w:rPr>
       </w:pPr>
       <w:bookmarkStart w:id="12" w:name="_Toc499021837"/>
-      <w:bookmarkStart w:id="13" w:name="_Toc135642965"/>
+      <w:bookmarkStart w:id="13" w:name="_Toc135750001"/>
       <w:r>
         <w:rPr>
           <w:i w:val="0"/>
@@ -5525,7 +5495,7 @@
           <w:lang w:val="fr-CH"/>
         </w:rPr>
       </w:pPr>
-      <w:bookmarkStart w:id="14" w:name="_Toc135642966"/>
+      <w:bookmarkStart w:id="14" w:name="_Toc135750002"/>
       <w:r>
         <w:rPr>
           <w:lang w:val="fr-CH"/>
@@ -5702,7 +5672,7 @@
       </w:pPr>
       <w:bookmarkStart w:id="15" w:name="_Toc71691012"/>
       <w:bookmarkStart w:id="16" w:name="_Toc499021838"/>
-      <w:bookmarkStart w:id="17" w:name="_Toc135642967"/>
+      <w:bookmarkStart w:id="17" w:name="_Toc135750003"/>
       <w:r>
         <w:rPr>
           <w:i w:val="0"/>
@@ -5871,7 +5841,7 @@
       <w:bookmarkStart w:id="18" w:name="_Toc25553310"/>
       <w:bookmarkStart w:id="19" w:name="_Toc71691015"/>
       <w:bookmarkStart w:id="20" w:name="_Toc499021839"/>
-      <w:bookmarkStart w:id="21" w:name="_Toc135642968"/>
+      <w:bookmarkStart w:id="21" w:name="_Toc135750004"/>
       <w:r>
         <w:rPr>
           <w:rFonts w:cs="Arial"/>
@@ -6058,7 +6028,7 @@
       <w:bookmarkStart w:id="22" w:name="_Toc25553314"/>
       <w:bookmarkStart w:id="23" w:name="_Toc71691019"/>
       <w:bookmarkStart w:id="24" w:name="_Toc499021841"/>
-      <w:bookmarkStart w:id="25" w:name="_Toc135642969"/>
+      <w:bookmarkStart w:id="25" w:name="_Toc135750005"/>
       <w:r>
         <w:rPr>
           <w:i w:val="0"/>
@@ -6079,7 +6049,7 @@
           <w:lang w:val="fr-CH"/>
         </w:rPr>
       </w:pPr>
-      <w:bookmarkStart w:id="26" w:name="_Toc135642970"/>
+      <w:bookmarkStart w:id="26" w:name="_Toc135750006"/>
       <w:r>
         <w:rPr>
           <w:lang w:val="fr-CH"/>
@@ -6115,7 +6085,7 @@
           <w:lang w:val="fr-CH"/>
         </w:rPr>
       </w:pPr>
-      <w:bookmarkStart w:id="27" w:name="_Toc135642971"/>
+      <w:bookmarkStart w:id="27" w:name="_Toc135750007"/>
       <w:r>
         <w:rPr>
           <w:lang w:val="fr-CH"/>
@@ -6164,7 +6134,7 @@
           <w:lang w:val="fr-CH"/>
         </w:rPr>
       </w:pPr>
-      <w:bookmarkStart w:id="28" w:name="_Toc135642972"/>
+      <w:bookmarkStart w:id="28" w:name="_Toc135750008"/>
       <w:r>
         <w:rPr>
           <w:lang w:val="fr-CH"/>
@@ -6226,7 +6196,7 @@
           <w:lang w:val="fr-CH"/>
         </w:rPr>
       </w:pPr>
-      <w:bookmarkStart w:id="29" w:name="_Toc135642973"/>
+      <w:bookmarkStart w:id="29" w:name="_Toc135750009"/>
       <w:r>
         <w:rPr>
           <w:lang w:val="fr-CH"/>
@@ -6772,7 +6742,7 @@
           <w:lang w:val="fr-CH"/>
         </w:rPr>
       </w:pPr>
-      <w:bookmarkStart w:id="30" w:name="_Toc135642974"/>
+      <w:bookmarkStart w:id="30" w:name="_Toc135750010"/>
       <w:r>
         <w:rPr>
           <w:lang w:val="fr-CH"/>
@@ -10479,7 +10449,7 @@
           <w:lang w:val="fr-CH"/>
         </w:rPr>
       </w:pPr>
-      <w:bookmarkStart w:id="32" w:name="_Toc135642975"/>
+      <w:bookmarkStart w:id="32" w:name="_Toc135750011"/>
       <w:r>
         <w:rPr>
           <w:lang w:val="fr-CH"/>
@@ -11168,7 +11138,7 @@
           <w:lang w:val="fr-CH"/>
         </w:rPr>
       </w:pPr>
-      <w:bookmarkStart w:id="33" w:name="_Toc135642976"/>
+      <w:bookmarkStart w:id="33" w:name="_Toc135750012"/>
       <w:r>
         <w:rPr>
           <w:lang w:val="fr-CH"/>
@@ -11283,7 +11253,7 @@
       </w:pPr>
       <w:bookmarkStart w:id="34" w:name="_Toc71703259"/>
       <w:bookmarkStart w:id="35" w:name="_Toc499021842"/>
-      <w:bookmarkStart w:id="36" w:name="_Toc135642977"/>
+      <w:bookmarkStart w:id="36" w:name="_Toc135750013"/>
       <w:r>
         <w:rPr>
           <w:lang w:val="fr-CH"/>
@@ -11313,7 +11283,7 @@
       <w:bookmarkStart w:id="37" w:name="_Toc25553317"/>
       <w:bookmarkStart w:id="38" w:name="_Toc71691022"/>
       <w:bookmarkStart w:id="39" w:name="_Toc499021843"/>
-      <w:bookmarkStart w:id="40" w:name="_Toc135642978"/>
+      <w:bookmarkStart w:id="40" w:name="_Toc135750014"/>
       <w:r>
         <w:rPr>
           <w:i w:val="0"/>
@@ -11335,7 +11305,7 @@
           <w:lang w:val="fr-CH"/>
         </w:rPr>
       </w:pPr>
-      <w:bookmarkStart w:id="42" w:name="_Toc135642979"/>
+      <w:bookmarkStart w:id="42" w:name="_Toc135750015"/>
       <w:bookmarkEnd w:id="41"/>
       <w:r>
         <w:rPr>
@@ -11388,7 +11358,7 @@
           <w:lang w:val="fr-CH"/>
         </w:rPr>
       </w:pPr>
-      <w:bookmarkStart w:id="43" w:name="_Toc135642980"/>
+      <w:bookmarkStart w:id="43" w:name="_Toc135750016"/>
       <w:r>
         <w:rPr>
           <w:lang w:val="fr-CH"/>
@@ -11677,6 +11647,181 @@
               <w:rPr>
                 <w:lang w:val="fr-CH"/>
               </w:rPr>
+              <w:t>AddProvider.cs</w:t>
+            </w:r>
+          </w:p>
+        </w:tc>
+        <w:tc>
+          <w:tcPr>
+            <w:tcW w:w="6088" w:type="dxa"/>
+            <w:vMerge/>
+            <w:vAlign w:val="center"/>
+          </w:tcPr>
+          <w:p>
+            <w:pPr>
+              <w:jc w:val="center"/>
+              <w:rPr>
+                <w:lang w:val="fr-CH"/>
+              </w:rPr>
+            </w:pPr>
+          </w:p>
+        </w:tc>
+      </w:tr>
+      <w:tr>
+        <w:tc>
+          <w:tcPr>
+            <w:tcW w:w="2972" w:type="dxa"/>
+          </w:tcPr>
+          <w:p>
+            <w:pPr>
+              <w:rPr>
+                <w:lang w:val="fr-CH"/>
+              </w:rPr>
+            </w:pPr>
+            <w:r>
+              <w:rPr>
+                <w:lang w:val="fr-CH"/>
+              </w:rPr>
+              <w:t>AddUser.cs</w:t>
+            </w:r>
+          </w:p>
+        </w:tc>
+        <w:tc>
+          <w:tcPr>
+            <w:tcW w:w="6088" w:type="dxa"/>
+            <w:vMerge/>
+            <w:vAlign w:val="center"/>
+          </w:tcPr>
+          <w:p>
+            <w:pPr>
+              <w:jc w:val="center"/>
+              <w:rPr>
+                <w:lang w:val="fr-CH"/>
+              </w:rPr>
+            </w:pPr>
+          </w:p>
+        </w:tc>
+      </w:tr>
+      <w:tr>
+        <w:tc>
+          <w:tcPr>
+            <w:tcW w:w="2972" w:type="dxa"/>
+          </w:tcPr>
+          <w:p>
+            <w:pPr>
+              <w:rPr>
+                <w:lang w:val="fr-CH"/>
+              </w:rPr>
+            </w:pPr>
+            <w:r>
+              <w:rPr>
+                <w:lang w:val="fr-CH"/>
+              </w:rPr>
+              <w:t>ImportBill.cs</w:t>
+            </w:r>
+          </w:p>
+        </w:tc>
+        <w:tc>
+          <w:tcPr>
+            <w:tcW w:w="6088" w:type="dxa"/>
+            <w:vMerge/>
+            <w:vAlign w:val="center"/>
+          </w:tcPr>
+          <w:p>
+            <w:pPr>
+              <w:jc w:val="center"/>
+              <w:rPr>
+                <w:lang w:val="fr-CH"/>
+              </w:rPr>
+            </w:pPr>
+          </w:p>
+        </w:tc>
+      </w:tr>
+      <w:tr>
+        <w:tc>
+          <w:tcPr>
+            <w:tcW w:w="2972" w:type="dxa"/>
+          </w:tcPr>
+          <w:p>
+            <w:pPr>
+              <w:rPr>
+                <w:lang w:val="fr-CH"/>
+              </w:rPr>
+            </w:pPr>
+            <w:r>
+              <w:rPr>
+                <w:lang w:val="fr-CH"/>
+              </w:rPr>
+              <w:t>ConsultBills.cs</w:t>
+            </w:r>
+          </w:p>
+        </w:tc>
+        <w:tc>
+          <w:tcPr>
+            <w:tcW w:w="6088" w:type="dxa"/>
+            <w:vMerge/>
+            <w:vAlign w:val="center"/>
+          </w:tcPr>
+          <w:p>
+            <w:pPr>
+              <w:jc w:val="center"/>
+              <w:rPr>
+                <w:lang w:val="fr-CH"/>
+              </w:rPr>
+            </w:pPr>
+          </w:p>
+        </w:tc>
+      </w:tr>
+      <w:tr>
+        <w:tc>
+          <w:tcPr>
+            <w:tcW w:w="2972" w:type="dxa"/>
+          </w:tcPr>
+          <w:p>
+            <w:pPr>
+              <w:rPr>
+                <w:lang w:val="fr-CH"/>
+              </w:rPr>
+            </w:pPr>
+            <w:r>
+              <w:rPr>
+                <w:lang w:val="fr-CH"/>
+              </w:rPr>
+              <w:t>ViewBill.cs</w:t>
+            </w:r>
+          </w:p>
+        </w:tc>
+        <w:tc>
+          <w:tcPr>
+            <w:tcW w:w="6088" w:type="dxa"/>
+            <w:vMerge/>
+            <w:vAlign w:val="center"/>
+          </w:tcPr>
+          <w:p>
+            <w:pPr>
+              <w:jc w:val="center"/>
+              <w:rPr>
+                <w:lang w:val="fr-CH"/>
+              </w:rPr>
+            </w:pPr>
+          </w:p>
+        </w:tc>
+      </w:tr>
+      <w:tr>
+        <w:tc>
+          <w:tcPr>
+            <w:tcW w:w="2972" w:type="dxa"/>
+          </w:tcPr>
+          <w:p>
+            <w:pPr>
+              <w:rPr>
+                <w:lang w:val="fr-CH"/>
+              </w:rPr>
+            </w:pPr>
+            <w:r>
+              <w:rPr>
+                <w:lang w:val="fr-CH"/>
+              </w:rPr>
               <w:t>User.cs</w:t>
             </w:r>
           </w:p>
@@ -11823,7 +11968,7 @@
           <w:lang w:val="fr-CH"/>
         </w:rPr>
       </w:pPr>
-      <w:bookmarkStart w:id="44" w:name="_Toc135642981"/>
+      <w:bookmarkStart w:id="44" w:name="_Toc135750017"/>
       <w:r>
         <w:rPr>
           <w:lang w:val="fr-CH"/>
@@ -12076,6 +12221,33 @@
     </w:p>
     <w:p>
       <w:pPr>
+        <w:rPr>
+          <w:lang w:val="fr-CH"/>
+        </w:rPr>
+      </w:pPr>
+    </w:p>
+    <w:p>
+      <w:pPr>
+        <w:rPr>
+          <w:lang w:val="fr-CH"/>
+        </w:rPr>
+      </w:pPr>
+    </w:p>
+    <w:p>
+      <w:pPr>
+        <w:rPr>
+          <w:lang w:val="fr-CH"/>
+        </w:rPr>
+      </w:pPr>
+      <w:r>
+        <w:rPr>
+          <w:lang w:val="fr-CH"/>
+        </w:rPr>
+        <w:br w:type="page"/>
+      </w:r>
+    </w:p>
+    <w:p>
+      <w:pPr>
         <w:pStyle w:val="Titre2"/>
         <w:rPr>
           <w:i w:val="0"/>
@@ -12086,13 +12258,14 @@
       <w:bookmarkStart w:id="45" w:name="_Toc25553321"/>
       <w:bookmarkStart w:id="46" w:name="_Toc71691025"/>
       <w:bookmarkStart w:id="47" w:name="_Toc499021844"/>
-      <w:bookmarkStart w:id="48" w:name="_Toc135642982"/>
+      <w:bookmarkStart w:id="48" w:name="_Toc135750018"/>
       <w:r>
         <w:rPr>
           <w:i w:val="0"/>
           <w:iCs/>
           <w:lang w:val="fr-CH"/>
         </w:rPr>
+        <w:lastRenderedPageBreak/>
         <w:t>Description des test</w:t>
       </w:r>
       <w:bookmarkEnd w:id="45"/>
@@ -12135,7 +12308,7 @@
           <w:lang w:val="fr-CH"/>
         </w:rPr>
       </w:pPr>
-      <w:bookmarkStart w:id="49" w:name="_Toc135642983"/>
+      <w:bookmarkStart w:id="49" w:name="_Toc135750019"/>
       <w:r>
         <w:rPr>
           <w:lang w:val="fr-CH"/>
@@ -12624,6 +12797,88 @@
           </w:p>
         </w:tc>
       </w:tr>
+      <w:tr>
+        <w:tc>
+          <w:tcPr>
+            <w:tcW w:w="1418" w:type="dxa"/>
+            <w:vAlign w:val="center"/>
+          </w:tcPr>
+          <w:p>
+            <w:pPr>
+              <w:jc w:val="center"/>
+              <w:rPr>
+                <w:lang w:val="fr-CH"/>
+              </w:rPr>
+            </w:pPr>
+            <w:r>
+              <w:rPr>
+                <w:lang w:val="fr-CH"/>
+              </w:rPr>
+              <w:t>23.05.2023</w:t>
+            </w:r>
+          </w:p>
+        </w:tc>
+        <w:tc>
+          <w:tcPr>
+            <w:tcW w:w="1979" w:type="dxa"/>
+            <w:vAlign w:val="center"/>
+          </w:tcPr>
+          <w:p>
+            <w:pPr>
+              <w:jc w:val="center"/>
+              <w:rPr>
+                <w:lang w:val="fr-CH"/>
+              </w:rPr>
+            </w:pPr>
+            <w:r>
+              <w:rPr>
+                <w:lang w:val="fr-CH"/>
+              </w:rPr>
+              <w:t>SC-C236-PC09</w:t>
+            </w:r>
+          </w:p>
+        </w:tc>
+        <w:tc>
+          <w:tcPr>
+            <w:tcW w:w="3402" w:type="dxa"/>
+            <w:vAlign w:val="center"/>
+          </w:tcPr>
+          <w:p>
+            <w:pPr>
+              <w:jc w:val="center"/>
+              <w:rPr>
+                <w:lang w:val="fr-CH"/>
+              </w:rPr>
+            </w:pPr>
+            <w:r>
+              <w:rPr>
+                <w:lang w:val="fr-CH"/>
+              </w:rPr>
+              <w:t>Tester la recherche de facture et l’affichage des statistiques</w:t>
+            </w:r>
+          </w:p>
+        </w:tc>
+        <w:tc>
+          <w:tcPr>
+            <w:tcW w:w="2268" w:type="dxa"/>
+            <w:vAlign w:val="center"/>
+          </w:tcPr>
+          <w:p>
+            <w:pPr>
+              <w:jc w:val="center"/>
+              <w:rPr>
+                <w:lang w:val="fr-CH"/>
+              </w:rPr>
+            </w:pPr>
+            <w:r>
+              <w:rPr>
+                <w:lang w:val="fr-CH"/>
+              </w:rPr>
+              <w:t>Aucun problème trouvé</w:t>
+            </w:r>
+          </w:p>
+        </w:tc>
+      </w:tr>
     </w:tbl>
     <w:p>
       <w:pPr>
@@ -12639,12 +12894,11 @@
           <w:lang w:val="fr-CH"/>
         </w:rPr>
       </w:pPr>
-      <w:bookmarkStart w:id="50" w:name="_Toc135642984"/>
-      <w:r>
-        <w:rPr>
-          <w:lang w:val="fr-CH"/>
-        </w:rPr>
-        <w:lastRenderedPageBreak/>
+      <w:bookmarkStart w:id="50" w:name="_Toc135750020"/>
+      <w:r>
+        <w:rPr>
+          <w:lang w:val="fr-CH"/>
+        </w:rPr>
         <w:t>Classes de tests unitaire</w:t>
       </w:r>
       <w:bookmarkEnd w:id="50"/>
@@ -12867,7 +13121,7 @@
           <w:lang w:val="fr-CH"/>
         </w:rPr>
       </w:pPr>
-      <w:bookmarkStart w:id="51" w:name="_Toc135642985"/>
+      <w:bookmarkStart w:id="51" w:name="_Toc135750021"/>
       <w:r>
         <w:rPr>
           <w:lang w:val="fr-CH"/>
@@ -13192,7 +13446,26 @@
         <w:rPr>
           <w:lang w:val="fr-CH"/>
         </w:rPr>
+        <w:lastRenderedPageBreak/>
         <w:t>L’utilisateur consulte les statistiques de ses factures</w:t>
+      </w:r>
+    </w:p>
+    <w:p>
+      <w:pPr>
+        <w:pStyle w:val="Paragraphedeliste"/>
+        <w:numPr>
+          <w:ilvl w:val="1"/>
+          <w:numId w:val="21"/>
+        </w:numPr>
+        <w:rPr>
+          <w:lang w:val="fr-CH"/>
+        </w:rPr>
+      </w:pPr>
+      <w:r>
+        <w:rPr>
+          <w:lang w:val="fr-CH"/>
+        </w:rPr>
+        <w:t>L’utilisateur change de fournisseur</w:t>
       </w:r>
     </w:p>
     <w:p>
@@ -13289,8 +13562,8 @@
       <w:tblGrid>
         <w:gridCol w:w="1418"/>
         <w:gridCol w:w="1412"/>
-        <w:gridCol w:w="3119"/>
-        <w:gridCol w:w="3118"/>
+        <w:gridCol w:w="1985"/>
+        <w:gridCol w:w="4252"/>
       </w:tblGrid>
       <w:tr>
         <w:tc>
@@ -13339,7 +13612,7 @@
         </w:tc>
         <w:tc>
           <w:tcPr>
-            <w:tcW w:w="3119" w:type="dxa"/>
+            <w:tcW w:w="1985" w:type="dxa"/>
           </w:tcPr>
           <w:p>
             <w:pPr>
@@ -13361,7 +13634,7 @@
         </w:tc>
         <w:tc>
           <w:tcPr>
-            <w:tcW w:w="3118" w:type="dxa"/>
+            <w:tcW w:w="4252" w:type="dxa"/>
           </w:tcPr>
           <w:p>
             <w:pPr>
@@ -13393,6 +13666,12 @@
                 <w:lang w:val="fr-CH"/>
               </w:rPr>
             </w:pPr>
+            <w:r>
+              <w:rPr>
+                <w:lang w:val="fr-CH"/>
+              </w:rPr>
+              <w:t>21.05.2023</w:t>
+            </w:r>
           </w:p>
         </w:tc>
         <w:tc>
@@ -13405,30 +13684,158 @@
                 <w:lang w:val="fr-CH"/>
               </w:rPr>
             </w:pPr>
-          </w:p>
-        </w:tc>
-        <w:tc>
-          <w:tcPr>
-            <w:tcW w:w="3119" w:type="dxa"/>
-          </w:tcPr>
-          <w:p>
-            <w:pPr>
-              <w:rPr>
-                <w:lang w:val="fr-CH"/>
-              </w:rPr>
-            </w:pPr>
-          </w:p>
-        </w:tc>
-        <w:tc>
-          <w:tcPr>
-            <w:tcW w:w="3118" w:type="dxa"/>
-          </w:tcPr>
-          <w:p>
-            <w:pPr>
-              <w:rPr>
-                <w:lang w:val="fr-CH"/>
-              </w:rPr>
-            </w:pPr>
+            <w:r>
+              <w:rPr>
+                <w:lang w:val="fr-CH"/>
+              </w:rPr>
+              <w:t>SC-C236-PC11 (Corentin Bardet)</w:t>
+            </w:r>
+          </w:p>
+        </w:tc>
+        <w:tc>
+          <w:tcPr>
+            <w:tcW w:w="1985" w:type="dxa"/>
+          </w:tcPr>
+          <w:p>
+            <w:pPr>
+              <w:rPr>
+                <w:lang w:val="fr-CH"/>
+              </w:rPr>
+            </w:pPr>
+            <w:r>
+              <w:rPr>
+                <w:lang w:val="fr-CH"/>
+              </w:rPr>
+              <w:t>Tester la connexion à la base de données depuis un poste distant</w:t>
+            </w:r>
+          </w:p>
+          <w:p>
+            <w:pPr>
+              <w:rPr>
+                <w:lang w:val="fr-CH"/>
+              </w:rPr>
+            </w:pPr>
+          </w:p>
+          <w:p>
+            <w:pPr>
+              <w:rPr>
+                <w:lang w:val="fr-CH"/>
+              </w:rPr>
+            </w:pPr>
+            <w:r>
+              <w:rPr>
+                <w:lang w:val="fr-CH"/>
+              </w:rPr>
+              <w:t>Voir si un utilisateur qui découvre l’application est capable d</w:t>
+            </w:r>
+            <w:r>
+              <w:rPr>
+                <w:lang w:val="fr-CH"/>
+              </w:rPr>
+              <w:t>e l’</w:t>
+            </w:r>
+            <w:r>
+              <w:rPr>
+                <w:lang w:val="fr-CH"/>
+              </w:rPr>
+              <w:t>utiliser</w:t>
+            </w:r>
+          </w:p>
+        </w:tc>
+        <w:tc>
+          <w:tcPr>
+            <w:tcW w:w="4252" w:type="dxa"/>
+          </w:tcPr>
+          <w:p>
+            <w:pPr>
+              <w:rPr>
+                <w:lang w:val="fr-CH"/>
+              </w:rPr>
+            </w:pPr>
+            <w:r>
+              <w:rPr>
+                <w:lang w:val="fr-CH"/>
+              </w:rPr>
+              <w:t xml:space="preserve">L’heure s’affiche </w:t>
+            </w:r>
+            <w:r>
+              <w:rPr>
+                <w:lang w:val="fr-CH"/>
+              </w:rPr>
+              <w:t>alors que l’utilisateur n’a entré que la date de la facture</w:t>
+            </w:r>
+          </w:p>
+          <w:p>
+            <w:pPr>
+              <w:rPr>
+                <w:lang w:val="fr-CH"/>
+              </w:rPr>
+            </w:pPr>
+          </w:p>
+          <w:p>
+            <w:pPr>
+              <w:rPr>
+                <w:lang w:val="fr-CH"/>
+              </w:rPr>
+            </w:pPr>
+            <w:r>
+              <w:rPr>
+                <w:lang w:val="fr-CH"/>
+              </w:rPr>
+              <w:t>Le calcul des moyennes est faux</w:t>
+            </w:r>
+          </w:p>
+          <w:p>
+            <w:pPr>
+              <w:rPr>
+                <w:lang w:val="fr-CH"/>
+              </w:rPr>
+            </w:pPr>
+          </w:p>
+          <w:p>
+            <w:pPr>
+              <w:rPr>
+                <w:lang w:val="fr-CH"/>
+              </w:rPr>
+            </w:pPr>
+            <w:r>
+              <w:rPr>
+                <w:lang w:val="fr-CH"/>
+              </w:rPr>
+              <w:t>Aucun message d’erreur n’apparait si le montant minimum est plus grand que le montant max</w:t>
+            </w:r>
+          </w:p>
+          <w:p>
+            <w:pPr>
+              <w:rPr>
+                <w:lang w:val="fr-CH"/>
+              </w:rPr>
+            </w:pPr>
+          </w:p>
+          <w:p>
+            <w:pPr>
+              <w:rPr>
+                <w:lang w:val="fr-CH"/>
+              </w:rPr>
+            </w:pPr>
+            <w:r>
+              <w:rPr>
+                <w:lang w:val="fr-CH"/>
+              </w:rPr>
+              <w:t xml:space="preserve">L’utilisateur a voulu chercher seulement les factures </w:t>
+            </w:r>
+            <w:r>
+              <w:rPr>
+                <w:lang w:val="fr-CH"/>
+              </w:rPr>
+              <w:t>au-dessus</w:t>
+            </w:r>
+            <w:r>
+              <w:rPr>
+                <w:lang w:val="fr-CH"/>
+              </w:rPr>
+              <w:t xml:space="preserve"> d’un certain montant mais n’a pas pu</w:t>
+            </w:r>
           </w:p>
         </w:tc>
       </w:tr>
@@ -13459,19 +13866,19 @@
         </w:tc>
         <w:tc>
           <w:tcPr>
-            <w:tcW w:w="3119" w:type="dxa"/>
-          </w:tcPr>
-          <w:p>
-            <w:pPr>
-              <w:rPr>
-                <w:lang w:val="fr-CH"/>
-              </w:rPr>
-            </w:pPr>
-          </w:p>
-        </w:tc>
-        <w:tc>
-          <w:tcPr>
-            <w:tcW w:w="3118" w:type="dxa"/>
+            <w:tcW w:w="1985" w:type="dxa"/>
+          </w:tcPr>
+          <w:p>
+            <w:pPr>
+              <w:rPr>
+                <w:lang w:val="fr-CH"/>
+              </w:rPr>
+            </w:pPr>
+          </w:p>
+        </w:tc>
+        <w:tc>
+          <w:tcPr>
+            <w:tcW w:w="4252" w:type="dxa"/>
           </w:tcPr>
           <w:p>
             <w:pPr>
@@ -13496,12 +13903,6 @@
           <w:lang w:val="fr-CH"/>
         </w:rPr>
       </w:pPr>
-      <w:r>
-        <w:rPr>
-          <w:lang w:val="fr-CH"/>
-        </w:rPr>
-        <w:br w:type="page"/>
-      </w:r>
     </w:p>
     <w:p>
       <w:pPr>
@@ -13515,14 +13916,13 @@
       <w:bookmarkStart w:id="52" w:name="_Toc25553322"/>
       <w:bookmarkStart w:id="53" w:name="_Toc71691026"/>
       <w:bookmarkStart w:id="54" w:name="_Toc499021845"/>
-      <w:bookmarkStart w:id="55" w:name="_Toc135642986"/>
+      <w:bookmarkStart w:id="55" w:name="_Toc135750022"/>
       <w:r>
         <w:rPr>
           <w:i w:val="0"/>
           <w:iCs/>
           <w:lang w:val="fr-CH"/>
         </w:rPr>
-        <w:lastRenderedPageBreak/>
         <w:t>Problèmes</w:t>
       </w:r>
       <w:r>
@@ -13720,7 +14120,7 @@
       <w:bookmarkStart w:id="57" w:name="_Toc25553326"/>
       <w:bookmarkStart w:id="58" w:name="_Toc71691029"/>
       <w:bookmarkStart w:id="59" w:name="_Toc499021846"/>
-      <w:bookmarkStart w:id="60" w:name="_Toc135642987"/>
+      <w:bookmarkStart w:id="60" w:name="_Toc135750023"/>
       <w:r>
         <w:rPr>
           <w:i w:val="0"/>
@@ -13962,11 +14362,12 @@
       <w:bookmarkStart w:id="61" w:name="_Toc25553328"/>
       <w:bookmarkStart w:id="62" w:name="_Toc71703263"/>
       <w:bookmarkStart w:id="63" w:name="_Toc499021847"/>
-      <w:bookmarkStart w:id="64" w:name="_Toc135642988"/>
-      <w:r>
-        <w:rPr>
-          <w:lang w:val="fr-CH"/>
-        </w:rPr>
+      <w:bookmarkStart w:id="64" w:name="_Toc135750024"/>
+      <w:r>
+        <w:rPr>
+          <w:lang w:val="fr-CH"/>
+        </w:rPr>
+        <w:lastRenderedPageBreak/>
         <w:t>C</w:t>
       </w:r>
       <w:bookmarkEnd w:id="61"/>
@@ -13987,7 +14388,7 @@
           <w:lang w:val="fr-CH"/>
         </w:rPr>
       </w:pPr>
-      <w:bookmarkStart w:id="65" w:name="_Toc135642989"/>
+      <w:bookmarkStart w:id="65" w:name="_Toc135750025"/>
       <w:r>
         <w:rPr>
           <w:lang w:val="fr-CH"/>
@@ -14010,18 +14411,20 @@
           <w:lang w:val="fr-CH"/>
         </w:rPr>
       </w:pPr>
-      <w:r>
-        <w:rPr>
-          <w:lang w:val="fr-CH"/>
-        </w:rPr>
-        <w:t>Résumé du rapport</w:t>
-      </w:r>
-      <w:r>
-        <w:rPr>
-          <w:lang w:val="fr-CH"/>
-        </w:rPr>
-        <w:t xml:space="preserve"> et appréciation personnelle</w:t>
-      </w:r>
+      <w:bookmarkStart w:id="66" w:name="_Toc135750026"/>
+      <w:r>
+        <w:rPr>
+          <w:lang w:val="fr-CH"/>
+        </w:rPr>
+        <w:t>A</w:t>
+      </w:r>
+      <w:r>
+        <w:rPr>
+          <w:lang w:val="fr-CH"/>
+        </w:rPr>
+        <w:t>ppréciation personnelle</w:t>
+      </w:r>
+      <w:bookmarkEnd w:id="66"/>
     </w:p>
     <w:p>
       <w:pPr>
@@ -14037,14 +14440,14 @@
           <w:lang w:val="fr-CH"/>
         </w:rPr>
       </w:pPr>
-      <w:bookmarkStart w:id="66" w:name="_Toc135642991"/>
+      <w:bookmarkStart w:id="67" w:name="_Toc135750027"/>
       <w:r>
         <w:rPr>
           <w:lang w:val="fr-CH"/>
         </w:rPr>
         <w:t>Difficultés rencontrées</w:t>
       </w:r>
-      <w:bookmarkEnd w:id="66"/>
+      <w:bookmarkEnd w:id="67"/>
     </w:p>
     <w:p>
       <w:pPr>
@@ -14060,146 +14463,93 @@
           <w:lang w:val="fr-CH"/>
         </w:rPr>
       </w:pPr>
-      <w:bookmarkStart w:id="67" w:name="_Toc135642992"/>
+      <w:bookmarkStart w:id="68" w:name="_Toc135750028"/>
       <w:r>
         <w:rPr>
           <w:lang w:val="fr-CH"/>
         </w:rPr>
         <w:t>Améliorations possibles</w:t>
       </w:r>
-      <w:bookmarkEnd w:id="67"/>
-    </w:p>
-    <w:p>
-      <w:pPr>
-        <w:rPr>
-          <w:lang w:val="fr-CH"/>
-        </w:rPr>
-      </w:pPr>
-    </w:p>
-    <w:p>
-      <w:pPr>
-        <w:pStyle w:val="Retraitnormal1"/>
+      <w:bookmarkEnd w:id="68"/>
+    </w:p>
+    <w:p>
+      <w:pPr>
+        <w:pStyle w:val="Paragraphedeliste"/>
         <w:numPr>
           <w:ilvl w:val="0"/>
-          <w:numId w:val="0"/>
+          <w:numId w:val="22"/>
         </w:numPr>
-        <w:ind w:left="357"/>
-        <w:rPr>
-          <w:rFonts w:ascii="Arial" w:hAnsi="Arial" w:cs="Arial"/>
-          <w:i/>
-          <w:sz w:val="24"/>
-          <w:lang w:val="fr-CH"/>
-        </w:rPr>
-      </w:pPr>
-      <w:r>
-        <w:rPr>
-          <w:rFonts w:ascii="Arial" w:hAnsi="Arial" w:cs="Arial"/>
-          <w:i/>
-          <w:sz w:val="24"/>
-          <w:lang w:val="fr-CH"/>
-        </w:rPr>
-        <w:t xml:space="preserve">Développez en tous cas les points </w:t>
-      </w:r>
-      <w:r>
-        <w:rPr>
-          <w:rFonts w:ascii="Arial" w:hAnsi="Arial" w:cs="Arial"/>
-          <w:i/>
-          <w:sz w:val="24"/>
-          <w:lang w:val="fr-CH"/>
-        </w:rPr>
-        <w:t>suivants :</w:t>
-      </w:r>
-    </w:p>
-    <w:p>
-      <w:pPr>
-        <w:rPr>
-          <w:lang w:val="fr-CH"/>
-        </w:rPr>
-      </w:pPr>
-    </w:p>
-    <w:p>
-      <w:pPr>
+        <w:rPr>
+          <w:lang w:val="fr-CH"/>
+        </w:rPr>
+      </w:pPr>
+      <w:r>
+        <w:rPr>
+          <w:lang w:val="fr-CH"/>
+        </w:rPr>
+        <w:t>Corriger les problèmes restants</w:t>
+      </w:r>
+    </w:p>
+    <w:p>
+      <w:pPr>
+        <w:pStyle w:val="Paragraphedeliste"/>
         <w:numPr>
           <w:ilvl w:val="0"/>
-          <w:numId w:val="3"/>
+          <w:numId w:val="22"/>
         </w:numPr>
         <w:rPr>
-          <w:rFonts w:cs="Arial"/>
-          <w:i/>
-          <w:lang w:val="fr-CH"/>
-        </w:rPr>
-      </w:pPr>
-      <w:r>
-        <w:rPr>
-          <w:rFonts w:cs="Arial"/>
-          <w:i/>
-          <w:lang w:val="fr-CH"/>
-        </w:rPr>
-        <w:t>Objectifs atteints / non-atteints</w:t>
-      </w:r>
-    </w:p>
-    <w:p>
-      <w:pPr>
+          <w:lang w:val="fr-CH"/>
+        </w:rPr>
+      </w:pPr>
+      <w:r>
+        <w:rPr>
+          <w:lang w:val="fr-CH"/>
+        </w:rPr>
+        <w:t>Migrer la base de données vers un vrai serveur</w:t>
+      </w:r>
+      <w:r>
+        <w:rPr>
+          <w:lang w:val="fr-CH"/>
+        </w:rPr>
+        <w:t xml:space="preserve"> appartenant à l’entreprise/école</w:t>
+      </w:r>
+    </w:p>
+    <w:p>
+      <w:pPr>
+        <w:pStyle w:val="Paragraphedeliste"/>
         <w:numPr>
           <w:ilvl w:val="0"/>
-          <w:numId w:val="3"/>
+          <w:numId w:val="22"/>
         </w:numPr>
         <w:rPr>
-          <w:rFonts w:cs="Arial"/>
-          <w:i/>
-          <w:lang w:val="fr-CH"/>
-        </w:rPr>
-      </w:pPr>
-      <w:r>
-        <w:rPr>
-          <w:rFonts w:cs="Arial"/>
-          <w:i/>
-          <w:lang w:val="fr-CH"/>
-        </w:rPr>
-        <w:t>Points positifs / négatifs</w:t>
-      </w:r>
-    </w:p>
-    <w:p>
-      <w:pPr>
-        <w:numPr>
-          <w:ilvl w:val="0"/>
-          <w:numId w:val="3"/>
-        </w:numPr>
-        <w:rPr>
-          <w:rFonts w:cs="Arial"/>
-          <w:i/>
-          <w:lang w:val="fr-CH"/>
-        </w:rPr>
-      </w:pPr>
-      <w:r>
-        <w:rPr>
-          <w:rFonts w:cs="Arial"/>
-          <w:i/>
-          <w:lang w:val="fr-CH"/>
-        </w:rPr>
-        <w:t>Difficultés particulières</w:t>
-      </w:r>
-    </w:p>
-    <w:p>
-      <w:pPr>
-        <w:numPr>
-          <w:ilvl w:val="0"/>
-          <w:numId w:val="3"/>
-        </w:numPr>
-        <w:rPr>
-          <w:rFonts w:cs="Arial"/>
-          <w:i/>
-          <w:lang w:val="fr-CH"/>
-        </w:rPr>
-      </w:pPr>
-      <w:r>
-        <w:rPr>
-          <w:rFonts w:cs="Arial"/>
-          <w:i/>
-          <w:lang w:val="fr-CH"/>
-        </w:rPr>
-        <w:t>Suites possibles pour le projet (évolutions &amp; améliorations)</w:t>
-      </w:r>
+          <w:lang w:val="fr-CH"/>
+        </w:rPr>
+      </w:pPr>
+      <w:r>
+        <w:rPr>
+          <w:lang w:val="fr-CH"/>
+        </w:rPr>
+        <w:t xml:space="preserve">Connecter </w:t>
+      </w:r>
+      <w:r>
+        <w:rPr>
+          <w:lang w:val="fr-CH"/>
+        </w:rPr>
+        <w:t>l’application avec l’AD de l’entreprise/école afin que les utilisateurs puissent se connecter avec leur profil</w:t>
+      </w:r>
+      <w:r>
+        <w:rPr>
+          <w:lang w:val="fr-CH"/>
+        </w:rPr>
+        <w:t>, ou les connecter automatiquement à l’application en utilisant leur profil (SSO)</w:t>
+      </w:r>
+    </w:p>
+    <w:p>
+      <w:pPr>
+        <w:rPr>
+          <w:lang w:val="fr-CH"/>
+        </w:rPr>
+      </w:pPr>
     </w:p>
     <w:p>
       <w:pPr>
@@ -14213,7 +14563,7 @@
           <w:szCs w:val="14"/>
           <w:lang w:val="fr-CH"/>
         </w:rPr>
-        <w:br w:type="page"/>
+        <w:t xml:space="preserve"> </w:t>
       </w:r>
     </w:p>
     <w:p>
@@ -14226,25 +14576,24 @@
           <w:lang w:val="fr-CH"/>
         </w:rPr>
       </w:pPr>
-      <w:bookmarkStart w:id="68" w:name="_Toc71703264"/>
-      <w:bookmarkStart w:id="69" w:name="_Toc499021848"/>
-      <w:bookmarkStart w:id="70" w:name="_Toc135642993"/>
-      <w:r>
-        <w:rPr>
-          <w:lang w:val="fr-CH"/>
-        </w:rPr>
-        <w:lastRenderedPageBreak/>
+      <w:bookmarkStart w:id="69" w:name="_Toc71703264"/>
+      <w:bookmarkStart w:id="70" w:name="_Toc499021848"/>
+      <w:bookmarkStart w:id="71" w:name="_Toc135750029"/>
+      <w:r>
+        <w:rPr>
+          <w:lang w:val="fr-CH"/>
+        </w:rPr>
         <w:t>A</w:t>
       </w:r>
-      <w:bookmarkEnd w:id="68"/>
+      <w:bookmarkEnd w:id="69"/>
       <w:r>
         <w:rPr>
           <w:lang w:val="fr-CH"/>
         </w:rPr>
         <w:t>nnexes</w:t>
       </w:r>
-      <w:bookmarkEnd w:id="69"/>
       <w:bookmarkEnd w:id="70"/>
+      <w:bookmarkEnd w:id="71"/>
     </w:p>
     <w:p>
       <w:pPr>
@@ -14262,8 +14611,8 @@
           <w:lang w:val="fr-CH"/>
         </w:rPr>
       </w:pPr>
-      <w:bookmarkStart w:id="71" w:name="_Toc499021849"/>
-      <w:bookmarkStart w:id="72" w:name="_Toc135642994"/>
+      <w:bookmarkStart w:id="72" w:name="_Toc499021849"/>
+      <w:bookmarkStart w:id="73" w:name="_Toc135750030"/>
       <w:r>
         <w:rPr>
           <w:i w:val="0"/>
@@ -14272,8 +14621,8 @@
         </w:rPr>
         <w:t>Résumé du rapport du TPI / version succincte de la documentation</w:t>
       </w:r>
-      <w:bookmarkEnd w:id="71"/>
       <w:bookmarkEnd w:id="72"/>
+      <w:bookmarkEnd w:id="73"/>
     </w:p>
     <w:p>
       <w:pPr>
@@ -14291,9 +14640,9 @@
           <w:lang w:val="fr-CH"/>
         </w:rPr>
       </w:pPr>
-      <w:bookmarkStart w:id="73" w:name="_Toc71703265"/>
-      <w:bookmarkStart w:id="74" w:name="_Toc499021850"/>
-      <w:bookmarkStart w:id="75" w:name="_Toc135642995"/>
+      <w:bookmarkStart w:id="74" w:name="_Toc71703265"/>
+      <w:bookmarkStart w:id="75" w:name="_Toc499021850"/>
+      <w:bookmarkStart w:id="76" w:name="_Toc135750031"/>
       <w:r>
         <w:rPr>
           <w:i w:val="0"/>
@@ -14302,9 +14651,9 @@
         </w:rPr>
         <w:t>Sources – Bibliographie</w:t>
       </w:r>
-      <w:bookmarkEnd w:id="73"/>
       <w:bookmarkEnd w:id="74"/>
       <w:bookmarkEnd w:id="75"/>
+      <w:bookmarkEnd w:id="76"/>
     </w:p>
     <w:p>
       <w:pPr>
@@ -14509,6 +14858,9 @@
           <w:numId w:val="20"/>
         </w:numPr>
         <w:rPr>
+          <w:rStyle w:val="Lienhypertexte"/>
+          <w:color w:val="auto"/>
+          <w:u w:val="none"/>
           <w:lang w:val="fr-CH"/>
         </w:rPr>
       </w:pPr>
@@ -14524,6 +14876,60 @@
     </w:p>
     <w:p>
       <w:pPr>
+        <w:pStyle w:val="Paragraphedeliste"/>
+        <w:numPr>
+          <w:ilvl w:val="0"/>
+          <w:numId w:val="20"/>
+        </w:numPr>
+        <w:rPr>
+          <w:lang w:val="fr-CH"/>
+        </w:rPr>
+      </w:pPr>
+      <w:hyperlink r:id="rId40" w:history="1">
+        <w:r>
+          <w:rPr>
+            <w:rStyle w:val="Lienhypertexte"/>
+            <w:lang w:val="fr-CH"/>
+          </w:rPr>
+          <w:t>https://stackoverflow.com/questions/34277545/bind-a-list-of-objects-to-chart</w:t>
+        </w:r>
+      </w:hyperlink>
+    </w:p>
+    <w:p>
+      <w:pPr>
+        <w:pStyle w:val="Paragraphedeliste"/>
+        <w:numPr>
+          <w:ilvl w:val="0"/>
+          <w:numId w:val="20"/>
+        </w:numPr>
+        <w:rPr>
+          <w:lang w:val="fr-CH"/>
+        </w:rPr>
+      </w:pPr>
+      <w:hyperlink r:id="rId41" w:history="1">
+        <w:r>
+          <w:rPr>
+            <w:rStyle w:val="Lienhypertexte"/>
+            <w:lang w:val="fr-CH"/>
+          </w:rPr>
+          <w:t>https://stackoverflow.com/questions/737151/how-to-get-the-list-of-properties-of-a-class</w:t>
+        </w:r>
+      </w:hyperlink>
+    </w:p>
+    <w:p>
+      <w:pPr>
+        <w:pStyle w:val="Paragraphedeliste"/>
+        <w:numPr>
+          <w:ilvl w:val="0"/>
+          <w:numId w:val="20"/>
+        </w:numPr>
+        <w:rPr>
+          <w:lang w:val="fr-CH"/>
+        </w:rPr>
+      </w:pPr>
+    </w:p>
+    <w:p>
+      <w:pPr>
         <w:rPr>
           <w:lang w:val="fr-CH"/>
         </w:rPr>
@@ -14538,10 +14944,10 @@
           <w:lang w:val="fr-CH"/>
         </w:rPr>
       </w:pPr>
-      <w:bookmarkStart w:id="76" w:name="_Toc25553330"/>
-      <w:bookmarkStart w:id="77" w:name="_Toc71703266"/>
-      <w:bookmarkStart w:id="78" w:name="_Toc499021851"/>
-      <w:bookmarkStart w:id="79" w:name="_Toc135642996"/>
+      <w:bookmarkStart w:id="77" w:name="_Toc25553330"/>
+      <w:bookmarkStart w:id="78" w:name="_Toc71703266"/>
+      <w:bookmarkStart w:id="79" w:name="_Toc499021851"/>
+      <w:bookmarkStart w:id="80" w:name="_Toc135750032"/>
       <w:r>
         <w:rPr>
           <w:i w:val="0"/>
@@ -14550,8 +14956,8 @@
         </w:rPr>
         <w:t xml:space="preserve">Journal de </w:t>
       </w:r>
-      <w:bookmarkEnd w:id="76"/>
       <w:bookmarkEnd w:id="77"/>
+      <w:bookmarkEnd w:id="78"/>
       <w:r>
         <w:rPr>
           <w:i w:val="0"/>
@@ -14560,9 +14966,9 @@
         </w:rPr>
         <w:t>travail</w:t>
       </w:r>
-      <w:bookmarkStart w:id="80" w:name="_Toc25553331"/>
-      <w:bookmarkEnd w:id="78"/>
+      <w:bookmarkStart w:id="81" w:name="_Toc25553331"/>
       <w:bookmarkEnd w:id="79"/>
+      <w:bookmarkEnd w:id="80"/>
     </w:p>
     <w:p>
       <w:pPr>
@@ -14580,9 +14986,9 @@
           <w:lang w:val="fr-CH"/>
         </w:rPr>
       </w:pPr>
-      <w:bookmarkStart w:id="81" w:name="_Toc71703267"/>
-      <w:bookmarkStart w:id="82" w:name="_Toc499021852"/>
-      <w:bookmarkStart w:id="83" w:name="_Toc135642997"/>
+      <w:bookmarkStart w:id="82" w:name="_Toc71703267"/>
+      <w:bookmarkStart w:id="83" w:name="_Toc499021852"/>
+      <w:bookmarkStart w:id="84" w:name="_Toc135750033"/>
       <w:r>
         <w:rPr>
           <w:i w:val="0"/>
@@ -14591,10 +14997,10 @@
         </w:rPr>
         <w:t>Manuel d'Installation</w:t>
       </w:r>
-      <w:bookmarkEnd w:id="80"/>
       <w:bookmarkEnd w:id="81"/>
       <w:bookmarkEnd w:id="82"/>
       <w:bookmarkEnd w:id="83"/>
+      <w:bookmarkEnd w:id="84"/>
     </w:p>
     <w:p>
       <w:pPr>
@@ -14612,10 +15018,10 @@
           <w:lang w:val="fr-CH"/>
         </w:rPr>
       </w:pPr>
-      <w:bookmarkStart w:id="84" w:name="_Toc25553332"/>
-      <w:bookmarkStart w:id="85" w:name="_Toc71703268"/>
-      <w:bookmarkStart w:id="86" w:name="_Toc499021853"/>
-      <w:bookmarkStart w:id="87" w:name="_Toc135642998"/>
+      <w:bookmarkStart w:id="85" w:name="_Toc25553332"/>
+      <w:bookmarkStart w:id="86" w:name="_Toc71703268"/>
+      <w:bookmarkStart w:id="87" w:name="_Toc499021853"/>
+      <w:bookmarkStart w:id="88" w:name="_Toc135750034"/>
       <w:r>
         <w:rPr>
           <w:i w:val="0"/>
@@ -14624,10 +15030,10 @@
         </w:rPr>
         <w:t>Manuel d'Utilisation</w:t>
       </w:r>
-      <w:bookmarkEnd w:id="84"/>
       <w:bookmarkEnd w:id="85"/>
       <w:bookmarkEnd w:id="86"/>
       <w:bookmarkEnd w:id="87"/>
+      <w:bookmarkEnd w:id="88"/>
     </w:p>
     <w:p>
       <w:pPr>
@@ -14645,10 +15051,10 @@
           <w:lang w:val="fr-CH"/>
         </w:rPr>
       </w:pPr>
-      <w:bookmarkStart w:id="88" w:name="_Toc71703270"/>
-      <w:bookmarkStart w:id="89" w:name="_Toc499021854"/>
-      <w:bookmarkStart w:id="90" w:name="_Toc135642999"/>
+      <w:bookmarkStart w:id="89" w:name="_Toc71703270"/>
+      <w:bookmarkStart w:id="90" w:name="_Toc499021854"/>
       <w:bookmarkStart w:id="91" w:name="_Toc25553334"/>
+      <w:bookmarkStart w:id="92" w:name="_Toc135750035"/>
       <w:r>
         <w:rPr>
           <w:i w:val="0"/>
@@ -14665,9 +15071,9 @@
         </w:rPr>
         <w:t>rchives du projet</w:t>
       </w:r>
-      <w:bookmarkEnd w:id="88"/>
       <w:bookmarkEnd w:id="89"/>
       <w:bookmarkEnd w:id="90"/>
+      <w:bookmarkEnd w:id="92"/>
       <w:r>
         <w:rPr>
           <w:i w:val="0"/>
@@ -14724,8 +15130,8 @@
       </w:pPr>
     </w:p>
     <w:sectPr>
-      <w:headerReference w:type="default" r:id="rId40"/>
-      <w:footerReference w:type="default" r:id="rId41"/>
+      <w:headerReference w:type="default" r:id="rId42"/>
+      <w:footerReference w:type="default" r:id="rId43"/>
       <w:pgSz w:w="11906" w:h="16838" w:code="9"/>
       <w:pgMar w:top="1418" w:right="1418" w:bottom="1418" w:left="1418" w:header="720" w:footer="720" w:gutter="0"/>
       <w:pgNumType w:start="0"/>
@@ -14990,6 +15396,119 @@
 <file path=word/numbering.xml><?xml version="1.0" encoding="utf-8"?>
 <w:numbering xmlns:wpc="http://schemas.microsoft.com/office/word/2010/wordprocessingCanvas" xmlns:cx="http://schemas.microsoft.com/office/drawing/2014/chartex" xmlns:cx1="http://schemas.microsoft.com/office/drawing/2015/9/8/chartex" xmlns:cx2="http://schemas.microsoft.com/office/drawing/2015/10/21/chartex" xmlns:cx3="http://schemas.microsoft.com/office/drawing/2016/5/9/chartex" xmlns:cx4="http://schemas.microsoft.com/office/drawing/2016/5/10/chartex" xmlns:cx5="http://schemas.microsoft.com/office/drawing/2016/5/11/chartex" xmlns:cx6="http://schemas.microsoft.com/office/drawing/2016/5/12/chartex" xmlns:cx7="http://schemas.microsoft.com/office/drawing/2016/5/13/chartex" xmlns:cx8="http://schemas.microsoft.com/office/drawing/2016/5/14/chartex" xmlns:mc="http://schemas.openxmlformats.org/markup-compatibility/2006" xmlns:aink="http://schemas.microsoft.com/office/drawing/2016/ink" xmlns:am3d="http://schemas.microsoft.com/office/drawing/2017/model3d" xmlns:o="urn:schemas-microsoft-com:office:office" xmlns:r="http://schemas.openxmlformats.org/officeDocument/2006/relationships" xmlns:m="http://schemas.openxmlformats.org/officeDocument/2006/math" xmlns:v="urn:schemas-microsoft-com:vml" xmlns:wp14="http://schemas.microsoft.com/office/word/2010/wordprocessingDrawing" xmlns:wp="http://schemas.openxmlformats.org/drawingml/2006/wordprocessingDrawing" xmlns:w10="urn:schemas-microsoft-com:office:word" xmlns:w="http://schemas.openxmlformats.org/wordprocessingml/2006/main" xmlns:w14="http://schemas.microsoft.com/office/word/2010/wordml" xmlns:w15="http://schemas.microsoft.com/office/word/2012/wordml" xmlns:w16cex="http://schemas.microsoft.com/office/word/2018/wordml/cex" xmlns:w16cid="http://schemas.microsoft.com/office/word/2016/wordml/cid" xmlns:w16="http://schemas.microsoft.com/office/word/2018/wordml" xmlns:w16sdtdh="http://schemas.microsoft.com/office/word/2020/wordml/sdtdatahash" xmlns:w16se="http://schemas.microsoft.com/office/word/2015/wordml/symex" xmlns:wpg="http://schemas.microsoft.com/office/word/2010/wordprocessingGroup" xmlns:wpi="http://schemas.microsoft.com/office/word/2010/wordprocessingInk" xmlns:wne="http://schemas.microsoft.com/office/word/2006/wordml" xmlns:wps="http://schemas.microsoft.com/office/word/2010/wordprocessingShape" mc:Ignorable="w14 w15 w16se w16cid w16 w16cex w16sdtdh wp14">
   <w:abstractNum w:abstractNumId="0" w15:restartNumberingAfterBreak="0">
+    <w:nsid w:val="03F031F3"/>
+    <w:multiLevelType w:val="hybridMultilevel"/>
+    <w:tmpl w:val="DE6C8F30"/>
+    <w:lvl w:ilvl="0" w:tplc="100C0001">
+      <w:start w:val="1"/>
+      <w:numFmt w:val="bullet"/>
+      <w:lvlText w:val=""/>
+      <w:lvlJc w:val="left"/>
+      <w:pPr>
+        <w:ind w:left="720" w:hanging="360"/>
+      </w:pPr>
+      <w:rPr>
+        <w:rFonts w:ascii="Symbol" w:hAnsi="Symbol" w:hint="default"/>
+      </w:rPr>
+    </w:lvl>
+    <w:lvl w:ilvl="1" w:tplc="100C0003" w:tentative="1">
+      <w:start w:val="1"/>
+      <w:numFmt w:val="bullet"/>
+      <w:lvlText w:val="o"/>
+      <w:lvlJc w:val="left"/>
+      <w:pPr>
+        <w:ind w:left="1440" w:hanging="360"/>
+      </w:pPr>
+      <w:rPr>
+        <w:rFonts w:ascii="Courier New" w:hAnsi="Courier New" w:cs="Courier New" w:hint="default"/>
+      </w:rPr>
+    </w:lvl>
+    <w:lvl w:ilvl="2" w:tplc="100C0005" w:tentative="1">
+      <w:start w:val="1"/>
+      <w:numFmt w:val="bullet"/>
+      <w:lvlText w:val=""/>
+      <w:lvlJc w:val="left"/>
+      <w:pPr>
+        <w:ind w:left="2160" w:hanging="360"/>
+      </w:pPr>
+      <w:rPr>
+        <w:rFonts w:ascii="Wingdings" w:hAnsi="Wingdings" w:hint="default"/>
+      </w:rPr>
+    </w:lvl>
+    <w:lvl w:ilvl="3" w:tplc="100C0001" w:tentative="1">
+      <w:start w:val="1"/>
+      <w:numFmt w:val="bullet"/>
+      <w:lvlText w:val=""/>
+      <w:lvlJc w:val="left"/>
+      <w:pPr>
+        <w:ind w:left="2880" w:hanging="360"/>
+      </w:pPr>
+      <w:rPr>
+        <w:rFonts w:ascii="Symbol" w:hAnsi="Symbol" w:hint="default"/>
+      </w:rPr>
+    </w:lvl>
+    <w:lvl w:ilvl="4" w:tplc="100C0003" w:tentative="1">
+      <w:start w:val="1"/>
+      <w:numFmt w:val="bullet"/>
+      <w:lvlText w:val="o"/>
+      <w:lvlJc w:val="left"/>
+      <w:pPr>
+        <w:ind w:left="3600" w:hanging="360"/>
+      </w:pPr>
+      <w:rPr>
+        <w:rFonts w:ascii="Courier New" w:hAnsi="Courier New" w:cs="Courier New" w:hint="default"/>
+      </w:rPr>
+    </w:lvl>
+    <w:lvl w:ilvl="5" w:tplc="100C0005" w:tentative="1">
+      <w:start w:val="1"/>
+      <w:numFmt w:val="bullet"/>
+      <w:lvlText w:val=""/>
+      <w:lvlJc w:val="left"/>
+      <w:pPr>
+        <w:ind w:left="4320" w:hanging="360"/>
+      </w:pPr>
+      <w:rPr>
+        <w:rFonts w:ascii="Wingdings" w:hAnsi="Wingdings" w:hint="default"/>
+      </w:rPr>
+    </w:lvl>
+    <w:lvl w:ilvl="6" w:tplc="100C0001" w:tentative="1">
+      <w:start w:val="1"/>
+      <w:numFmt w:val="bullet"/>
+      <w:lvlText w:val=""/>
+      <w:lvlJc w:val="left"/>
+      <w:pPr>
+        <w:ind w:left="5040" w:hanging="360"/>
+      </w:pPr>
+      <w:rPr>
+        <w:rFonts w:ascii="Symbol" w:hAnsi="Symbol" w:hint="default"/>
+      </w:rPr>
+    </w:lvl>
+    <w:lvl w:ilvl="7" w:tplc="100C0003" w:tentative="1">
+      <w:start w:val="1"/>
+      <w:numFmt w:val="bullet"/>
+      <w:lvlText w:val="o"/>
+      <w:lvlJc w:val="left"/>
+      <w:pPr>
+        <w:ind w:left="5760" w:hanging="360"/>
+      </w:pPr>
+      <w:rPr>
+        <w:rFonts w:ascii="Courier New" w:hAnsi="Courier New" w:cs="Courier New" w:hint="default"/>
+      </w:rPr>
+    </w:lvl>
+    <w:lvl w:ilvl="8" w:tplc="100C0005" w:tentative="1">
+      <w:start w:val="1"/>
+      <w:numFmt w:val="bullet"/>
+      <w:lvlText w:val=""/>
+      <w:lvlJc w:val="left"/>
+      <w:pPr>
+        <w:ind w:left="6480" w:hanging="360"/>
+      </w:pPr>
+      <w:rPr>
+        <w:rFonts w:ascii="Wingdings" w:hAnsi="Wingdings" w:hint="default"/>
+      </w:rPr>
+    </w:lvl>
+  </w:abstractNum>
+  <w:abstractNum w:abstractNumId="1" w15:restartNumberingAfterBreak="0">
     <w:nsid w:val="0A7C7405"/>
     <w:multiLevelType w:val="singleLevel"/>
     <w:tmpl w:val="92869324"/>
@@ -15010,7 +15529,7 @@
       </w:rPr>
     </w:lvl>
   </w:abstractNum>
-  <w:abstractNum w:abstractNumId="1" w15:restartNumberingAfterBreak="0">
+  <w:abstractNum w:abstractNumId="2" w15:restartNumberingAfterBreak="0">
     <w:nsid w:val="0BCF33C8"/>
     <w:multiLevelType w:val="hybridMultilevel"/>
     <w:tmpl w:val="6B8EAE46"/>
@@ -15123,7 +15642,7 @@
       </w:rPr>
     </w:lvl>
   </w:abstractNum>
-  <w:abstractNum w:abstractNumId="2" w15:restartNumberingAfterBreak="0">
+  <w:abstractNum w:abstractNumId="3" w15:restartNumberingAfterBreak="0">
     <w:nsid w:val="11406725"/>
     <w:multiLevelType w:val="hybridMultilevel"/>
     <w:tmpl w:val="A164F9E2"/>
@@ -15236,7 +15755,7 @@
       </w:rPr>
     </w:lvl>
   </w:abstractNum>
-  <w:abstractNum w:abstractNumId="3" w15:restartNumberingAfterBreak="0">
+  <w:abstractNum w:abstractNumId="4" w15:restartNumberingAfterBreak="0">
     <w:nsid w:val="16794E2B"/>
     <w:multiLevelType w:val="hybridMultilevel"/>
     <w:tmpl w:val="641AD2C2"/>
@@ -15376,7 +15895,7 @@
       </w:rPr>
     </w:lvl>
   </w:abstractNum>
-  <w:abstractNum w:abstractNumId="4" w15:restartNumberingAfterBreak="0">
+  <w:abstractNum w:abstractNumId="5" w15:restartNumberingAfterBreak="0">
     <w:nsid w:val="19FF01AE"/>
     <w:multiLevelType w:val="hybridMultilevel"/>
     <w:tmpl w:val="EC6A3956"/>
@@ -15516,7 +16035,7 @@
       </w:rPr>
     </w:lvl>
   </w:abstractNum>
-  <w:abstractNum w:abstractNumId="5" w15:restartNumberingAfterBreak="0">
+  <w:abstractNum w:abstractNumId="6" w15:restartNumberingAfterBreak="0">
     <w:nsid w:val="1E20676B"/>
     <w:multiLevelType w:val="hybridMultilevel"/>
     <w:tmpl w:val="FE28E508"/>
@@ -15628,7 +16147,7 @@
       </w:rPr>
     </w:lvl>
   </w:abstractNum>
-  <w:abstractNum w:abstractNumId="6" w15:restartNumberingAfterBreak="0">
+  <w:abstractNum w:abstractNumId="7" w15:restartNumberingAfterBreak="0">
     <w:nsid w:val="27A404D8"/>
     <w:multiLevelType w:val="hybridMultilevel"/>
     <w:tmpl w:val="E4483B56"/>
@@ -15768,7 +16287,7 @@
       </w:rPr>
     </w:lvl>
   </w:abstractNum>
-  <w:abstractNum w:abstractNumId="7" w15:restartNumberingAfterBreak="0">
+  <w:abstractNum w:abstractNumId="8" w15:restartNumberingAfterBreak="0">
     <w:nsid w:val="3C84521E"/>
     <w:multiLevelType w:val="hybridMultilevel"/>
     <w:tmpl w:val="FF284C74"/>
@@ -15881,7 +16400,7 @@
       </w:rPr>
     </w:lvl>
   </w:abstractNum>
-  <w:abstractNum w:abstractNumId="8" w15:restartNumberingAfterBreak="0">
+  <w:abstractNum w:abstractNumId="9" w15:restartNumberingAfterBreak="0">
     <w:nsid w:val="4019356C"/>
     <w:multiLevelType w:val="hybridMultilevel"/>
     <w:tmpl w:val="DE389BA2"/>
@@ -15994,7 +16513,7 @@
       </w:rPr>
     </w:lvl>
   </w:abstractNum>
-  <w:abstractNum w:abstractNumId="9" w15:restartNumberingAfterBreak="0">
+  <w:abstractNum w:abstractNumId="10" w15:restartNumberingAfterBreak="0">
     <w:nsid w:val="408C02FF"/>
     <w:multiLevelType w:val="hybridMultilevel"/>
     <w:tmpl w:val="1C925AC4"/>
@@ -16131,7 +16650,7 @@
       </w:rPr>
     </w:lvl>
   </w:abstractNum>
-  <w:abstractNum w:abstractNumId="10" w15:restartNumberingAfterBreak="0">
+  <w:abstractNum w:abstractNumId="11" w15:restartNumberingAfterBreak="0">
     <w:nsid w:val="42F31DAB"/>
     <w:multiLevelType w:val="hybridMultilevel"/>
     <w:tmpl w:val="A46C5D1C"/>
@@ -16271,7 +16790,7 @@
       </w:rPr>
     </w:lvl>
   </w:abstractNum>
-  <w:abstractNum w:abstractNumId="11" w15:restartNumberingAfterBreak="0">
+  <w:abstractNum w:abstractNumId="12" w15:restartNumberingAfterBreak="0">
     <w:nsid w:val="49906990"/>
     <w:multiLevelType w:val="hybridMultilevel"/>
     <w:tmpl w:val="F0688F2E"/>
@@ -16384,7 +16903,7 @@
       </w:rPr>
     </w:lvl>
   </w:abstractNum>
-  <w:abstractNum w:abstractNumId="12" w15:restartNumberingAfterBreak="0">
+  <w:abstractNum w:abstractNumId="13" w15:restartNumberingAfterBreak="0">
     <w:nsid w:val="5082572C"/>
     <w:multiLevelType w:val="hybridMultilevel"/>
     <w:tmpl w:val="ED4ACFA4"/>
@@ -16524,7 +17043,7 @@
       </w:rPr>
     </w:lvl>
   </w:abstractNum>
-  <w:abstractNum w:abstractNumId="13" w15:restartNumberingAfterBreak="0">
+  <w:abstractNum w:abstractNumId="14" w15:restartNumberingAfterBreak="0">
     <w:nsid w:val="52B247CA"/>
     <w:multiLevelType w:val="hybridMultilevel"/>
     <w:tmpl w:val="B7D4D45A"/>
@@ -16664,7 +17183,7 @@
       </w:rPr>
     </w:lvl>
   </w:abstractNum>
-  <w:abstractNum w:abstractNumId="14" w15:restartNumberingAfterBreak="0">
+  <w:abstractNum w:abstractNumId="15" w15:restartNumberingAfterBreak="0">
     <w:nsid w:val="594C1361"/>
     <w:multiLevelType w:val="hybridMultilevel"/>
     <w:tmpl w:val="5C243628"/>
@@ -16804,7 +17323,7 @@
       </w:rPr>
     </w:lvl>
   </w:abstractNum>
-  <w:abstractNum w:abstractNumId="15" w15:restartNumberingAfterBreak="0">
+  <w:abstractNum w:abstractNumId="16" w15:restartNumberingAfterBreak="0">
     <w:nsid w:val="67700F6F"/>
     <w:multiLevelType w:val="hybridMultilevel"/>
     <w:tmpl w:val="AB50BBBA"/>
@@ -16890,7 +17409,7 @@
       </w:pPr>
     </w:lvl>
   </w:abstractNum>
-  <w:abstractNum w:abstractNumId="16" w15:restartNumberingAfterBreak="0">
+  <w:abstractNum w:abstractNumId="17" w15:restartNumberingAfterBreak="0">
     <w:nsid w:val="71E06583"/>
     <w:multiLevelType w:val="hybridMultilevel"/>
     <w:tmpl w:val="26C81FCE"/>
@@ -17030,7 +17549,7 @@
       </w:rPr>
     </w:lvl>
   </w:abstractNum>
-  <w:abstractNum w:abstractNumId="17" w15:restartNumberingAfterBreak="0">
+  <w:abstractNum w:abstractNumId="18" w15:restartNumberingAfterBreak="0">
     <w:nsid w:val="75A3529B"/>
     <w:multiLevelType w:val="hybridMultilevel"/>
     <w:tmpl w:val="819EEA64"/>
@@ -17170,7 +17689,7 @@
       </w:rPr>
     </w:lvl>
   </w:abstractNum>
-  <w:abstractNum w:abstractNumId="18" w15:restartNumberingAfterBreak="0">
+  <w:abstractNum w:abstractNumId="19" w15:restartNumberingAfterBreak="0">
     <w:nsid w:val="781227DA"/>
     <w:multiLevelType w:val="hybridMultilevel"/>
     <w:tmpl w:val="12DCE56C"/>
@@ -17283,7 +17802,7 @@
       </w:rPr>
     </w:lvl>
   </w:abstractNum>
-  <w:abstractNum w:abstractNumId="19" w15:restartNumberingAfterBreak="0">
+  <w:abstractNum w:abstractNumId="20" w15:restartNumberingAfterBreak="0">
     <w:nsid w:val="7B193736"/>
     <w:multiLevelType w:val="multilevel"/>
     <w:tmpl w:val="3E0A631E"/>
@@ -17405,7 +17924,120 @@
       </w:pPr>
     </w:lvl>
   </w:abstractNum>
-  <w:abstractNum w:abstractNumId="20" w15:restartNumberingAfterBreak="0">
+  <w:abstractNum w:abstractNumId="21" w15:restartNumberingAfterBreak="0">
+    <w:nsid w:val="7DCC5886"/>
+    <w:multiLevelType w:val="hybridMultilevel"/>
+    <w:tmpl w:val="CE06752E"/>
+    <w:lvl w:ilvl="0" w:tplc="100C0001">
+      <w:start w:val="1"/>
+      <w:numFmt w:val="bullet"/>
+      <w:lvlText w:val=""/>
+      <w:lvlJc w:val="left"/>
+      <w:pPr>
+        <w:ind w:left="720" w:hanging="360"/>
+      </w:pPr>
+      <w:rPr>
+        <w:rFonts w:ascii="Symbol" w:hAnsi="Symbol" w:hint="default"/>
+      </w:rPr>
+    </w:lvl>
+    <w:lvl w:ilvl="1" w:tplc="100C0003" w:tentative="1">
+      <w:start w:val="1"/>
+      <w:numFmt w:val="bullet"/>
+      <w:lvlText w:val="o"/>
+      <w:lvlJc w:val="left"/>
+      <w:pPr>
+        <w:ind w:left="1440" w:hanging="360"/>
+      </w:pPr>
+      <w:rPr>
+        <w:rFonts w:ascii="Courier New" w:hAnsi="Courier New" w:cs="Courier New" w:hint="default"/>
+      </w:rPr>
+    </w:lvl>
+    <w:lvl w:ilvl="2" w:tplc="100C0005" w:tentative="1">
+      <w:start w:val="1"/>
+      <w:numFmt w:val="bullet"/>
+      <w:lvlText w:val=""/>
+      <w:lvlJc w:val="left"/>
+      <w:pPr>
+        <w:ind w:left="2160" w:hanging="360"/>
+      </w:pPr>
+      <w:rPr>
+        <w:rFonts w:ascii="Wingdings" w:hAnsi="Wingdings" w:hint="default"/>
+      </w:rPr>
+    </w:lvl>
+    <w:lvl w:ilvl="3" w:tplc="100C0001" w:tentative="1">
+      <w:start w:val="1"/>
+      <w:numFmt w:val="bullet"/>
+      <w:lvlText w:val=""/>
+      <w:lvlJc w:val="left"/>
+      <w:pPr>
+        <w:ind w:left="2880" w:hanging="360"/>
+      </w:pPr>
+      <w:rPr>
+        <w:rFonts w:ascii="Symbol" w:hAnsi="Symbol" w:hint="default"/>
+      </w:rPr>
+    </w:lvl>
+    <w:lvl w:ilvl="4" w:tplc="100C0003" w:tentative="1">
+      <w:start w:val="1"/>
+      <w:numFmt w:val="bullet"/>
+      <w:lvlText w:val="o"/>
+      <w:lvlJc w:val="left"/>
+      <w:pPr>
+        <w:ind w:left="3600" w:hanging="360"/>
+      </w:pPr>
+      <w:rPr>
+        <w:rFonts w:ascii="Courier New" w:hAnsi="Courier New" w:cs="Courier New" w:hint="default"/>
+      </w:rPr>
+    </w:lvl>
+    <w:lvl w:ilvl="5" w:tplc="100C0005" w:tentative="1">
+      <w:start w:val="1"/>
+      <w:numFmt w:val="bullet"/>
+      <w:lvlText w:val=""/>
+      <w:lvlJc w:val="left"/>
+      <w:pPr>
+        <w:ind w:left="4320" w:hanging="360"/>
+      </w:pPr>
+      <w:rPr>
+        <w:rFonts w:ascii="Wingdings" w:hAnsi="Wingdings" w:hint="default"/>
+      </w:rPr>
+    </w:lvl>
+    <w:lvl w:ilvl="6" w:tplc="100C0001" w:tentative="1">
+      <w:start w:val="1"/>
+      <w:numFmt w:val="bullet"/>
+      <w:lvlText w:val=""/>
+      <w:lvlJc w:val="left"/>
+      <w:pPr>
+        <w:ind w:left="5040" w:hanging="360"/>
+      </w:pPr>
+      <w:rPr>
+        <w:rFonts w:ascii="Symbol" w:hAnsi="Symbol" w:hint="default"/>
+      </w:rPr>
+    </w:lvl>
+    <w:lvl w:ilvl="7" w:tplc="100C0003" w:tentative="1">
+      <w:start w:val="1"/>
+      <w:numFmt w:val="bullet"/>
+      <w:lvlText w:val="o"/>
+      <w:lvlJc w:val="left"/>
+      <w:pPr>
+        <w:ind w:left="5760" w:hanging="360"/>
+      </w:pPr>
+      <w:rPr>
+        <w:rFonts w:ascii="Courier New" w:hAnsi="Courier New" w:cs="Courier New" w:hint="default"/>
+      </w:rPr>
+    </w:lvl>
+    <w:lvl w:ilvl="8" w:tplc="100C0005" w:tentative="1">
+      <w:start w:val="1"/>
+      <w:numFmt w:val="bullet"/>
+      <w:lvlText w:val=""/>
+      <w:lvlJc w:val="left"/>
+      <w:pPr>
+        <w:ind w:left="6480" w:hanging="360"/>
+      </w:pPr>
+      <w:rPr>
+        <w:rFonts w:ascii="Wingdings" w:hAnsi="Wingdings" w:hint="default"/>
+      </w:rPr>
+    </w:lvl>
+  </w:abstractNum>
+  <w:abstractNum w:abstractNumId="22" w15:restartNumberingAfterBreak="0">
     <w:nsid w:val="7DD245F2"/>
     <w:multiLevelType w:val="hybridMultilevel"/>
     <w:tmpl w:val="3100450C"/>
@@ -17546,67 +18178,73 @@
     </w:lvl>
   </w:abstractNum>
   <w:num w:numId="1">
+    <w:abstractNumId w:val="20"/>
+  </w:num>
+  <w:num w:numId="2">
+    <w:abstractNumId w:val="1"/>
+  </w:num>
+  <w:num w:numId="3">
+    <w:abstractNumId w:val="5"/>
+  </w:num>
+  <w:num w:numId="4">
+    <w:abstractNumId w:val="18"/>
+  </w:num>
+  <w:num w:numId="5">
+    <w:abstractNumId w:val="14"/>
+  </w:num>
+  <w:num w:numId="6">
+    <w:abstractNumId w:val="7"/>
+  </w:num>
+  <w:num w:numId="7">
+    <w:abstractNumId w:val="15"/>
+  </w:num>
+  <w:num w:numId="8">
+    <w:abstractNumId w:val="22"/>
+  </w:num>
+  <w:num w:numId="9">
+    <w:abstractNumId w:val="4"/>
+  </w:num>
+  <w:num w:numId="10">
+    <w:abstractNumId w:val="10"/>
+  </w:num>
+  <w:num w:numId="11">
+    <w:abstractNumId w:val="13"/>
+  </w:num>
+  <w:num w:numId="12">
+    <w:abstractNumId w:val="11"/>
+  </w:num>
+  <w:num w:numId="13">
+    <w:abstractNumId w:val="17"/>
+  </w:num>
+  <w:num w:numId="14">
+    <w:abstractNumId w:val="8"/>
+  </w:num>
+  <w:num w:numId="15">
     <w:abstractNumId w:val="19"/>
   </w:num>
-  <w:num w:numId="2">
+  <w:num w:numId="16">
+    <w:abstractNumId w:val="2"/>
+  </w:num>
+  <w:num w:numId="17">
+    <w:abstractNumId w:val="9"/>
+  </w:num>
+  <w:num w:numId="18">
+    <w:abstractNumId w:val="12"/>
+  </w:num>
+  <w:num w:numId="19">
+    <w:abstractNumId w:val="6"/>
+  </w:num>
+  <w:num w:numId="20">
+    <w:abstractNumId w:val="3"/>
+  </w:num>
+  <w:num w:numId="21">
+    <w:abstractNumId w:val="16"/>
+  </w:num>
+  <w:num w:numId="22">
     <w:abstractNumId w:val="0"/>
   </w:num>
-  <w:num w:numId="3">
-    <w:abstractNumId w:val="4"/>
-  </w:num>
-  <w:num w:numId="4">
-    <w:abstractNumId w:val="17"/>
-  </w:num>
-  <w:num w:numId="5">
-    <w:abstractNumId w:val="13"/>
-  </w:num>
-  <w:num w:numId="6">
-    <w:abstractNumId w:val="6"/>
-  </w:num>
-  <w:num w:numId="7">
-    <w:abstractNumId w:val="14"/>
-  </w:num>
-  <w:num w:numId="8">
-    <w:abstractNumId w:val="20"/>
-  </w:num>
-  <w:num w:numId="9">
-    <w:abstractNumId w:val="3"/>
-  </w:num>
-  <w:num w:numId="10">
-    <w:abstractNumId w:val="9"/>
-  </w:num>
-  <w:num w:numId="11">
-    <w:abstractNumId w:val="12"/>
-  </w:num>
-  <w:num w:numId="12">
-    <w:abstractNumId w:val="10"/>
-  </w:num>
-  <w:num w:numId="13">
-    <w:abstractNumId w:val="16"/>
-  </w:num>
-  <w:num w:numId="14">
-    <w:abstractNumId w:val="7"/>
-  </w:num>
-  <w:num w:numId="15">
-    <w:abstractNumId w:val="18"/>
-  </w:num>
-  <w:num w:numId="16">
-    <w:abstractNumId w:val="1"/>
-  </w:num>
-  <w:num w:numId="17">
-    <w:abstractNumId w:val="8"/>
-  </w:num>
-  <w:num w:numId="18">
-    <w:abstractNumId w:val="11"/>
-  </w:num>
-  <w:num w:numId="19">
-    <w:abstractNumId w:val="5"/>
-  </w:num>
-  <w:num w:numId="20">
-    <w:abstractNumId w:val="2"/>
-  </w:num>
-  <w:num w:numId="21">
-    <w:abstractNumId w:val="15"/>
+  <w:num w:numId="23">
+    <w:abstractNumId w:val="21"/>
   </w:num>
   <w:numIdMacAtCleanup w:val="13"/>
 </w:numbering>
@@ -18749,6 +19387,8 @@
     <w:rsid w:val="00355EFA"/>
     <w:rsid w:val="005B4576"/>
     <w:rsid w:val="007C5DD2"/>
+    <w:rsid w:val="008674BB"/>
+    <w:rsid w:val="008976C3"/>
     <w:rsid w:val="008C78D3"/>
     <w:rsid w:val="00967A2D"/>
     <w:rsid w:val="00C570A8"/>

</xml_diff>

<commit_message>
Update documentation and JDT
</commit_message>
<xml_diff>
--- a/Documentation/Rapport_Kunzli_Christophe.docx
+++ b/Documentation/Rapport_Kunzli_Christophe.docx
@@ -725,7 +725,7 @@
           <w:r>
             <w:fldChar w:fldCharType="separate"/>
           </w:r>
-          <w:hyperlink w:anchor="_Toc135822377" w:history="1">
+          <w:hyperlink w:anchor="_Toc135895572" w:history="1">
             <w:r>
               <w:rPr>
                 <w:rStyle w:val="Lienhypertexte"/>
@@ -765,7 +765,7 @@
               <w:rPr>
                 <w:webHidden/>
               </w:rPr>
-              <w:instrText xml:space="preserve"> PAGEREF _Toc135822377 \h </w:instrText>
+              <w:instrText xml:space="preserve"> PAGEREF _Toc135895572 \h </w:instrText>
             </w:r>
             <w:r>
               <w:rPr>
@@ -807,7 +807,7 @@
               <w:lang w:val="fr-CH" w:eastAsia="fr-CH"/>
             </w:rPr>
           </w:pPr>
-          <w:hyperlink w:anchor="_Toc135822378" w:history="1">
+          <w:hyperlink w:anchor="_Toc135895573" w:history="1">
             <w:r>
               <w:rPr>
                 <w:rStyle w:val="Lienhypertexte"/>
@@ -855,7 +855,7 @@
                 <w:noProof/>
                 <w:webHidden/>
               </w:rPr>
-              <w:instrText xml:space="preserve"> PAGEREF _Toc135822378 \h </w:instrText>
+              <w:instrText xml:space="preserve"> PAGEREF _Toc135895573 \h </w:instrText>
             </w:r>
             <w:r>
               <w:rPr>
@@ -901,7 +901,7 @@
               <w:lang w:val="fr-CH" w:eastAsia="fr-CH"/>
             </w:rPr>
           </w:pPr>
-          <w:hyperlink w:anchor="_Toc135822379" w:history="1">
+          <w:hyperlink w:anchor="_Toc135895574" w:history="1">
             <w:r>
               <w:rPr>
                 <w:rStyle w:val="Lienhypertexte"/>
@@ -945,7 +945,7 @@
                 <w:noProof/>
                 <w:webHidden/>
               </w:rPr>
-              <w:instrText xml:space="preserve"> PAGEREF _Toc135822379 \h </w:instrText>
+              <w:instrText xml:space="preserve"> PAGEREF _Toc135895574 \h </w:instrText>
             </w:r>
             <w:r>
               <w:rPr>
@@ -991,7 +991,7 @@
               <w:lang w:val="fr-CH" w:eastAsia="fr-CH"/>
             </w:rPr>
           </w:pPr>
-          <w:hyperlink w:anchor="_Toc135822380" w:history="1">
+          <w:hyperlink w:anchor="_Toc135895575" w:history="1">
             <w:r>
               <w:rPr>
                 <w:rStyle w:val="Lienhypertexte"/>
@@ -1037,7 +1037,7 @@
                 <w:noProof/>
                 <w:webHidden/>
               </w:rPr>
-              <w:instrText xml:space="preserve"> PAGEREF _Toc135822380 \h </w:instrText>
+              <w:instrText xml:space="preserve"> PAGEREF _Toc135895575 \h </w:instrText>
             </w:r>
             <w:r>
               <w:rPr>
@@ -1083,7 +1083,7 @@
               <w:lang w:val="fr-CH" w:eastAsia="fr-CH"/>
             </w:rPr>
           </w:pPr>
-          <w:hyperlink w:anchor="_Toc135822381" w:history="1">
+          <w:hyperlink w:anchor="_Toc135895576" w:history="1">
             <w:r>
               <w:rPr>
                 <w:rStyle w:val="Lienhypertexte"/>
@@ -1129,7 +1129,7 @@
                 <w:noProof/>
                 <w:webHidden/>
               </w:rPr>
-              <w:instrText xml:space="preserve"> PAGEREF _Toc135822381 \h </w:instrText>
+              <w:instrText xml:space="preserve"> PAGEREF _Toc135895576 \h </w:instrText>
             </w:r>
             <w:r>
               <w:rPr>
@@ -1175,7 +1175,7 @@
               <w:lang w:val="fr-CH" w:eastAsia="fr-CH"/>
             </w:rPr>
           </w:pPr>
-          <w:hyperlink w:anchor="_Toc135822382" w:history="1">
+          <w:hyperlink w:anchor="_Toc135895577" w:history="1">
             <w:r>
               <w:rPr>
                 <w:rStyle w:val="Lienhypertexte"/>
@@ -1228,7 +1228,7 @@
                 <w:noProof/>
                 <w:webHidden/>
               </w:rPr>
-              <w:instrText xml:space="preserve"> PAGEREF _Toc135822382 \h </w:instrText>
+              <w:instrText xml:space="preserve"> PAGEREF _Toc135895577 \h </w:instrText>
             </w:r>
             <w:r>
               <w:rPr>
@@ -1269,7 +1269,7 @@
               <w:lang w:val="fr-CH" w:eastAsia="fr-CH"/>
             </w:rPr>
           </w:pPr>
-          <w:hyperlink w:anchor="_Toc135822383" w:history="1">
+          <w:hyperlink w:anchor="_Toc135895578" w:history="1">
             <w:r>
               <w:rPr>
                 <w:rStyle w:val="Lienhypertexte"/>
@@ -1309,7 +1309,7 @@
               <w:rPr>
                 <w:webHidden/>
               </w:rPr>
-              <w:instrText xml:space="preserve"> PAGEREF _Toc135822383 \h </w:instrText>
+              <w:instrText xml:space="preserve"> PAGEREF _Toc135895578 \h </w:instrText>
             </w:r>
             <w:r>
               <w:rPr>
@@ -1351,7 +1351,7 @@
               <w:lang w:val="fr-CH" w:eastAsia="fr-CH"/>
             </w:rPr>
           </w:pPr>
-          <w:hyperlink w:anchor="_Toc135822384" w:history="1">
+          <w:hyperlink w:anchor="_Toc135895579" w:history="1">
             <w:r>
               <w:rPr>
                 <w:rStyle w:val="Lienhypertexte"/>
@@ -1399,7 +1399,7 @@
                 <w:noProof/>
                 <w:webHidden/>
               </w:rPr>
-              <w:instrText xml:space="preserve"> PAGEREF _Toc135822384 \h </w:instrText>
+              <w:instrText xml:space="preserve"> PAGEREF _Toc135895579 \h </w:instrText>
             </w:r>
             <w:r>
               <w:rPr>
@@ -1445,7 +1445,7 @@
               <w:lang w:val="fr-CH" w:eastAsia="fr-CH"/>
             </w:rPr>
           </w:pPr>
-          <w:hyperlink w:anchor="_Toc135822385" w:history="1">
+          <w:hyperlink w:anchor="_Toc135895580" w:history="1">
             <w:r>
               <w:rPr>
                 <w:rStyle w:val="Lienhypertexte"/>
@@ -1491,7 +1491,7 @@
                 <w:noProof/>
                 <w:webHidden/>
               </w:rPr>
-              <w:instrText xml:space="preserve"> PAGEREF _Toc135822385 \h </w:instrText>
+              <w:instrText xml:space="preserve"> PAGEREF _Toc135895580 \h </w:instrText>
             </w:r>
             <w:r>
               <w:rPr>
@@ -1537,7 +1537,7 @@
               <w:lang w:val="fr-CH" w:eastAsia="fr-CH"/>
             </w:rPr>
           </w:pPr>
-          <w:hyperlink w:anchor="_Toc135822386" w:history="1">
+          <w:hyperlink w:anchor="_Toc135895581" w:history="1">
             <w:r>
               <w:rPr>
                 <w:rStyle w:val="Lienhypertexte"/>
@@ -1585,7 +1585,7 @@
                 <w:noProof/>
                 <w:webHidden/>
               </w:rPr>
-              <w:instrText xml:space="preserve"> PAGEREF _Toc135822386 \h </w:instrText>
+              <w:instrText xml:space="preserve"> PAGEREF _Toc135895581 \h </w:instrText>
             </w:r>
             <w:r>
               <w:rPr>
@@ -1631,7 +1631,7 @@
               <w:lang w:val="fr-CH" w:eastAsia="fr-CH"/>
             </w:rPr>
           </w:pPr>
-          <w:hyperlink w:anchor="_Toc135822387" w:history="1">
+          <w:hyperlink w:anchor="_Toc135895582" w:history="1">
             <w:r>
               <w:rPr>
                 <w:rStyle w:val="Lienhypertexte"/>
@@ -1679,7 +1679,7 @@
                 <w:noProof/>
                 <w:webHidden/>
               </w:rPr>
-              <w:instrText xml:space="preserve"> PAGEREF _Toc135822387 \h </w:instrText>
+              <w:instrText xml:space="preserve"> PAGEREF _Toc135895582 \h </w:instrText>
             </w:r>
             <w:r>
               <w:rPr>
@@ -1725,7 +1725,7 @@
               <w:lang w:val="fr-CH" w:eastAsia="fr-CH"/>
             </w:rPr>
           </w:pPr>
-          <w:hyperlink w:anchor="_Toc135822388" w:history="1">
+          <w:hyperlink w:anchor="_Toc135895583" w:history="1">
             <w:r>
               <w:rPr>
                 <w:rStyle w:val="Lienhypertexte"/>
@@ -1773,7 +1773,7 @@
                 <w:noProof/>
                 <w:webHidden/>
               </w:rPr>
-              <w:instrText xml:space="preserve"> PAGEREF _Toc135822388 \h </w:instrText>
+              <w:instrText xml:space="preserve"> PAGEREF _Toc135895583 \h </w:instrText>
             </w:r>
             <w:r>
               <w:rPr>
@@ -1819,7 +1819,7 @@
               <w:lang w:val="fr-CH" w:eastAsia="fr-CH"/>
             </w:rPr>
           </w:pPr>
-          <w:hyperlink w:anchor="_Toc135822389" w:history="1">
+          <w:hyperlink w:anchor="_Toc135895584" w:history="1">
             <w:r>
               <w:rPr>
                 <w:rStyle w:val="Lienhypertexte"/>
@@ -1865,7 +1865,7 @@
                 <w:noProof/>
                 <w:webHidden/>
               </w:rPr>
-              <w:instrText xml:space="preserve"> PAGEREF _Toc135822389 \h </w:instrText>
+              <w:instrText xml:space="preserve"> PAGEREF _Toc135895584 \h </w:instrText>
             </w:r>
             <w:r>
               <w:rPr>
@@ -1911,7 +1911,7 @@
               <w:lang w:val="fr-CH" w:eastAsia="fr-CH"/>
             </w:rPr>
           </w:pPr>
-          <w:hyperlink w:anchor="_Toc135822390" w:history="1">
+          <w:hyperlink w:anchor="_Toc135895585" w:history="1">
             <w:r>
               <w:rPr>
                 <w:rStyle w:val="Lienhypertexte"/>
@@ -1957,7 +1957,7 @@
                 <w:noProof/>
                 <w:webHidden/>
               </w:rPr>
-              <w:instrText xml:space="preserve"> PAGEREF _Toc135822390 \h </w:instrText>
+              <w:instrText xml:space="preserve"> PAGEREF _Toc135895585 \h </w:instrText>
             </w:r>
             <w:r>
               <w:rPr>
@@ -2003,7 +2003,7 @@
               <w:lang w:val="fr-CH" w:eastAsia="fr-CH"/>
             </w:rPr>
           </w:pPr>
-          <w:hyperlink w:anchor="_Toc135822391" w:history="1">
+          <w:hyperlink w:anchor="_Toc135895586" w:history="1">
             <w:r>
               <w:rPr>
                 <w:rStyle w:val="Lienhypertexte"/>
@@ -2049,7 +2049,7 @@
                 <w:noProof/>
                 <w:webHidden/>
               </w:rPr>
-              <w:instrText xml:space="preserve"> PAGEREF _Toc135822391 \h </w:instrText>
+              <w:instrText xml:space="preserve"> PAGEREF _Toc135895586 \h </w:instrText>
             </w:r>
             <w:r>
               <w:rPr>
@@ -2095,7 +2095,7 @@
               <w:lang w:val="fr-CH" w:eastAsia="fr-CH"/>
             </w:rPr>
           </w:pPr>
-          <w:hyperlink w:anchor="_Toc135822392" w:history="1">
+          <w:hyperlink w:anchor="_Toc135895587" w:history="1">
             <w:r>
               <w:rPr>
                 <w:rStyle w:val="Lienhypertexte"/>
@@ -2141,7 +2141,7 @@
                 <w:noProof/>
                 <w:webHidden/>
               </w:rPr>
-              <w:instrText xml:space="preserve"> PAGEREF _Toc135822392 \h </w:instrText>
+              <w:instrText xml:space="preserve"> PAGEREF _Toc135895587 \h </w:instrText>
             </w:r>
             <w:r>
               <w:rPr>
@@ -2187,7 +2187,7 @@
               <w:lang w:val="fr-CH" w:eastAsia="fr-CH"/>
             </w:rPr>
           </w:pPr>
-          <w:hyperlink w:anchor="_Toc135822393" w:history="1">
+          <w:hyperlink w:anchor="_Toc135895588" w:history="1">
             <w:r>
               <w:rPr>
                 <w:rStyle w:val="Lienhypertexte"/>
@@ -2233,7 +2233,7 @@
                 <w:noProof/>
                 <w:webHidden/>
               </w:rPr>
-              <w:instrText xml:space="preserve"> PAGEREF _Toc135822393 \h </w:instrText>
+              <w:instrText xml:space="preserve"> PAGEREF _Toc135895588 \h </w:instrText>
             </w:r>
             <w:r>
               <w:rPr>
@@ -2279,7 +2279,7 @@
               <w:lang w:val="fr-CH" w:eastAsia="fr-CH"/>
             </w:rPr>
           </w:pPr>
-          <w:hyperlink w:anchor="_Toc135822394" w:history="1">
+          <w:hyperlink w:anchor="_Toc135895589" w:history="1">
             <w:r>
               <w:rPr>
                 <w:rStyle w:val="Lienhypertexte"/>
@@ -2325,7 +2325,7 @@
                 <w:noProof/>
                 <w:webHidden/>
               </w:rPr>
-              <w:instrText xml:space="preserve"> PAGEREF _Toc135822394 \h </w:instrText>
+              <w:instrText xml:space="preserve"> PAGEREF _Toc135895589 \h </w:instrText>
             </w:r>
             <w:r>
               <w:rPr>
@@ -2371,7 +2371,7 @@
               <w:lang w:val="fr-CH" w:eastAsia="fr-CH"/>
             </w:rPr>
           </w:pPr>
-          <w:hyperlink w:anchor="_Toc135822395" w:history="1">
+          <w:hyperlink w:anchor="_Toc135895590" w:history="1">
             <w:r>
               <w:rPr>
                 <w:rStyle w:val="Lienhypertexte"/>
@@ -2417,7 +2417,7 @@
                 <w:noProof/>
                 <w:webHidden/>
               </w:rPr>
-              <w:instrText xml:space="preserve"> PAGEREF _Toc135822395 \h </w:instrText>
+              <w:instrText xml:space="preserve"> PAGEREF _Toc135895590 \h </w:instrText>
             </w:r>
             <w:r>
               <w:rPr>
@@ -2458,7 +2458,7 @@
               <w:lang w:val="fr-CH" w:eastAsia="fr-CH"/>
             </w:rPr>
           </w:pPr>
-          <w:hyperlink w:anchor="_Toc135822396" w:history="1">
+          <w:hyperlink w:anchor="_Toc135895591" w:history="1">
             <w:r>
               <w:rPr>
                 <w:rStyle w:val="Lienhypertexte"/>
@@ -2498,7 +2498,7 @@
               <w:rPr>
                 <w:webHidden/>
               </w:rPr>
-              <w:instrText xml:space="preserve"> PAGEREF _Toc135822396 \h </w:instrText>
+              <w:instrText xml:space="preserve"> PAGEREF _Toc135895591 \h </w:instrText>
             </w:r>
             <w:r>
               <w:rPr>
@@ -2540,7 +2540,7 @@
               <w:lang w:val="fr-CH" w:eastAsia="fr-CH"/>
             </w:rPr>
           </w:pPr>
-          <w:hyperlink w:anchor="_Toc135822397" w:history="1">
+          <w:hyperlink w:anchor="_Toc135895592" w:history="1">
             <w:r>
               <w:rPr>
                 <w:rStyle w:val="Lienhypertexte"/>
@@ -2588,7 +2588,7 @@
                 <w:noProof/>
                 <w:webHidden/>
               </w:rPr>
-              <w:instrText xml:space="preserve"> PAGEREF _Toc135822397 \h </w:instrText>
+              <w:instrText xml:space="preserve"> PAGEREF _Toc135895592 \h </w:instrText>
             </w:r>
             <w:r>
               <w:rPr>
@@ -2634,7 +2634,7 @@
               <w:lang w:val="fr-CH" w:eastAsia="fr-CH"/>
             </w:rPr>
           </w:pPr>
-          <w:hyperlink w:anchor="_Toc135822398" w:history="1">
+          <w:hyperlink w:anchor="_Toc135895593" w:history="1">
             <w:r>
               <w:rPr>
                 <w:rStyle w:val="Lienhypertexte"/>
@@ -2680,7 +2680,7 @@
                 <w:noProof/>
                 <w:webHidden/>
               </w:rPr>
-              <w:instrText xml:space="preserve"> PAGEREF _Toc135822398 \h </w:instrText>
+              <w:instrText xml:space="preserve"> PAGEREF _Toc135895593 \h </w:instrText>
             </w:r>
             <w:r>
               <w:rPr>
@@ -2726,7 +2726,7 @@
               <w:lang w:val="fr-CH" w:eastAsia="fr-CH"/>
             </w:rPr>
           </w:pPr>
-          <w:hyperlink w:anchor="_Toc135822399" w:history="1">
+          <w:hyperlink w:anchor="_Toc135895594" w:history="1">
             <w:r>
               <w:rPr>
                 <w:rStyle w:val="Lienhypertexte"/>
@@ -2772,7 +2772,7 @@
                 <w:noProof/>
                 <w:webHidden/>
               </w:rPr>
-              <w:instrText xml:space="preserve"> PAGEREF _Toc135822399 \h </w:instrText>
+              <w:instrText xml:space="preserve"> PAGEREF _Toc135895594 \h </w:instrText>
             </w:r>
             <w:r>
               <w:rPr>
@@ -2818,7 +2818,7 @@
               <w:lang w:val="fr-CH" w:eastAsia="fr-CH"/>
             </w:rPr>
           </w:pPr>
-          <w:hyperlink w:anchor="_Toc135822400" w:history="1">
+          <w:hyperlink w:anchor="_Toc135895595" w:history="1">
             <w:r>
               <w:rPr>
                 <w:rStyle w:val="Lienhypertexte"/>
@@ -2864,7 +2864,7 @@
                 <w:noProof/>
                 <w:webHidden/>
               </w:rPr>
-              <w:instrText xml:space="preserve"> PAGEREF _Toc135822400 \h </w:instrText>
+              <w:instrText xml:space="preserve"> PAGEREF _Toc135895595 \h </w:instrText>
             </w:r>
             <w:r>
               <w:rPr>
@@ -2910,7 +2910,7 @@
               <w:lang w:val="fr-CH" w:eastAsia="fr-CH"/>
             </w:rPr>
           </w:pPr>
-          <w:hyperlink w:anchor="_Toc135822401" w:history="1">
+          <w:hyperlink w:anchor="_Toc135895596" w:history="1">
             <w:r>
               <w:rPr>
                 <w:rStyle w:val="Lienhypertexte"/>
@@ -2958,7 +2958,7 @@
                 <w:noProof/>
                 <w:webHidden/>
               </w:rPr>
-              <w:instrText xml:space="preserve"> PAGEREF _Toc135822401 \h </w:instrText>
+              <w:instrText xml:space="preserve"> PAGEREF _Toc135895596 \h </w:instrText>
             </w:r>
             <w:r>
               <w:rPr>
@@ -3004,7 +3004,7 @@
               <w:lang w:val="fr-CH" w:eastAsia="fr-CH"/>
             </w:rPr>
           </w:pPr>
-          <w:hyperlink w:anchor="_Toc135822402" w:history="1">
+          <w:hyperlink w:anchor="_Toc135895597" w:history="1">
             <w:r>
               <w:rPr>
                 <w:rStyle w:val="Lienhypertexte"/>
@@ -3050,7 +3050,7 @@
                 <w:noProof/>
                 <w:webHidden/>
               </w:rPr>
-              <w:instrText xml:space="preserve"> PAGEREF _Toc135822402 \h </w:instrText>
+              <w:instrText xml:space="preserve"> PAGEREF _Toc135895597 \h </w:instrText>
             </w:r>
             <w:r>
               <w:rPr>
@@ -3096,7 +3096,7 @@
               <w:lang w:val="fr-CH" w:eastAsia="fr-CH"/>
             </w:rPr>
           </w:pPr>
-          <w:hyperlink w:anchor="_Toc135822403" w:history="1">
+          <w:hyperlink w:anchor="_Toc135895598" w:history="1">
             <w:r>
               <w:rPr>
                 <w:rStyle w:val="Lienhypertexte"/>
@@ -3142,7 +3142,7 @@
                 <w:noProof/>
                 <w:webHidden/>
               </w:rPr>
-              <w:instrText xml:space="preserve"> PAGEREF _Toc135822403 \h </w:instrText>
+              <w:instrText xml:space="preserve"> PAGEREF _Toc135895598 \h </w:instrText>
             </w:r>
             <w:r>
               <w:rPr>
@@ -3188,7 +3188,7 @@
               <w:lang w:val="fr-CH" w:eastAsia="fr-CH"/>
             </w:rPr>
           </w:pPr>
-          <w:hyperlink w:anchor="_Toc135822404" w:history="1">
+          <w:hyperlink w:anchor="_Toc135895599" w:history="1">
             <w:r>
               <w:rPr>
                 <w:rStyle w:val="Lienhypertexte"/>
@@ -3234,7 +3234,7 @@
                 <w:noProof/>
                 <w:webHidden/>
               </w:rPr>
-              <w:instrText xml:space="preserve"> PAGEREF _Toc135822404 \h </w:instrText>
+              <w:instrText xml:space="preserve"> PAGEREF _Toc135895599 \h </w:instrText>
             </w:r>
             <w:r>
               <w:rPr>
@@ -3280,7 +3280,7 @@
               <w:lang w:val="fr-CH" w:eastAsia="fr-CH"/>
             </w:rPr>
           </w:pPr>
-          <w:hyperlink w:anchor="_Toc135822405" w:history="1">
+          <w:hyperlink w:anchor="_Toc135895600" w:history="1">
             <w:r>
               <w:rPr>
                 <w:rStyle w:val="Lienhypertexte"/>
@@ -3328,7 +3328,7 @@
                 <w:noProof/>
                 <w:webHidden/>
               </w:rPr>
-              <w:instrText xml:space="preserve"> PAGEREF _Toc135822405 \h </w:instrText>
+              <w:instrText xml:space="preserve"> PAGEREF _Toc135895600 \h </w:instrText>
             </w:r>
             <w:r>
               <w:rPr>
@@ -3374,7 +3374,7 @@
               <w:lang w:val="fr-CH" w:eastAsia="fr-CH"/>
             </w:rPr>
           </w:pPr>
-          <w:hyperlink w:anchor="_Toc135822406" w:history="1">
+          <w:hyperlink w:anchor="_Toc135895601" w:history="1">
             <w:r>
               <w:rPr>
                 <w:rStyle w:val="Lienhypertexte"/>
@@ -3422,7 +3422,7 @@
                 <w:noProof/>
                 <w:webHidden/>
               </w:rPr>
-              <w:instrText xml:space="preserve"> PAGEREF _Toc135822406 \h </w:instrText>
+              <w:instrText xml:space="preserve"> PAGEREF _Toc135895601 \h </w:instrText>
             </w:r>
             <w:r>
               <w:rPr>
@@ -3463,7 +3463,7 @@
               <w:lang w:val="fr-CH" w:eastAsia="fr-CH"/>
             </w:rPr>
           </w:pPr>
-          <w:hyperlink w:anchor="_Toc135822407" w:history="1">
+          <w:hyperlink w:anchor="_Toc135895602" w:history="1">
             <w:r>
               <w:rPr>
                 <w:rStyle w:val="Lienhypertexte"/>
@@ -3503,7 +3503,7 @@
               <w:rPr>
                 <w:webHidden/>
               </w:rPr>
-              <w:instrText xml:space="preserve"> PAGEREF _Toc135822407 \h </w:instrText>
+              <w:instrText xml:space="preserve"> PAGEREF _Toc135895602 \h </w:instrText>
             </w:r>
             <w:r>
               <w:rPr>
@@ -3545,7 +3545,7 @@
               <w:lang w:val="fr-CH" w:eastAsia="fr-CH"/>
             </w:rPr>
           </w:pPr>
-          <w:hyperlink w:anchor="_Toc135822408" w:history="1">
+          <w:hyperlink w:anchor="_Toc135895603" w:history="1">
             <w:r>
               <w:rPr>
                 <w:rStyle w:val="Lienhypertexte"/>
@@ -3591,7 +3591,7 @@
                 <w:noProof/>
                 <w:webHidden/>
               </w:rPr>
-              <w:instrText xml:space="preserve"> PAGEREF _Toc135822408 \h </w:instrText>
+              <w:instrText xml:space="preserve"> PAGEREF _Toc135895603 \h </w:instrText>
             </w:r>
             <w:r>
               <w:rPr>
@@ -3637,7 +3637,7 @@
               <w:lang w:val="fr-CH" w:eastAsia="fr-CH"/>
             </w:rPr>
           </w:pPr>
-          <w:hyperlink w:anchor="_Toc135822409" w:history="1">
+          <w:hyperlink w:anchor="_Toc135895604" w:history="1">
             <w:r>
               <w:rPr>
                 <w:rStyle w:val="Lienhypertexte"/>
@@ -3683,7 +3683,7 @@
                 <w:noProof/>
                 <w:webHidden/>
               </w:rPr>
-              <w:instrText xml:space="preserve"> PAGEREF _Toc135822409 \h </w:instrText>
+              <w:instrText xml:space="preserve"> PAGEREF _Toc135895604 \h </w:instrText>
             </w:r>
             <w:r>
               <w:rPr>
@@ -3729,7 +3729,7 @@
               <w:lang w:val="fr-CH" w:eastAsia="fr-CH"/>
             </w:rPr>
           </w:pPr>
-          <w:hyperlink w:anchor="_Toc135822410" w:history="1">
+          <w:hyperlink w:anchor="_Toc135895605" w:history="1">
             <w:r>
               <w:rPr>
                 <w:rStyle w:val="Lienhypertexte"/>
@@ -3775,7 +3775,7 @@
                 <w:noProof/>
                 <w:webHidden/>
               </w:rPr>
-              <w:instrText xml:space="preserve"> PAGEREF _Toc135822410 \h </w:instrText>
+              <w:instrText xml:space="preserve"> PAGEREF _Toc135895605 \h </w:instrText>
             </w:r>
             <w:r>
               <w:rPr>
@@ -3821,7 +3821,7 @@
               <w:lang w:val="fr-CH" w:eastAsia="fr-CH"/>
             </w:rPr>
           </w:pPr>
-          <w:hyperlink w:anchor="_Toc135822411" w:history="1">
+          <w:hyperlink w:anchor="_Toc135895606" w:history="1">
             <w:r>
               <w:rPr>
                 <w:rStyle w:val="Lienhypertexte"/>
@@ -3867,7 +3867,7 @@
                 <w:noProof/>
                 <w:webHidden/>
               </w:rPr>
-              <w:instrText xml:space="preserve"> PAGEREF _Toc135822411 \h </w:instrText>
+              <w:instrText xml:space="preserve"> PAGEREF _Toc135895606 \h </w:instrText>
             </w:r>
             <w:r>
               <w:rPr>
@@ -3908,7 +3908,7 @@
               <w:lang w:val="fr-CH" w:eastAsia="fr-CH"/>
             </w:rPr>
           </w:pPr>
-          <w:hyperlink w:anchor="_Toc135822412" w:history="1">
+          <w:hyperlink w:anchor="_Toc135895607" w:history="1">
             <w:r>
               <w:rPr>
                 <w:rStyle w:val="Lienhypertexte"/>
@@ -3948,7 +3948,7 @@
               <w:rPr>
                 <w:webHidden/>
               </w:rPr>
-              <w:instrText xml:space="preserve"> PAGEREF _Toc135822412 \h </w:instrText>
+              <w:instrText xml:space="preserve"> PAGEREF _Toc135895607 \h </w:instrText>
             </w:r>
             <w:r>
               <w:rPr>
@@ -3990,7 +3990,7 @@
               <w:lang w:val="fr-CH" w:eastAsia="fr-CH"/>
             </w:rPr>
           </w:pPr>
-          <w:hyperlink w:anchor="_Toc135822413" w:history="1">
+          <w:hyperlink w:anchor="_Toc135895608" w:history="1">
             <w:r>
               <w:rPr>
                 <w:rStyle w:val="Lienhypertexte"/>
@@ -4038,7 +4038,7 @@
                 <w:noProof/>
                 <w:webHidden/>
               </w:rPr>
-              <w:instrText xml:space="preserve"> PAGEREF _Toc135822413 \h </w:instrText>
+              <w:instrText xml:space="preserve"> PAGEREF _Toc135895608 \h </w:instrText>
             </w:r>
             <w:r>
               <w:rPr>
@@ -4084,7 +4084,7 @@
               <w:lang w:val="fr-CH" w:eastAsia="fr-CH"/>
             </w:rPr>
           </w:pPr>
-          <w:hyperlink w:anchor="_Toc135822414" w:history="1">
+          <w:hyperlink w:anchor="_Toc135895609" w:history="1">
             <w:r>
               <w:rPr>
                 <w:rStyle w:val="Lienhypertexte"/>
@@ -4132,7 +4132,7 @@
                 <w:noProof/>
                 <w:webHidden/>
               </w:rPr>
-              <w:instrText xml:space="preserve"> PAGEREF _Toc135822414 \h </w:instrText>
+              <w:instrText xml:space="preserve"> PAGEREF _Toc135895609 \h </w:instrText>
             </w:r>
             <w:r>
               <w:rPr>
@@ -4178,7 +4178,7 @@
               <w:lang w:val="fr-CH" w:eastAsia="fr-CH"/>
             </w:rPr>
           </w:pPr>
-          <w:hyperlink w:anchor="_Toc135822415" w:history="1">
+          <w:hyperlink w:anchor="_Toc135895610" w:history="1">
             <w:r>
               <w:rPr>
                 <w:rStyle w:val="Lienhypertexte"/>
@@ -4226,7 +4226,7 @@
                 <w:noProof/>
                 <w:webHidden/>
               </w:rPr>
-              <w:instrText xml:space="preserve"> PAGEREF _Toc135822415 \h </w:instrText>
+              <w:instrText xml:space="preserve"> PAGEREF _Toc135895610 \h </w:instrText>
             </w:r>
             <w:r>
               <w:rPr>
@@ -4272,7 +4272,7 @@
               <w:lang w:val="fr-CH" w:eastAsia="fr-CH"/>
             </w:rPr>
           </w:pPr>
-          <w:hyperlink w:anchor="_Toc135822416" w:history="1">
+          <w:hyperlink w:anchor="_Toc135895611" w:history="1">
             <w:r>
               <w:rPr>
                 <w:rStyle w:val="Lienhypertexte"/>
@@ -4320,7 +4320,7 @@
                 <w:noProof/>
                 <w:webHidden/>
               </w:rPr>
-              <w:instrText xml:space="preserve"> PAGEREF _Toc135822416 \h </w:instrText>
+              <w:instrText xml:space="preserve"> PAGEREF _Toc135895611 \h </w:instrText>
             </w:r>
             <w:r>
               <w:rPr>
@@ -4366,7 +4366,7 @@
               <w:lang w:val="fr-CH" w:eastAsia="fr-CH"/>
             </w:rPr>
           </w:pPr>
-          <w:hyperlink w:anchor="_Toc135822417" w:history="1">
+          <w:hyperlink w:anchor="_Toc135895612" w:history="1">
             <w:r>
               <w:rPr>
                 <w:rStyle w:val="Lienhypertexte"/>
@@ -4414,7 +4414,7 @@
                 <w:noProof/>
                 <w:webHidden/>
               </w:rPr>
-              <w:instrText xml:space="preserve"> PAGEREF _Toc135822417 \h </w:instrText>
+              <w:instrText xml:space="preserve"> PAGEREF _Toc135895612 \h </w:instrText>
             </w:r>
             <w:r>
               <w:rPr>
@@ -4463,7 +4463,7 @@
           <w:lang w:val="fr-CH"/>
         </w:rPr>
       </w:pPr>
-      <w:bookmarkStart w:id="1" w:name="_Toc135822377"/>
+      <w:bookmarkStart w:id="1" w:name="_Toc135895572"/>
       <w:r>
         <w:rPr>
           <w:lang w:val="fr-CH"/>
@@ -4496,7 +4496,7 @@
         </w:rPr>
       </w:pPr>
       <w:bookmarkStart w:id="2" w:name="_Toc499021833"/>
-      <w:bookmarkStart w:id="3" w:name="_Toc135822378"/>
+      <w:bookmarkStart w:id="3" w:name="_Toc135895573"/>
       <w:r>
         <w:rPr>
           <w:i w:val="0"/>
@@ -4559,7 +4559,7 @@
       <w:pPr>
         <w:pStyle w:val="Titre2"/>
       </w:pPr>
-      <w:bookmarkStart w:id="4" w:name="_Toc135822379"/>
+      <w:bookmarkStart w:id="4" w:name="_Toc135895574"/>
       <w:r>
         <w:t>Organisation</w:t>
       </w:r>
@@ -4930,7 +4930,7 @@
           <w:lang w:val="fr-CH"/>
         </w:rPr>
       </w:pPr>
-      <w:bookmarkStart w:id="5" w:name="_Toc135822380"/>
+      <w:bookmarkStart w:id="5" w:name="_Toc135895575"/>
       <w:r>
         <w:rPr>
           <w:lang w:val="fr-CH"/>
@@ -5048,7 +5048,7 @@
           <w:lang w:val="fr-CH"/>
         </w:rPr>
       </w:pPr>
-      <w:bookmarkStart w:id="7" w:name="_Toc135822381"/>
+      <w:bookmarkStart w:id="7" w:name="_Toc135895576"/>
       <w:r>
         <w:rPr>
           <w:lang w:val="fr-CH"/>
@@ -5236,7 +5236,7 @@
         </w:rPr>
       </w:pPr>
       <w:bookmarkStart w:id="8" w:name="_Toc499021835"/>
-      <w:bookmarkStart w:id="9" w:name="_Toc135822382"/>
+      <w:bookmarkStart w:id="9" w:name="_Toc135895577"/>
       <w:r>
         <w:rPr>
           <w:lang w:val="fr-CH"/>
@@ -5363,7 +5363,7 @@
         </w:rPr>
       </w:pPr>
       <w:bookmarkStart w:id="10" w:name="_Toc499021836"/>
-      <w:bookmarkStart w:id="11" w:name="_Toc135822383"/>
+      <w:bookmarkStart w:id="11" w:name="_Toc135895578"/>
       <w:r>
         <w:rPr>
           <w:lang w:val="fr-CH"/>
@@ -5390,7 +5390,7 @@
         </w:rPr>
       </w:pPr>
       <w:bookmarkStart w:id="12" w:name="_Toc499021837"/>
-      <w:bookmarkStart w:id="13" w:name="_Toc135822384"/>
+      <w:bookmarkStart w:id="13" w:name="_Toc135895579"/>
       <w:r>
         <w:rPr>
           <w:i w:val="0"/>
@@ -5409,7 +5409,7 @@
           <w:lang w:val="fr-CH"/>
         </w:rPr>
       </w:pPr>
-      <w:bookmarkStart w:id="14" w:name="_Toc135822385"/>
+      <w:bookmarkStart w:id="14" w:name="_Toc135895580"/>
       <w:r>
         <w:rPr>
           <w:lang w:val="fr-CH"/>
@@ -5438,10 +5438,10 @@
           <w:lang w:val="fr-CH"/>
         </w:rPr>
         <w:drawing>
-          <wp:inline distT="0" distB="0" distL="0" distR="0" wp14:anchorId="0597C6CA" wp14:editId="103A128F">
-            <wp:extent cx="5762625" cy="3398520"/>
-            <wp:effectExtent l="0" t="0" r="9525" b="0"/>
-            <wp:docPr id="8" name="Image 8"/>
+          <wp:inline distT="0" distB="0" distL="0" distR="0" wp14:anchorId="2A250E94" wp14:editId="008B7C66">
+            <wp:extent cx="5759450" cy="3574415"/>
+            <wp:effectExtent l="0" t="0" r="0" b="6985"/>
+            <wp:docPr id="21" name="Image 21"/>
             <wp:cNvGraphicFramePr>
               <a:graphicFrameLocks xmlns:a="http://schemas.openxmlformats.org/drawingml/2006/main" noChangeAspect="1"/>
             </wp:cNvGraphicFramePr>
@@ -5449,7 +5449,7 @@
               <a:graphicData uri="http://schemas.openxmlformats.org/drawingml/2006/picture">
                 <pic:pic xmlns:pic="http://schemas.openxmlformats.org/drawingml/2006/picture">
                   <pic:nvPicPr>
-                    <pic:cNvPr id="0" name="Picture 4"/>
+                    <pic:cNvPr id="0" name="Picture 1"/>
                     <pic:cNvPicPr>
                       <a:picLocks noChangeAspect="1" noChangeArrowheads="1"/>
                     </pic:cNvPicPr>
@@ -5470,7 +5470,7 @@
                   <pic:spPr bwMode="auto">
                     <a:xfrm>
                       <a:off x="0" y="0"/>
-                      <a:ext cx="5762625" cy="3398520"/>
+                      <a:ext cx="5759450" cy="3574415"/>
                     </a:xfrm>
                     <a:prstGeom prst="rect">
                       <a:avLst/>
@@ -5489,13 +5489,6 @@
     </w:p>
     <w:p>
       <w:pPr>
-        <w:rPr>
-          <w:lang w:val="fr-CH"/>
-        </w:rPr>
-      </w:pPr>
-    </w:p>
-    <w:p>
-      <w:pPr>
         <w:pStyle w:val="Titre4"/>
       </w:pPr>
       <w:r>
@@ -5514,10 +5507,10 @@
           <w:lang w:val="fr-CH"/>
         </w:rPr>
         <w:drawing>
-          <wp:inline distT="0" distB="0" distL="0" distR="0" wp14:anchorId="14D42D2A" wp14:editId="4937E5EE">
-            <wp:extent cx="5512279" cy="3834685"/>
+          <wp:inline distT="0" distB="0" distL="0" distR="0" wp14:anchorId="1F4CD34D" wp14:editId="74735E5A">
+            <wp:extent cx="5391150" cy="3987142"/>
             <wp:effectExtent l="0" t="0" r="0" b="0"/>
-            <wp:docPr id="5" name="Image 5"/>
+            <wp:docPr id="23" name="Image 23"/>
             <wp:cNvGraphicFramePr>
               <a:graphicFrameLocks xmlns:a="http://schemas.openxmlformats.org/drawingml/2006/main" noChangeAspect="1"/>
             </wp:cNvGraphicFramePr>
@@ -5525,7 +5518,7 @@
               <a:graphicData uri="http://schemas.openxmlformats.org/drawingml/2006/picture">
                 <pic:pic xmlns:pic="http://schemas.openxmlformats.org/drawingml/2006/picture">
                   <pic:nvPicPr>
-                    <pic:cNvPr id="0" name="Picture 2"/>
+                    <pic:cNvPr id="0" name="Picture 3"/>
                     <pic:cNvPicPr>
                       <a:picLocks noChangeAspect="1" noChangeArrowheads="1"/>
                     </pic:cNvPicPr>
@@ -5546,7 +5539,7 @@
                   <pic:spPr bwMode="auto">
                     <a:xfrm>
                       <a:off x="0" y="0"/>
-                      <a:ext cx="5520497" cy="3840402"/>
+                      <a:ext cx="5417241" cy="4006438"/>
                     </a:xfrm>
                     <a:prstGeom prst="rect">
                       <a:avLst/>
@@ -5574,7 +5567,7 @@
       </w:pPr>
       <w:bookmarkStart w:id="15" w:name="_Toc71691012"/>
       <w:bookmarkStart w:id="16" w:name="_Toc499021838"/>
-      <w:bookmarkStart w:id="17" w:name="_Toc135822386"/>
+      <w:bookmarkStart w:id="17" w:name="_Toc135895581"/>
       <w:r>
         <w:rPr>
           <w:i w:val="0"/>
@@ -5743,7 +5736,7 @@
       <w:bookmarkStart w:id="18" w:name="_Toc25553310"/>
       <w:bookmarkStart w:id="19" w:name="_Toc71691015"/>
       <w:bookmarkStart w:id="20" w:name="_Toc499021839"/>
-      <w:bookmarkStart w:id="21" w:name="_Toc135822387"/>
+      <w:bookmarkStart w:id="21" w:name="_Toc135895582"/>
       <w:r>
         <w:rPr>
           <w:rFonts w:cs="Arial"/>
@@ -5755,13 +5748,6 @@
       <w:bookmarkEnd w:id="19"/>
       <w:bookmarkEnd w:id="20"/>
       <w:bookmarkEnd w:id="21"/>
-    </w:p>
-    <w:p>
-      <w:pPr>
-        <w:rPr>
-          <w:lang w:val="fr-CH"/>
-        </w:rPr>
-      </w:pPr>
     </w:p>
     <w:tbl>
       <w:tblPr>
@@ -5930,7 +5916,7 @@
       <w:bookmarkStart w:id="22" w:name="_Toc25553314"/>
       <w:bookmarkStart w:id="23" w:name="_Toc71691019"/>
       <w:bookmarkStart w:id="24" w:name="_Toc499021841"/>
-      <w:bookmarkStart w:id="25" w:name="_Toc135822388"/>
+      <w:bookmarkStart w:id="25" w:name="_Toc135895583"/>
       <w:r>
         <w:rPr>
           <w:i w:val="0"/>
@@ -5951,7 +5937,7 @@
           <w:lang w:val="fr-CH"/>
         </w:rPr>
       </w:pPr>
-      <w:bookmarkStart w:id="26" w:name="_Toc135822389"/>
+      <w:bookmarkStart w:id="26" w:name="_Toc135895584"/>
       <w:r>
         <w:rPr>
           <w:lang w:val="fr-CH"/>
@@ -5987,7 +5973,7 @@
           <w:lang w:val="fr-CH"/>
         </w:rPr>
       </w:pPr>
-      <w:bookmarkStart w:id="27" w:name="_Toc135822390"/>
+      <w:bookmarkStart w:id="27" w:name="_Toc135895585"/>
       <w:r>
         <w:rPr>
           <w:lang w:val="fr-CH"/>
@@ -6036,7 +6022,7 @@
           <w:lang w:val="fr-CH"/>
         </w:rPr>
       </w:pPr>
-      <w:bookmarkStart w:id="28" w:name="_Toc135822391"/>
+      <w:bookmarkStart w:id="28" w:name="_Toc135895586"/>
       <w:r>
         <w:rPr>
           <w:lang w:val="fr-CH"/>
@@ -6070,13 +6056,6 @@
           <w:lang w:val="fr-CH"/>
         </w:rPr>
       </w:pPr>
-    </w:p>
-    <w:p>
-      <w:pPr>
-        <w:rPr>
-          <w:lang w:val="fr-CH"/>
-        </w:rPr>
-      </w:pPr>
       <w:r>
         <w:rPr>
           <w:lang w:val="fr-CH"/>
@@ -6098,7 +6077,7 @@
           <w:lang w:val="fr-CH"/>
         </w:rPr>
       </w:pPr>
-      <w:bookmarkStart w:id="29" w:name="_Toc135822392"/>
+      <w:bookmarkStart w:id="29" w:name="_Toc135895587"/>
       <w:r>
         <w:rPr>
           <w:lang w:val="fr-CH"/>
@@ -6630,6 +6609,20 @@
           <w:lang w:val="fr-CH"/>
         </w:rPr>
       </w:pPr>
+    </w:p>
+    <w:p>
+      <w:pPr>
+        <w:rPr>
+          <w:lang w:val="fr-CH"/>
+        </w:rPr>
+      </w:pPr>
+    </w:p>
+    <w:p>
+      <w:pPr>
+        <w:rPr>
+          <w:lang w:val="fr-CH"/>
+        </w:rPr>
+      </w:pPr>
       <w:r>
         <w:rPr>
           <w:lang w:val="fr-CH"/>
@@ -6644,12 +6637,274 @@
           <w:lang w:val="fr-CH"/>
         </w:rPr>
       </w:pPr>
-      <w:bookmarkStart w:id="30" w:name="_Toc135822393"/>
       <w:r>
         <w:rPr>
           <w:lang w:val="fr-CH"/>
         </w:rPr>
         <w:lastRenderedPageBreak/>
+        <w:t>NuGet packages</w:t>
+      </w:r>
+    </w:p>
+    <w:p>
+      <w:pPr>
+        <w:rPr>
+          <w:lang w:val="fr-CH"/>
+        </w:rPr>
+      </w:pPr>
+    </w:p>
+    <w:tbl>
+      <w:tblPr>
+        <w:tblStyle w:val="Grilledutableau"/>
+        <w:tblW w:w="0" w:type="auto"/>
+        <w:tblLook w:val="04A0" w:firstRow="1" w:lastRow="0" w:firstColumn="1" w:lastColumn="0" w:noHBand="0" w:noVBand="1"/>
+      </w:tblPr>
+      <w:tblGrid>
+        <w:gridCol w:w="2972"/>
+        <w:gridCol w:w="1142"/>
+        <w:gridCol w:w="4946"/>
+      </w:tblGrid>
+      <w:tr>
+        <w:tc>
+          <w:tcPr>
+            <w:tcW w:w="2972" w:type="dxa"/>
+          </w:tcPr>
+          <w:p>
+            <w:pPr>
+              <w:rPr>
+                <w:b/>
+                <w:bCs/>
+                <w:lang w:val="fr-CH"/>
+              </w:rPr>
+            </w:pPr>
+            <w:r>
+              <w:rPr>
+                <w:b/>
+                <w:bCs/>
+                <w:lang w:val="fr-CH"/>
+              </w:rPr>
+              <w:t>Nom</w:t>
+            </w:r>
+          </w:p>
+        </w:tc>
+        <w:tc>
+          <w:tcPr>
+            <w:tcW w:w="1142" w:type="dxa"/>
+          </w:tcPr>
+          <w:p>
+            <w:pPr>
+              <w:rPr>
+                <w:b/>
+                <w:bCs/>
+                <w:lang w:val="fr-CH"/>
+              </w:rPr>
+            </w:pPr>
+            <w:r>
+              <w:rPr>
+                <w:b/>
+                <w:bCs/>
+                <w:lang w:val="fr-CH"/>
+              </w:rPr>
+              <w:t>Version</w:t>
+            </w:r>
+          </w:p>
+        </w:tc>
+        <w:tc>
+          <w:tcPr>
+            <w:tcW w:w="4946" w:type="dxa"/>
+          </w:tcPr>
+          <w:p>
+            <w:pPr>
+              <w:rPr>
+                <w:b/>
+                <w:bCs/>
+                <w:lang w:val="fr-CH"/>
+              </w:rPr>
+            </w:pPr>
+            <w:r>
+              <w:rPr>
+                <w:b/>
+                <w:bCs/>
+                <w:lang w:val="fr-CH"/>
+              </w:rPr>
+              <w:t>Usage</w:t>
+            </w:r>
+          </w:p>
+        </w:tc>
+      </w:tr>
+      <w:tr>
+        <w:tc>
+          <w:tcPr>
+            <w:tcW w:w="2972" w:type="dxa"/>
+            <w:vAlign w:val="center"/>
+          </w:tcPr>
+          <w:p>
+            <w:pPr>
+              <w:jc w:val="center"/>
+              <w:rPr>
+                <w:lang w:val="fr-CH"/>
+              </w:rPr>
+            </w:pPr>
+            <w:r>
+              <w:rPr>
+                <w:lang w:val="fr-CH"/>
+              </w:rPr>
+              <w:t>BCrypt.Net-Next</w:t>
+            </w:r>
+          </w:p>
+        </w:tc>
+        <w:tc>
+          <w:tcPr>
+            <w:tcW w:w="1142" w:type="dxa"/>
+            <w:vAlign w:val="center"/>
+          </w:tcPr>
+          <w:p>
+            <w:pPr>
+              <w:jc w:val="center"/>
+              <w:rPr>
+                <w:lang w:val="fr-CH"/>
+              </w:rPr>
+            </w:pPr>
+            <w:r>
+              <w:rPr>
+                <w:lang w:val="fr-CH"/>
+              </w:rPr>
+              <w:t>4.0.3</w:t>
+            </w:r>
+          </w:p>
+        </w:tc>
+        <w:tc>
+          <w:tcPr>
+            <w:tcW w:w="4946" w:type="dxa"/>
+            <w:vAlign w:val="center"/>
+          </w:tcPr>
+          <w:p>
+            <w:pPr>
+              <w:jc w:val="center"/>
+              <w:rPr>
+                <w:lang w:val="fr-CH"/>
+              </w:rPr>
+            </w:pPr>
+            <w:r>
+              <w:rPr>
+                <w:lang w:val="fr-CH"/>
+              </w:rPr>
+              <w:t xml:space="preserve">Utilisé </w:t>
+            </w:r>
+            <w:r>
+              <w:rPr>
+                <w:lang w:val="fr-CH"/>
+              </w:rPr>
+              <w:t>afin de hasher les mots de passes des utilisateurs et vérifier</w:t>
+            </w:r>
+            <w:r>
+              <w:rPr>
+                <w:lang w:val="fr-CH"/>
+              </w:rPr>
+              <w:t xml:space="preserve"> la correspondance des mots de passes entrés avec les hash stockés dans la base de données</w:t>
+            </w:r>
+          </w:p>
+        </w:tc>
+      </w:tr>
+      <w:tr>
+        <w:tc>
+          <w:tcPr>
+            <w:tcW w:w="2972" w:type="dxa"/>
+            <w:vAlign w:val="center"/>
+          </w:tcPr>
+          <w:p>
+            <w:pPr>
+              <w:jc w:val="center"/>
+              <w:rPr>
+                <w:lang w:val="fr-CH"/>
+              </w:rPr>
+            </w:pPr>
+            <w:r>
+              <w:rPr>
+                <w:lang w:val="fr-CH"/>
+              </w:rPr>
+              <w:t>MySqlConnector</w:t>
+            </w:r>
+          </w:p>
+        </w:tc>
+        <w:tc>
+          <w:tcPr>
+            <w:tcW w:w="1142" w:type="dxa"/>
+            <w:vAlign w:val="center"/>
+          </w:tcPr>
+          <w:p>
+            <w:pPr>
+              <w:jc w:val="center"/>
+              <w:rPr>
+                <w:lang w:val="fr-CH"/>
+              </w:rPr>
+            </w:pPr>
+            <w:r>
+              <w:rPr>
+                <w:lang w:val="fr-CH"/>
+              </w:rPr>
+              <w:t>2.2.6</w:t>
+            </w:r>
+          </w:p>
+        </w:tc>
+        <w:tc>
+          <w:tcPr>
+            <w:tcW w:w="4946" w:type="dxa"/>
+            <w:vAlign w:val="center"/>
+          </w:tcPr>
+          <w:p>
+            <w:pPr>
+              <w:jc w:val="center"/>
+              <w:rPr>
+                <w:lang w:val="fr-CH"/>
+              </w:rPr>
+            </w:pPr>
+            <w:r>
+              <w:rPr>
+                <w:lang w:val="fr-CH"/>
+              </w:rPr>
+              <w:t xml:space="preserve">Fournit des méthodes </w:t>
+            </w:r>
+            <w:r>
+              <w:rPr>
+                <w:lang w:val="fr-CH"/>
+              </w:rPr>
+              <w:t>permettant de</w:t>
+            </w:r>
+            <w:r>
+              <w:rPr>
+                <w:lang w:val="fr-CH"/>
+              </w:rPr>
+              <w:t xml:space="preserve"> créer une connexion et envoyer des requêtes à une base de données </w:t>
+            </w:r>
+            <w:r>
+              <w:rPr>
+                <w:lang w:val="fr-CH"/>
+              </w:rPr>
+              <w:t>MySQL</w:t>
+            </w:r>
+          </w:p>
+        </w:tc>
+      </w:tr>
+    </w:tbl>
+    <w:p>
+      <w:pPr>
+        <w:rPr>
+          <w:lang w:val="fr-CH"/>
+        </w:rPr>
+      </w:pPr>
+    </w:p>
+    <w:p>
+      <w:pPr>
+        <w:pStyle w:val="Titre3"/>
+        <w:rPr>
+          <w:lang w:val="fr-CH"/>
+        </w:rPr>
+      </w:pPr>
+      <w:bookmarkStart w:id="30" w:name="_Toc135895588"/>
+      <w:r>
+        <w:rPr>
+          <w:lang w:val="fr-CH"/>
+        </w:rPr>
         <w:t xml:space="preserve">Use case : </w:t>
       </w:r>
       <w:r>
@@ -6660,7 +6915,6 @@
       </w:r>
       <w:bookmarkEnd w:id="30"/>
     </w:p>
-    <w:p/>
     <w:p>
       <w:pPr>
         <w:pStyle w:val="Titre4"/>
@@ -10389,7 +10643,7 @@
           <w:lang w:val="fr-CH"/>
         </w:rPr>
       </w:pPr>
-      <w:bookmarkStart w:id="32" w:name="_Toc135822394"/>
+      <w:bookmarkStart w:id="32" w:name="_Toc135895589"/>
       <w:r>
         <w:rPr>
           <w:lang w:val="fr-CH"/>
@@ -11066,7 +11320,7 @@
           <w:lang w:val="fr-CH"/>
         </w:rPr>
       </w:pPr>
-      <w:bookmarkStart w:id="33" w:name="_Toc135822395"/>
+      <w:bookmarkStart w:id="33" w:name="_Toc135895590"/>
       <w:r>
         <w:rPr>
           <w:lang w:val="fr-CH"/>
@@ -11181,7 +11435,7 @@
       </w:pPr>
       <w:bookmarkStart w:id="34" w:name="_Toc71703259"/>
       <w:bookmarkStart w:id="35" w:name="_Toc499021842"/>
-      <w:bookmarkStart w:id="36" w:name="_Toc135822396"/>
+      <w:bookmarkStart w:id="36" w:name="_Toc135895591"/>
       <w:r>
         <w:rPr>
           <w:lang w:val="fr-CH"/>
@@ -11211,7 +11465,7 @@
       <w:bookmarkStart w:id="37" w:name="_Toc25553317"/>
       <w:bookmarkStart w:id="38" w:name="_Toc71691022"/>
       <w:bookmarkStart w:id="39" w:name="_Toc499021843"/>
-      <w:bookmarkStart w:id="40" w:name="_Toc135822397"/>
+      <w:bookmarkStart w:id="40" w:name="_Toc135895592"/>
       <w:r>
         <w:rPr>
           <w:i w:val="0"/>
@@ -11233,7 +11487,7 @@
           <w:lang w:val="fr-CH"/>
         </w:rPr>
       </w:pPr>
-      <w:bookmarkStart w:id="42" w:name="_Toc135822398"/>
+      <w:bookmarkStart w:id="42" w:name="_Toc135895593"/>
       <w:bookmarkEnd w:id="41"/>
       <w:r>
         <w:rPr>
@@ -11293,7 +11547,7 @@
           <w:lang w:val="fr-CH"/>
         </w:rPr>
       </w:pPr>
-      <w:bookmarkStart w:id="43" w:name="_Toc135822399"/>
+      <w:bookmarkStart w:id="43" w:name="_Toc135895594"/>
       <w:r>
         <w:rPr>
           <w:lang w:val="fr-CH"/>
@@ -11924,7 +12178,7 @@
           <w:lang w:val="fr-CH"/>
         </w:rPr>
       </w:pPr>
-      <w:bookmarkStart w:id="44" w:name="_Toc135822400"/>
+      <w:bookmarkStart w:id="44" w:name="_Toc135895595"/>
       <w:r>
         <w:rPr>
           <w:lang w:val="fr-CH"/>
@@ -12259,7 +12513,7 @@
       <w:bookmarkStart w:id="45" w:name="_Toc25553321"/>
       <w:bookmarkStart w:id="46" w:name="_Toc71691025"/>
       <w:bookmarkStart w:id="47" w:name="_Toc499021844"/>
-      <w:bookmarkStart w:id="48" w:name="_Toc135822401"/>
+      <w:bookmarkStart w:id="48" w:name="_Toc135895596"/>
       <w:r>
         <w:rPr>
           <w:i w:val="0"/>
@@ -12309,7 +12563,7 @@
           <w:lang w:val="fr-CH"/>
         </w:rPr>
       </w:pPr>
-      <w:bookmarkStart w:id="49" w:name="_Toc135822402"/>
+      <w:bookmarkStart w:id="49" w:name="_Toc135895597"/>
       <w:r>
         <w:rPr>
           <w:lang w:val="fr-CH"/>
@@ -12977,7 +13231,7 @@
           <w:lang w:val="fr-CH"/>
         </w:rPr>
       </w:pPr>
-      <w:bookmarkStart w:id="50" w:name="_Toc135822403"/>
+      <w:bookmarkStart w:id="50" w:name="_Toc135895598"/>
       <w:r>
         <w:rPr>
           <w:lang w:val="fr-CH"/>
@@ -13216,7 +13470,7 @@
           <w:lang w:val="fr-CH"/>
         </w:rPr>
       </w:pPr>
-      <w:bookmarkStart w:id="51" w:name="_Toc135822404"/>
+      <w:bookmarkStart w:id="51" w:name="_Toc135895599"/>
       <w:r>
         <w:rPr>
           <w:lang w:val="fr-CH"/>
@@ -13726,13 +13980,7 @@
         <w:rPr>
           <w:lang w:val="fr-CH"/>
         </w:rPr>
-        <w:t xml:space="preserve"> : </w:t>
-      </w:r>
-      <w:r>
-        <w:rPr>
-          <w:lang w:val="fr-CH"/>
-        </w:rPr>
-        <w:t>23.05.2023</w:t>
+        <w:t> : 23.05.2023</w:t>
       </w:r>
     </w:p>
     <w:p>
@@ -13753,19 +14001,7 @@
         <w:rPr>
           <w:lang w:val="fr-CH"/>
         </w:rPr>
-        <w:t xml:space="preserve"> : </w:t>
-      </w:r>
-      <w:r>
-        <w:rPr>
-          <w:lang w:val="fr-CH"/>
-        </w:rPr>
-        <w:t>Corentin Barde</w:t>
-      </w:r>
-      <w:r>
-        <w:rPr>
-          <w:lang w:val="fr-CH"/>
-        </w:rPr>
-        <w:t>t</w:t>
+        <w:t> : Corentin Bardet</w:t>
       </w:r>
     </w:p>
     <w:p>
@@ -13786,13 +14022,7 @@
         <w:rPr>
           <w:lang w:val="fr-CH"/>
         </w:rPr>
-        <w:t xml:space="preserve"> : </w:t>
-      </w:r>
-      <w:r>
-        <w:rPr>
-          <w:lang w:val="fr-CH"/>
-        </w:rPr>
-        <w:t>SC-C236-PC09</w:t>
+        <w:t> : SC-C236-PC09</w:t>
       </w:r>
     </w:p>
     <w:p>
@@ -13940,7 +14170,7 @@
       <w:bookmarkStart w:id="52" w:name="_Toc25553322"/>
       <w:bookmarkStart w:id="53" w:name="_Toc71691026"/>
       <w:bookmarkStart w:id="54" w:name="_Toc499021845"/>
-      <w:bookmarkStart w:id="55" w:name="_Toc135822405"/>
+      <w:bookmarkStart w:id="55" w:name="_Toc135895600"/>
       <w:r>
         <w:rPr>
           <w:i w:val="0"/>
@@ -13979,15 +14209,15 @@
         <w:tblLook w:val="04A0" w:firstRow="1" w:lastRow="0" w:firstColumn="1" w:lastColumn="0" w:noHBand="0" w:noVBand="1"/>
       </w:tblPr>
       <w:tblGrid>
-        <w:gridCol w:w="4381"/>
-        <w:gridCol w:w="4123"/>
-        <w:gridCol w:w="3832"/>
+        <w:gridCol w:w="4374"/>
+        <w:gridCol w:w="4117"/>
+        <w:gridCol w:w="3845"/>
         <w:gridCol w:w="1656"/>
       </w:tblGrid>
       <w:tr>
         <w:tc>
           <w:tcPr>
-            <w:tcW w:w="4531" w:type="dxa"/>
+            <w:tcW w:w="4374" w:type="dxa"/>
           </w:tcPr>
           <w:p>
             <w:pPr>
@@ -14009,7 +14239,7 @@
         </w:tc>
         <w:tc>
           <w:tcPr>
-            <w:tcW w:w="4253" w:type="dxa"/>
+            <w:tcW w:w="4117" w:type="dxa"/>
           </w:tcPr>
           <w:p>
             <w:pPr>
@@ -14033,7 +14263,7 @@
         </w:tc>
         <w:tc>
           <w:tcPr>
-            <w:tcW w:w="3969" w:type="dxa"/>
+            <w:tcW w:w="3845" w:type="dxa"/>
           </w:tcPr>
           <w:p>
             <w:pPr>
@@ -14055,7 +14285,7 @@
         </w:tc>
         <w:tc>
           <w:tcPr>
-            <w:tcW w:w="1239" w:type="dxa"/>
+            <w:tcW w:w="1656" w:type="dxa"/>
           </w:tcPr>
           <w:p>
             <w:pPr>
@@ -14079,7 +14309,8 @@
       <w:tr>
         <w:tc>
           <w:tcPr>
-            <w:tcW w:w="4531" w:type="dxa"/>
+            <w:tcW w:w="4374" w:type="dxa"/>
+            <w:vAlign w:val="center"/>
           </w:tcPr>
           <w:p>
             <w:pPr>
@@ -14095,52 +14326,143 @@
                 <w:iCs/>
                 <w:lang w:val="fr-CH"/>
               </w:rPr>
-              <w:t xml:space="preserve">Effectuer une recherche de facture lorsqu’aucune facture </w:t>
-            </w:r>
-          </w:p>
-        </w:tc>
-        <w:tc>
-          <w:tcPr>
-            <w:tcW w:w="4253" w:type="dxa"/>
-          </w:tcPr>
-          <w:p>
-            <w:pPr>
-              <w:rPr>
-                <w:lang w:val="fr-CH"/>
-              </w:rPr>
-            </w:pPr>
-          </w:p>
-        </w:tc>
-        <w:tc>
-          <w:tcPr>
-            <w:tcW w:w="3969" w:type="dxa"/>
-          </w:tcPr>
-          <w:p>
-            <w:pPr>
-              <w:rPr>
-                <w:lang w:val="fr-CH"/>
-              </w:rPr>
-            </w:pPr>
-          </w:p>
-        </w:tc>
-        <w:tc>
-          <w:tcPr>
-            <w:tcW w:w="1239" w:type="dxa"/>
-          </w:tcPr>
-          <w:p>
-            <w:pPr>
-              <w:rPr>
-                <w:noProof/>
-                <w:lang w:val="fr-CH"/>
-              </w:rPr>
-            </w:pPr>
+              <w:t xml:space="preserve">Cliquer sur le bouton </w:t>
+            </w:r>
+            <w:r>
+              <w:rPr>
+                <w:rFonts w:cs="Arial"/>
+                <w:iCs/>
+                <w:lang w:val="fr-CH"/>
+              </w:rPr>
+              <w:t>«</w:t>
+            </w:r>
+            <w:r>
+              <w:rPr>
+                <w:rFonts w:cs="Arial"/>
+                <w:iCs/>
+                <w:lang w:val="fr-CH"/>
+              </w:rPr>
+              <w:t xml:space="preserve"> </w:t>
+            </w:r>
+            <w:r>
+              <w:rPr>
+                <w:rFonts w:cs="Arial"/>
+                <w:iCs/>
+                <w:lang w:val="fr-CH"/>
+              </w:rPr>
+              <w:t>Voir</w:t>
+            </w:r>
+            <w:r>
+              <w:rPr>
+                <w:rFonts w:cs="Arial"/>
+                <w:iCs/>
+                <w:lang w:val="fr-CH"/>
+              </w:rPr>
+              <w:t xml:space="preserve"> la facture » dans le formulaire de consultation de facture lorsqu’aucune facture n’est sélectionnée cause un crash de l’application</w:t>
+            </w:r>
+          </w:p>
+        </w:tc>
+        <w:tc>
+          <w:tcPr>
+            <w:tcW w:w="4117" w:type="dxa"/>
+            <w:vAlign w:val="center"/>
+          </w:tcPr>
+          <w:p>
+            <w:pPr>
+              <w:rPr>
+                <w:lang w:val="fr-CH"/>
+              </w:rPr>
+            </w:pPr>
+          </w:p>
+        </w:tc>
+        <w:tc>
+          <w:tcPr>
+            <w:tcW w:w="3845" w:type="dxa"/>
+            <w:vAlign w:val="center"/>
+          </w:tcPr>
+          <w:p>
+            <w:pPr>
+              <w:rPr>
+                <w:lang w:val="fr-CH"/>
+              </w:rPr>
+            </w:pPr>
+            <w:r>
+              <w:rPr>
+                <w:lang w:val="fr-CH"/>
+              </w:rPr>
+              <w:t>Ajouter une sécurité afin de vérifier qu’une facture a bien été sélectionnée avant d’ouvrir un nouveau formulaire</w:t>
+            </w:r>
+          </w:p>
+        </w:tc>
+        <w:tc>
+          <w:tcPr>
+            <w:tcW w:w="1656" w:type="dxa"/>
+          </w:tcPr>
+          <w:p>
+            <w:pPr>
+              <w:rPr>
+                <w:noProof/>
+                <w:lang w:val="fr-CH"/>
+              </w:rPr>
+            </w:pPr>
+            <w:r>
+              <w:rPr>
+                <w:noProof/>
+                <w:lang w:val="fr-CH"/>
+              </w:rPr>
+              <w:drawing>
+                <wp:inline distT="0" distB="0" distL="0" distR="0" wp14:anchorId="77E4AB4F" wp14:editId="1A8CF455">
+                  <wp:extent cx="914400" cy="914400"/>
+                  <wp:effectExtent l="0" t="0" r="0" b="0"/>
+                  <wp:docPr id="12" name="Graphique 12" descr="Badge Tick1 avec un remplissage uni"/>
+                  <wp:cNvGraphicFramePr>
+                    <a:graphicFrameLocks xmlns:a="http://schemas.openxmlformats.org/drawingml/2006/main" noChangeAspect="1"/>
+                  </wp:cNvGraphicFramePr>
+                  <a:graphic xmlns:a="http://schemas.openxmlformats.org/drawingml/2006/main">
+                    <a:graphicData uri="http://schemas.openxmlformats.org/drawingml/2006/picture">
+                      <pic:pic xmlns:pic="http://schemas.openxmlformats.org/drawingml/2006/picture">
+                        <pic:nvPicPr>
+                          <pic:cNvPr id="11" name="Graphique 11" descr="Badge Tick1 avec un remplissage uni"/>
+                          <pic:cNvPicPr/>
+                        </pic:nvPicPr>
+                        <pic:blipFill>
+                          <a:blip r:embed="rId32">
+                            <a:extLst>
+                              <a:ext uri="{28A0092B-C50C-407E-A947-70E740481C1C}">
+                                <a14:useLocalDpi xmlns:a14="http://schemas.microsoft.com/office/drawing/2010/main" val="0"/>
+                              </a:ext>
+                              <a:ext uri="{96DAC541-7B7A-43D3-8B79-37D633B846F1}">
+                                <asvg:svgBlip xmlns:asvg="http://schemas.microsoft.com/office/drawing/2016/SVG/main" r:embed="rId33"/>
+                              </a:ext>
+                            </a:extLst>
+                          </a:blip>
+                          <a:stretch>
+                            <a:fillRect/>
+                          </a:stretch>
+                        </pic:blipFill>
+                        <pic:spPr>
+                          <a:xfrm>
+                            <a:off x="0" y="0"/>
+                            <a:ext cx="914400" cy="914400"/>
+                          </a:xfrm>
+                          <a:prstGeom prst="rect">
+                            <a:avLst/>
+                          </a:prstGeom>
+                        </pic:spPr>
+                      </pic:pic>
+                    </a:graphicData>
+                  </a:graphic>
+                </wp:inline>
+              </w:drawing>
+            </w:r>
           </w:p>
         </w:tc>
       </w:tr>
       <w:tr>
         <w:tc>
           <w:tcPr>
-            <w:tcW w:w="4531" w:type="dxa"/>
+            <w:tcW w:w="4374" w:type="dxa"/>
+            <w:vAlign w:val="center"/>
           </w:tcPr>
           <w:p>
             <w:pPr>
@@ -14154,21 +14476,14 @@
                 <w:iCs/>
                 <w:lang w:val="fr-CH"/>
               </w:rPr>
-              <w:t xml:space="preserve">Le formulaire d’affichage d’une facture montre l’heure de la facture </w:t>
-            </w:r>
-            <w:r>
-              <w:rPr>
-                <w:rFonts w:cs="Arial"/>
-                <w:iCs/>
-                <w:lang w:val="fr-CH"/>
-              </w:rPr>
-              <w:t>alors que seul l’information de la date a été rentré</w:t>
-            </w:r>
-          </w:p>
-        </w:tc>
-        <w:tc>
-          <w:tcPr>
-            <w:tcW w:w="4253" w:type="dxa"/>
+              <w:t>Le formulaire d’affichage d’une facture montre l’heure de la facture alors que seul l’information de la date a été rentré</w:t>
+            </w:r>
+          </w:p>
+        </w:tc>
+        <w:tc>
+          <w:tcPr>
+            <w:tcW w:w="4117" w:type="dxa"/>
+            <w:vAlign w:val="center"/>
           </w:tcPr>
           <w:p>
             <w:pPr>
@@ -14186,7 +14501,8 @@
         </w:tc>
         <w:tc>
           <w:tcPr>
-            <w:tcW w:w="3969" w:type="dxa"/>
+            <w:tcW w:w="3845" w:type="dxa"/>
+            <w:vAlign w:val="center"/>
           </w:tcPr>
           <w:p>
             <w:pPr>
@@ -14204,7 +14520,7 @@
         </w:tc>
         <w:tc>
           <w:tcPr>
-            <w:tcW w:w="1239" w:type="dxa"/>
+            <w:tcW w:w="1656" w:type="dxa"/>
           </w:tcPr>
           <w:p>
             <w:pPr>
@@ -14268,7 +14584,8 @@
       <w:tr>
         <w:tc>
           <w:tcPr>
-            <w:tcW w:w="4531" w:type="dxa"/>
+            <w:tcW w:w="4374" w:type="dxa"/>
+            <w:vAlign w:val="center"/>
           </w:tcPr>
           <w:p>
             <w:pPr>
@@ -14292,7 +14609,8 @@
         </w:tc>
         <w:tc>
           <w:tcPr>
-            <w:tcW w:w="4253" w:type="dxa"/>
+            <w:tcW w:w="4117" w:type="dxa"/>
+            <w:vAlign w:val="center"/>
           </w:tcPr>
           <w:p>
             <w:pPr>
@@ -14310,7 +14628,8 @@
         </w:tc>
         <w:tc>
           <w:tcPr>
-            <w:tcW w:w="3969" w:type="dxa"/>
+            <w:tcW w:w="3845" w:type="dxa"/>
+            <w:vAlign w:val="center"/>
           </w:tcPr>
           <w:p>
             <w:pPr>
@@ -14328,7 +14647,7 @@
         </w:tc>
         <w:tc>
           <w:tcPr>
-            <w:tcW w:w="1239" w:type="dxa"/>
+            <w:tcW w:w="1656" w:type="dxa"/>
           </w:tcPr>
           <w:p>
             <w:pPr>
@@ -14392,7 +14711,8 @@
       <w:tr>
         <w:tc>
           <w:tcPr>
-            <w:tcW w:w="4531" w:type="dxa"/>
+            <w:tcW w:w="4374" w:type="dxa"/>
+            <w:vAlign w:val="center"/>
           </w:tcPr>
           <w:p>
             <w:pPr>
@@ -14410,7 +14730,8 @@
         </w:tc>
         <w:tc>
           <w:tcPr>
-            <w:tcW w:w="4253" w:type="dxa"/>
+            <w:tcW w:w="4117" w:type="dxa"/>
+            <w:vAlign w:val="center"/>
           </w:tcPr>
           <w:p>
             <w:pPr>
@@ -14464,7 +14785,8 @@
         </w:tc>
         <w:tc>
           <w:tcPr>
-            <w:tcW w:w="3969" w:type="dxa"/>
+            <w:tcW w:w="3845" w:type="dxa"/>
+            <w:vAlign w:val="center"/>
           </w:tcPr>
           <w:p>
             <w:pPr>
@@ -14488,7 +14810,7 @@
         </w:tc>
         <w:tc>
           <w:tcPr>
-            <w:tcW w:w="1239" w:type="dxa"/>
+            <w:tcW w:w="1656" w:type="dxa"/>
           </w:tcPr>
           <w:p>
             <w:pPr>
@@ -14552,94 +14874,698 @@
       <w:tr>
         <w:tc>
           <w:tcPr>
-            <w:tcW w:w="4531" w:type="dxa"/>
-          </w:tcPr>
-          <w:p>
-            <w:pPr>
-              <w:rPr>
-                <w:lang w:val="fr-CH"/>
-              </w:rPr>
-            </w:pPr>
-          </w:p>
-        </w:tc>
-        <w:tc>
-          <w:tcPr>
-            <w:tcW w:w="4253" w:type="dxa"/>
-          </w:tcPr>
-          <w:p>
-            <w:pPr>
-              <w:rPr>
-                <w:lang w:val="fr-CH"/>
-              </w:rPr>
-            </w:pPr>
-          </w:p>
-        </w:tc>
-        <w:tc>
-          <w:tcPr>
-            <w:tcW w:w="3969" w:type="dxa"/>
-          </w:tcPr>
-          <w:p>
-            <w:pPr>
-              <w:rPr>
-                <w:lang w:val="fr-CH"/>
-              </w:rPr>
-            </w:pPr>
-          </w:p>
-        </w:tc>
-        <w:tc>
-          <w:tcPr>
-            <w:tcW w:w="1239" w:type="dxa"/>
-          </w:tcPr>
-          <w:p>
-            <w:pPr>
-              <w:rPr>
-                <w:noProof/>
-                <w:lang w:val="fr-CH"/>
-              </w:rPr>
-            </w:pPr>
+            <w:tcW w:w="4374" w:type="dxa"/>
+            <w:vAlign w:val="center"/>
+          </w:tcPr>
+          <w:p>
+            <w:pPr>
+              <w:rPr>
+                <w:lang w:val="fr-CH"/>
+              </w:rPr>
+            </w:pPr>
+            <w:r>
+              <w:rPr>
+                <w:lang w:val="fr-CH"/>
+              </w:rPr>
+              <w:t xml:space="preserve">Dans les statistiques, il est impossible de reset </w:t>
+            </w:r>
+            <w:r>
+              <w:rPr>
+                <w:lang w:val="fr-CH"/>
+              </w:rPr>
+              <w:t>les graphiques</w:t>
+            </w:r>
+            <w:r>
+              <w:rPr>
+                <w:lang w:val="fr-CH"/>
+              </w:rPr>
+              <w:t xml:space="preserve"> à l’état d’affichage de toutes les factures</w:t>
+            </w:r>
+          </w:p>
+        </w:tc>
+        <w:tc>
+          <w:tcPr>
+            <w:tcW w:w="4117" w:type="dxa"/>
+            <w:vAlign w:val="center"/>
+          </w:tcPr>
+          <w:p>
+            <w:pPr>
+              <w:rPr>
+                <w:lang w:val="fr-CH"/>
+              </w:rPr>
+            </w:pPr>
+          </w:p>
+        </w:tc>
+        <w:tc>
+          <w:tcPr>
+            <w:tcW w:w="3845" w:type="dxa"/>
+            <w:vAlign w:val="center"/>
+          </w:tcPr>
+          <w:p>
+            <w:pPr>
+              <w:rPr>
+                <w:lang w:val="fr-CH"/>
+              </w:rPr>
+            </w:pPr>
+            <w:r>
+              <w:rPr>
+                <w:lang w:val="fr-CH"/>
+              </w:rPr>
+              <w:t>Ajouter un bouton reset ou une option « tous les fournisseurs » dans la combobox permettant de choisir un fournisseur</w:t>
+            </w:r>
+          </w:p>
+        </w:tc>
+        <w:tc>
+          <w:tcPr>
+            <w:tcW w:w="1656" w:type="dxa"/>
+          </w:tcPr>
+          <w:p>
+            <w:pPr>
+              <w:rPr>
+                <w:noProof/>
+                <w:lang w:val="fr-CH"/>
+              </w:rPr>
+            </w:pPr>
+            <w:r>
+              <w:rPr>
+                <w:noProof/>
+                <w:lang w:val="fr-CH"/>
+              </w:rPr>
+              <w:drawing>
+                <wp:inline distT="0" distB="0" distL="0" distR="0" wp14:anchorId="317562CC" wp14:editId="7F5BF682">
+                  <wp:extent cx="914400" cy="914400"/>
+                  <wp:effectExtent l="0" t="0" r="0" b="0"/>
+                  <wp:docPr id="9" name="Graphique 9" descr="Fermer avec un remplissage uni"/>
+                  <wp:cNvGraphicFramePr>
+                    <a:graphicFrameLocks xmlns:a="http://schemas.openxmlformats.org/drawingml/2006/main" noChangeAspect="1"/>
+                  </wp:cNvGraphicFramePr>
+                  <a:graphic xmlns:a="http://schemas.openxmlformats.org/drawingml/2006/main">
+                    <a:graphicData uri="http://schemas.openxmlformats.org/drawingml/2006/picture">
+                      <pic:pic xmlns:pic="http://schemas.openxmlformats.org/drawingml/2006/picture">
+                        <pic:nvPicPr>
+                          <pic:cNvPr id="9" name="Graphique 9" descr="Fermer avec un remplissage uni"/>
+                          <pic:cNvPicPr/>
+                        </pic:nvPicPr>
+                        <pic:blipFill>
+                          <a:blip r:embed="rId34">
+                            <a:extLst>
+                              <a:ext uri="{28A0092B-C50C-407E-A947-70E740481C1C}">
+                                <a14:useLocalDpi xmlns:a14="http://schemas.microsoft.com/office/drawing/2010/main" val="0"/>
+                              </a:ext>
+                              <a:ext uri="{96DAC541-7B7A-43D3-8B79-37D633B846F1}">
+                                <asvg:svgBlip xmlns:asvg="http://schemas.microsoft.com/office/drawing/2016/SVG/main" r:embed="rId35"/>
+                              </a:ext>
+                            </a:extLst>
+                          </a:blip>
+                          <a:stretch>
+                            <a:fillRect/>
+                          </a:stretch>
+                        </pic:blipFill>
+                        <pic:spPr>
+                          <a:xfrm>
+                            <a:off x="0" y="0"/>
+                            <a:ext cx="914400" cy="914400"/>
+                          </a:xfrm>
+                          <a:prstGeom prst="rect">
+                            <a:avLst/>
+                          </a:prstGeom>
+                        </pic:spPr>
+                      </pic:pic>
+                    </a:graphicData>
+                  </a:graphic>
+                </wp:inline>
+              </w:drawing>
+            </w:r>
           </w:p>
         </w:tc>
       </w:tr>
       <w:tr>
         <w:tc>
           <w:tcPr>
-            <w:tcW w:w="4531" w:type="dxa"/>
-          </w:tcPr>
-          <w:p>
-            <w:pPr>
-              <w:rPr>
-                <w:lang w:val="fr-CH"/>
-              </w:rPr>
-            </w:pPr>
-          </w:p>
-        </w:tc>
-        <w:tc>
-          <w:tcPr>
-            <w:tcW w:w="4253" w:type="dxa"/>
-          </w:tcPr>
-          <w:p>
-            <w:pPr>
-              <w:rPr>
-                <w:lang w:val="fr-CH"/>
-              </w:rPr>
-            </w:pPr>
-          </w:p>
-        </w:tc>
-        <w:tc>
-          <w:tcPr>
-            <w:tcW w:w="3969" w:type="dxa"/>
-          </w:tcPr>
-          <w:p>
-            <w:pPr>
-              <w:rPr>
-                <w:lang w:val="fr-CH"/>
-              </w:rPr>
-            </w:pPr>
-          </w:p>
-        </w:tc>
-        <w:tc>
-          <w:tcPr>
-            <w:tcW w:w="1239" w:type="dxa"/>
+            <w:tcW w:w="4374" w:type="dxa"/>
+            <w:vAlign w:val="center"/>
+          </w:tcPr>
+          <w:p>
+            <w:pPr>
+              <w:rPr>
+                <w:lang w:val="fr-CH"/>
+              </w:rPr>
+            </w:pPr>
+            <w:r>
+              <w:rPr>
+                <w:lang w:val="fr-CH"/>
+              </w:rPr>
+              <w:lastRenderedPageBreak/>
+              <w:t>Dans l’affichage de la liste des factures, les titres des colonnes du tableau sont écrits en Anglais</w:t>
+            </w:r>
+          </w:p>
+        </w:tc>
+        <w:tc>
+          <w:tcPr>
+            <w:tcW w:w="4117" w:type="dxa"/>
+            <w:vAlign w:val="center"/>
+          </w:tcPr>
+          <w:p>
+            <w:pPr>
+              <w:rPr>
+                <w:lang w:val="fr-CH"/>
+              </w:rPr>
+            </w:pPr>
+            <w:r>
+              <w:rPr>
+                <w:lang w:val="fr-CH"/>
+              </w:rPr>
+              <w:t>Un utilisateur ne connaissant pas l’anglais pourrait ne pas pouvoir lire les données</w:t>
+            </w:r>
+          </w:p>
+        </w:tc>
+        <w:tc>
+          <w:tcPr>
+            <w:tcW w:w="3845" w:type="dxa"/>
+            <w:vAlign w:val="center"/>
+          </w:tcPr>
+          <w:p>
+            <w:pPr>
+              <w:rPr>
+                <w:lang w:val="fr-CH"/>
+              </w:rPr>
+            </w:pPr>
+            <w:r>
+              <w:rPr>
+                <w:lang w:val="fr-CH"/>
+              </w:rPr>
+              <w:t>Modifier l’affichage du tableau pour écrire les titres en français</w:t>
+            </w:r>
+          </w:p>
+        </w:tc>
+        <w:tc>
+          <w:tcPr>
+            <w:tcW w:w="1656" w:type="dxa"/>
+          </w:tcPr>
+          <w:p>
+            <w:pPr>
+              <w:rPr>
+                <w:noProof/>
+                <w:lang w:val="fr-CH"/>
+              </w:rPr>
+            </w:pPr>
+            <w:r>
+              <w:rPr>
+                <w:noProof/>
+                <w:lang w:val="fr-CH"/>
+              </w:rPr>
+              <w:drawing>
+                <wp:inline distT="0" distB="0" distL="0" distR="0" wp14:anchorId="3CC71699" wp14:editId="3CBAC68C">
+                  <wp:extent cx="914400" cy="914400"/>
+                  <wp:effectExtent l="0" t="0" r="0" b="0"/>
+                  <wp:docPr id="22" name="Graphique 22" descr="Badge Tick1 avec un remplissage uni"/>
+                  <wp:cNvGraphicFramePr>
+                    <a:graphicFrameLocks xmlns:a="http://schemas.openxmlformats.org/drawingml/2006/main" noChangeAspect="1"/>
+                  </wp:cNvGraphicFramePr>
+                  <a:graphic xmlns:a="http://schemas.openxmlformats.org/drawingml/2006/main">
+                    <a:graphicData uri="http://schemas.openxmlformats.org/drawingml/2006/picture">
+                      <pic:pic xmlns:pic="http://schemas.openxmlformats.org/drawingml/2006/picture">
+                        <pic:nvPicPr>
+                          <pic:cNvPr id="11" name="Graphique 11" descr="Badge Tick1 avec un remplissage uni"/>
+                          <pic:cNvPicPr/>
+                        </pic:nvPicPr>
+                        <pic:blipFill>
+                          <a:blip r:embed="rId32">
+                            <a:extLst>
+                              <a:ext uri="{28A0092B-C50C-407E-A947-70E740481C1C}">
+                                <a14:useLocalDpi xmlns:a14="http://schemas.microsoft.com/office/drawing/2010/main" val="0"/>
+                              </a:ext>
+                              <a:ext uri="{96DAC541-7B7A-43D3-8B79-37D633B846F1}">
+                                <asvg:svgBlip xmlns:asvg="http://schemas.microsoft.com/office/drawing/2016/SVG/main" r:embed="rId33"/>
+                              </a:ext>
+                            </a:extLst>
+                          </a:blip>
+                          <a:stretch>
+                            <a:fillRect/>
+                          </a:stretch>
+                        </pic:blipFill>
+                        <pic:spPr>
+                          <a:xfrm>
+                            <a:off x="0" y="0"/>
+                            <a:ext cx="914400" cy="914400"/>
+                          </a:xfrm>
+                          <a:prstGeom prst="rect">
+                            <a:avLst/>
+                          </a:prstGeom>
+                        </pic:spPr>
+                      </pic:pic>
+                    </a:graphicData>
+                  </a:graphic>
+                </wp:inline>
+              </w:drawing>
+            </w:r>
+          </w:p>
+        </w:tc>
+      </w:tr>
+      <w:tr>
+        <w:tc>
+          <w:tcPr>
+            <w:tcW w:w="4374" w:type="dxa"/>
+            <w:vAlign w:val="center"/>
+          </w:tcPr>
+          <w:p>
+            <w:pPr>
+              <w:rPr>
+                <w:lang w:val="fr-CH"/>
+              </w:rPr>
+            </w:pPr>
+            <w:r>
+              <w:rPr>
+                <w:lang w:val="fr-CH"/>
+              </w:rPr>
+              <w:t xml:space="preserve">Dans </w:t>
+            </w:r>
+            <w:r>
+              <w:rPr>
+                <w:lang w:val="fr-CH"/>
+              </w:rPr>
+              <w:t>la listbox permettant de sélectionner un fournisseur afin d’effectuer une recherche, si le nom d’un fournisseur est trop long le nom ne s’affiche pas complètement</w:t>
+            </w:r>
+          </w:p>
+        </w:tc>
+        <w:tc>
+          <w:tcPr>
+            <w:tcW w:w="4117" w:type="dxa"/>
+            <w:vAlign w:val="center"/>
+          </w:tcPr>
+          <w:p>
+            <w:pPr>
+              <w:rPr>
+                <w:lang w:val="fr-CH"/>
+              </w:rPr>
+            </w:pPr>
+            <w:r>
+              <w:rPr>
+                <w:lang w:val="fr-CH"/>
+              </w:rPr>
+              <w:t>Données illisible</w:t>
+            </w:r>
+          </w:p>
+        </w:tc>
+        <w:tc>
+          <w:tcPr>
+            <w:tcW w:w="3845" w:type="dxa"/>
+            <w:vAlign w:val="center"/>
+          </w:tcPr>
+          <w:p>
+            <w:pPr>
+              <w:pStyle w:val="Paragraphedeliste"/>
+              <w:numPr>
+                <w:ilvl w:val="0"/>
+                <w:numId w:val="28"/>
+              </w:numPr>
+              <w:rPr>
+                <w:lang w:val="fr-CH"/>
+              </w:rPr>
+            </w:pPr>
+            <w:r>
+              <w:rPr>
+                <w:lang w:val="fr-CH"/>
+              </w:rPr>
+              <w:t>Raccourcir le nom</w:t>
+            </w:r>
+          </w:p>
+          <w:p>
+            <w:pPr>
+              <w:pStyle w:val="Paragraphedeliste"/>
+              <w:numPr>
+                <w:ilvl w:val="0"/>
+                <w:numId w:val="28"/>
+              </w:numPr>
+              <w:rPr>
+                <w:lang w:val="fr-CH"/>
+              </w:rPr>
+            </w:pPr>
+            <w:r>
+              <w:rPr>
+                <w:lang w:val="fr-CH"/>
+              </w:rPr>
+              <w:t>Autoriser l’affichage sur plusieurs lignes</w:t>
+            </w:r>
+          </w:p>
+          <w:p>
+            <w:pPr>
+              <w:pStyle w:val="Paragraphedeliste"/>
+              <w:numPr>
+                <w:ilvl w:val="0"/>
+                <w:numId w:val="28"/>
+              </w:numPr>
+              <w:rPr>
+                <w:lang w:val="fr-CH"/>
+              </w:rPr>
+            </w:pPr>
+            <w:r>
+              <w:rPr>
+                <w:lang w:val="fr-CH"/>
+              </w:rPr>
+              <w:t>Agrandir l’espace de la listbox en largeur</w:t>
+            </w:r>
+          </w:p>
+        </w:tc>
+        <w:tc>
+          <w:tcPr>
+            <w:tcW w:w="1656" w:type="dxa"/>
+          </w:tcPr>
+          <w:p>
+            <w:pPr>
+              <w:rPr>
+                <w:noProof/>
+                <w:lang w:val="fr-CH"/>
+              </w:rPr>
+            </w:pPr>
+            <w:r>
+              <w:rPr>
+                <w:noProof/>
+                <w:lang w:val="fr-CH"/>
+              </w:rPr>
+              <w:drawing>
+                <wp:inline distT="0" distB="0" distL="0" distR="0" wp14:anchorId="1DE87C78" wp14:editId="7AFBBB4A">
+                  <wp:extent cx="914400" cy="914400"/>
+                  <wp:effectExtent l="0" t="0" r="0" b="0"/>
+                  <wp:docPr id="26" name="Graphique 26" descr="Badge Tick1 avec un remplissage uni"/>
+                  <wp:cNvGraphicFramePr>
+                    <a:graphicFrameLocks xmlns:a="http://schemas.openxmlformats.org/drawingml/2006/main" noChangeAspect="1"/>
+                  </wp:cNvGraphicFramePr>
+                  <a:graphic xmlns:a="http://schemas.openxmlformats.org/drawingml/2006/main">
+                    <a:graphicData uri="http://schemas.openxmlformats.org/drawingml/2006/picture">
+                      <pic:pic xmlns:pic="http://schemas.openxmlformats.org/drawingml/2006/picture">
+                        <pic:nvPicPr>
+                          <pic:cNvPr id="11" name="Graphique 11" descr="Badge Tick1 avec un remplissage uni"/>
+                          <pic:cNvPicPr/>
+                        </pic:nvPicPr>
+                        <pic:blipFill>
+                          <a:blip r:embed="rId32">
+                            <a:extLst>
+                              <a:ext uri="{28A0092B-C50C-407E-A947-70E740481C1C}">
+                                <a14:useLocalDpi xmlns:a14="http://schemas.microsoft.com/office/drawing/2010/main" val="0"/>
+                              </a:ext>
+                              <a:ext uri="{96DAC541-7B7A-43D3-8B79-37D633B846F1}">
+                                <asvg:svgBlip xmlns:asvg="http://schemas.microsoft.com/office/drawing/2016/SVG/main" r:embed="rId33"/>
+                              </a:ext>
+                            </a:extLst>
+                          </a:blip>
+                          <a:stretch>
+                            <a:fillRect/>
+                          </a:stretch>
+                        </pic:blipFill>
+                        <pic:spPr>
+                          <a:xfrm>
+                            <a:off x="0" y="0"/>
+                            <a:ext cx="914400" cy="914400"/>
+                          </a:xfrm>
+                          <a:prstGeom prst="rect">
+                            <a:avLst/>
+                          </a:prstGeom>
+                        </pic:spPr>
+                      </pic:pic>
+                    </a:graphicData>
+                  </a:graphic>
+                </wp:inline>
+              </w:drawing>
+            </w:r>
+          </w:p>
+        </w:tc>
+      </w:tr>
+      <w:tr>
+        <w:tc>
+          <w:tcPr>
+            <w:tcW w:w="4374" w:type="dxa"/>
+            <w:vAlign w:val="center"/>
+          </w:tcPr>
+          <w:p>
+            <w:pPr>
+              <w:rPr>
+                <w:lang w:val="fr-CH"/>
+              </w:rPr>
+            </w:pPr>
+            <w:r>
+              <w:rPr>
+                <w:lang w:val="fr-CH"/>
+              </w:rPr>
+              <w:t>Il est possible d’écrire du texte dans la combobox permettant d’afficher les statiques d’un fournisseur sélectionné</w:t>
+            </w:r>
+          </w:p>
+        </w:tc>
+        <w:tc>
+          <w:tcPr>
+            <w:tcW w:w="4117" w:type="dxa"/>
+            <w:vAlign w:val="center"/>
+          </w:tcPr>
+          <w:p>
+            <w:pPr>
+              <w:rPr>
+                <w:lang w:val="fr-CH"/>
+              </w:rPr>
+            </w:pPr>
+            <w:r>
+              <w:rPr>
+                <w:lang w:val="fr-CH"/>
+              </w:rPr>
+              <w:t>Potentiel source de bug</w:t>
+            </w:r>
+          </w:p>
+        </w:tc>
+        <w:tc>
+          <w:tcPr>
+            <w:tcW w:w="3845" w:type="dxa"/>
+            <w:vAlign w:val="center"/>
+          </w:tcPr>
+          <w:p>
+            <w:pPr>
+              <w:rPr>
+                <w:lang w:val="fr-CH"/>
+              </w:rPr>
+            </w:pPr>
+            <w:r>
+              <w:rPr>
+                <w:lang w:val="fr-CH"/>
+              </w:rPr>
+              <w:t xml:space="preserve">Modifier les propriétés de la combobox pour interdire l’écriture de texte </w:t>
+            </w:r>
+          </w:p>
+        </w:tc>
+        <w:tc>
+          <w:tcPr>
+            <w:tcW w:w="1656" w:type="dxa"/>
+          </w:tcPr>
+          <w:p>
+            <w:pPr>
+              <w:rPr>
+                <w:noProof/>
+                <w:lang w:val="fr-CH"/>
+              </w:rPr>
+            </w:pPr>
+            <w:r>
+              <w:rPr>
+                <w:noProof/>
+                <w:lang w:val="fr-CH"/>
+              </w:rPr>
+              <w:drawing>
+                <wp:inline distT="0" distB="0" distL="0" distR="0" wp14:anchorId="09C9123F" wp14:editId="01CDBD94">
+                  <wp:extent cx="914400" cy="914400"/>
+                  <wp:effectExtent l="0" t="0" r="0" b="0"/>
+                  <wp:docPr id="30" name="Graphique 30" descr="Badge Tick1 avec un remplissage uni"/>
+                  <wp:cNvGraphicFramePr>
+                    <a:graphicFrameLocks xmlns:a="http://schemas.openxmlformats.org/drawingml/2006/main" noChangeAspect="1"/>
+                  </wp:cNvGraphicFramePr>
+                  <a:graphic xmlns:a="http://schemas.openxmlformats.org/drawingml/2006/main">
+                    <a:graphicData uri="http://schemas.openxmlformats.org/drawingml/2006/picture">
+                      <pic:pic xmlns:pic="http://schemas.openxmlformats.org/drawingml/2006/picture">
+                        <pic:nvPicPr>
+                          <pic:cNvPr id="11" name="Graphique 11" descr="Badge Tick1 avec un remplissage uni"/>
+                          <pic:cNvPicPr/>
+                        </pic:nvPicPr>
+                        <pic:blipFill>
+                          <a:blip r:embed="rId32">
+                            <a:extLst>
+                              <a:ext uri="{28A0092B-C50C-407E-A947-70E740481C1C}">
+                                <a14:useLocalDpi xmlns:a14="http://schemas.microsoft.com/office/drawing/2010/main" val="0"/>
+                              </a:ext>
+                              <a:ext uri="{96DAC541-7B7A-43D3-8B79-37D633B846F1}">
+                                <asvg:svgBlip xmlns:asvg="http://schemas.microsoft.com/office/drawing/2016/SVG/main" r:embed="rId33"/>
+                              </a:ext>
+                            </a:extLst>
+                          </a:blip>
+                          <a:stretch>
+                            <a:fillRect/>
+                          </a:stretch>
+                        </pic:blipFill>
+                        <pic:spPr>
+                          <a:xfrm>
+                            <a:off x="0" y="0"/>
+                            <a:ext cx="914400" cy="914400"/>
+                          </a:xfrm>
+                          <a:prstGeom prst="rect">
+                            <a:avLst/>
+                          </a:prstGeom>
+                        </pic:spPr>
+                      </pic:pic>
+                    </a:graphicData>
+                  </a:graphic>
+                </wp:inline>
+              </w:drawing>
+            </w:r>
+          </w:p>
+        </w:tc>
+      </w:tr>
+      <w:tr>
+        <w:tc>
+          <w:tcPr>
+            <w:tcW w:w="4374" w:type="dxa"/>
+            <w:vAlign w:val="center"/>
+          </w:tcPr>
+          <w:p>
+            <w:pPr>
+              <w:rPr>
+                <w:lang w:val="fr-CH"/>
+              </w:rPr>
+            </w:pPr>
+            <w:r>
+              <w:rPr>
+                <w:lang w:val="fr-CH"/>
+              </w:rPr>
+              <w:t>Consulter les factures avec un utilisateur qui n’a pas de facture cause un crash</w:t>
+            </w:r>
+          </w:p>
+        </w:tc>
+        <w:tc>
+          <w:tcPr>
+            <w:tcW w:w="4117" w:type="dxa"/>
+            <w:vAlign w:val="center"/>
+          </w:tcPr>
+          <w:p>
+            <w:pPr>
+              <w:rPr>
+                <w:lang w:val="fr-CH"/>
+              </w:rPr>
+            </w:pPr>
+          </w:p>
+        </w:tc>
+        <w:tc>
+          <w:tcPr>
+            <w:tcW w:w="3845" w:type="dxa"/>
+            <w:vAlign w:val="center"/>
+          </w:tcPr>
+          <w:p>
+            <w:pPr>
+              <w:rPr>
+                <w:lang w:val="fr-CH"/>
+              </w:rPr>
+            </w:pPr>
+          </w:p>
+        </w:tc>
+        <w:tc>
+          <w:tcPr>
+            <w:tcW w:w="1656" w:type="dxa"/>
+          </w:tcPr>
+          <w:p>
+            <w:pPr>
+              <w:rPr>
+                <w:noProof/>
+                <w:lang w:val="fr-CH"/>
+              </w:rPr>
+            </w:pPr>
+            <w:r>
+              <w:rPr>
+                <w:noProof/>
+                <w:lang w:val="fr-CH"/>
+              </w:rPr>
+              <w:drawing>
+                <wp:inline distT="0" distB="0" distL="0" distR="0" wp14:anchorId="520CDFEF" wp14:editId="52F7AC8A">
+                  <wp:extent cx="914400" cy="914400"/>
+                  <wp:effectExtent l="0" t="0" r="0" b="0"/>
+                  <wp:docPr id="31" name="Graphique 31" descr="Fermer avec un remplissage uni"/>
+                  <wp:cNvGraphicFramePr>
+                    <a:graphicFrameLocks xmlns:a="http://schemas.openxmlformats.org/drawingml/2006/main" noChangeAspect="1"/>
+                  </wp:cNvGraphicFramePr>
+                  <a:graphic xmlns:a="http://schemas.openxmlformats.org/drawingml/2006/main">
+                    <a:graphicData uri="http://schemas.openxmlformats.org/drawingml/2006/picture">
+                      <pic:pic xmlns:pic="http://schemas.openxmlformats.org/drawingml/2006/picture">
+                        <pic:nvPicPr>
+                          <pic:cNvPr id="9" name="Graphique 9" descr="Fermer avec un remplissage uni"/>
+                          <pic:cNvPicPr/>
+                        </pic:nvPicPr>
+                        <pic:blipFill>
+                          <a:blip r:embed="rId34">
+                            <a:extLst>
+                              <a:ext uri="{28A0092B-C50C-407E-A947-70E740481C1C}">
+                                <a14:useLocalDpi xmlns:a14="http://schemas.microsoft.com/office/drawing/2010/main" val="0"/>
+                              </a:ext>
+                              <a:ext uri="{96DAC541-7B7A-43D3-8B79-37D633B846F1}">
+                                <asvg:svgBlip xmlns:asvg="http://schemas.microsoft.com/office/drawing/2016/SVG/main" r:embed="rId35"/>
+                              </a:ext>
+                            </a:extLst>
+                          </a:blip>
+                          <a:stretch>
+                            <a:fillRect/>
+                          </a:stretch>
+                        </pic:blipFill>
+                        <pic:spPr>
+                          <a:xfrm>
+                            <a:off x="0" y="0"/>
+                            <a:ext cx="914400" cy="914400"/>
+                          </a:xfrm>
+                          <a:prstGeom prst="rect">
+                            <a:avLst/>
+                          </a:prstGeom>
+                        </pic:spPr>
+                      </pic:pic>
+                    </a:graphicData>
+                  </a:graphic>
+                </wp:inline>
+              </w:drawing>
+            </w:r>
+          </w:p>
+        </w:tc>
+      </w:tr>
+      <w:tr>
+        <w:tc>
+          <w:tcPr>
+            <w:tcW w:w="4374" w:type="dxa"/>
+            <w:vAlign w:val="center"/>
+          </w:tcPr>
+          <w:p>
+            <w:pPr>
+              <w:rPr>
+                <w:lang w:val="fr-CH"/>
+              </w:rPr>
+            </w:pPr>
+          </w:p>
+        </w:tc>
+        <w:tc>
+          <w:tcPr>
+            <w:tcW w:w="4117" w:type="dxa"/>
+            <w:vAlign w:val="center"/>
+          </w:tcPr>
+          <w:p>
+            <w:pPr>
+              <w:rPr>
+                <w:lang w:val="fr-CH"/>
+              </w:rPr>
+            </w:pPr>
+          </w:p>
+        </w:tc>
+        <w:tc>
+          <w:tcPr>
+            <w:tcW w:w="3845" w:type="dxa"/>
+            <w:vAlign w:val="center"/>
+          </w:tcPr>
+          <w:p>
+            <w:pPr>
+              <w:rPr>
+                <w:lang w:val="fr-CH"/>
+              </w:rPr>
+            </w:pPr>
+          </w:p>
+        </w:tc>
+        <w:tc>
+          <w:tcPr>
+            <w:tcW w:w="1656" w:type="dxa"/>
           </w:tcPr>
           <w:p>
             <w:pPr>
@@ -14652,123 +15578,6 @@
         </w:tc>
       </w:tr>
     </w:tbl>
-    <w:p>
-      <w:pPr>
-        <w:rPr>
-          <w:lang w:val="fr-CH"/>
-        </w:rPr>
-      </w:pPr>
-    </w:p>
-    <w:p>
-      <w:pPr>
-        <w:tabs>
-          <w:tab w:val="center" w:pos="7001"/>
-        </w:tabs>
-        <w:rPr>
-          <w:lang w:val="fr-CH"/>
-        </w:rPr>
-      </w:pPr>
-      <w:r>
-        <w:rPr>
-          <w:noProof/>
-          <w:lang w:val="fr-CH"/>
-        </w:rPr>
-        <w:drawing>
-          <wp:inline distT="0" distB="0" distL="0" distR="0" wp14:anchorId="00E8A4B5" wp14:editId="780351A6">
-            <wp:extent cx="914400" cy="914400"/>
-            <wp:effectExtent l="0" t="0" r="0" b="0"/>
-            <wp:docPr id="25" name="Graphique 25" descr="Badge Tick1 avec un remplissage uni"/>
-            <wp:cNvGraphicFramePr>
-              <a:graphicFrameLocks xmlns:a="http://schemas.openxmlformats.org/drawingml/2006/main" noChangeAspect="1"/>
-            </wp:cNvGraphicFramePr>
-            <a:graphic xmlns:a="http://schemas.openxmlformats.org/drawingml/2006/main">
-              <a:graphicData uri="http://schemas.openxmlformats.org/drawingml/2006/picture">
-                <pic:pic xmlns:pic="http://schemas.openxmlformats.org/drawingml/2006/picture">
-                  <pic:nvPicPr>
-                    <pic:cNvPr id="11" name="Graphique 11" descr="Badge Tick1 avec un remplissage uni"/>
-                    <pic:cNvPicPr/>
-                  </pic:nvPicPr>
-                  <pic:blipFill>
-                    <a:blip r:embed="rId32">
-                      <a:extLst>
-                        <a:ext uri="{28A0092B-C50C-407E-A947-70E740481C1C}">
-                          <a14:useLocalDpi xmlns:a14="http://schemas.microsoft.com/office/drawing/2010/main" val="0"/>
-                        </a:ext>
-                        <a:ext uri="{96DAC541-7B7A-43D3-8B79-37D633B846F1}">
-                          <asvg:svgBlip xmlns:asvg="http://schemas.microsoft.com/office/drawing/2016/SVG/main" r:embed="rId33"/>
-                        </a:ext>
-                      </a:extLst>
-                    </a:blip>
-                    <a:stretch>
-                      <a:fillRect/>
-                    </a:stretch>
-                  </pic:blipFill>
-                  <pic:spPr>
-                    <a:xfrm>
-                      <a:off x="0" y="0"/>
-                      <a:ext cx="914400" cy="914400"/>
-                    </a:xfrm>
-                    <a:prstGeom prst="rect">
-                      <a:avLst/>
-                    </a:prstGeom>
-                  </pic:spPr>
-                </pic:pic>
-              </a:graphicData>
-            </a:graphic>
-          </wp:inline>
-        </w:drawing>
-      </w:r>
-      <w:r>
-        <w:rPr>
-          <w:noProof/>
-          <w:lang w:val="fr-CH"/>
-        </w:rPr>
-        <w:drawing>
-          <wp:inline distT="0" distB="0" distL="0" distR="0" wp14:anchorId="2A630997" wp14:editId="3473A03A">
-            <wp:extent cx="914400" cy="914400"/>
-            <wp:effectExtent l="0" t="0" r="0" b="0"/>
-            <wp:docPr id="26" name="Graphique 26" descr="Fermer avec un remplissage uni"/>
-            <wp:cNvGraphicFramePr>
-              <a:graphicFrameLocks xmlns:a="http://schemas.openxmlformats.org/drawingml/2006/main" noChangeAspect="1"/>
-            </wp:cNvGraphicFramePr>
-            <a:graphic xmlns:a="http://schemas.openxmlformats.org/drawingml/2006/main">
-              <a:graphicData uri="http://schemas.openxmlformats.org/drawingml/2006/picture">
-                <pic:pic xmlns:pic="http://schemas.openxmlformats.org/drawingml/2006/picture">
-                  <pic:nvPicPr>
-                    <pic:cNvPr id="9" name="Graphique 9" descr="Fermer avec un remplissage uni"/>
-                    <pic:cNvPicPr/>
-                  </pic:nvPicPr>
-                  <pic:blipFill>
-                    <a:blip r:embed="rId34">
-                      <a:extLst>
-                        <a:ext uri="{28A0092B-C50C-407E-A947-70E740481C1C}">
-                          <a14:useLocalDpi xmlns:a14="http://schemas.microsoft.com/office/drawing/2010/main" val="0"/>
-                        </a:ext>
-                        <a:ext uri="{96DAC541-7B7A-43D3-8B79-37D633B846F1}">
-                          <asvg:svgBlip xmlns:asvg="http://schemas.microsoft.com/office/drawing/2016/SVG/main" r:embed="rId35"/>
-                        </a:ext>
-                      </a:extLst>
-                    </a:blip>
-                    <a:stretch>
-                      <a:fillRect/>
-                    </a:stretch>
-                  </pic:blipFill>
-                  <pic:spPr>
-                    <a:xfrm>
-                      <a:off x="0" y="0"/>
-                      <a:ext cx="914400" cy="914400"/>
-                    </a:xfrm>
-                    <a:prstGeom prst="rect">
-                      <a:avLst/>
-                    </a:prstGeom>
-                  </pic:spPr>
-                </pic:pic>
-              </a:graphicData>
-            </a:graphic>
-          </wp:inline>
-        </w:drawing>
-      </w:r>
-    </w:p>
     <w:p>
       <w:pPr>
         <w:rPr>
@@ -14817,7 +15626,7 @@
       <w:bookmarkStart w:id="57" w:name="_Toc25553326"/>
       <w:bookmarkStart w:id="58" w:name="_Toc71691029"/>
       <w:bookmarkStart w:id="59" w:name="_Toc499021846"/>
-      <w:bookmarkStart w:id="60" w:name="_Toc135822406"/>
+      <w:bookmarkStart w:id="60" w:name="_Toc135895601"/>
       <w:r>
         <w:rPr>
           <w:i w:val="0"/>
@@ -15052,7 +15861,7 @@
       <w:bookmarkStart w:id="61" w:name="_Toc25553328"/>
       <w:bookmarkStart w:id="62" w:name="_Toc71703263"/>
       <w:bookmarkStart w:id="63" w:name="_Toc499021847"/>
-      <w:bookmarkStart w:id="64" w:name="_Toc135822407"/>
+      <w:bookmarkStart w:id="64" w:name="_Toc135895602"/>
       <w:r>
         <w:rPr>
           <w:lang w:val="fr-CH"/>
@@ -15077,7 +15886,7 @@
           <w:lang w:val="fr-CH"/>
         </w:rPr>
       </w:pPr>
-      <w:bookmarkStart w:id="65" w:name="_Toc135822408"/>
+      <w:bookmarkStart w:id="65" w:name="_Toc135895603"/>
       <w:r>
         <w:rPr>
           <w:lang w:val="fr-CH"/>
@@ -15092,6 +15901,37 @@
           <w:lang w:val="fr-CH"/>
         </w:rPr>
       </w:pPr>
+      <w:r>
+        <w:rPr>
+          <w:lang w:val="fr-CH"/>
+        </w:rPr>
+        <w:t>A changer plus tard :</w:t>
+      </w:r>
+    </w:p>
+    <w:p>
+      <w:pPr>
+        <w:pStyle w:val="Paragraphedeliste"/>
+        <w:numPr>
+          <w:ilvl w:val="0"/>
+          <w:numId w:val="27"/>
+        </w:numPr>
+        <w:rPr>
+          <w:lang w:val="fr-CH"/>
+        </w:rPr>
+      </w:pPr>
+      <w:r>
+        <w:rPr>
+          <w:lang w:val="fr-CH"/>
+        </w:rPr>
+        <w:t>Afficher les PDF dans l’application n’a pas été fait</w:t>
+      </w:r>
+    </w:p>
+    <w:p>
+      <w:pPr>
+        <w:rPr>
+          <w:lang w:val="fr-CH"/>
+        </w:rPr>
+      </w:pPr>
     </w:p>
     <w:p>
       <w:pPr>
@@ -15100,7 +15940,7 @@
           <w:lang w:val="fr-CH"/>
         </w:rPr>
       </w:pPr>
-      <w:bookmarkStart w:id="66" w:name="_Toc135822409"/>
+      <w:bookmarkStart w:id="66" w:name="_Toc135895604"/>
       <w:r>
         <w:rPr>
           <w:lang w:val="fr-CH"/>
@@ -15129,7 +15969,7 @@
           <w:lang w:val="fr-CH"/>
         </w:rPr>
       </w:pPr>
-      <w:bookmarkStart w:id="67" w:name="_Toc135822410"/>
+      <w:bookmarkStart w:id="67" w:name="_Toc135895605"/>
       <w:r>
         <w:rPr>
           <w:lang w:val="fr-CH"/>
@@ -15144,6 +15984,42 @@
           <w:lang w:val="fr-CH"/>
         </w:rPr>
       </w:pPr>
+      <w:r>
+        <w:rPr>
+          <w:lang w:val="fr-CH"/>
+        </w:rPr>
+        <w:t>A changer plus tard :</w:t>
+      </w:r>
+    </w:p>
+    <w:p>
+      <w:pPr>
+        <w:pStyle w:val="Paragraphedeliste"/>
+        <w:numPr>
+          <w:ilvl w:val="0"/>
+          <w:numId w:val="27"/>
+        </w:numPr>
+        <w:rPr>
+          <w:lang w:val="fr-CH"/>
+        </w:rPr>
+      </w:pPr>
+      <w:r>
+        <w:rPr>
+          <w:lang w:val="fr-CH"/>
+        </w:rPr>
+        <w:t>Chartes difficiles à utiliser au début</w:t>
+      </w:r>
+    </w:p>
+    <w:p>
+      <w:pPr>
+        <w:pStyle w:val="Paragraphedeliste"/>
+        <w:numPr>
+          <w:ilvl w:val="0"/>
+          <w:numId w:val="27"/>
+        </w:numPr>
+        <w:rPr>
+          <w:lang w:val="fr-CH"/>
+        </w:rPr>
+      </w:pPr>
     </w:p>
     <w:p>
       <w:pPr>
@@ -15152,7 +16028,7 @@
           <w:lang w:val="fr-CH"/>
         </w:rPr>
       </w:pPr>
-      <w:bookmarkStart w:id="68" w:name="_Toc135822411"/>
+      <w:bookmarkStart w:id="68" w:name="_Toc135895606"/>
       <w:r>
         <w:rPr>
           <w:lang w:val="fr-CH"/>
@@ -15344,7 +16220,7 @@
       </w:pPr>
       <w:bookmarkStart w:id="69" w:name="_Toc71703264"/>
       <w:bookmarkStart w:id="70" w:name="_Toc499021848"/>
-      <w:bookmarkStart w:id="71" w:name="_Toc135822412"/>
+      <w:bookmarkStart w:id="71" w:name="_Toc135895607"/>
       <w:r>
         <w:rPr>
           <w:lang w:val="fr-CH"/>
@@ -15379,7 +16255,7 @@
         </w:rPr>
       </w:pPr>
       <w:bookmarkStart w:id="72" w:name="_Toc499021849"/>
-      <w:bookmarkStart w:id="73" w:name="_Toc135822413"/>
+      <w:bookmarkStart w:id="73" w:name="_Toc135895608"/>
       <w:r>
         <w:rPr>
           <w:i w:val="0"/>
@@ -15393,6 +16269,9 @@
     </w:p>
     <w:p>
       <w:pPr>
+        <w:tabs>
+          <w:tab w:val="left" w:pos="3735"/>
+        </w:tabs>
         <w:rPr>
           <w:lang w:val="fr-CH"/>
         </w:rPr>
@@ -15409,7 +16288,7 @@
       </w:pPr>
       <w:bookmarkStart w:id="74" w:name="_Toc71703265"/>
       <w:bookmarkStart w:id="75" w:name="_Toc499021850"/>
-      <w:bookmarkStart w:id="76" w:name="_Toc135822414"/>
+      <w:bookmarkStart w:id="76" w:name="_Toc135895609"/>
       <w:r>
         <w:rPr>
           <w:i w:val="0"/>
@@ -15451,6 +16330,9 @@
           <w:numId w:val="20"/>
         </w:numPr>
         <w:rPr>
+          <w:rStyle w:val="Lienhypertexte"/>
+          <w:color w:val="auto"/>
+          <w:u w:val="none"/>
           <w:lang w:val="fr-CH"/>
         </w:rPr>
       </w:pPr>
@@ -15472,13 +16354,33 @@
           <w:numId w:val="20"/>
         </w:numPr>
         <w:rPr>
+          <w:lang w:val="fr-CH"/>
+        </w:rPr>
+      </w:pPr>
+      <w:hyperlink r:id="rId40" w:history="1">
+        <w:r>
+          <w:rPr>
+            <w:rStyle w:val="Lienhypertexte"/>
+          </w:rPr>
+          <w:t>https://en.wikipedia.org/wiki/Bcrypt</w:t>
+        </w:r>
+      </w:hyperlink>
+    </w:p>
+    <w:p>
+      <w:pPr>
+        <w:pStyle w:val="Paragraphedeliste"/>
+        <w:numPr>
+          <w:ilvl w:val="0"/>
+          <w:numId w:val="20"/>
+        </w:numPr>
+        <w:rPr>
           <w:rStyle w:val="Lienhypertexte"/>
           <w:color w:val="auto"/>
           <w:u w:val="none"/>
           <w:lang w:val="fr-CH"/>
         </w:rPr>
       </w:pPr>
-      <w:hyperlink r:id="rId40" w:history="1">
+      <w:hyperlink r:id="rId41" w:history="1">
         <w:r>
           <w:rPr>
             <w:rStyle w:val="Lienhypertexte"/>
@@ -15499,7 +16401,7 @@
           <w:lang w:val="fr-CH"/>
         </w:rPr>
       </w:pPr>
-      <w:hyperlink r:id="rId41" w:history="1">
+      <w:hyperlink r:id="rId42" w:history="1">
         <w:r>
           <w:rPr>
             <w:rStyle w:val="Lienhypertexte"/>
@@ -15520,7 +16422,7 @@
           <w:lang w:val="fr-CH"/>
         </w:rPr>
       </w:pPr>
-      <w:hyperlink r:id="rId42" w:history="1">
+      <w:hyperlink r:id="rId43" w:history="1">
         <w:r>
           <w:rPr>
             <w:rStyle w:val="Lienhypertexte"/>
@@ -15541,7 +16443,7 @@
           <w:lang w:val="fr-CH"/>
         </w:rPr>
       </w:pPr>
-      <w:hyperlink r:id="rId43" w:history="1">
+      <w:hyperlink r:id="rId44" w:history="1">
         <w:r>
           <w:rPr>
             <w:rStyle w:val="Lienhypertexte"/>
@@ -15565,7 +16467,7 @@
           <w:lang w:val="fr-CH"/>
         </w:rPr>
       </w:pPr>
-      <w:hyperlink r:id="rId44" w:history="1">
+      <w:hyperlink r:id="rId45" w:history="1">
         <w:r>
           <w:rPr>
             <w:rStyle w:val="Lienhypertexte"/>
@@ -15586,7 +16488,7 @@
           <w:lang w:val="fr-CH"/>
         </w:rPr>
       </w:pPr>
-      <w:hyperlink r:id="rId45" w:history="1">
+      <w:hyperlink r:id="rId46" w:history="1">
         <w:r>
           <w:rPr>
             <w:rStyle w:val="Lienhypertexte"/>
@@ -15607,7 +16509,7 @@
           <w:lang w:val="fr-CH"/>
         </w:rPr>
       </w:pPr>
-      <w:hyperlink r:id="rId46" w:history="1">
+      <w:hyperlink r:id="rId47" w:history="1">
         <w:r>
           <w:rPr>
             <w:rStyle w:val="Lienhypertexte"/>
@@ -15631,7 +16533,7 @@
           <w:lang w:val="fr-CH"/>
         </w:rPr>
       </w:pPr>
-      <w:hyperlink r:id="rId47" w:history="1">
+      <w:hyperlink r:id="rId48" w:history="1">
         <w:r>
           <w:rPr>
             <w:rStyle w:val="Lienhypertexte"/>
@@ -15652,7 +16554,7 @@
           <w:lang w:val="fr-CH"/>
         </w:rPr>
       </w:pPr>
-      <w:hyperlink r:id="rId48" w:history="1">
+      <w:hyperlink r:id="rId49" w:history="1">
         <w:r>
           <w:rPr>
             <w:rStyle w:val="Lienhypertexte"/>
@@ -15673,7 +16575,7 @@
           <w:lang w:val="fr-CH"/>
         </w:rPr>
       </w:pPr>
-      <w:hyperlink r:id="rId49" w:history="1">
+      <w:hyperlink r:id="rId50" w:history="1">
         <w:r>
           <w:rPr>
             <w:rStyle w:val="Lienhypertexte"/>
@@ -15685,11 +16587,6 @@
     </w:p>
     <w:p>
       <w:pPr>
-        <w:pStyle w:val="Paragraphedeliste"/>
-        <w:numPr>
-          <w:ilvl w:val="0"/>
-          <w:numId w:val="20"/>
-        </w:numPr>
         <w:rPr>
           <w:lang w:val="fr-CH"/>
         </w:rPr>
@@ -15714,7 +16611,7 @@
       <w:bookmarkStart w:id="77" w:name="_Toc25553330"/>
       <w:bookmarkStart w:id="78" w:name="_Toc71703266"/>
       <w:bookmarkStart w:id="79" w:name="_Toc499021851"/>
-      <w:bookmarkStart w:id="80" w:name="_Toc135822415"/>
+      <w:bookmarkStart w:id="80" w:name="_Toc135895610"/>
       <w:r>
         <w:rPr>
           <w:i w:val="0"/>
@@ -15755,7 +16652,7 @@
       </w:pPr>
       <w:bookmarkStart w:id="82" w:name="_Toc71703267"/>
       <w:bookmarkStart w:id="83" w:name="_Toc499021852"/>
-      <w:bookmarkStart w:id="84" w:name="_Toc135822416"/>
+      <w:bookmarkStart w:id="84" w:name="_Toc135895611"/>
       <w:r>
         <w:rPr>
           <w:i w:val="0"/>
@@ -15787,8 +16684,8 @@
       </w:pPr>
       <w:bookmarkStart w:id="85" w:name="_Toc71703270"/>
       <w:bookmarkStart w:id="86" w:name="_Toc499021854"/>
-      <w:bookmarkStart w:id="87" w:name="_Toc25553334"/>
-      <w:bookmarkStart w:id="88" w:name="_Toc135822417"/>
+      <w:bookmarkStart w:id="87" w:name="_Toc135895612"/>
+      <w:bookmarkStart w:id="88" w:name="_Toc25553334"/>
       <w:r>
         <w:rPr>
           <w:i w:val="0"/>
@@ -15807,7 +16704,7 @@
       </w:r>
       <w:bookmarkEnd w:id="85"/>
       <w:bookmarkEnd w:id="86"/>
-      <w:bookmarkEnd w:id="88"/>
+      <w:bookmarkEnd w:id="87"/>
       <w:r>
         <w:rPr>
           <w:i w:val="0"/>
@@ -15816,7 +16713,7 @@
         </w:rPr>
         <w:t xml:space="preserve"> </w:t>
       </w:r>
-      <w:bookmarkEnd w:id="87"/>
+      <w:bookmarkEnd w:id="88"/>
     </w:p>
     <w:p>
       <w:pPr>
@@ -15846,8 +16743,8 @@
       </w:pPr>
     </w:p>
     <w:sectPr>
-      <w:headerReference w:type="default" r:id="rId50"/>
-      <w:footerReference w:type="default" r:id="rId51"/>
+      <w:headerReference w:type="default" r:id="rId51"/>
+      <w:footerReference w:type="default" r:id="rId52"/>
       <w:pgSz w:w="11906" w:h="16838" w:code="9"/>
       <w:pgMar w:top="1418" w:right="1418" w:bottom="1418" w:left="1418" w:header="720" w:footer="720" w:gutter="0"/>
       <w:cols w:space="720"/>
@@ -16013,7 +16910,7 @@
         <w:sz w:val="16"/>
         <w:szCs w:val="16"/>
       </w:rPr>
-      <w:t>24/05/2023</w:t>
+      <w:t>25/05/2023</w:t>
     </w:r>
     <w:r>
       <w:rPr>
@@ -16149,7 +17046,7 @@
         <w:sz w:val="16"/>
         <w:szCs w:val="16"/>
       </w:rPr>
-      <w:t>24/05/2023</w:t>
+      <w:t>25/05/2023</w:t>
     </w:r>
     <w:r>
       <w:rPr>
@@ -16279,7 +17176,7 @@
         <w:sz w:val="16"/>
         <w:szCs w:val="16"/>
       </w:rPr>
-      <w:t>24/05/2023</w:t>
+      <w:t>25/05/2023</w:t>
     </w:r>
     <w:r>
       <w:rPr>
@@ -17051,6 +17948,119 @@
     </w:lvl>
   </w:abstractNum>
   <w:abstractNum w:abstractNumId="4" w15:restartNumberingAfterBreak="0">
+    <w:nsid w:val="10A122BE"/>
+    <w:multiLevelType w:val="hybridMultilevel"/>
+    <w:tmpl w:val="FF2A73FC"/>
+    <w:lvl w:ilvl="0" w:tplc="100C0001">
+      <w:start w:val="1"/>
+      <w:numFmt w:val="bullet"/>
+      <w:lvlText w:val=""/>
+      <w:lvlJc w:val="left"/>
+      <w:pPr>
+        <w:ind w:left="720" w:hanging="360"/>
+      </w:pPr>
+      <w:rPr>
+        <w:rFonts w:ascii="Symbol" w:hAnsi="Symbol" w:hint="default"/>
+      </w:rPr>
+    </w:lvl>
+    <w:lvl w:ilvl="1" w:tplc="100C0003" w:tentative="1">
+      <w:start w:val="1"/>
+      <w:numFmt w:val="bullet"/>
+      <w:lvlText w:val="o"/>
+      <w:lvlJc w:val="left"/>
+      <w:pPr>
+        <w:ind w:left="1440" w:hanging="360"/>
+      </w:pPr>
+      <w:rPr>
+        <w:rFonts w:ascii="Courier New" w:hAnsi="Courier New" w:cs="Courier New" w:hint="default"/>
+      </w:rPr>
+    </w:lvl>
+    <w:lvl w:ilvl="2" w:tplc="100C0005" w:tentative="1">
+      <w:start w:val="1"/>
+      <w:numFmt w:val="bullet"/>
+      <w:lvlText w:val=""/>
+      <w:lvlJc w:val="left"/>
+      <w:pPr>
+        <w:ind w:left="2160" w:hanging="360"/>
+      </w:pPr>
+      <w:rPr>
+        <w:rFonts w:ascii="Wingdings" w:hAnsi="Wingdings" w:hint="default"/>
+      </w:rPr>
+    </w:lvl>
+    <w:lvl w:ilvl="3" w:tplc="100C0001" w:tentative="1">
+      <w:start w:val="1"/>
+      <w:numFmt w:val="bullet"/>
+      <w:lvlText w:val=""/>
+      <w:lvlJc w:val="left"/>
+      <w:pPr>
+        <w:ind w:left="2880" w:hanging="360"/>
+      </w:pPr>
+      <w:rPr>
+        <w:rFonts w:ascii="Symbol" w:hAnsi="Symbol" w:hint="default"/>
+      </w:rPr>
+    </w:lvl>
+    <w:lvl w:ilvl="4" w:tplc="100C0003" w:tentative="1">
+      <w:start w:val="1"/>
+      <w:numFmt w:val="bullet"/>
+      <w:lvlText w:val="o"/>
+      <w:lvlJc w:val="left"/>
+      <w:pPr>
+        <w:ind w:left="3600" w:hanging="360"/>
+      </w:pPr>
+      <w:rPr>
+        <w:rFonts w:ascii="Courier New" w:hAnsi="Courier New" w:cs="Courier New" w:hint="default"/>
+      </w:rPr>
+    </w:lvl>
+    <w:lvl w:ilvl="5" w:tplc="100C0005" w:tentative="1">
+      <w:start w:val="1"/>
+      <w:numFmt w:val="bullet"/>
+      <w:lvlText w:val=""/>
+      <w:lvlJc w:val="left"/>
+      <w:pPr>
+        <w:ind w:left="4320" w:hanging="360"/>
+      </w:pPr>
+      <w:rPr>
+        <w:rFonts w:ascii="Wingdings" w:hAnsi="Wingdings" w:hint="default"/>
+      </w:rPr>
+    </w:lvl>
+    <w:lvl w:ilvl="6" w:tplc="100C0001" w:tentative="1">
+      <w:start w:val="1"/>
+      <w:numFmt w:val="bullet"/>
+      <w:lvlText w:val=""/>
+      <w:lvlJc w:val="left"/>
+      <w:pPr>
+        <w:ind w:left="5040" w:hanging="360"/>
+      </w:pPr>
+      <w:rPr>
+        <w:rFonts w:ascii="Symbol" w:hAnsi="Symbol" w:hint="default"/>
+      </w:rPr>
+    </w:lvl>
+    <w:lvl w:ilvl="7" w:tplc="100C0003" w:tentative="1">
+      <w:start w:val="1"/>
+      <w:numFmt w:val="bullet"/>
+      <w:lvlText w:val="o"/>
+      <w:lvlJc w:val="left"/>
+      <w:pPr>
+        <w:ind w:left="5760" w:hanging="360"/>
+      </w:pPr>
+      <w:rPr>
+        <w:rFonts w:ascii="Courier New" w:hAnsi="Courier New" w:cs="Courier New" w:hint="default"/>
+      </w:rPr>
+    </w:lvl>
+    <w:lvl w:ilvl="8" w:tplc="100C0005" w:tentative="1">
+      <w:start w:val="1"/>
+      <w:numFmt w:val="bullet"/>
+      <w:lvlText w:val=""/>
+      <w:lvlJc w:val="left"/>
+      <w:pPr>
+        <w:ind w:left="6480" w:hanging="360"/>
+      </w:pPr>
+      <w:rPr>
+        <w:rFonts w:ascii="Wingdings" w:hAnsi="Wingdings" w:hint="default"/>
+      </w:rPr>
+    </w:lvl>
+  </w:abstractNum>
+  <w:abstractNum w:abstractNumId="5" w15:restartNumberingAfterBreak="0">
     <w:nsid w:val="11406725"/>
     <w:multiLevelType w:val="hybridMultilevel"/>
     <w:tmpl w:val="A164F9E2"/>
@@ -17163,7 +18173,7 @@
       </w:rPr>
     </w:lvl>
   </w:abstractNum>
-  <w:abstractNum w:abstractNumId="5" w15:restartNumberingAfterBreak="0">
+  <w:abstractNum w:abstractNumId="6" w15:restartNumberingAfterBreak="0">
     <w:nsid w:val="16794E2B"/>
     <w:multiLevelType w:val="hybridMultilevel"/>
     <w:tmpl w:val="641AD2C2"/>
@@ -17303,7 +18313,7 @@
       </w:rPr>
     </w:lvl>
   </w:abstractNum>
-  <w:abstractNum w:abstractNumId="6" w15:restartNumberingAfterBreak="0">
+  <w:abstractNum w:abstractNumId="7" w15:restartNumberingAfterBreak="0">
     <w:nsid w:val="19FF01AE"/>
     <w:multiLevelType w:val="hybridMultilevel"/>
     <w:tmpl w:val="EC6A3956"/>
@@ -17443,7 +18453,7 @@
       </w:rPr>
     </w:lvl>
   </w:abstractNum>
-  <w:abstractNum w:abstractNumId="7" w15:restartNumberingAfterBreak="0">
+  <w:abstractNum w:abstractNumId="8" w15:restartNumberingAfterBreak="0">
     <w:nsid w:val="1E20676B"/>
     <w:multiLevelType w:val="hybridMultilevel"/>
     <w:tmpl w:val="FE28E508"/>
@@ -17555,7 +18565,7 @@
       </w:rPr>
     </w:lvl>
   </w:abstractNum>
-  <w:abstractNum w:abstractNumId="8" w15:restartNumberingAfterBreak="0">
+  <w:abstractNum w:abstractNumId="9" w15:restartNumberingAfterBreak="0">
     <w:nsid w:val="20CC764C"/>
     <w:multiLevelType w:val="hybridMultilevel"/>
     <w:tmpl w:val="347AA65C"/>
@@ -17668,7 +18678,7 @@
       </w:rPr>
     </w:lvl>
   </w:abstractNum>
-  <w:abstractNum w:abstractNumId="9" w15:restartNumberingAfterBreak="0">
+  <w:abstractNum w:abstractNumId="10" w15:restartNumberingAfterBreak="0">
     <w:nsid w:val="27A404D8"/>
     <w:multiLevelType w:val="hybridMultilevel"/>
     <w:tmpl w:val="E4483B56"/>
@@ -17808,7 +18818,7 @@
       </w:rPr>
     </w:lvl>
   </w:abstractNum>
-  <w:abstractNum w:abstractNumId="10" w15:restartNumberingAfterBreak="0">
+  <w:abstractNum w:abstractNumId="11" w15:restartNumberingAfterBreak="0">
     <w:nsid w:val="3C84521E"/>
     <w:multiLevelType w:val="hybridMultilevel"/>
     <w:tmpl w:val="FF284C74"/>
@@ -17921,7 +18931,7 @@
       </w:rPr>
     </w:lvl>
   </w:abstractNum>
-  <w:abstractNum w:abstractNumId="11" w15:restartNumberingAfterBreak="0">
+  <w:abstractNum w:abstractNumId="12" w15:restartNumberingAfterBreak="0">
     <w:nsid w:val="4019356C"/>
     <w:multiLevelType w:val="hybridMultilevel"/>
     <w:tmpl w:val="DE389BA2"/>
@@ -18034,7 +19044,7 @@
       </w:rPr>
     </w:lvl>
   </w:abstractNum>
-  <w:abstractNum w:abstractNumId="12" w15:restartNumberingAfterBreak="0">
+  <w:abstractNum w:abstractNumId="13" w15:restartNumberingAfterBreak="0">
     <w:nsid w:val="408C02FF"/>
     <w:multiLevelType w:val="hybridMultilevel"/>
     <w:tmpl w:val="1C925AC4"/>
@@ -18171,7 +19181,7 @@
       </w:rPr>
     </w:lvl>
   </w:abstractNum>
-  <w:abstractNum w:abstractNumId="13" w15:restartNumberingAfterBreak="0">
+  <w:abstractNum w:abstractNumId="14" w15:restartNumberingAfterBreak="0">
     <w:nsid w:val="42F31DAB"/>
     <w:multiLevelType w:val="hybridMultilevel"/>
     <w:tmpl w:val="A46C5D1C"/>
@@ -18311,7 +19321,7 @@
       </w:rPr>
     </w:lvl>
   </w:abstractNum>
-  <w:abstractNum w:abstractNumId="14" w15:restartNumberingAfterBreak="0">
+  <w:abstractNum w:abstractNumId="15" w15:restartNumberingAfterBreak="0">
     <w:nsid w:val="49906990"/>
     <w:multiLevelType w:val="hybridMultilevel"/>
     <w:tmpl w:val="F0688F2E"/>
@@ -18424,7 +19434,7 @@
       </w:rPr>
     </w:lvl>
   </w:abstractNum>
-  <w:abstractNum w:abstractNumId="15" w15:restartNumberingAfterBreak="0">
+  <w:abstractNum w:abstractNumId="16" w15:restartNumberingAfterBreak="0">
     <w:nsid w:val="5082572C"/>
     <w:multiLevelType w:val="hybridMultilevel"/>
     <w:tmpl w:val="ED4ACFA4"/>
@@ -18564,7 +19574,7 @@
       </w:rPr>
     </w:lvl>
   </w:abstractNum>
-  <w:abstractNum w:abstractNumId="16" w15:restartNumberingAfterBreak="0">
+  <w:abstractNum w:abstractNumId="17" w15:restartNumberingAfterBreak="0">
     <w:nsid w:val="52B247CA"/>
     <w:multiLevelType w:val="hybridMultilevel"/>
     <w:tmpl w:val="B7D4D45A"/>
@@ -18704,7 +19714,120 @@
       </w:rPr>
     </w:lvl>
   </w:abstractNum>
-  <w:abstractNum w:abstractNumId="17" w15:restartNumberingAfterBreak="0">
+  <w:abstractNum w:abstractNumId="18" w15:restartNumberingAfterBreak="0">
+    <w:nsid w:val="55A84667"/>
+    <w:multiLevelType w:val="hybridMultilevel"/>
+    <w:tmpl w:val="5792EA62"/>
+    <w:lvl w:ilvl="0" w:tplc="100C0001">
+      <w:start w:val="1"/>
+      <w:numFmt w:val="bullet"/>
+      <w:lvlText w:val=""/>
+      <w:lvlJc w:val="left"/>
+      <w:pPr>
+        <w:ind w:left="720" w:hanging="360"/>
+      </w:pPr>
+      <w:rPr>
+        <w:rFonts w:ascii="Symbol" w:hAnsi="Symbol" w:hint="default"/>
+      </w:rPr>
+    </w:lvl>
+    <w:lvl w:ilvl="1" w:tplc="100C0003" w:tentative="1">
+      <w:start w:val="1"/>
+      <w:numFmt w:val="bullet"/>
+      <w:lvlText w:val="o"/>
+      <w:lvlJc w:val="left"/>
+      <w:pPr>
+        <w:ind w:left="1440" w:hanging="360"/>
+      </w:pPr>
+      <w:rPr>
+        <w:rFonts w:ascii="Courier New" w:hAnsi="Courier New" w:cs="Courier New" w:hint="default"/>
+      </w:rPr>
+    </w:lvl>
+    <w:lvl w:ilvl="2" w:tplc="100C0005" w:tentative="1">
+      <w:start w:val="1"/>
+      <w:numFmt w:val="bullet"/>
+      <w:lvlText w:val=""/>
+      <w:lvlJc w:val="left"/>
+      <w:pPr>
+        <w:ind w:left="2160" w:hanging="360"/>
+      </w:pPr>
+      <w:rPr>
+        <w:rFonts w:ascii="Wingdings" w:hAnsi="Wingdings" w:hint="default"/>
+      </w:rPr>
+    </w:lvl>
+    <w:lvl w:ilvl="3" w:tplc="100C0001" w:tentative="1">
+      <w:start w:val="1"/>
+      <w:numFmt w:val="bullet"/>
+      <w:lvlText w:val=""/>
+      <w:lvlJc w:val="left"/>
+      <w:pPr>
+        <w:ind w:left="2880" w:hanging="360"/>
+      </w:pPr>
+      <w:rPr>
+        <w:rFonts w:ascii="Symbol" w:hAnsi="Symbol" w:hint="default"/>
+      </w:rPr>
+    </w:lvl>
+    <w:lvl w:ilvl="4" w:tplc="100C0003" w:tentative="1">
+      <w:start w:val="1"/>
+      <w:numFmt w:val="bullet"/>
+      <w:lvlText w:val="o"/>
+      <w:lvlJc w:val="left"/>
+      <w:pPr>
+        <w:ind w:left="3600" w:hanging="360"/>
+      </w:pPr>
+      <w:rPr>
+        <w:rFonts w:ascii="Courier New" w:hAnsi="Courier New" w:cs="Courier New" w:hint="default"/>
+      </w:rPr>
+    </w:lvl>
+    <w:lvl w:ilvl="5" w:tplc="100C0005" w:tentative="1">
+      <w:start w:val="1"/>
+      <w:numFmt w:val="bullet"/>
+      <w:lvlText w:val=""/>
+      <w:lvlJc w:val="left"/>
+      <w:pPr>
+        <w:ind w:left="4320" w:hanging="360"/>
+      </w:pPr>
+      <w:rPr>
+        <w:rFonts w:ascii="Wingdings" w:hAnsi="Wingdings" w:hint="default"/>
+      </w:rPr>
+    </w:lvl>
+    <w:lvl w:ilvl="6" w:tplc="100C0001" w:tentative="1">
+      <w:start w:val="1"/>
+      <w:numFmt w:val="bullet"/>
+      <w:lvlText w:val=""/>
+      <w:lvlJc w:val="left"/>
+      <w:pPr>
+        <w:ind w:left="5040" w:hanging="360"/>
+      </w:pPr>
+      <w:rPr>
+        <w:rFonts w:ascii="Symbol" w:hAnsi="Symbol" w:hint="default"/>
+      </w:rPr>
+    </w:lvl>
+    <w:lvl w:ilvl="7" w:tplc="100C0003" w:tentative="1">
+      <w:start w:val="1"/>
+      <w:numFmt w:val="bullet"/>
+      <w:lvlText w:val="o"/>
+      <w:lvlJc w:val="left"/>
+      <w:pPr>
+        <w:ind w:left="5760" w:hanging="360"/>
+      </w:pPr>
+      <w:rPr>
+        <w:rFonts w:ascii="Courier New" w:hAnsi="Courier New" w:cs="Courier New" w:hint="default"/>
+      </w:rPr>
+    </w:lvl>
+    <w:lvl w:ilvl="8" w:tplc="100C0005" w:tentative="1">
+      <w:start w:val="1"/>
+      <w:numFmt w:val="bullet"/>
+      <w:lvlText w:val=""/>
+      <w:lvlJc w:val="left"/>
+      <w:pPr>
+        <w:ind w:left="6480" w:hanging="360"/>
+      </w:pPr>
+      <w:rPr>
+        <w:rFonts w:ascii="Wingdings" w:hAnsi="Wingdings" w:hint="default"/>
+      </w:rPr>
+    </w:lvl>
+  </w:abstractNum>
+  <w:abstractNum w:abstractNumId="19" w15:restartNumberingAfterBreak="0">
     <w:nsid w:val="594C1361"/>
     <w:multiLevelType w:val="hybridMultilevel"/>
     <w:tmpl w:val="5C243628"/>
@@ -18844,7 +19967,7 @@
       </w:rPr>
     </w:lvl>
   </w:abstractNum>
-  <w:abstractNum w:abstractNumId="18" w15:restartNumberingAfterBreak="0">
+  <w:abstractNum w:abstractNumId="20" w15:restartNumberingAfterBreak="0">
     <w:nsid w:val="67700F6F"/>
     <w:multiLevelType w:val="hybridMultilevel"/>
     <w:tmpl w:val="AB50BBBA"/>
@@ -18930,7 +20053,7 @@
       </w:pPr>
     </w:lvl>
   </w:abstractNum>
-  <w:abstractNum w:abstractNumId="19" w15:restartNumberingAfterBreak="0">
+  <w:abstractNum w:abstractNumId="21" w15:restartNumberingAfterBreak="0">
     <w:nsid w:val="69AB12B6"/>
     <w:multiLevelType w:val="hybridMultilevel"/>
     <w:tmpl w:val="0E2034A4"/>
@@ -19043,7 +20166,7 @@
       </w:rPr>
     </w:lvl>
   </w:abstractNum>
-  <w:abstractNum w:abstractNumId="20" w15:restartNumberingAfterBreak="0">
+  <w:abstractNum w:abstractNumId="22" w15:restartNumberingAfterBreak="0">
     <w:nsid w:val="71E06583"/>
     <w:multiLevelType w:val="hybridMultilevel"/>
     <w:tmpl w:val="26C81FCE"/>
@@ -19183,7 +20306,7 @@
       </w:rPr>
     </w:lvl>
   </w:abstractNum>
-  <w:abstractNum w:abstractNumId="21" w15:restartNumberingAfterBreak="0">
+  <w:abstractNum w:abstractNumId="23" w15:restartNumberingAfterBreak="0">
     <w:nsid w:val="75A3529B"/>
     <w:multiLevelType w:val="hybridMultilevel"/>
     <w:tmpl w:val="819EEA64"/>
@@ -19323,7 +20446,7 @@
       </w:rPr>
     </w:lvl>
   </w:abstractNum>
-  <w:abstractNum w:abstractNumId="22" w15:restartNumberingAfterBreak="0">
+  <w:abstractNum w:abstractNumId="24" w15:restartNumberingAfterBreak="0">
     <w:nsid w:val="781227DA"/>
     <w:multiLevelType w:val="hybridMultilevel"/>
     <w:tmpl w:val="12DCE56C"/>
@@ -19436,7 +20559,7 @@
       </w:rPr>
     </w:lvl>
   </w:abstractNum>
-  <w:abstractNum w:abstractNumId="23" w15:restartNumberingAfterBreak="0">
+  <w:abstractNum w:abstractNumId="25" w15:restartNumberingAfterBreak="0">
     <w:nsid w:val="7B193736"/>
     <w:multiLevelType w:val="multilevel"/>
     <w:tmpl w:val="B7D84BE2"/>
@@ -19558,7 +20681,7 @@
       </w:pPr>
     </w:lvl>
   </w:abstractNum>
-  <w:abstractNum w:abstractNumId="24" w15:restartNumberingAfterBreak="0">
+  <w:abstractNum w:abstractNumId="26" w15:restartNumberingAfterBreak="0">
     <w:nsid w:val="7DCC5886"/>
     <w:multiLevelType w:val="hybridMultilevel"/>
     <w:tmpl w:val="CE06752E"/>
@@ -19671,7 +20794,7 @@
       </w:rPr>
     </w:lvl>
   </w:abstractNum>
-  <w:abstractNum w:abstractNumId="25" w15:restartNumberingAfterBreak="0">
+  <w:abstractNum w:abstractNumId="27" w15:restartNumberingAfterBreak="0">
     <w:nsid w:val="7DD245F2"/>
     <w:multiLevelType w:val="hybridMultilevel"/>
     <w:tmpl w:val="3100450C"/>
@@ -19812,82 +20935,88 @@
     </w:lvl>
   </w:abstractNum>
   <w:num w:numId="1">
-    <w:abstractNumId w:val="23"/>
+    <w:abstractNumId w:val="25"/>
   </w:num>
   <w:num w:numId="2">
     <w:abstractNumId w:val="2"/>
   </w:num>
   <w:num w:numId="3">
+    <w:abstractNumId w:val="7"/>
+  </w:num>
+  <w:num w:numId="4">
+    <w:abstractNumId w:val="23"/>
+  </w:num>
+  <w:num w:numId="5">
+    <w:abstractNumId w:val="17"/>
+  </w:num>
+  <w:num w:numId="6">
+    <w:abstractNumId w:val="10"/>
+  </w:num>
+  <w:num w:numId="7">
+    <w:abstractNumId w:val="19"/>
+  </w:num>
+  <w:num w:numId="8">
+    <w:abstractNumId w:val="27"/>
+  </w:num>
+  <w:num w:numId="9">
     <w:abstractNumId w:val="6"/>
   </w:num>
-  <w:num w:numId="4">
-    <w:abstractNumId w:val="21"/>
+  <w:num w:numId="10">
+    <w:abstractNumId w:val="13"/>
   </w:num>
-  <w:num w:numId="5">
+  <w:num w:numId="11">
     <w:abstractNumId w:val="16"/>
   </w:num>
-  <w:num w:numId="6">
-    <w:abstractNumId w:val="9"/>
-  </w:num>
-  <w:num w:numId="7">
-    <w:abstractNumId w:val="17"/>
-  </w:num>
-  <w:num w:numId="8">
-    <w:abstractNumId w:val="25"/>
-  </w:num>
-  <w:num w:numId="9">
-    <w:abstractNumId w:val="5"/>
-  </w:num>
-  <w:num w:numId="10">
-    <w:abstractNumId w:val="12"/>
-  </w:num>
-  <w:num w:numId="11">
-    <w:abstractNumId w:val="15"/>
-  </w:num>
   <w:num w:numId="12">
-    <w:abstractNumId w:val="13"/>
+    <w:abstractNumId w:val="14"/>
   </w:num>
   <w:num w:numId="13">
-    <w:abstractNumId w:val="20"/>
+    <w:abstractNumId w:val="22"/>
   </w:num>
   <w:num w:numId="14">
-    <w:abstractNumId w:val="10"/>
+    <w:abstractNumId w:val="11"/>
   </w:num>
   <w:num w:numId="15">
-    <w:abstractNumId w:val="22"/>
+    <w:abstractNumId w:val="24"/>
   </w:num>
   <w:num w:numId="16">
     <w:abstractNumId w:val="3"/>
   </w:num>
   <w:num w:numId="17">
-    <w:abstractNumId w:val="11"/>
+    <w:abstractNumId w:val="12"/>
   </w:num>
   <w:num w:numId="18">
-    <w:abstractNumId w:val="14"/>
+    <w:abstractNumId w:val="15"/>
   </w:num>
   <w:num w:numId="19">
-    <w:abstractNumId w:val="7"/>
+    <w:abstractNumId w:val="8"/>
   </w:num>
   <w:num w:numId="20">
-    <w:abstractNumId w:val="4"/>
+    <w:abstractNumId w:val="5"/>
   </w:num>
   <w:num w:numId="21">
-    <w:abstractNumId w:val="18"/>
+    <w:abstractNumId w:val="20"/>
   </w:num>
   <w:num w:numId="22">
     <w:abstractNumId w:val="0"/>
   </w:num>
   <w:num w:numId="23">
-    <w:abstractNumId w:val="24"/>
+    <w:abstractNumId w:val="26"/>
   </w:num>
   <w:num w:numId="24">
     <w:abstractNumId w:val="1"/>
   </w:num>
   <w:num w:numId="25">
-    <w:abstractNumId w:val="19"/>
+    <w:abstractNumId w:val="21"/>
   </w:num>
   <w:num w:numId="26">
-    <w:abstractNumId w:val="8"/>
+    <w:abstractNumId w:val="9"/>
+  </w:num>
+  <w:num w:numId="27">
+    <w:abstractNumId w:val="18"/>
+  </w:num>
+  <w:num w:numId="28">
+    <w:abstractNumId w:val="4"/>
   </w:num>
   <w:numIdMacAtCleanup w:val="13"/>
 </w:numbering>
@@ -21049,15 +22178,19 @@
     <w:rsidRoot w:val="008C78D3"/>
     <w:rsid w:val="00254E4D"/>
     <w:rsid w:val="00355EFA"/>
+    <w:rsid w:val="004769E8"/>
     <w:rsid w:val="005B4576"/>
+    <w:rsid w:val="005E2E65"/>
     <w:rsid w:val="007C5DD2"/>
     <w:rsid w:val="008155B8"/>
     <w:rsid w:val="008674BB"/>
     <w:rsid w:val="008976C3"/>
     <w:rsid w:val="008C78D3"/>
     <w:rsid w:val="00967A2D"/>
+    <w:rsid w:val="00A56680"/>
     <w:rsid w:val="00C570A8"/>
     <w:rsid w:val="00C97693"/>
+    <w:rsid w:val="00CA41F1"/>
   </w:rsids>
   <m:mathPr>
     <m:mathFont m:val="Cambria Math"/>

</xml_diff>

<commit_message>
Update PDF version of documentation
</commit_message>
<xml_diff>
--- a/Documentation/Rapport_Kunzli_Christophe.docx
+++ b/Documentation/Rapport_Kunzli_Christophe.docx
@@ -3336,10 +3336,10 @@
         </w:rPr>
         <w:t>minaire</w:t>
       </w:r>
-      <w:bookmarkEnd w:id="0"/>
       <w:bookmarkEnd w:id="1"/>
       <w:bookmarkEnd w:id="2"/>
       <w:bookmarkEnd w:id="3"/>
+      <w:bookmarkEnd w:id="0"/>
     </w:p>
     <w:p>
       <w:pPr>
@@ -16232,6 +16232,9 @@
         </w:rPr>
       </w:pPr>
       <w:r>
+        <w:rPr>
+          <w:noProof/>
+        </w:rPr>
         <w:drawing>
           <wp:anchor distT="0" distB="0" distL="114300" distR="114300" simplePos="0" relativeHeight="251662336" behindDoc="0" locked="0" layoutInCell="1" allowOverlap="1" wp14:anchorId="5EBA63A6" wp14:editId="13C115F6">
             <wp:simplePos x="0" y="0"/>
@@ -17309,6 +17312,7 @@
               <w:tab/>
               <w:t xml:space="preserve">13h30-16h55 </w:t>
             </w:r>
+            <w:proofErr w:type="gramStart"/>
             <w:r>
               <w:tab/>
             </w:r>
@@ -17329,7 +17333,16 @@
                 <w:i/>
                 <w:sz w:val="16"/>
               </w:rPr>
-              <w:t xml:space="preserve">Pentecôte </w:t>
+              <w:t>Pentecôte</w:t>
+            </w:r>
+            <w:proofErr w:type="gramEnd"/>
+            <w:r>
+              <w:rPr>
+                <w:rFonts w:ascii="Century Gothic" w:eastAsia="Century Gothic" w:hAnsi="Century Gothic" w:cs="Century Gothic"/>
+                <w:i/>
+                <w:sz w:val="16"/>
+              </w:rPr>
+              <w:t xml:space="preserve"> </w:t>
             </w:r>
             <w:r>
               <w:rPr>
@@ -17986,7 +17999,15 @@
         </w:numPr>
       </w:pPr>
       <w:r>
-        <w:t>A la fin du TPI, une archive contenant :</w:t>
+        <w:t xml:space="preserve">A la fin du TPI, </w:t>
+      </w:r>
+      <w:proofErr w:type="gramStart"/>
+      <w:r>
+        <w:t>une archive contenant</w:t>
+      </w:r>
+      <w:proofErr w:type="gramEnd"/>
+      <w:r>
+        <w:t> :</w:t>
       </w:r>
     </w:p>
     <w:p>
@@ -18159,8 +18180,8 @@
       <w:bookmarkStart w:id="127" w:name="_Toc499021854"/>
       <w:bookmarkStart w:id="128" w:name="_Toc135925611"/>
       <w:bookmarkStart w:id="129" w:name="_Toc136326364"/>
-      <w:bookmarkStart w:id="130" w:name="_Toc25553334"/>
-      <w:bookmarkStart w:id="131" w:name="_Toc136339203"/>
+      <w:bookmarkStart w:id="130" w:name="_Toc136339203"/>
+      <w:bookmarkStart w:id="131" w:name="_Toc25553334"/>
       <w:r>
         <w:t>Archives du projet</w:t>
       </w:r>
@@ -18168,11 +18189,11 @@
       <w:bookmarkEnd w:id="127"/>
       <w:bookmarkEnd w:id="128"/>
       <w:bookmarkEnd w:id="129"/>
+      <w:bookmarkEnd w:id="130"/>
+      <w:r>
+        <w:t xml:space="preserve"> </w:t>
+      </w:r>
       <w:bookmarkEnd w:id="131"/>
-      <w:r>
-        <w:t xml:space="preserve"> </w:t>
-      </w:r>
-      <w:bookmarkEnd w:id="130"/>
     </w:p>
     <w:p>
       <w:pPr>

</xml_diff>

<commit_message>
Fix problem with doc
</commit_message>
<xml_diff>
--- a/Documentation/Rapport_Kunzli_Christophe.docx
+++ b/Documentation/Rapport_Kunzli_Christophe.docx
@@ -16444,10 +16444,10 @@
       </w:pPr>
       <w:r>
         <w:drawing>
-          <wp:inline distT="0" distB="0" distL="0" distR="0" wp14:anchorId="29B8A478" wp14:editId="1755D522">
-            <wp:extent cx="5759450" cy="7783195"/>
-            <wp:effectExtent l="0" t="0" r="0" b="8255"/>
-            <wp:docPr id="20" name="Image 20"/>
+          <wp:inline distT="0" distB="0" distL="0" distR="0" wp14:anchorId="6C2B2CE8" wp14:editId="39273E50">
+            <wp:extent cx="5759450" cy="7118985"/>
+            <wp:effectExtent l="0" t="0" r="0" b="5715"/>
+            <wp:docPr id="11" name="Image 11"/>
             <wp:cNvGraphicFramePr>
               <a:graphicFrameLocks xmlns:a="http://schemas.openxmlformats.org/drawingml/2006/main" noChangeAspect="1"/>
             </wp:cNvGraphicFramePr>
@@ -16455,7 +16455,7 @@
               <a:graphicData uri="http://schemas.openxmlformats.org/drawingml/2006/picture">
                 <pic:pic xmlns:pic="http://schemas.openxmlformats.org/drawingml/2006/picture">
                   <pic:nvPicPr>
-                    <pic:cNvPr id="0" name="Picture 1"/>
+                    <pic:cNvPr id="0" name="Picture 2"/>
                     <pic:cNvPicPr>
                       <a:picLocks noChangeAspect="1" noChangeArrowheads="1"/>
                     </pic:cNvPicPr>
@@ -16476,7 +16476,7 @@
                   <pic:spPr bwMode="auto">
                     <a:xfrm>
                       <a:off x="0" y="0"/>
-                      <a:ext cx="5759450" cy="7783195"/>
+                      <a:ext cx="5759450" cy="7118985"/>
                     </a:xfrm>
                     <a:prstGeom prst="rect">
                       <a:avLst/>
@@ -16499,27 +16499,13 @@
           <w:lang w:val="fr-CH"/>
         </w:rPr>
       </w:pPr>
-    </w:p>
-    <w:p>
-      <w:pPr>
-        <w:rPr>
-          <w:lang w:val="fr-CH"/>
-        </w:rPr>
-      </w:pPr>
-    </w:p>
-    <w:p>
-      <w:pPr>
-        <w:rPr>
-          <w:lang w:val="fr-CH"/>
-        </w:rPr>
-      </w:pPr>
       <w:r>
         <w:lastRenderedPageBreak/>
         <w:drawing>
-          <wp:inline distT="0" distB="0" distL="0" distR="0" wp14:anchorId="75229230" wp14:editId="31B97C3B">
-            <wp:extent cx="5708015" cy="8891270"/>
-            <wp:effectExtent l="0" t="0" r="6985" b="5080"/>
-            <wp:docPr id="28" name="Image 28"/>
+          <wp:inline distT="0" distB="0" distL="0" distR="0" wp14:anchorId="2B2DAC9B" wp14:editId="434C4609">
+            <wp:extent cx="5759450" cy="8205470"/>
+            <wp:effectExtent l="0" t="0" r="0" b="5080"/>
+            <wp:docPr id="8" name="Image 8"/>
             <wp:cNvGraphicFramePr>
               <a:graphicFrameLocks xmlns:a="http://schemas.openxmlformats.org/drawingml/2006/main" noChangeAspect="1"/>
             </wp:cNvGraphicFramePr>
@@ -16527,7 +16513,7 @@
               <a:graphicData uri="http://schemas.openxmlformats.org/drawingml/2006/picture">
                 <pic:pic xmlns:pic="http://schemas.openxmlformats.org/drawingml/2006/picture">
                   <pic:nvPicPr>
-                    <pic:cNvPr id="0" name="Picture 2"/>
+                    <pic:cNvPr id="0" name="Picture 1"/>
                     <pic:cNvPicPr>
                       <a:picLocks noChangeAspect="1" noChangeArrowheads="1"/>
                     </pic:cNvPicPr>
@@ -16548,7 +16534,7 @@
                   <pic:spPr bwMode="auto">
                     <a:xfrm>
                       <a:off x="0" y="0"/>
-                      <a:ext cx="5708015" cy="8891270"/>
+                      <a:ext cx="5759450" cy="8205470"/>
                     </a:xfrm>
                     <a:prstGeom prst="rect">
                       <a:avLst/>
@@ -16564,6 +16550,13 @@
           </wp:inline>
         </w:drawing>
       </w:r>
+    </w:p>
+    <w:p>
+      <w:pPr>
+        <w:rPr>
+          <w:lang w:val="fr-CH"/>
+        </w:rPr>
+      </w:pPr>
     </w:p>
     <w:p>
       <w:pPr>
@@ -18332,8 +18325,8 @@
       <w:bookmarkStart w:id="127" w:name="_Toc499021854"/>
       <w:bookmarkStart w:id="128" w:name="_Toc135925611"/>
       <w:bookmarkStart w:id="129" w:name="_Toc136326364"/>
-      <w:bookmarkStart w:id="130" w:name="_Toc25553334"/>
-      <w:bookmarkStart w:id="131" w:name="_Toc136354879"/>
+      <w:bookmarkStart w:id="130" w:name="_Toc136354879"/>
+      <w:bookmarkStart w:id="131" w:name="_Toc25553334"/>
       <w:r>
         <w:t>Archives du projet</w:t>
       </w:r>
@@ -18341,11 +18334,11 @@
       <w:bookmarkEnd w:id="127"/>
       <w:bookmarkEnd w:id="128"/>
       <w:bookmarkEnd w:id="129"/>
+      <w:bookmarkEnd w:id="130"/>
+      <w:r>
+        <w:t xml:space="preserve"> </w:t>
+      </w:r>
       <w:bookmarkEnd w:id="131"/>
-      <w:r>
-        <w:t xml:space="preserve"> </w:t>
-      </w:r>
-      <w:bookmarkEnd w:id="130"/>
     </w:p>
     <w:p>
       <w:pPr>
@@ -24634,6 +24627,7 @@
     <w:rsid w:val="00254E4D"/>
     <w:rsid w:val="00355EFA"/>
     <w:rsid w:val="00372E23"/>
+    <w:rsid w:val="00375C2F"/>
     <w:rsid w:val="003D130D"/>
     <w:rsid w:val="004769E8"/>
     <w:rsid w:val="004E2FAD"/>

</xml_diff>